<commit_message>
Indirizzo deleted, documentazione updated
</commit_message>
<xml_diff>
--- a/DocumentazioneDB/DocumentazioneDB.docx
+++ b/DocumentazioneDB/DocumentazioneDB.docx
@@ -974,10 +974,10 @@
           <w:noProof/>
         </w:rPr>
         <w:drawing>
-          <wp:inline distT="0" distB="0" distL="0" distR="0" wp14:anchorId="20807826" wp14:editId="7DE285E3">
-            <wp:extent cx="6120130" cy="6978650"/>
-            <wp:effectExtent l="0" t="0" r="0" b="0"/>
-            <wp:docPr id="1635592776" name="Immagine 2"/>
+          <wp:inline distT="0" distB="0" distL="0" distR="0" wp14:anchorId="1C7A07A1" wp14:editId="04034C74">
+            <wp:extent cx="6114415" cy="5852160"/>
+            <wp:effectExtent l="0" t="0" r="635" b="0"/>
+            <wp:docPr id="764626794" name="Immagine 1"/>
             <wp:cNvGraphicFramePr>
               <a:graphicFrameLocks xmlns:a="http://schemas.openxmlformats.org/drawingml/2006/main" noChangeAspect="1"/>
             </wp:cNvGraphicFramePr>
@@ -985,7 +985,7 @@
               <a:graphicData uri="http://schemas.openxmlformats.org/drawingml/2006/picture">
                 <pic:pic xmlns:pic="http://schemas.openxmlformats.org/drawingml/2006/picture">
                   <pic:nvPicPr>
-                    <pic:cNvPr id="0" name="Picture 6"/>
+                    <pic:cNvPr id="0" name="Picture 1"/>
                     <pic:cNvPicPr>
                       <a:picLocks noChangeAspect="1" noChangeArrowheads="1"/>
                     </pic:cNvPicPr>
@@ -1006,7 +1006,7 @@
                   <pic:spPr bwMode="auto">
                     <a:xfrm>
                       <a:off x="0" y="0"/>
-                      <a:ext cx="6120130" cy="6978650"/>
+                      <a:ext cx="6114415" cy="5852160"/>
                     </a:xfrm>
                     <a:prstGeom prst="rect">
                       <a:avLst/>
@@ -1364,7 +1364,6 @@
                 <w:sz w:val="23"/>
                 <w:szCs w:val="23"/>
               </w:rPr>
-              <w:lastRenderedPageBreak/>
               <w:t>UtentiRegistrati</w:t>
             </w:r>
           </w:p>
@@ -1388,25 +1387,7 @@
                 <w:sz w:val="23"/>
                 <w:szCs w:val="23"/>
               </w:rPr>
-              <w:t xml:space="preserve">Utenti che </w:t>
-            </w:r>
-            <w:proofErr w:type="spellStart"/>
-            <w:r>
-              <w:rPr>
-                <w:bCs/>
-                <w:sz w:val="23"/>
-                <w:szCs w:val="23"/>
-              </w:rPr>
-              <w:t>usufriscono</w:t>
-            </w:r>
-            <w:proofErr w:type="spellEnd"/>
-            <w:r>
-              <w:rPr>
-                <w:bCs/>
-                <w:sz w:val="23"/>
-                <w:szCs w:val="23"/>
-              </w:rPr>
-              <w:t xml:space="preserve"> dei servizi offerti dal sistema.</w:t>
+              <w:t>Utenti che usufriscono dei servizi offerti dal sistema.</w:t>
             </w:r>
           </w:p>
         </w:tc>
@@ -1441,23 +1422,21 @@
                 <w:szCs w:val="23"/>
               </w:rPr>
             </w:pPr>
-            <w:proofErr w:type="spellStart"/>
             <w:r>
               <w:rPr>
                 <w:bCs/>
                 <w:sz w:val="23"/>
                 <w:szCs w:val="23"/>
               </w:rPr>
-              <w:t>CodiceFiscale</w:t>
+              <w:t>CodiceFiscale, Email, Password</w:t>
             </w:r>
-            <w:proofErr w:type="spellEnd"/>
             <w:r>
               <w:rPr>
                 <w:bCs/>
                 <w:sz w:val="23"/>
                 <w:szCs w:val="23"/>
               </w:rPr>
-              <w:t>, Email, Password</w:t>
+              <w:t>, cap, citta, civico, via</w:t>
             </w:r>
           </w:p>
         </w:tc>
@@ -1541,7 +1520,16 @@
                 <w:sz w:val="23"/>
                 <w:szCs w:val="23"/>
               </w:rPr>
-              <w:t>Playlist contenenti le canzoni inserite dall’utente.</w:t>
+              <w:t xml:space="preserve">Playlist contenenti le </w:t>
+            </w:r>
+            <w:r>
+              <w:rPr>
+                <w:bCs/>
+                <w:sz w:val="23"/>
+                <w:szCs w:val="23"/>
+              </w:rPr>
+              <w:lastRenderedPageBreak/>
+              <w:t>canzoni inserite dall’utente.</w:t>
             </w:r>
           </w:p>
         </w:tc>
@@ -1558,13 +1546,13 @@
                 <w:szCs w:val="23"/>
               </w:rPr>
             </w:pPr>
-            <w:proofErr w:type="spellStart"/>
             <w:r>
               <w:rPr>
                 <w:bCs/>
                 <w:sz w:val="23"/>
                 <w:szCs w:val="23"/>
               </w:rPr>
+              <w:lastRenderedPageBreak/>
               <w:t>i</w:t>
             </w:r>
             <w:r>
@@ -1573,27 +1561,8 @@
                 <w:sz w:val="23"/>
                 <w:szCs w:val="23"/>
               </w:rPr>
-              <w:t>dPlaylist</w:t>
+              <w:t>dPlaylist, NomePlaylist</w:t>
             </w:r>
-            <w:proofErr w:type="spellEnd"/>
-            <w:r>
-              <w:rPr>
-                <w:bCs/>
-                <w:sz w:val="23"/>
-                <w:szCs w:val="23"/>
-              </w:rPr>
-              <w:t xml:space="preserve">, </w:t>
-            </w:r>
-            <w:proofErr w:type="spellStart"/>
-            <w:r>
-              <w:rPr>
-                <w:bCs/>
-                <w:sz w:val="23"/>
-                <w:szCs w:val="23"/>
-              </w:rPr>
-              <w:t>NomePlaylist</w:t>
-            </w:r>
-            <w:proofErr w:type="spellEnd"/>
           </w:p>
         </w:tc>
         <w:tc>
@@ -1609,7 +1578,6 @@
                 <w:szCs w:val="23"/>
               </w:rPr>
             </w:pPr>
-            <w:proofErr w:type="spellStart"/>
             <w:r>
               <w:rPr>
                 <w:bCs/>
@@ -1626,7 +1594,6 @@
               </w:rPr>
               <w:t>dPlaylist</w:t>
             </w:r>
-            <w:proofErr w:type="spellEnd"/>
           </w:p>
         </w:tc>
       </w:tr>
@@ -1647,7 +1614,6 @@
                 <w:szCs w:val="23"/>
               </w:rPr>
             </w:pPr>
-            <w:proofErr w:type="spellStart"/>
             <w:r>
               <w:rPr>
                 <w:bCs/>
@@ -1656,7 +1622,6 @@
               </w:rPr>
               <w:t>EmozioniCanzoni</w:t>
             </w:r>
-            <w:proofErr w:type="spellEnd"/>
           </w:p>
         </w:tc>
         <w:tc>
@@ -1695,7 +1660,6 @@
                 <w:szCs w:val="23"/>
               </w:rPr>
             </w:pPr>
-            <w:proofErr w:type="spellStart"/>
             <w:r>
               <w:rPr>
                 <w:bCs/>
@@ -1710,16 +1674,7 @@
                 <w:sz w:val="23"/>
                 <w:szCs w:val="23"/>
               </w:rPr>
-              <w:t>dValutazione</w:t>
-            </w:r>
-            <w:proofErr w:type="spellEnd"/>
-            <w:r>
-              <w:rPr>
-                <w:bCs/>
-                <w:sz w:val="23"/>
-                <w:szCs w:val="23"/>
-              </w:rPr>
-              <w:t>,</w:t>
+              <w:t>dValutazione,</w:t>
             </w:r>
             <w:r>
               <w:rPr>
@@ -1729,23 +1684,13 @@
               </w:rPr>
               <w:t xml:space="preserve"> </w:t>
             </w:r>
-            <w:proofErr w:type="spellStart"/>
             <w:r>
               <w:rPr>
                 <w:bCs/>
                 <w:sz w:val="23"/>
                 <w:szCs w:val="23"/>
               </w:rPr>
-              <w:t>Amazement</w:t>
-            </w:r>
-            <w:proofErr w:type="spellEnd"/>
-            <w:r>
-              <w:rPr>
-                <w:bCs/>
-                <w:sz w:val="23"/>
-                <w:szCs w:val="23"/>
-              </w:rPr>
-              <w:t>,</w:t>
+              <w:t>Amazement,</w:t>
             </w:r>
           </w:p>
           <w:p>
@@ -1833,7 +1778,6 @@
                 <w:szCs w:val="23"/>
               </w:rPr>
             </w:pPr>
-            <w:proofErr w:type="spellStart"/>
             <w:r>
               <w:rPr>
                 <w:bCs/>
@@ -1849,140 +1793,6 @@
                 <w:szCs w:val="23"/>
               </w:rPr>
               <w:t>dValutazione</w:t>
-            </w:r>
-            <w:proofErr w:type="spellEnd"/>
-          </w:p>
-        </w:tc>
-      </w:tr>
-      <w:tr>
-        <w:trPr>
-          <w:trHeight w:val="265"/>
-        </w:trPr>
-        <w:tc>
-          <w:tcPr>
-            <w:tcW w:w="1984" w:type="dxa"/>
-          </w:tcPr>
-          <w:p>
-            <w:pPr>
-              <w:pStyle w:val="Default"/>
-              <w:rPr>
-                <w:bCs/>
-                <w:sz w:val="23"/>
-                <w:szCs w:val="23"/>
-              </w:rPr>
-            </w:pPr>
-            <w:r>
-              <w:rPr>
-                <w:bCs/>
-                <w:sz w:val="23"/>
-                <w:szCs w:val="23"/>
-              </w:rPr>
-              <w:t>Indirizzo</w:t>
-            </w:r>
-          </w:p>
-        </w:tc>
-        <w:tc>
-          <w:tcPr>
-            <w:tcW w:w="1701" w:type="dxa"/>
-          </w:tcPr>
-          <w:p>
-            <w:pPr>
-              <w:pStyle w:val="Default"/>
-              <w:rPr>
-                <w:bCs/>
-                <w:sz w:val="23"/>
-                <w:szCs w:val="23"/>
-              </w:rPr>
-            </w:pPr>
-            <w:r>
-              <w:rPr>
-                <w:bCs/>
-                <w:sz w:val="23"/>
-                <w:szCs w:val="23"/>
-              </w:rPr>
-              <w:t>Indirizzo di residenza di ogni utente</w:t>
-            </w:r>
-          </w:p>
-        </w:tc>
-        <w:tc>
-          <w:tcPr>
-            <w:tcW w:w="3550" w:type="dxa"/>
-          </w:tcPr>
-          <w:p>
-            <w:pPr>
-              <w:pStyle w:val="Default"/>
-              <w:rPr>
-                <w:bCs/>
-                <w:sz w:val="23"/>
-                <w:szCs w:val="23"/>
-              </w:rPr>
-            </w:pPr>
-            <w:r>
-              <w:rPr>
-                <w:bCs/>
-                <w:sz w:val="23"/>
-                <w:szCs w:val="23"/>
-              </w:rPr>
-              <w:t xml:space="preserve">Citta, </w:t>
-            </w:r>
-            <w:proofErr w:type="spellStart"/>
-            <w:r>
-              <w:rPr>
-                <w:bCs/>
-                <w:sz w:val="23"/>
-                <w:szCs w:val="23"/>
-              </w:rPr>
-              <w:t>cap</w:t>
-            </w:r>
-            <w:proofErr w:type="spellEnd"/>
-            <w:r>
-              <w:rPr>
-                <w:bCs/>
-                <w:sz w:val="23"/>
-                <w:szCs w:val="23"/>
-              </w:rPr>
-              <w:t>, via, civico</w:t>
-            </w:r>
-          </w:p>
-        </w:tc>
-        <w:tc>
-          <w:tcPr>
-            <w:tcW w:w="1571" w:type="dxa"/>
-          </w:tcPr>
-          <w:p>
-            <w:pPr>
-              <w:pStyle w:val="Default"/>
-              <w:rPr>
-                <w:bCs/>
-                <w:sz w:val="23"/>
-                <w:szCs w:val="23"/>
-              </w:rPr>
-            </w:pPr>
-            <w:r>
-              <w:rPr>
-                <w:bCs/>
-                <w:sz w:val="23"/>
-                <w:szCs w:val="23"/>
-              </w:rPr>
-              <w:t xml:space="preserve">Citta, </w:t>
-            </w:r>
-            <w:proofErr w:type="spellStart"/>
-            <w:r>
-              <w:rPr>
-                <w:bCs/>
-                <w:sz w:val="23"/>
-                <w:szCs w:val="23"/>
-              </w:rPr>
-              <w:t>cap</w:t>
-            </w:r>
-            <w:proofErr w:type="spellEnd"/>
-            <w:r>
-              <w:rPr>
-                <w:bCs/>
-                <w:sz w:val="23"/>
-                <w:szCs w:val="23"/>
-              </w:rPr>
-              <w:t>, via, civico</w:t>
             </w:r>
           </w:p>
         </w:tc>
@@ -2176,7 +1986,6 @@
                 <w:szCs w:val="23"/>
               </w:rPr>
             </w:pPr>
-            <w:proofErr w:type="spellStart"/>
             <w:r>
               <w:rPr>
                 <w:b/>
@@ -2185,7 +1994,6 @@
               </w:rPr>
               <w:t>CreaPlaylist</w:t>
             </w:r>
-            <w:proofErr w:type="spellEnd"/>
           </w:p>
         </w:tc>
         <w:tc>
@@ -2356,7 +2164,6 @@
                 <w:szCs w:val="23"/>
               </w:rPr>
             </w:pPr>
-            <w:proofErr w:type="spellStart"/>
             <w:r>
               <w:rPr>
                 <w:b/>
@@ -2365,7 +2172,6 @@
               </w:rPr>
               <w:t>ValutaEmozioni</w:t>
             </w:r>
-            <w:proofErr w:type="spellEnd"/>
           </w:p>
         </w:tc>
         <w:tc>
@@ -2448,105 +2254,6 @@
           </w:p>
         </w:tc>
       </w:tr>
-      <w:tr>
-        <w:trPr>
-          <w:trHeight w:val="243"/>
-        </w:trPr>
-        <w:tc>
-          <w:tcPr>
-            <w:tcW w:w="2216" w:type="dxa"/>
-          </w:tcPr>
-          <w:p>
-            <w:pPr>
-              <w:pStyle w:val="Default"/>
-              <w:rPr>
-                <w:b/>
-                <w:sz w:val="23"/>
-                <w:szCs w:val="23"/>
-              </w:rPr>
-            </w:pPr>
-            <w:r>
-              <w:rPr>
-                <w:b/>
-                <w:sz w:val="23"/>
-                <w:szCs w:val="23"/>
-              </w:rPr>
-              <w:t>Possiede</w:t>
-            </w:r>
-          </w:p>
-        </w:tc>
-        <w:tc>
-          <w:tcPr>
-            <w:tcW w:w="2216" w:type="dxa"/>
-          </w:tcPr>
-          <w:p>
-            <w:pPr>
-              <w:pStyle w:val="Default"/>
-              <w:rPr>
-                <w:b/>
-                <w:sz w:val="23"/>
-                <w:szCs w:val="23"/>
-              </w:rPr>
-            </w:pPr>
-            <w:r>
-              <w:rPr>
-                <w:b/>
-                <w:sz w:val="23"/>
-                <w:szCs w:val="23"/>
-              </w:rPr>
-              <w:t>Rappresenta la relazione tra l’utente registrato e il suo indirizzo di residenza</w:t>
-            </w:r>
-          </w:p>
-        </w:tc>
-        <w:tc>
-          <w:tcPr>
-            <w:tcW w:w="2216" w:type="dxa"/>
-          </w:tcPr>
-          <w:p>
-            <w:pPr>
-              <w:pStyle w:val="Default"/>
-              <w:rPr>
-                <w:b/>
-                <w:sz w:val="23"/>
-                <w:szCs w:val="23"/>
-              </w:rPr>
-            </w:pPr>
-          </w:p>
-        </w:tc>
-        <w:tc>
-          <w:tcPr>
-            <w:tcW w:w="2216" w:type="dxa"/>
-          </w:tcPr>
-          <w:p>
-            <w:pPr>
-              <w:pStyle w:val="Default"/>
-              <w:rPr>
-                <w:b/>
-                <w:sz w:val="23"/>
-                <w:szCs w:val="23"/>
-              </w:rPr>
-            </w:pPr>
-            <w:proofErr w:type="spellStart"/>
-            <w:r>
-              <w:rPr>
-                <w:b/>
-                <w:sz w:val="23"/>
-                <w:szCs w:val="23"/>
-              </w:rPr>
-              <w:t>UtentiRegistrati</w:t>
-            </w:r>
-            <w:proofErr w:type="spellEnd"/>
-            <w:r>
-              <w:rPr>
-                <w:b/>
-                <w:sz w:val="23"/>
-                <w:szCs w:val="23"/>
-              </w:rPr>
-              <w:t>, Indirizzo</w:t>
-            </w:r>
-          </w:p>
-        </w:tc>
-      </w:tr>
     </w:tbl>
     <w:p>
       <w:pPr>
@@ -2707,70 +2414,13 @@
           <w:sz w:val="23"/>
           <w:szCs w:val="23"/>
         </w:rPr>
-        <w:lastRenderedPageBreak/>
-        <w:t xml:space="preserve">IdValutazione chiave primaria per l’entità </w:t>
-      </w:r>
-      <w:proofErr w:type="spellStart"/>
-      <w:r>
-        <w:rPr>
-          <w:b/>
-          <w:sz w:val="23"/>
-          <w:szCs w:val="23"/>
-        </w:rPr>
-        <w:t>EmozioniCanzoni</w:t>
-      </w:r>
-      <w:proofErr w:type="spellEnd"/>
+        <w:t>IdValutazione chiave primaria per l’entità EmozioniCanzoni</w:t>
+      </w:r>
     </w:p>
     <w:p>
       <w:pPr>
         <w:pStyle w:val="Default"/>
-        <w:numPr>
-          <w:ilvl w:val="3"/>
-          <w:numId w:val="21"/>
-        </w:numPr>
-        <w:rPr>
-          <w:b/>
-          <w:sz w:val="23"/>
-          <w:szCs w:val="23"/>
-        </w:rPr>
-      </w:pPr>
-      <w:r>
-        <w:rPr>
-          <w:b/>
-          <w:sz w:val="23"/>
-          <w:szCs w:val="23"/>
-        </w:rPr>
-        <w:t>Città</w:t>
-      </w:r>
-      <w:r>
-        <w:rPr>
-          <w:b/>
-          <w:sz w:val="23"/>
-          <w:szCs w:val="23"/>
-        </w:rPr>
-        <w:t>, Cap, Via, Civico chiave primaria composta per l’entit</w:t>
-      </w:r>
-      <w:r>
-        <w:rPr>
-          <w:b/>
-          <w:sz w:val="23"/>
-          <w:szCs w:val="23"/>
-        </w:rPr>
-        <w:t>à</w:t>
-      </w:r>
-      <w:r>
-        <w:rPr>
-          <w:b/>
-          <w:sz w:val="23"/>
-          <w:szCs w:val="23"/>
-        </w:rPr>
-        <w:t xml:space="preserve"> Indirizzo</w:t>
-      </w:r>
-    </w:p>
-    <w:p>
-      <w:pPr>
-        <w:pStyle w:val="Default"/>
-        <w:ind w:left="3010"/>
+        <w:ind w:left="3795"/>
         <w:rPr>
           <w:b/>
           <w:sz w:val="23"/>
@@ -2907,82 +2557,6 @@
     <w:p>
       <w:pPr>
         <w:pStyle w:val="Default"/>
-        <w:numPr>
-          <w:ilvl w:val="4"/>
-          <w:numId w:val="22"/>
-        </w:numPr>
-        <w:rPr>
-          <w:b/>
-          <w:sz w:val="23"/>
-          <w:szCs w:val="23"/>
-        </w:rPr>
-      </w:pPr>
-      <w:r>
-        <w:rPr>
-          <w:b/>
-          <w:sz w:val="23"/>
-          <w:szCs w:val="23"/>
-        </w:rPr>
-        <w:t xml:space="preserve">Un indirizzo non </w:t>
-      </w:r>
-      <w:r>
-        <w:rPr>
-          <w:b/>
-          <w:sz w:val="23"/>
-          <w:szCs w:val="23"/>
-        </w:rPr>
-        <w:t>può</w:t>
-      </w:r>
-      <w:r>
-        <w:rPr>
-          <w:b/>
-          <w:sz w:val="23"/>
-          <w:szCs w:val="23"/>
-        </w:rPr>
-        <w:t xml:space="preserve"> esistere senza un utente associato.</w:t>
-      </w:r>
-    </w:p>
-    <w:p>
-      <w:pPr>
-        <w:pStyle w:val="Default"/>
-        <w:numPr>
-          <w:ilvl w:val="4"/>
-          <w:numId w:val="22"/>
-        </w:numPr>
-        <w:rPr>
-          <w:b/>
-          <w:sz w:val="23"/>
-          <w:szCs w:val="23"/>
-        </w:rPr>
-      </w:pPr>
-      <w:r>
-        <w:rPr>
-          <w:b/>
-          <w:sz w:val="23"/>
-          <w:szCs w:val="23"/>
-        </w:rPr>
-        <w:t xml:space="preserve">Un utente non </w:t>
-      </w:r>
-      <w:r>
-        <w:rPr>
-          <w:b/>
-          <w:sz w:val="23"/>
-          <w:szCs w:val="23"/>
-        </w:rPr>
-        <w:t>può esistere senza</w:t>
-      </w:r>
-      <w:r>
-        <w:rPr>
-          <w:b/>
-          <w:sz w:val="23"/>
-          <w:szCs w:val="23"/>
-        </w:rPr>
-        <w:t xml:space="preserve"> un indirizzo associato.</w:t>
-      </w:r>
-    </w:p>
-    <w:p>
-      <w:pPr>
-        <w:pStyle w:val="Default"/>
         <w:ind w:left="708"/>
         <w:rPr>
           <w:b/>
@@ -3064,6 +2638,7 @@
           <w:sz w:val="23"/>
           <w:szCs w:val="23"/>
         </w:rPr>
+        <w:lastRenderedPageBreak/>
         <w:t xml:space="preserve">L’entità Canzoni possiede un identificatore composto da </w:t>
       </w:r>
       <w:r>
@@ -3231,68 +2806,6 @@
     </w:p>
     <w:p>
       <w:pPr>
-        <w:pStyle w:val="Default"/>
-        <w:numPr>
-          <w:ilvl w:val="1"/>
-          <w:numId w:val="17"/>
-        </w:numPr>
-        <w:rPr>
-          <w:b/>
-          <w:sz w:val="23"/>
-          <w:szCs w:val="23"/>
-        </w:rPr>
-      </w:pPr>
-      <w:r>
-        <w:rPr>
-          <w:b/>
-          <w:sz w:val="23"/>
-          <w:szCs w:val="23"/>
-        </w:rPr>
-        <w:t xml:space="preserve">L’entità Indirizzo partecipa alla relazione Possiede con cardinalità 1:N, in questo modo lo stesso indirizzo di residenza può essere condiviso fra più utenti. </w:t>
-      </w:r>
-    </w:p>
-    <w:p>
-      <w:pPr>
-        <w:pStyle w:val="Default"/>
-        <w:numPr>
-          <w:ilvl w:val="1"/>
-          <w:numId w:val="17"/>
-        </w:numPr>
-        <w:rPr>
-          <w:b/>
-          <w:sz w:val="23"/>
-          <w:szCs w:val="23"/>
-        </w:rPr>
-      </w:pPr>
-      <w:r>
-        <w:rPr>
-          <w:b/>
-          <w:sz w:val="23"/>
-          <w:szCs w:val="23"/>
-        </w:rPr>
-        <w:t xml:space="preserve">L’entità Indirizzo possiede un identificatore composto da 4 attributi. In questo modo ogni </w:t>
-      </w:r>
-      <w:proofErr w:type="spellStart"/>
-      <w:r>
-        <w:rPr>
-          <w:b/>
-          <w:sz w:val="23"/>
-          <w:szCs w:val="23"/>
-        </w:rPr>
-        <w:t>tupla</w:t>
-      </w:r>
-      <w:proofErr w:type="spellEnd"/>
-      <w:r>
-        <w:rPr>
-          <w:b/>
-          <w:sz w:val="23"/>
-          <w:szCs w:val="23"/>
-        </w:rPr>
-        <w:t xml:space="preserve"> all’interno dell’entità Indirizzo, deve differire dalle altre per almeno uno dei 4 attributi chiave.</w:t>
-      </w:r>
-    </w:p>
-    <w:p>
-      <w:pPr>
         <w:spacing w:after="0" w:line="240" w:lineRule="auto"/>
         <w:rPr>
           <w:rFonts w:ascii="Times New Roman" w:hAnsi="Times New Roman" w:cs="Times New Roman"/>
@@ -3395,12 +2908,11 @@
         <w:rPr>
           <w:noProof/>
         </w:rPr>
-        <w:lastRenderedPageBreak/>
         <w:drawing>
-          <wp:inline distT="0" distB="0" distL="0" distR="0" wp14:anchorId="3934BF99" wp14:editId="692CC303">
-            <wp:extent cx="6120130" cy="2583180"/>
-            <wp:effectExtent l="0" t="0" r="0" b="7620"/>
-            <wp:docPr id="1695220121" name="Immagine 4"/>
+          <wp:inline distT="0" distB="0" distL="0" distR="0" wp14:anchorId="6B5A0FDF" wp14:editId="4E13F14D">
+            <wp:extent cx="6106795" cy="2576195"/>
+            <wp:effectExtent l="0" t="0" r="8255" b="0"/>
+            <wp:docPr id="701967484" name="Immagine 1"/>
             <wp:cNvGraphicFramePr>
               <a:graphicFrameLocks xmlns:a="http://schemas.openxmlformats.org/drawingml/2006/main" noChangeAspect="1"/>
             </wp:cNvGraphicFramePr>
@@ -3408,7 +2920,7 @@
               <a:graphicData uri="http://schemas.openxmlformats.org/drawingml/2006/picture">
                 <pic:pic xmlns:pic="http://schemas.openxmlformats.org/drawingml/2006/picture">
                   <pic:nvPicPr>
-                    <pic:cNvPr id="0" name="Picture 10"/>
+                    <pic:cNvPr id="0" name="Picture 1"/>
                     <pic:cNvPicPr>
                       <a:picLocks noChangeAspect="1" noChangeArrowheads="1"/>
                     </pic:cNvPicPr>
@@ -3429,7 +2941,7 @@
                   <pic:spPr bwMode="auto">
                     <a:xfrm>
                       <a:off x="0" y="0"/>
-                      <a:ext cx="6120130" cy="2583180"/>
+                      <a:ext cx="6106795" cy="2576195"/>
                     </a:xfrm>
                     <a:prstGeom prst="rect">
                       <a:avLst/>
@@ -3615,7 +3127,6 @@
         </w:rPr>
         <w:t xml:space="preserve"> Playlist( </w:t>
       </w:r>
-      <w:proofErr w:type="spellStart"/>
       <w:r>
         <w:rPr>
           <w:b/>
@@ -3626,7 +3137,6 @@
         </w:rPr>
         <w:t>idPlaylist</w:t>
       </w:r>
-      <w:proofErr w:type="spellEnd"/>
       <w:r>
         <w:rPr>
           <w:b/>
@@ -3646,7 +3156,6 @@
         </w:rPr>
         <w:t xml:space="preserve"> </w:t>
       </w:r>
-      <w:proofErr w:type="spellStart"/>
       <w:r>
         <w:rPr>
           <w:b/>
@@ -3656,7 +3165,6 @@
         </w:rPr>
         <w:t>nomePlaylist</w:t>
       </w:r>
-      <w:proofErr w:type="spellEnd"/>
       <w:r>
         <w:rPr>
           <w:b/>
@@ -3667,7 +3175,6 @@
         </w:rPr>
         <w:t xml:space="preserve"> </w:t>
       </w:r>
-      <w:proofErr w:type="spellStart"/>
       <w:r>
         <w:rPr>
           <w:b/>
@@ -3687,7 +3194,6 @@
         </w:rPr>
         <w:t>UtentiRegistrati</w:t>
       </w:r>
-      <w:proofErr w:type="spellEnd"/>
       <w:r>
         <w:rPr>
           <w:b/>
@@ -3729,9 +3235,17 @@
           <w:szCs w:val="23"/>
           <w:u w:val="single"/>
         </w:rPr>
-        <w:t xml:space="preserve">titolo, </w:t>
-      </w:r>
-      <w:proofErr w:type="spellStart"/>
+        <w:t>titolo, autore</w:t>
+      </w:r>
+      <w:r>
+        <w:rPr>
+          <w:b/>
+          <w:color w:val="auto"/>
+          <w:sz w:val="23"/>
+          <w:szCs w:val="23"/>
+        </w:rPr>
+        <w:t>,</w:t>
+      </w:r>
       <w:r>
         <w:rPr>
           <w:b/>
@@ -3740,28 +3254,8 @@
           <w:szCs w:val="23"/>
           <w:u w:val="single"/>
         </w:rPr>
-        <w:t>autore</w:t>
-      </w:r>
-      <w:r>
-        <w:rPr>
-          <w:b/>
-          <w:color w:val="auto"/>
-          <w:sz w:val="23"/>
-          <w:szCs w:val="23"/>
-        </w:rPr>
-        <w:t>,</w:t>
-      </w:r>
-      <w:r>
-        <w:rPr>
-          <w:b/>
-          <w:color w:val="auto"/>
-          <w:sz w:val="23"/>
-          <w:szCs w:val="23"/>
-          <w:u w:val="single"/>
-        </w:rPr>
         <w:t>anno</w:t>
       </w:r>
-      <w:proofErr w:type="spellEnd"/>
       <w:r>
         <w:rPr>
           <w:b/>
@@ -3793,17 +3287,7 @@
           <w:sz w:val="23"/>
           <w:szCs w:val="23"/>
         </w:rPr>
-        <w:t xml:space="preserve">Traduzione dell’entità </w:t>
-      </w:r>
-      <w:proofErr w:type="spellStart"/>
-      <w:r>
-        <w:rPr>
-          <w:b/>
-          <w:color w:val="auto"/>
-          <w:sz w:val="23"/>
-          <w:szCs w:val="23"/>
-        </w:rPr>
-        <w:t>UtentiR</w:t>
+        <w:t>Traduzione dell’entità UtentiR</w:t>
       </w:r>
       <w:r>
         <w:rPr>
@@ -3814,37 +3298,15 @@
         </w:rPr>
         <w:t>egistrati</w:t>
       </w:r>
-      <w:proofErr w:type="spellEnd"/>
-      <w:r>
-        <w:rPr>
-          <w:b/>
-          <w:color w:val="auto"/>
-          <w:sz w:val="23"/>
-          <w:szCs w:val="23"/>
-        </w:rPr>
-        <w:t xml:space="preserve">: </w:t>
-      </w:r>
-      <w:proofErr w:type="spellStart"/>
-      <w:r>
-        <w:rPr>
-          <w:b/>
-          <w:color w:val="auto"/>
-          <w:sz w:val="23"/>
-          <w:szCs w:val="23"/>
-        </w:rPr>
-        <w:t>UtentiRegistrati</w:t>
-      </w:r>
-      <w:proofErr w:type="spellEnd"/>
-      <w:r>
-        <w:rPr>
-          <w:b/>
-          <w:color w:val="auto"/>
-          <w:sz w:val="23"/>
-          <w:szCs w:val="23"/>
-        </w:rPr>
-        <w:t>(</w:t>
-      </w:r>
-      <w:proofErr w:type="spellStart"/>
+      <w:r>
+        <w:rPr>
+          <w:b/>
+          <w:color w:val="auto"/>
+          <w:sz w:val="23"/>
+          <w:szCs w:val="23"/>
+        </w:rPr>
+        <w:t>: UtentiRegistrati(</w:t>
+      </w:r>
       <w:r>
         <w:rPr>
           <w:b/>
@@ -3855,7 +3317,6 @@
         </w:rPr>
         <w:t>codiceFiscale</w:t>
       </w:r>
-      <w:proofErr w:type="spellEnd"/>
       <w:r>
         <w:rPr>
           <w:b/>
@@ -3865,117 +3326,24 @@
         </w:rPr>
         <w:t xml:space="preserve">, nome, cognome, </w:t>
       </w:r>
-      <w:proofErr w:type="spellStart"/>
-      <w:r>
-        <w:rPr>
-          <w:b/>
-          <w:color w:val="auto"/>
-          <w:sz w:val="23"/>
-          <w:szCs w:val="23"/>
-        </w:rPr>
-        <w:t>citta</w:t>
-      </w:r>
-      <w:r>
-        <w:rPr>
-          <w:b/>
-          <w:color w:val="auto"/>
-          <w:sz w:val="28"/>
-          <w:szCs w:val="28"/>
-          <w:vertAlign w:val="superscript"/>
-        </w:rPr>
-        <w:t>Indirizzo</w:t>
-      </w:r>
-      <w:proofErr w:type="spellEnd"/>
-      <w:r>
-        <w:rPr>
-          <w:b/>
-          <w:color w:val="auto"/>
-          <w:sz w:val="23"/>
-          <w:szCs w:val="23"/>
-        </w:rPr>
-        <w:t xml:space="preserve">, </w:t>
-      </w:r>
-      <w:proofErr w:type="spellStart"/>
-      <w:r>
-        <w:rPr>
-          <w:b/>
-          <w:color w:val="auto"/>
-          <w:sz w:val="23"/>
-          <w:szCs w:val="23"/>
-        </w:rPr>
-        <w:t>cap</w:t>
-      </w:r>
-      <w:r>
-        <w:rPr>
-          <w:b/>
-          <w:color w:val="auto"/>
-          <w:sz w:val="28"/>
-          <w:szCs w:val="28"/>
-          <w:vertAlign w:val="superscript"/>
-        </w:rPr>
-        <w:t>Indirizzo</w:t>
-      </w:r>
-      <w:proofErr w:type="spellEnd"/>
-      <w:r>
-        <w:rPr>
-          <w:b/>
-          <w:color w:val="auto"/>
-          <w:sz w:val="23"/>
-          <w:szCs w:val="23"/>
-        </w:rPr>
-        <w:t xml:space="preserve">, </w:t>
-      </w:r>
-      <w:proofErr w:type="spellStart"/>
-      <w:r>
-        <w:rPr>
-          <w:b/>
-          <w:color w:val="auto"/>
-          <w:sz w:val="23"/>
-          <w:szCs w:val="23"/>
-        </w:rPr>
-        <w:t>via</w:t>
-      </w:r>
-      <w:r>
-        <w:rPr>
-          <w:b/>
-          <w:color w:val="auto"/>
-          <w:sz w:val="28"/>
-          <w:szCs w:val="28"/>
-          <w:vertAlign w:val="superscript"/>
-        </w:rPr>
-        <w:t>Indirizzo</w:t>
-      </w:r>
-      <w:proofErr w:type="spellEnd"/>
-      <w:r>
-        <w:rPr>
-          <w:b/>
-          <w:color w:val="auto"/>
-          <w:sz w:val="23"/>
-          <w:szCs w:val="23"/>
-        </w:rPr>
-        <w:t xml:space="preserve">, </w:t>
-      </w:r>
-      <w:proofErr w:type="spellStart"/>
-      <w:r>
-        <w:rPr>
-          <w:b/>
-          <w:color w:val="auto"/>
-          <w:sz w:val="23"/>
-          <w:szCs w:val="23"/>
-        </w:rPr>
-        <w:t>civico</w:t>
-      </w:r>
-      <w:r>
-        <w:rPr>
-          <w:b/>
-          <w:color w:val="auto"/>
-          <w:sz w:val="28"/>
-          <w:szCs w:val="28"/>
-          <w:vertAlign w:val="superscript"/>
-        </w:rPr>
-        <w:t>Indirizzo</w:t>
-      </w:r>
-      <w:proofErr w:type="spellEnd"/>
+      <w:r>
+        <w:rPr>
+          <w:b/>
+          <w:color w:val="auto"/>
+          <w:sz w:val="23"/>
+          <w:szCs w:val="23"/>
+        </w:rPr>
+        <w:t>citta, cap, via, civic</w:t>
+      </w:r>
+      <w:r>
+        <w:rPr>
+          <w:b/>
+          <w:color w:val="auto"/>
+          <w:sz w:val="23"/>
+          <w:szCs w:val="23"/>
+        </w:rPr>
+        <w:t>o</w:t>
+      </w:r>
       <w:r>
         <w:rPr>
           <w:b/>
@@ -4278,6 +3646,7 @@
           <w:sz w:val="23"/>
           <w:szCs w:val="23"/>
         </w:rPr>
+        <w:lastRenderedPageBreak/>
         <w:t>joy</w:t>
       </w:r>
       <w:r>
@@ -4287,28 +3656,35 @@
           <w:sz w:val="23"/>
           <w:szCs w:val="23"/>
         </w:rPr>
+        <w:t>-notes, t</w:t>
+      </w:r>
+      <w:r>
+        <w:rPr>
+          <w:b/>
+          <w:color w:val="auto"/>
+          <w:sz w:val="23"/>
+          <w:szCs w:val="23"/>
+        </w:rPr>
+        <w:t>ension</w:t>
+      </w:r>
+      <w:r>
+        <w:rPr>
+          <w:b/>
+          <w:color w:val="auto"/>
+          <w:sz w:val="23"/>
+          <w:szCs w:val="23"/>
+        </w:rPr>
         <w:t xml:space="preserve">-notes, </w:t>
       </w:r>
-      <w:proofErr w:type="spellStart"/>
-      <w:r>
-        <w:rPr>
-          <w:b/>
-          <w:color w:val="auto"/>
-          <w:sz w:val="23"/>
-          <w:szCs w:val="23"/>
-        </w:rPr>
-        <w:t>t</w:t>
-      </w:r>
-      <w:r>
-        <w:rPr>
-          <w:b/>
-          <w:color w:val="auto"/>
-          <w:sz w:val="23"/>
-          <w:szCs w:val="23"/>
-        </w:rPr>
-        <w:t>ension</w:t>
-      </w:r>
-      <w:proofErr w:type="spellEnd"/>
+      <w:r>
+        <w:rPr>
+          <w:b/>
+          <w:color w:val="auto"/>
+          <w:sz w:val="23"/>
+          <w:szCs w:val="23"/>
+        </w:rPr>
+        <w:t>sadness</w:t>
+      </w:r>
       <w:r>
         <w:rPr>
           <w:b/>
@@ -4318,27 +3694,6 @@
         </w:rPr>
         <w:t xml:space="preserve">-notes, </w:t>
       </w:r>
-      <w:proofErr w:type="spellStart"/>
-      <w:r>
-        <w:rPr>
-          <w:b/>
-          <w:color w:val="auto"/>
-          <w:sz w:val="23"/>
-          <w:szCs w:val="23"/>
-        </w:rPr>
-        <w:t>sadness</w:t>
-      </w:r>
-      <w:proofErr w:type="spellEnd"/>
-      <w:r>
-        <w:rPr>
-          <w:b/>
-          <w:color w:val="auto"/>
-          <w:sz w:val="23"/>
-          <w:szCs w:val="23"/>
-        </w:rPr>
-        <w:t xml:space="preserve">-notes, </w:t>
-      </w:r>
-      <w:proofErr w:type="spellStart"/>
       <w:r>
         <w:rPr>
           <w:b/>
@@ -4348,7 +3703,6 @@
         </w:rPr>
         <w:t>tenderness</w:t>
       </w:r>
-      <w:proofErr w:type="spellEnd"/>
       <w:r>
         <w:rPr>
           <w:b/>
@@ -4421,16 +3775,7 @@
           <w:sz w:val="23"/>
           <w:szCs w:val="23"/>
         </w:rPr>
-        <w:t>a</w:t>
-      </w:r>
-      <w:r>
-        <w:rPr>
-          <w:b/>
-          <w:color w:val="auto"/>
-          <w:sz w:val="23"/>
-          <w:szCs w:val="23"/>
-        </w:rPr>
-        <w:t>nno</w:t>
+        <w:t>anno</w:t>
       </w:r>
       <w:r>
         <w:rPr>
@@ -4469,289 +3814,6 @@
           <w:vertAlign w:val="superscript"/>
         </w:rPr>
         <w:t>UtentiRegistrati</w:t>
-      </w:r>
-      <w:r>
-        <w:rPr>
-          <w:b/>
-          <w:color w:val="auto"/>
-          <w:sz w:val="23"/>
-          <w:szCs w:val="23"/>
-        </w:rPr>
-        <w:t>)</w:t>
-      </w:r>
-    </w:p>
-    <w:p>
-      <w:pPr>
-        <w:pStyle w:val="Default"/>
-        <w:numPr>
-          <w:ilvl w:val="1"/>
-          <w:numId w:val="17"/>
-        </w:numPr>
-        <w:rPr>
-          <w:b/>
-          <w:color w:val="auto"/>
-          <w:sz w:val="23"/>
-          <w:szCs w:val="23"/>
-        </w:rPr>
-      </w:pPr>
-      <w:r>
-        <w:rPr>
-          <w:b/>
-          <w:color w:val="auto"/>
-          <w:sz w:val="23"/>
-          <w:szCs w:val="23"/>
-        </w:rPr>
-        <w:t>Traduzione dell’entità Indirizzo: Indirizzo(</w:t>
-      </w:r>
-      <w:r>
-        <w:rPr>
-          <w:b/>
-          <w:color w:val="auto"/>
-          <w:sz w:val="23"/>
-          <w:szCs w:val="23"/>
-          <w:u w:val="single"/>
-        </w:rPr>
-        <w:t xml:space="preserve">citta, </w:t>
-      </w:r>
-      <w:proofErr w:type="spellStart"/>
-      <w:r>
-        <w:rPr>
-          <w:b/>
-          <w:color w:val="auto"/>
-          <w:sz w:val="23"/>
-          <w:szCs w:val="23"/>
-          <w:u w:val="single"/>
-        </w:rPr>
-        <w:t>cap</w:t>
-      </w:r>
-      <w:proofErr w:type="spellEnd"/>
-      <w:r>
-        <w:rPr>
-          <w:b/>
-          <w:color w:val="auto"/>
-          <w:sz w:val="23"/>
-          <w:szCs w:val="23"/>
-          <w:u w:val="single"/>
-        </w:rPr>
-        <w:t>, via, civico</w:t>
-      </w:r>
-      <w:r>
-        <w:rPr>
-          <w:b/>
-          <w:color w:val="auto"/>
-          <w:sz w:val="23"/>
-          <w:szCs w:val="23"/>
-        </w:rPr>
-        <w:t>)</w:t>
-      </w:r>
-    </w:p>
-    <w:p>
-      <w:pPr>
-        <w:pStyle w:val="Default"/>
-        <w:numPr>
-          <w:ilvl w:val="1"/>
-          <w:numId w:val="17"/>
-        </w:numPr>
-        <w:rPr>
-          <w:b/>
-          <w:color w:val="auto"/>
-          <w:sz w:val="23"/>
-          <w:szCs w:val="23"/>
-        </w:rPr>
-      </w:pPr>
-      <w:r>
-        <w:rPr>
-          <w:b/>
-          <w:color w:val="auto"/>
-          <w:sz w:val="23"/>
-          <w:szCs w:val="23"/>
-        </w:rPr>
-        <w:t>Traduzione dell’associazione Contiene: Contiene(</w:t>
-      </w:r>
-      <w:proofErr w:type="spellStart"/>
-      <w:r>
-        <w:rPr>
-          <w:b/>
-          <w:color w:val="auto"/>
-          <w:sz w:val="23"/>
-          <w:szCs w:val="23"/>
-          <w:u w:val="single"/>
-        </w:rPr>
-        <w:t>idPlaylist</w:t>
-      </w:r>
-      <w:r>
-        <w:rPr>
-          <w:b/>
-          <w:color w:val="auto"/>
-          <w:sz w:val="28"/>
-          <w:szCs w:val="28"/>
-          <w:u w:val="single"/>
-          <w:vertAlign w:val="superscript"/>
-        </w:rPr>
-        <w:t>Playlist</w:t>
-      </w:r>
-      <w:proofErr w:type="spellEnd"/>
-      <w:r>
-        <w:rPr>
-          <w:b/>
-          <w:color w:val="auto"/>
-          <w:sz w:val="23"/>
-          <w:szCs w:val="23"/>
-          <w:u w:val="single"/>
-        </w:rPr>
-        <w:t>,</w:t>
-      </w:r>
-      <w:r>
-        <w:rPr>
-          <w:b/>
-          <w:color w:val="auto"/>
-          <w:sz w:val="23"/>
-          <w:szCs w:val="23"/>
-          <w:u w:val="single"/>
-        </w:rPr>
-        <w:t xml:space="preserve"> </w:t>
-      </w:r>
-      <w:proofErr w:type="spellStart"/>
-      <w:r>
-        <w:rPr>
-          <w:b/>
-          <w:color w:val="auto"/>
-          <w:sz w:val="23"/>
-          <w:szCs w:val="23"/>
-          <w:u w:val="single"/>
-        </w:rPr>
-        <w:t>titolo</w:t>
-      </w:r>
-      <w:r>
-        <w:rPr>
-          <w:b/>
-          <w:color w:val="auto"/>
-          <w:sz w:val="28"/>
-          <w:szCs w:val="28"/>
-          <w:u w:val="single"/>
-          <w:vertAlign w:val="superscript"/>
-        </w:rPr>
-        <w:t>Canzoni</w:t>
-      </w:r>
-      <w:proofErr w:type="spellEnd"/>
-      <w:r>
-        <w:rPr>
-          <w:b/>
-          <w:color w:val="auto"/>
-          <w:sz w:val="23"/>
-          <w:szCs w:val="23"/>
-          <w:u w:val="single"/>
-        </w:rPr>
-        <w:t>,</w:t>
-      </w:r>
-      <w:r>
-        <w:rPr>
-          <w:b/>
-          <w:color w:val="auto"/>
-          <w:sz w:val="23"/>
-          <w:szCs w:val="23"/>
-          <w:u w:val="single"/>
-        </w:rPr>
-        <w:t xml:space="preserve"> </w:t>
-      </w:r>
-      <w:proofErr w:type="spellStart"/>
-      <w:r>
-        <w:rPr>
-          <w:b/>
-          <w:color w:val="auto"/>
-          <w:sz w:val="23"/>
-          <w:szCs w:val="23"/>
-          <w:u w:val="single"/>
-        </w:rPr>
-        <w:t>autore</w:t>
-      </w:r>
-      <w:r>
-        <w:rPr>
-          <w:b/>
-          <w:color w:val="auto"/>
-          <w:sz w:val="28"/>
-          <w:szCs w:val="28"/>
-          <w:u w:val="single"/>
-          <w:vertAlign w:val="superscript"/>
-        </w:rPr>
-        <w:t>Canzoni</w:t>
-      </w:r>
-      <w:proofErr w:type="spellEnd"/>
-      <w:r>
-        <w:rPr>
-          <w:b/>
-          <w:color w:val="auto"/>
-          <w:sz w:val="28"/>
-          <w:szCs w:val="28"/>
-          <w:u w:val="single"/>
-          <w:vertAlign w:val="superscript"/>
-        </w:rPr>
-        <w:softHyphen/>
-      </w:r>
-      <w:r>
-        <w:rPr>
-          <w:b/>
-          <w:color w:val="auto"/>
-          <w:sz w:val="28"/>
-          <w:szCs w:val="28"/>
-          <w:u w:val="single"/>
-        </w:rPr>
-        <w:t xml:space="preserve">, </w:t>
-      </w:r>
-      <w:proofErr w:type="spellStart"/>
-      <w:r>
-        <w:rPr>
-          <w:b/>
-          <w:color w:val="auto"/>
-          <w:sz w:val="23"/>
-          <w:szCs w:val="23"/>
-          <w:u w:val="single"/>
-        </w:rPr>
-        <w:t>a</w:t>
-      </w:r>
-      <w:r>
-        <w:rPr>
-          <w:b/>
-          <w:color w:val="auto"/>
-          <w:sz w:val="23"/>
-          <w:szCs w:val="23"/>
-          <w:u w:val="single"/>
-        </w:rPr>
-        <w:t>nno</w:t>
-      </w:r>
-      <w:r>
-        <w:rPr>
-          <w:b/>
-          <w:color w:val="auto"/>
-          <w:sz w:val="28"/>
-          <w:szCs w:val="28"/>
-          <w:u w:val="single"/>
-          <w:vertAlign w:val="superscript"/>
-        </w:rPr>
-        <w:t>Canzoni</w:t>
-      </w:r>
-      <w:proofErr w:type="spellEnd"/>
-      <w:r>
-        <w:rPr>
-          <w:b/>
-          <w:color w:val="auto"/>
-          <w:sz w:val="28"/>
-          <w:szCs w:val="28"/>
-          <w:u w:val="single"/>
-          <w:vertAlign w:val="superscript"/>
-        </w:rPr>
-        <w:t xml:space="preserve"> </w:t>
-      </w:r>
-      <w:r>
-        <w:rPr>
-          <w:b/>
-          <w:color w:val="auto"/>
-          <w:sz w:val="28"/>
-          <w:szCs w:val="28"/>
-          <w:u w:val="single"/>
-          <w:vertAlign w:val="superscript"/>
-        </w:rPr>
-        <w:softHyphen/>
       </w:r>
       <w:r>
         <w:rPr>
@@ -4786,6 +3848,17 @@
         </w:rPr>
         <w:t>Motivazioni decisionali della traduzione dello schema concettuale</w:t>
       </w:r>
+    </w:p>
+    <w:p>
+      <w:pPr>
+        <w:pStyle w:val="Default"/>
+        <w:rPr>
+          <w:b/>
+          <w:color w:val="auto"/>
+          <w:sz w:val="23"/>
+          <w:szCs w:val="23"/>
+        </w:rPr>
+      </w:pPr>
     </w:p>
     <w:bookmarkEnd w:id="2"/>
     <w:p>

</xml_diff>

<commit_message>
DocumentazioneDB + query significative
Aggiunta delle query significative alla documentazione finale
</commit_message>
<xml_diff>
--- a/DocumentazioneDB/DocumentazioneDB.docx
+++ b/DocumentazioneDB/DocumentazioneDB.docx
@@ -481,8 +481,288 @@
     </w:p>
     <w:p>
       <w:pPr>
+        <w:pStyle w:val="Paragrafoelenco"/>
+        <w:ind w:left="1353"/>
+        <w:rPr>
+          <w:sz w:val="28"/>
+          <w:szCs w:val="28"/>
+        </w:rPr>
+      </w:pPr>
+    </w:p>
+    <w:p>
+      <w:pPr>
+        <w:numPr>
+          <w:ilvl w:val="0"/>
+          <w:numId w:val="1"/>
+        </w:numPr>
         <w:spacing w:after="0" w:line="240" w:lineRule="auto"/>
         <w:rPr>
+          <w:b/>
+          <w:sz w:val="28"/>
+          <w:szCs w:val="28"/>
+        </w:rPr>
+      </w:pPr>
+      <w:r>
+        <w:rPr>
+          <w:b/>
+          <w:sz w:val="28"/>
+          <w:szCs w:val="28"/>
+        </w:rPr>
+        <w:t>Query significative</w:t>
+      </w:r>
+    </w:p>
+    <w:p>
+      <w:pPr>
+        <w:numPr>
+          <w:ilvl w:val="1"/>
+          <w:numId w:val="1"/>
+        </w:numPr>
+        <w:spacing w:after="0" w:line="240" w:lineRule="auto"/>
+        <w:rPr>
+          <w:sz w:val="28"/>
+          <w:szCs w:val="28"/>
+        </w:rPr>
+      </w:pPr>
+      <w:r>
+        <w:rPr>
+          <w:sz w:val="28"/>
+          <w:szCs w:val="28"/>
+        </w:rPr>
+        <w:t>Registrazione utente</w:t>
+      </w:r>
+    </w:p>
+    <w:p>
+      <w:pPr>
+        <w:numPr>
+          <w:ilvl w:val="1"/>
+          <w:numId w:val="1"/>
+        </w:numPr>
+        <w:spacing w:after="0" w:line="240" w:lineRule="auto"/>
+        <w:rPr>
+          <w:sz w:val="28"/>
+          <w:szCs w:val="28"/>
+        </w:rPr>
+      </w:pPr>
+      <w:r>
+        <w:rPr>
+          <w:sz w:val="28"/>
+          <w:szCs w:val="28"/>
+        </w:rPr>
+        <w:t>Login utente</w:t>
+      </w:r>
+    </w:p>
+    <w:p>
+      <w:pPr>
+        <w:numPr>
+          <w:ilvl w:val="1"/>
+          <w:numId w:val="1"/>
+        </w:numPr>
+        <w:spacing w:after="0" w:line="240" w:lineRule="auto"/>
+        <w:rPr>
+          <w:sz w:val="28"/>
+          <w:szCs w:val="28"/>
+        </w:rPr>
+      </w:pPr>
+      <w:r>
+        <w:rPr>
+          <w:sz w:val="28"/>
+          <w:szCs w:val="28"/>
+        </w:rPr>
+        <w:t>getEmozioniFromBrano 1</w:t>
+      </w:r>
+    </w:p>
+    <w:p>
+      <w:pPr>
+        <w:numPr>
+          <w:ilvl w:val="1"/>
+          <w:numId w:val="1"/>
+        </w:numPr>
+        <w:spacing w:after="0" w:line="240" w:lineRule="auto"/>
+        <w:rPr>
+          <w:sz w:val="28"/>
+          <w:szCs w:val="28"/>
+        </w:rPr>
+      </w:pPr>
+      <w:r>
+        <w:rPr>
+          <w:sz w:val="28"/>
+          <w:szCs w:val="28"/>
+        </w:rPr>
+        <w:t>getEmozioniFromBrano 2</w:t>
+      </w:r>
+    </w:p>
+    <w:p>
+      <w:pPr>
+        <w:numPr>
+          <w:ilvl w:val="1"/>
+          <w:numId w:val="1"/>
+        </w:numPr>
+        <w:spacing w:after="0" w:line="240" w:lineRule="auto"/>
+        <w:rPr>
+          <w:sz w:val="28"/>
+          <w:szCs w:val="28"/>
+        </w:rPr>
+      </w:pPr>
+      <w:r>
+        <w:rPr>
+          <w:sz w:val="28"/>
+          <w:szCs w:val="28"/>
+        </w:rPr>
+        <w:t>Filtra per titolo</w:t>
+      </w:r>
+    </w:p>
+    <w:p>
+      <w:pPr>
+        <w:numPr>
+          <w:ilvl w:val="1"/>
+          <w:numId w:val="1"/>
+        </w:numPr>
+        <w:spacing w:after="0" w:line="240" w:lineRule="auto"/>
+        <w:rPr>
+          <w:sz w:val="28"/>
+          <w:szCs w:val="28"/>
+        </w:rPr>
+      </w:pPr>
+      <w:r>
+        <w:rPr>
+          <w:sz w:val="28"/>
+          <w:szCs w:val="28"/>
+        </w:rPr>
+        <w:t>Filtra per autore anno</w:t>
+      </w:r>
+    </w:p>
+    <w:p>
+      <w:pPr>
+        <w:numPr>
+          <w:ilvl w:val="1"/>
+          <w:numId w:val="1"/>
+        </w:numPr>
+        <w:spacing w:after="0" w:line="240" w:lineRule="auto"/>
+        <w:rPr>
+          <w:sz w:val="28"/>
+          <w:szCs w:val="28"/>
+        </w:rPr>
+      </w:pPr>
+      <w:r>
+        <w:rPr>
+          <w:sz w:val="28"/>
+          <w:szCs w:val="28"/>
+        </w:rPr>
+        <w:t xml:space="preserve">getCanzoniForPlaylist </w:t>
+      </w:r>
+    </w:p>
+    <w:p>
+      <w:pPr>
+        <w:numPr>
+          <w:ilvl w:val="1"/>
+          <w:numId w:val="1"/>
+        </w:numPr>
+        <w:spacing w:after="0" w:line="240" w:lineRule="auto"/>
+        <w:rPr>
+          <w:sz w:val="28"/>
+          <w:szCs w:val="28"/>
+        </w:rPr>
+      </w:pPr>
+      <w:r>
+        <w:rPr>
+          <w:sz w:val="28"/>
+          <w:szCs w:val="28"/>
+        </w:rPr>
+        <w:t>createPlaylist 1</w:t>
+      </w:r>
+    </w:p>
+    <w:p>
+      <w:pPr>
+        <w:numPr>
+          <w:ilvl w:val="1"/>
+          <w:numId w:val="1"/>
+        </w:numPr>
+        <w:spacing w:after="0" w:line="240" w:lineRule="auto"/>
+        <w:rPr>
+          <w:sz w:val="28"/>
+          <w:szCs w:val="28"/>
+        </w:rPr>
+      </w:pPr>
+      <w:r>
+        <w:rPr>
+          <w:sz w:val="28"/>
+          <w:szCs w:val="28"/>
+        </w:rPr>
+        <w:t xml:space="preserve">createPlaylist </w:t>
+      </w:r>
+      <w:r>
+        <w:rPr>
+          <w:sz w:val="28"/>
+          <w:szCs w:val="28"/>
+        </w:rPr>
+        <w:t>2</w:t>
+      </w:r>
+    </w:p>
+    <w:p>
+      <w:pPr>
+        <w:numPr>
+          <w:ilvl w:val="1"/>
+          <w:numId w:val="1"/>
+        </w:numPr>
+        <w:spacing w:after="0" w:line="240" w:lineRule="auto"/>
+        <w:rPr>
+          <w:sz w:val="28"/>
+          <w:szCs w:val="28"/>
+        </w:rPr>
+      </w:pPr>
+      <w:r>
+        <w:rPr>
+          <w:sz w:val="28"/>
+          <w:szCs w:val="28"/>
+        </w:rPr>
+        <w:t>getPlaylist</w:t>
+      </w:r>
+    </w:p>
+    <w:p>
+      <w:pPr>
+        <w:numPr>
+          <w:ilvl w:val="1"/>
+          <w:numId w:val="1"/>
+        </w:numPr>
+        <w:spacing w:after="0" w:line="240" w:lineRule="auto"/>
+        <w:rPr>
+          <w:sz w:val="28"/>
+          <w:szCs w:val="28"/>
+        </w:rPr>
+      </w:pPr>
+      <w:r>
+        <w:rPr>
+          <w:sz w:val="28"/>
+          <w:szCs w:val="28"/>
+        </w:rPr>
+        <w:t>getCanzoniFromPlaylist</w:t>
+      </w:r>
+    </w:p>
+    <w:p>
+      <w:pPr>
+        <w:numPr>
+          <w:ilvl w:val="1"/>
+          <w:numId w:val="1"/>
+        </w:numPr>
+        <w:spacing w:after="0" w:line="240" w:lineRule="auto"/>
+        <w:rPr>
+          <w:sz w:val="28"/>
+          <w:szCs w:val="28"/>
+        </w:rPr>
+      </w:pPr>
+      <w:r>
+        <w:rPr>
+          <w:sz w:val="28"/>
+          <w:szCs w:val="28"/>
+        </w:rPr>
+        <w:lastRenderedPageBreak/>
+        <w:t>inserisciEmozione</w:t>
+      </w:r>
+    </w:p>
+    <w:p>
+      <w:pPr>
+        <w:spacing w:after="0" w:line="240" w:lineRule="auto"/>
+        <w:rPr>
           <w:sz w:val="28"/>
           <w:szCs w:val="28"/>
         </w:rPr>
@@ -570,6 +850,188 @@
       <w:pPr>
         <w:pStyle w:val="Default"/>
         <w:jc w:val="center"/>
+      </w:pPr>
+    </w:p>
+    <w:p>
+      <w:pPr>
+        <w:ind w:left="720"/>
+        <w:jc w:val="center"/>
+        <w:rPr>
+          <w:rFonts w:ascii="Times New Roman" w:hAnsi="Times New Roman" w:cs="Times New Roman"/>
+          <w:b/>
+          <w:bCs/>
+          <w:color w:val="000000"/>
+          <w:sz w:val="44"/>
+          <w:szCs w:val="44"/>
+        </w:rPr>
+      </w:pPr>
+    </w:p>
+    <w:p>
+      <w:pPr>
+        <w:ind w:left="720"/>
+        <w:jc w:val="center"/>
+        <w:rPr>
+          <w:rFonts w:ascii="Times New Roman" w:hAnsi="Times New Roman" w:cs="Times New Roman"/>
+          <w:b/>
+          <w:bCs/>
+          <w:color w:val="000000"/>
+          <w:sz w:val="44"/>
+          <w:szCs w:val="44"/>
+        </w:rPr>
+      </w:pPr>
+    </w:p>
+    <w:p>
+      <w:pPr>
+        <w:ind w:left="720"/>
+        <w:jc w:val="center"/>
+        <w:rPr>
+          <w:rFonts w:ascii="Times New Roman" w:hAnsi="Times New Roman" w:cs="Times New Roman"/>
+          <w:b/>
+          <w:bCs/>
+          <w:color w:val="000000"/>
+          <w:sz w:val="44"/>
+          <w:szCs w:val="44"/>
+        </w:rPr>
+      </w:pPr>
+    </w:p>
+    <w:p>
+      <w:pPr>
+        <w:ind w:left="720"/>
+        <w:jc w:val="center"/>
+        <w:rPr>
+          <w:rFonts w:ascii="Times New Roman" w:hAnsi="Times New Roman" w:cs="Times New Roman"/>
+          <w:b/>
+          <w:bCs/>
+          <w:color w:val="000000"/>
+          <w:sz w:val="44"/>
+          <w:szCs w:val="44"/>
+        </w:rPr>
+      </w:pPr>
+    </w:p>
+    <w:p>
+      <w:pPr>
+        <w:ind w:left="720"/>
+        <w:jc w:val="center"/>
+        <w:rPr>
+          <w:rFonts w:ascii="Times New Roman" w:hAnsi="Times New Roman" w:cs="Times New Roman"/>
+          <w:b/>
+          <w:bCs/>
+          <w:color w:val="000000"/>
+          <w:sz w:val="44"/>
+          <w:szCs w:val="44"/>
+        </w:rPr>
+      </w:pPr>
+    </w:p>
+    <w:p>
+      <w:pPr>
+        <w:ind w:left="720"/>
+        <w:jc w:val="center"/>
+        <w:rPr>
+          <w:rFonts w:ascii="Times New Roman" w:hAnsi="Times New Roman" w:cs="Times New Roman"/>
+          <w:b/>
+          <w:bCs/>
+          <w:color w:val="000000"/>
+          <w:sz w:val="44"/>
+          <w:szCs w:val="44"/>
+        </w:rPr>
+      </w:pPr>
+    </w:p>
+    <w:p>
+      <w:pPr>
+        <w:ind w:left="720"/>
+        <w:jc w:val="center"/>
+        <w:rPr>
+          <w:rFonts w:ascii="Times New Roman" w:hAnsi="Times New Roman" w:cs="Times New Roman"/>
+          <w:b/>
+          <w:bCs/>
+          <w:color w:val="000000"/>
+          <w:sz w:val="44"/>
+          <w:szCs w:val="44"/>
+        </w:rPr>
+      </w:pPr>
+    </w:p>
+    <w:p>
+      <w:pPr>
+        <w:ind w:left="720"/>
+        <w:jc w:val="center"/>
+        <w:rPr>
+          <w:rFonts w:ascii="Times New Roman" w:hAnsi="Times New Roman" w:cs="Times New Roman"/>
+          <w:b/>
+          <w:bCs/>
+          <w:color w:val="000000"/>
+          <w:sz w:val="44"/>
+          <w:szCs w:val="44"/>
+        </w:rPr>
+      </w:pPr>
+    </w:p>
+    <w:p>
+      <w:pPr>
+        <w:ind w:left="720"/>
+        <w:jc w:val="center"/>
+        <w:rPr>
+          <w:rFonts w:ascii="Times New Roman" w:hAnsi="Times New Roman" w:cs="Times New Roman"/>
+          <w:b/>
+          <w:bCs/>
+          <w:color w:val="000000"/>
+          <w:sz w:val="44"/>
+          <w:szCs w:val="44"/>
+        </w:rPr>
+      </w:pPr>
+    </w:p>
+    <w:p>
+      <w:pPr>
+        <w:ind w:left="720"/>
+        <w:jc w:val="center"/>
+        <w:rPr>
+          <w:rFonts w:ascii="Times New Roman" w:hAnsi="Times New Roman" w:cs="Times New Roman"/>
+          <w:b/>
+          <w:bCs/>
+          <w:color w:val="000000"/>
+          <w:sz w:val="44"/>
+          <w:szCs w:val="44"/>
+        </w:rPr>
+      </w:pPr>
+    </w:p>
+    <w:p>
+      <w:pPr>
+        <w:ind w:left="720"/>
+        <w:jc w:val="center"/>
+        <w:rPr>
+          <w:rFonts w:ascii="Times New Roman" w:hAnsi="Times New Roman" w:cs="Times New Roman"/>
+          <w:b/>
+          <w:bCs/>
+          <w:color w:val="000000"/>
+          <w:sz w:val="44"/>
+          <w:szCs w:val="44"/>
+        </w:rPr>
+      </w:pPr>
+    </w:p>
+    <w:p>
+      <w:pPr>
+        <w:ind w:left="720"/>
+        <w:jc w:val="center"/>
+        <w:rPr>
+          <w:rFonts w:ascii="Times New Roman" w:hAnsi="Times New Roman" w:cs="Times New Roman"/>
+          <w:b/>
+          <w:bCs/>
+          <w:color w:val="000000"/>
+          <w:sz w:val="44"/>
+          <w:szCs w:val="44"/>
+        </w:rPr>
+      </w:pPr>
+    </w:p>
+    <w:p>
+      <w:pPr>
+        <w:ind w:left="720"/>
+        <w:jc w:val="center"/>
+        <w:rPr>
+          <w:rFonts w:ascii="Times New Roman" w:hAnsi="Times New Roman" w:cs="Times New Roman"/>
+          <w:b/>
+          <w:bCs/>
+          <w:color w:val="000000"/>
+          <w:sz w:val="44"/>
+          <w:szCs w:val="44"/>
+        </w:rPr>
       </w:pPr>
     </w:p>
     <w:p>
@@ -1658,6 +2120,7 @@
                 <w:bCs/>
                 <w:sz w:val="23"/>
                 <w:szCs w:val="23"/>
+                <w:lang w:val="en-US"/>
               </w:rPr>
             </w:pPr>
             <w:r>
@@ -1665,6 +2128,7 @@
                 <w:bCs/>
                 <w:sz w:val="23"/>
                 <w:szCs w:val="23"/>
+                <w:lang w:val="en-US"/>
               </w:rPr>
               <w:t>i</w:t>
             </w:r>
@@ -1673,6 +2137,7 @@
                 <w:bCs/>
                 <w:sz w:val="23"/>
                 <w:szCs w:val="23"/>
+                <w:lang w:val="en-US"/>
               </w:rPr>
               <w:t>dValutazione,</w:t>
             </w:r>
@@ -1681,6 +2146,7 @@
                 <w:bCs/>
                 <w:sz w:val="23"/>
                 <w:szCs w:val="23"/>
+                <w:lang w:val="en-US"/>
               </w:rPr>
               <w:t xml:space="preserve"> </w:t>
             </w:r>
@@ -1689,6 +2155,7 @@
                 <w:bCs/>
                 <w:sz w:val="23"/>
                 <w:szCs w:val="23"/>
+                <w:lang w:val="en-US"/>
               </w:rPr>
               <w:t>Amazement,</w:t>
             </w:r>
@@ -3882,16 +4349,979 @@
     </w:p>
     <w:p>
       <w:pPr>
-        <w:pStyle w:val="Paragrafoelenco"/>
-        <w:spacing w:after="0" w:line="240" w:lineRule="auto"/>
-        <w:ind w:left="785"/>
-        <w:rPr>
-          <w:rFonts w:ascii="Times New Roman" w:hAnsi="Times New Roman" w:cs="Times New Roman"/>
-          <w:b/>
-          <w:sz w:val="28"/>
-          <w:szCs w:val="28"/>
-        </w:rPr>
-      </w:pPr>
+        <w:pStyle w:val="Default"/>
+        <w:ind w:left="1505"/>
+        <w:rPr>
+          <w:b/>
+          <w:sz w:val="23"/>
+          <w:szCs w:val="23"/>
+        </w:rPr>
+      </w:pPr>
+    </w:p>
+    <w:p>
+      <w:pPr>
+        <w:pStyle w:val="Default"/>
+        <w:numPr>
+          <w:ilvl w:val="0"/>
+          <w:numId w:val="18"/>
+        </w:numPr>
+        <w:rPr>
+          <w:b/>
+          <w:sz w:val="23"/>
+          <w:szCs w:val="23"/>
+        </w:rPr>
+      </w:pPr>
+      <w:r>
+        <w:rPr>
+          <w:b/>
+          <w:color w:val="auto"/>
+          <w:sz w:val="28"/>
+          <w:szCs w:val="28"/>
+        </w:rPr>
+        <w:t>Query significative</w:t>
+      </w:r>
+    </w:p>
+    <w:p>
+      <w:pPr>
+        <w:pStyle w:val="Default"/>
+        <w:numPr>
+          <w:ilvl w:val="1"/>
+          <w:numId w:val="18"/>
+        </w:numPr>
+        <w:rPr>
+          <w:b/>
+          <w:sz w:val="23"/>
+          <w:szCs w:val="23"/>
+        </w:rPr>
+      </w:pPr>
+      <w:r>
+        <w:rPr>
+          <w:b/>
+          <w:sz w:val="23"/>
+          <w:szCs w:val="23"/>
+        </w:rPr>
+        <w:t>Registrazione utente</w:t>
+      </w:r>
+    </w:p>
+    <w:p>
+      <w:pPr>
+        <w:pStyle w:val="Default"/>
+        <w:ind w:left="792"/>
+        <w:rPr>
+          <w:b/>
+          <w:sz w:val="23"/>
+          <w:szCs w:val="23"/>
+        </w:rPr>
+      </w:pPr>
+      <w:r>
+        <w:rPr>
+          <w:noProof/>
+        </w:rPr>
+        <w:drawing>
+          <wp:inline distT="0" distB="0" distL="0" distR="0" wp14:anchorId="7558F273" wp14:editId="26CDE54B">
+            <wp:extent cx="6120130" cy="1553715"/>
+            <wp:effectExtent l="0" t="0" r="0" b="8890"/>
+            <wp:docPr id="1017642578" name="Immagine 5" descr="Immagine che contiene testo, schermata, biglietto da visita, Carattere&#10;&#10;Descrizione generata automaticamente"/>
+            <wp:cNvGraphicFramePr>
+              <a:graphicFrameLocks xmlns:a="http://schemas.openxmlformats.org/drawingml/2006/main" noChangeAspect="1"/>
+            </wp:cNvGraphicFramePr>
+            <a:graphic xmlns:a="http://schemas.openxmlformats.org/drawingml/2006/main">
+              <a:graphicData uri="http://schemas.openxmlformats.org/drawingml/2006/picture">
+                <pic:pic xmlns:pic="http://schemas.openxmlformats.org/drawingml/2006/picture">
+                  <pic:nvPicPr>
+                    <pic:cNvPr id="1017642578" name="Immagine 5" descr="Immagine che contiene testo, schermata, biglietto da visita, Carattere&#10;&#10;Descrizione generata automaticamente"/>
+                    <pic:cNvPicPr>
+                      <a:picLocks noChangeAspect="1" noChangeArrowheads="1"/>
+                    </pic:cNvPicPr>
+                  </pic:nvPicPr>
+                  <pic:blipFill>
+                    <a:blip r:embed="rId10" cstate="print">
+                      <a:extLst>
+                        <a:ext uri="{28A0092B-C50C-407E-A947-70E740481C1C}">
+                          <a14:useLocalDpi xmlns:a14="http://schemas.microsoft.com/office/drawing/2010/main" val="0"/>
+                        </a:ext>
+                      </a:extLst>
+                    </a:blip>
+                    <a:srcRect/>
+                    <a:stretch>
+                      <a:fillRect/>
+                    </a:stretch>
+                  </pic:blipFill>
+                  <pic:spPr bwMode="auto">
+                    <a:xfrm>
+                      <a:off x="0" y="0"/>
+                      <a:ext cx="6120130" cy="1553715"/>
+                    </a:xfrm>
+                    <a:prstGeom prst="rect">
+                      <a:avLst/>
+                    </a:prstGeom>
+                    <a:noFill/>
+                    <a:ln>
+                      <a:noFill/>
+                    </a:ln>
+                  </pic:spPr>
+                </pic:pic>
+              </a:graphicData>
+            </a:graphic>
+          </wp:inline>
+        </w:drawing>
+      </w:r>
+    </w:p>
+    <w:p>
+      <w:pPr>
+        <w:pStyle w:val="Default"/>
+        <w:numPr>
+          <w:ilvl w:val="1"/>
+          <w:numId w:val="18"/>
+        </w:numPr>
+        <w:rPr>
+          <w:b/>
+          <w:sz w:val="23"/>
+          <w:szCs w:val="23"/>
+        </w:rPr>
+      </w:pPr>
+      <w:r>
+        <w:rPr>
+          <w:b/>
+          <w:sz w:val="23"/>
+          <w:szCs w:val="23"/>
+        </w:rPr>
+        <w:t>Login utente</w:t>
+      </w:r>
+    </w:p>
+    <w:p>
+      <w:pPr>
+        <w:pStyle w:val="Default"/>
+        <w:ind w:left="792"/>
+        <w:rPr>
+          <w:b/>
+          <w:sz w:val="23"/>
+          <w:szCs w:val="23"/>
+        </w:rPr>
+      </w:pPr>
+      <w:r>
+        <w:rPr>
+          <w:noProof/>
+        </w:rPr>
+        <w:drawing>
+          <wp:inline distT="0" distB="0" distL="0" distR="0" wp14:anchorId="55842E58" wp14:editId="1D1375F5">
+            <wp:extent cx="6120130" cy="1752535"/>
+            <wp:effectExtent l="0" t="0" r="0" b="635"/>
+            <wp:docPr id="1188547466" name="Immagine 4" descr="Immagine che contiene testo, biglietto da visita, schermata, Carattere&#10;&#10;Descrizione generata automaticamente"/>
+            <wp:cNvGraphicFramePr>
+              <a:graphicFrameLocks xmlns:a="http://schemas.openxmlformats.org/drawingml/2006/main" noChangeAspect="1"/>
+            </wp:cNvGraphicFramePr>
+            <a:graphic xmlns:a="http://schemas.openxmlformats.org/drawingml/2006/main">
+              <a:graphicData uri="http://schemas.openxmlformats.org/drawingml/2006/picture">
+                <pic:pic xmlns:pic="http://schemas.openxmlformats.org/drawingml/2006/picture">
+                  <pic:nvPicPr>
+                    <pic:cNvPr id="1188547466" name="Immagine 4" descr="Immagine che contiene testo, biglietto da visita, schermata, Carattere&#10;&#10;Descrizione generata automaticamente"/>
+                    <pic:cNvPicPr>
+                      <a:picLocks noChangeAspect="1" noChangeArrowheads="1"/>
+                    </pic:cNvPicPr>
+                  </pic:nvPicPr>
+                  <pic:blipFill>
+                    <a:blip r:embed="rId11" cstate="print">
+                      <a:extLst>
+                        <a:ext uri="{28A0092B-C50C-407E-A947-70E740481C1C}">
+                          <a14:useLocalDpi xmlns:a14="http://schemas.microsoft.com/office/drawing/2010/main" val="0"/>
+                        </a:ext>
+                      </a:extLst>
+                    </a:blip>
+                    <a:srcRect/>
+                    <a:stretch>
+                      <a:fillRect/>
+                    </a:stretch>
+                  </pic:blipFill>
+                  <pic:spPr bwMode="auto">
+                    <a:xfrm>
+                      <a:off x="0" y="0"/>
+                      <a:ext cx="6120130" cy="1752535"/>
+                    </a:xfrm>
+                    <a:prstGeom prst="rect">
+                      <a:avLst/>
+                    </a:prstGeom>
+                    <a:noFill/>
+                    <a:ln>
+                      <a:noFill/>
+                    </a:ln>
+                  </pic:spPr>
+                </pic:pic>
+              </a:graphicData>
+            </a:graphic>
+          </wp:inline>
+        </w:drawing>
+      </w:r>
+    </w:p>
+    <w:p>
+      <w:pPr>
+        <w:pStyle w:val="Default"/>
+        <w:numPr>
+          <w:ilvl w:val="1"/>
+          <w:numId w:val="18"/>
+        </w:numPr>
+        <w:rPr>
+          <w:b/>
+          <w:sz w:val="23"/>
+          <w:szCs w:val="23"/>
+        </w:rPr>
+      </w:pPr>
+      <w:r>
+        <w:rPr>
+          <w:b/>
+          <w:sz w:val="23"/>
+          <w:szCs w:val="23"/>
+        </w:rPr>
+        <w:t>getEmozioniFromBrano 1 - Selezione singole emozioni da EmozioniCanzone</w:t>
+      </w:r>
+    </w:p>
+    <w:p>
+      <w:pPr>
+        <w:pStyle w:val="Default"/>
+        <w:ind w:left="792"/>
+        <w:rPr>
+          <w:b/>
+          <w:sz w:val="23"/>
+          <w:szCs w:val="23"/>
+        </w:rPr>
+      </w:pPr>
+      <w:r>
+        <w:rPr>
+          <w:noProof/>
+        </w:rPr>
+        <w:drawing>
+          <wp:inline distT="0" distB="0" distL="0" distR="0" wp14:anchorId="409EACCE" wp14:editId="542307D2">
+            <wp:extent cx="6120130" cy="1668914"/>
+            <wp:effectExtent l="0" t="0" r="0" b="7620"/>
+            <wp:docPr id="1071398684" name="Immagine 3" descr="Immagine che contiene testo, biglietto da visita, schermata, Carattere&#10;&#10;Descrizione generata automaticamente"/>
+            <wp:cNvGraphicFramePr>
+              <a:graphicFrameLocks xmlns:a="http://schemas.openxmlformats.org/drawingml/2006/main" noChangeAspect="1"/>
+            </wp:cNvGraphicFramePr>
+            <a:graphic xmlns:a="http://schemas.openxmlformats.org/drawingml/2006/main">
+              <a:graphicData uri="http://schemas.openxmlformats.org/drawingml/2006/picture">
+                <pic:pic xmlns:pic="http://schemas.openxmlformats.org/drawingml/2006/picture">
+                  <pic:nvPicPr>
+                    <pic:cNvPr id="1071398684" name="Immagine 3" descr="Immagine che contiene testo, biglietto da visita, schermata, Carattere&#10;&#10;Descrizione generata automaticamente"/>
+                    <pic:cNvPicPr>
+                      <a:picLocks noChangeAspect="1" noChangeArrowheads="1"/>
+                    </pic:cNvPicPr>
+                  </pic:nvPicPr>
+                  <pic:blipFill>
+                    <a:blip r:embed="rId12" cstate="print">
+                      <a:extLst>
+                        <a:ext uri="{28A0092B-C50C-407E-A947-70E740481C1C}">
+                          <a14:useLocalDpi xmlns:a14="http://schemas.microsoft.com/office/drawing/2010/main" val="0"/>
+                        </a:ext>
+                      </a:extLst>
+                    </a:blip>
+                    <a:srcRect/>
+                    <a:stretch>
+                      <a:fillRect/>
+                    </a:stretch>
+                  </pic:blipFill>
+                  <pic:spPr bwMode="auto">
+                    <a:xfrm>
+                      <a:off x="0" y="0"/>
+                      <a:ext cx="6120130" cy="1668914"/>
+                    </a:xfrm>
+                    <a:prstGeom prst="rect">
+                      <a:avLst/>
+                    </a:prstGeom>
+                    <a:noFill/>
+                    <a:ln>
+                      <a:noFill/>
+                    </a:ln>
+                  </pic:spPr>
+                </pic:pic>
+              </a:graphicData>
+            </a:graphic>
+          </wp:inline>
+        </w:drawing>
+      </w:r>
+    </w:p>
+    <w:p>
+      <w:pPr>
+        <w:pStyle w:val="Default"/>
+        <w:numPr>
+          <w:ilvl w:val="1"/>
+          <w:numId w:val="18"/>
+        </w:numPr>
+        <w:rPr>
+          <w:b/>
+          <w:sz w:val="23"/>
+          <w:szCs w:val="23"/>
+        </w:rPr>
+      </w:pPr>
+      <w:r>
+        <w:rPr>
+          <w:b/>
+          <w:sz w:val="23"/>
+          <w:szCs w:val="23"/>
+        </w:rPr>
+        <w:t>getEmozioniFromBrano 2 - Ritorna la media delle emozioni da titolo, autore, anno</w:t>
+      </w:r>
+    </w:p>
+    <w:p>
+      <w:pPr>
+        <w:pStyle w:val="Default"/>
+        <w:ind w:left="792"/>
+        <w:rPr>
+          <w:b/>
+          <w:sz w:val="23"/>
+          <w:szCs w:val="23"/>
+        </w:rPr>
+      </w:pPr>
+      <w:r>
+        <w:rPr>
+          <w:noProof/>
+          <w:lang w:val="en-US"/>
+        </w:rPr>
+        <w:drawing>
+          <wp:inline distT="0" distB="0" distL="0" distR="0" wp14:anchorId="682CCE42" wp14:editId="3249B39D">
+            <wp:extent cx="6120130" cy="1667744"/>
+            <wp:effectExtent l="0" t="0" r="0" b="8890"/>
+            <wp:docPr id="88777043" name="Immagine 1" descr="Immagine che contiene testo, schermata, Carattere&#10;&#10;Descrizione generata automaticamente"/>
+            <wp:cNvGraphicFramePr>
+              <a:graphicFrameLocks xmlns:a="http://schemas.openxmlformats.org/drawingml/2006/main" noChangeAspect="1"/>
+            </wp:cNvGraphicFramePr>
+            <a:graphic xmlns:a="http://schemas.openxmlformats.org/drawingml/2006/main">
+              <a:graphicData uri="http://schemas.openxmlformats.org/drawingml/2006/picture">
+                <pic:pic xmlns:pic="http://schemas.openxmlformats.org/drawingml/2006/picture">
+                  <pic:nvPicPr>
+                    <pic:cNvPr id="88777043" name="Immagine 1" descr="Immagine che contiene testo, schermata, Carattere&#10;&#10;Descrizione generata automaticamente"/>
+                    <pic:cNvPicPr/>
+                  </pic:nvPicPr>
+                  <pic:blipFill>
+                    <a:blip r:embed="rId13"/>
+                    <a:stretch>
+                      <a:fillRect/>
+                    </a:stretch>
+                  </pic:blipFill>
+                  <pic:spPr>
+                    <a:xfrm>
+                      <a:off x="0" y="0"/>
+                      <a:ext cx="6120130" cy="1667744"/>
+                    </a:xfrm>
+                    <a:prstGeom prst="rect">
+                      <a:avLst/>
+                    </a:prstGeom>
+                  </pic:spPr>
+                </pic:pic>
+              </a:graphicData>
+            </a:graphic>
+          </wp:inline>
+        </w:drawing>
+      </w:r>
+    </w:p>
+    <w:p>
+      <w:pPr>
+        <w:pStyle w:val="Default"/>
+        <w:numPr>
+          <w:ilvl w:val="1"/>
+          <w:numId w:val="18"/>
+        </w:numPr>
+        <w:rPr>
+          <w:b/>
+          <w:sz w:val="23"/>
+          <w:szCs w:val="23"/>
+        </w:rPr>
+      </w:pPr>
+      <w:r>
+        <w:rPr>
+          <w:b/>
+          <w:sz w:val="23"/>
+          <w:szCs w:val="23"/>
+        </w:rPr>
+        <w:t>Filtra per titolo - ricerco in canzoni la canzone</w:t>
+      </w:r>
+      <w:r>
+        <w:rPr>
+          <w:b/>
+          <w:sz w:val="23"/>
+          <w:szCs w:val="23"/>
+        </w:rPr>
+        <w:t xml:space="preserve"> avendo in input il titolo</w:t>
+      </w:r>
+    </w:p>
+    <w:p>
+      <w:pPr>
+        <w:pStyle w:val="Default"/>
+        <w:ind w:left="792"/>
+        <w:rPr>
+          <w:b/>
+          <w:sz w:val="23"/>
+          <w:szCs w:val="23"/>
+        </w:rPr>
+      </w:pPr>
+      <w:r>
+        <w:rPr>
+          <w:noProof/>
+          <w:lang w:val="en-US"/>
+        </w:rPr>
+        <w:lastRenderedPageBreak/>
+        <w:drawing>
+          <wp:inline distT="0" distB="0" distL="0" distR="0" wp14:anchorId="633388AD" wp14:editId="611F7347">
+            <wp:extent cx="6120130" cy="2097545"/>
+            <wp:effectExtent l="0" t="0" r="0" b="0"/>
+            <wp:docPr id="1919073239" name="Immagine 1" descr="Immagine che contiene testo, schermata, Carattere&#10;&#10;Descrizione generata automaticamente"/>
+            <wp:cNvGraphicFramePr>
+              <a:graphicFrameLocks xmlns:a="http://schemas.openxmlformats.org/drawingml/2006/main" noChangeAspect="1"/>
+            </wp:cNvGraphicFramePr>
+            <a:graphic xmlns:a="http://schemas.openxmlformats.org/drawingml/2006/main">
+              <a:graphicData uri="http://schemas.openxmlformats.org/drawingml/2006/picture">
+                <pic:pic xmlns:pic="http://schemas.openxmlformats.org/drawingml/2006/picture">
+                  <pic:nvPicPr>
+                    <pic:cNvPr id="1919073239" name="Immagine 1" descr="Immagine che contiene testo, schermata, Carattere&#10;&#10;Descrizione generata automaticamente"/>
+                    <pic:cNvPicPr/>
+                  </pic:nvPicPr>
+                  <pic:blipFill>
+                    <a:blip r:embed="rId14"/>
+                    <a:stretch>
+                      <a:fillRect/>
+                    </a:stretch>
+                  </pic:blipFill>
+                  <pic:spPr>
+                    <a:xfrm>
+                      <a:off x="0" y="0"/>
+                      <a:ext cx="6120130" cy="2097545"/>
+                    </a:xfrm>
+                    <a:prstGeom prst="rect">
+                      <a:avLst/>
+                    </a:prstGeom>
+                  </pic:spPr>
+                </pic:pic>
+              </a:graphicData>
+            </a:graphic>
+          </wp:inline>
+        </w:drawing>
+      </w:r>
+    </w:p>
+    <w:p>
+      <w:pPr>
+        <w:pStyle w:val="Default"/>
+        <w:numPr>
+          <w:ilvl w:val="1"/>
+          <w:numId w:val="18"/>
+        </w:numPr>
+        <w:rPr>
+          <w:b/>
+          <w:sz w:val="23"/>
+          <w:szCs w:val="23"/>
+        </w:rPr>
+      </w:pPr>
+      <w:r>
+        <w:rPr>
+          <w:b/>
+          <w:sz w:val="23"/>
+          <w:szCs w:val="23"/>
+        </w:rPr>
+        <w:t>Filtra per autore anno - ricerco in canzoni la canzone</w:t>
+      </w:r>
+      <w:r>
+        <w:rPr>
+          <w:b/>
+          <w:sz w:val="23"/>
+          <w:szCs w:val="23"/>
+        </w:rPr>
+        <w:t xml:space="preserve"> avendo in input l’autore e l’anno</w:t>
+      </w:r>
+    </w:p>
+    <w:p>
+      <w:pPr>
+        <w:pStyle w:val="Default"/>
+        <w:ind w:left="792"/>
+        <w:rPr>
+          <w:b/>
+          <w:sz w:val="23"/>
+          <w:szCs w:val="23"/>
+        </w:rPr>
+      </w:pPr>
+      <w:r>
+        <w:rPr>
+          <w:noProof/>
+          <w:lang w:val="en-US"/>
+        </w:rPr>
+        <w:drawing>
+          <wp:inline distT="0" distB="0" distL="0" distR="0" wp14:anchorId="7D2C74E6" wp14:editId="42E1DEC3">
+            <wp:extent cx="6120130" cy="1874750"/>
+            <wp:effectExtent l="0" t="0" r="0" b="0"/>
+            <wp:docPr id="1135190314" name="Immagine 1" descr="Immagine che contiene testo, schermata, Carattere, Software multimediale&#10;&#10;Descrizione generata automaticamente"/>
+            <wp:cNvGraphicFramePr>
+              <a:graphicFrameLocks xmlns:a="http://schemas.openxmlformats.org/drawingml/2006/main" noChangeAspect="1"/>
+            </wp:cNvGraphicFramePr>
+            <a:graphic xmlns:a="http://schemas.openxmlformats.org/drawingml/2006/main">
+              <a:graphicData uri="http://schemas.openxmlformats.org/drawingml/2006/picture">
+                <pic:pic xmlns:pic="http://schemas.openxmlformats.org/drawingml/2006/picture">
+                  <pic:nvPicPr>
+                    <pic:cNvPr id="1135190314" name="Immagine 1" descr="Immagine che contiene testo, schermata, Carattere, Software multimediale&#10;&#10;Descrizione generata automaticamente"/>
+                    <pic:cNvPicPr/>
+                  </pic:nvPicPr>
+                  <pic:blipFill>
+                    <a:blip r:embed="rId15"/>
+                    <a:stretch>
+                      <a:fillRect/>
+                    </a:stretch>
+                  </pic:blipFill>
+                  <pic:spPr>
+                    <a:xfrm>
+                      <a:off x="0" y="0"/>
+                      <a:ext cx="6120130" cy="1874750"/>
+                    </a:xfrm>
+                    <a:prstGeom prst="rect">
+                      <a:avLst/>
+                    </a:prstGeom>
+                  </pic:spPr>
+                </pic:pic>
+              </a:graphicData>
+            </a:graphic>
+          </wp:inline>
+        </w:drawing>
+      </w:r>
+    </w:p>
+    <w:p>
+      <w:pPr>
+        <w:pStyle w:val="Default"/>
+        <w:numPr>
+          <w:ilvl w:val="1"/>
+          <w:numId w:val="18"/>
+        </w:numPr>
+        <w:rPr>
+          <w:b/>
+          <w:sz w:val="23"/>
+          <w:szCs w:val="23"/>
+        </w:rPr>
+      </w:pPr>
+      <w:r>
+        <w:rPr>
+          <w:b/>
+          <w:sz w:val="23"/>
+          <w:szCs w:val="23"/>
+        </w:rPr>
+        <w:t>getCanzoniForPlaylist - ritorno tutte le canzoni contenute all'interno della tabella canzoni, da scegliere per la playlist</w:t>
+      </w:r>
+    </w:p>
+    <w:p>
+      <w:pPr>
+        <w:pStyle w:val="Default"/>
+        <w:ind w:left="792"/>
+        <w:rPr>
+          <w:b/>
+          <w:sz w:val="23"/>
+          <w:szCs w:val="23"/>
+        </w:rPr>
+      </w:pPr>
+      <w:r>
+        <w:rPr>
+          <w:noProof/>
+          <w:lang w:val="en-US"/>
+        </w:rPr>
+        <w:drawing>
+          <wp:inline distT="0" distB="0" distL="0" distR="0" wp14:anchorId="0249343C" wp14:editId="1D187701">
+            <wp:extent cx="6120130" cy="1439687"/>
+            <wp:effectExtent l="0" t="0" r="0" b="8255"/>
+            <wp:docPr id="1212714064" name="Immagine 1" descr="Immagine che contiene testo, schermata, Carattere&#10;&#10;Descrizione generata automaticamente"/>
+            <wp:cNvGraphicFramePr>
+              <a:graphicFrameLocks xmlns:a="http://schemas.openxmlformats.org/drawingml/2006/main" noChangeAspect="1"/>
+            </wp:cNvGraphicFramePr>
+            <a:graphic xmlns:a="http://schemas.openxmlformats.org/drawingml/2006/main">
+              <a:graphicData uri="http://schemas.openxmlformats.org/drawingml/2006/picture">
+                <pic:pic xmlns:pic="http://schemas.openxmlformats.org/drawingml/2006/picture">
+                  <pic:nvPicPr>
+                    <pic:cNvPr id="1212714064" name="Immagine 1" descr="Immagine che contiene testo, schermata, Carattere&#10;&#10;Descrizione generata automaticamente"/>
+                    <pic:cNvPicPr/>
+                  </pic:nvPicPr>
+                  <pic:blipFill>
+                    <a:blip r:embed="rId16"/>
+                    <a:stretch>
+                      <a:fillRect/>
+                    </a:stretch>
+                  </pic:blipFill>
+                  <pic:spPr>
+                    <a:xfrm>
+                      <a:off x="0" y="0"/>
+                      <a:ext cx="6120130" cy="1439687"/>
+                    </a:xfrm>
+                    <a:prstGeom prst="rect">
+                      <a:avLst/>
+                    </a:prstGeom>
+                  </pic:spPr>
+                </pic:pic>
+              </a:graphicData>
+            </a:graphic>
+          </wp:inline>
+        </w:drawing>
+      </w:r>
+    </w:p>
+    <w:p>
+      <w:pPr>
+        <w:pStyle w:val="Default"/>
+        <w:numPr>
+          <w:ilvl w:val="1"/>
+          <w:numId w:val="18"/>
+        </w:numPr>
+        <w:rPr>
+          <w:b/>
+          <w:sz w:val="23"/>
+          <w:szCs w:val="23"/>
+        </w:rPr>
+      </w:pPr>
+      <w:r>
+        <w:rPr>
+          <w:b/>
+          <w:sz w:val="23"/>
+          <w:szCs w:val="23"/>
+        </w:rPr>
+        <w:t>createPlaylist 1 - creazione della playlist all'interno della tabella playlist</w:t>
+      </w:r>
+    </w:p>
+    <w:p>
+      <w:pPr>
+        <w:pStyle w:val="Default"/>
+        <w:ind w:left="792"/>
+        <w:rPr>
+          <w:b/>
+          <w:sz w:val="23"/>
+          <w:szCs w:val="23"/>
+        </w:rPr>
+      </w:pPr>
+      <w:r>
+        <w:rPr>
+          <w:noProof/>
+          <w:lang w:val="en-US"/>
+        </w:rPr>
+        <w:drawing>
+          <wp:inline distT="0" distB="0" distL="0" distR="0" wp14:anchorId="6CB30F35" wp14:editId="4D3E8DF6">
+            <wp:extent cx="6120130" cy="1333260"/>
+            <wp:effectExtent l="0" t="0" r="0" b="635"/>
+            <wp:docPr id="971089485" name="Immagine 1" descr="Immagine che contiene testo, schermata, Carattere&#10;&#10;Descrizione generata automaticamente"/>
+            <wp:cNvGraphicFramePr>
+              <a:graphicFrameLocks xmlns:a="http://schemas.openxmlformats.org/drawingml/2006/main" noChangeAspect="1"/>
+            </wp:cNvGraphicFramePr>
+            <a:graphic xmlns:a="http://schemas.openxmlformats.org/drawingml/2006/main">
+              <a:graphicData uri="http://schemas.openxmlformats.org/drawingml/2006/picture">
+                <pic:pic xmlns:pic="http://schemas.openxmlformats.org/drawingml/2006/picture">
+                  <pic:nvPicPr>
+                    <pic:cNvPr id="971089485" name="Immagine 1" descr="Immagine che contiene testo, schermata, Carattere&#10;&#10;Descrizione generata automaticamente"/>
+                    <pic:cNvPicPr/>
+                  </pic:nvPicPr>
+                  <pic:blipFill>
+                    <a:blip r:embed="rId17"/>
+                    <a:stretch>
+                      <a:fillRect/>
+                    </a:stretch>
+                  </pic:blipFill>
+                  <pic:spPr>
+                    <a:xfrm>
+                      <a:off x="0" y="0"/>
+                      <a:ext cx="6120130" cy="1333260"/>
+                    </a:xfrm>
+                    <a:prstGeom prst="rect">
+                      <a:avLst/>
+                    </a:prstGeom>
+                  </pic:spPr>
+                </pic:pic>
+              </a:graphicData>
+            </a:graphic>
+          </wp:inline>
+        </w:drawing>
+      </w:r>
+    </w:p>
+    <w:p>
+      <w:pPr>
+        <w:pStyle w:val="Default"/>
+        <w:numPr>
+          <w:ilvl w:val="1"/>
+          <w:numId w:val="18"/>
+        </w:numPr>
+        <w:rPr>
+          <w:b/>
+          <w:sz w:val="23"/>
+          <w:szCs w:val="23"/>
+        </w:rPr>
+      </w:pPr>
+      <w:r>
+        <w:rPr>
+          <w:b/>
+          <w:sz w:val="23"/>
+          <w:szCs w:val="23"/>
+        </w:rPr>
+        <w:t>createPlaylist 2 - Inserimento delle canzoni all'interno della playlist tramite inserimento nella tabella contiene</w:t>
+      </w:r>
+    </w:p>
+    <w:p>
+      <w:pPr>
+        <w:pStyle w:val="Default"/>
+        <w:ind w:left="792"/>
+        <w:rPr>
+          <w:b/>
+          <w:sz w:val="23"/>
+          <w:szCs w:val="23"/>
+        </w:rPr>
+      </w:pPr>
+      <w:r>
+        <w:rPr>
+          <w:noProof/>
+          <w:lang w:val="en-US"/>
+        </w:rPr>
+        <w:lastRenderedPageBreak/>
+        <w:drawing>
+          <wp:inline distT="0" distB="0" distL="0" distR="0" wp14:anchorId="7B65ABD9" wp14:editId="4B5149A9">
+            <wp:extent cx="6120130" cy="1664820"/>
+            <wp:effectExtent l="0" t="0" r="0" b="0"/>
+            <wp:docPr id="1374675372" name="Immagine 1" descr="Immagine che contiene testo, schermata, Carattere&#10;&#10;Descrizione generata automaticamente"/>
+            <wp:cNvGraphicFramePr>
+              <a:graphicFrameLocks xmlns:a="http://schemas.openxmlformats.org/drawingml/2006/main" noChangeAspect="1"/>
+            </wp:cNvGraphicFramePr>
+            <a:graphic xmlns:a="http://schemas.openxmlformats.org/drawingml/2006/main">
+              <a:graphicData uri="http://schemas.openxmlformats.org/drawingml/2006/picture">
+                <pic:pic xmlns:pic="http://schemas.openxmlformats.org/drawingml/2006/picture">
+                  <pic:nvPicPr>
+                    <pic:cNvPr id="1374675372" name="Immagine 1" descr="Immagine che contiene testo, schermata, Carattere&#10;&#10;Descrizione generata automaticamente"/>
+                    <pic:cNvPicPr/>
+                  </pic:nvPicPr>
+                  <pic:blipFill>
+                    <a:blip r:embed="rId18"/>
+                    <a:stretch>
+                      <a:fillRect/>
+                    </a:stretch>
+                  </pic:blipFill>
+                  <pic:spPr>
+                    <a:xfrm>
+                      <a:off x="0" y="0"/>
+                      <a:ext cx="6120130" cy="1664820"/>
+                    </a:xfrm>
+                    <a:prstGeom prst="rect">
+                      <a:avLst/>
+                    </a:prstGeom>
+                  </pic:spPr>
+                </pic:pic>
+              </a:graphicData>
+            </a:graphic>
+          </wp:inline>
+        </w:drawing>
+      </w:r>
+    </w:p>
+    <w:p>
+      <w:pPr>
+        <w:pStyle w:val="Default"/>
+        <w:numPr>
+          <w:ilvl w:val="1"/>
+          <w:numId w:val="18"/>
+        </w:numPr>
+        <w:rPr>
+          <w:b/>
+          <w:sz w:val="23"/>
+          <w:szCs w:val="23"/>
+        </w:rPr>
+      </w:pPr>
+      <w:r>
+        <w:rPr>
+          <w:b/>
+          <w:sz w:val="23"/>
+          <w:szCs w:val="23"/>
+        </w:rPr>
+        <w:t>getPlaylist - ritorno le playlist associate al codice fiscale di un utente</w:t>
+      </w:r>
+    </w:p>
+    <w:p>
+      <w:pPr>
+        <w:pStyle w:val="Default"/>
+        <w:ind w:left="792"/>
+        <w:rPr>
+          <w:b/>
+          <w:sz w:val="23"/>
+          <w:szCs w:val="23"/>
+        </w:rPr>
+      </w:pPr>
+      <w:r>
+        <w:rPr>
+          <w:noProof/>
+          <w:lang w:val="en-US"/>
+        </w:rPr>
+        <w:drawing>
+          <wp:inline distT="0" distB="0" distL="0" distR="0" wp14:anchorId="3543A7B5" wp14:editId="6EA49613">
+            <wp:extent cx="6120130" cy="1333260"/>
+            <wp:effectExtent l="0" t="0" r="0" b="635"/>
+            <wp:docPr id="1863698069" name="Immagine 1" descr="Immagine che contiene testo, schermata, Carattere&#10;&#10;Descrizione generata automaticamente"/>
+            <wp:cNvGraphicFramePr>
+              <a:graphicFrameLocks xmlns:a="http://schemas.openxmlformats.org/drawingml/2006/main" noChangeAspect="1"/>
+            </wp:cNvGraphicFramePr>
+            <a:graphic xmlns:a="http://schemas.openxmlformats.org/drawingml/2006/main">
+              <a:graphicData uri="http://schemas.openxmlformats.org/drawingml/2006/picture">
+                <pic:pic xmlns:pic="http://schemas.openxmlformats.org/drawingml/2006/picture">
+                  <pic:nvPicPr>
+                    <pic:cNvPr id="1863698069" name="Immagine 1" descr="Immagine che contiene testo, schermata, Carattere&#10;&#10;Descrizione generata automaticamente"/>
+                    <pic:cNvPicPr/>
+                  </pic:nvPicPr>
+                  <pic:blipFill>
+                    <a:blip r:embed="rId19"/>
+                    <a:stretch>
+                      <a:fillRect/>
+                    </a:stretch>
+                  </pic:blipFill>
+                  <pic:spPr>
+                    <a:xfrm>
+                      <a:off x="0" y="0"/>
+                      <a:ext cx="6120130" cy="1333260"/>
+                    </a:xfrm>
+                    <a:prstGeom prst="rect">
+                      <a:avLst/>
+                    </a:prstGeom>
+                  </pic:spPr>
+                </pic:pic>
+              </a:graphicData>
+            </a:graphic>
+          </wp:inline>
+        </w:drawing>
+      </w:r>
+    </w:p>
+    <w:p>
+      <w:pPr>
+        <w:pStyle w:val="Default"/>
+        <w:numPr>
+          <w:ilvl w:val="1"/>
+          <w:numId w:val="18"/>
+        </w:numPr>
+        <w:rPr>
+          <w:b/>
+          <w:sz w:val="23"/>
+          <w:szCs w:val="23"/>
+        </w:rPr>
+      </w:pPr>
+      <w:r>
+        <w:rPr>
+          <w:b/>
+          <w:sz w:val="23"/>
+          <w:szCs w:val="23"/>
+        </w:rPr>
+        <w:t>getCanzoniFromPlaylist - versione con nome della playlist</w:t>
+      </w:r>
+    </w:p>
+    <w:p>
+      <w:pPr>
+        <w:pStyle w:val="Default"/>
+        <w:ind w:left="792"/>
+        <w:rPr>
+          <w:b/>
+          <w:sz w:val="23"/>
+          <w:szCs w:val="23"/>
+        </w:rPr>
+      </w:pPr>
+      <w:r>
+        <w:rPr>
+          <w:noProof/>
+          <w:lang w:val="en-US"/>
+        </w:rPr>
+        <w:drawing>
+          <wp:inline distT="0" distB="0" distL="0" distR="0" wp14:anchorId="207F0477" wp14:editId="7C566A83">
+            <wp:extent cx="6120130" cy="1664820"/>
+            <wp:effectExtent l="0" t="0" r="0" b="0"/>
+            <wp:docPr id="107804252" name="Immagine 1" descr="Immagine che contiene testo, schermata, Carattere&#10;&#10;Descrizione generata automaticamente"/>
+            <wp:cNvGraphicFramePr>
+              <a:graphicFrameLocks xmlns:a="http://schemas.openxmlformats.org/drawingml/2006/main" noChangeAspect="1"/>
+            </wp:cNvGraphicFramePr>
+            <a:graphic xmlns:a="http://schemas.openxmlformats.org/drawingml/2006/main">
+              <a:graphicData uri="http://schemas.openxmlformats.org/drawingml/2006/picture">
+                <pic:pic xmlns:pic="http://schemas.openxmlformats.org/drawingml/2006/picture">
+                  <pic:nvPicPr>
+                    <pic:cNvPr id="107804252" name="Immagine 1" descr="Immagine che contiene testo, schermata, Carattere&#10;&#10;Descrizione generata automaticamente"/>
+                    <pic:cNvPicPr/>
+                  </pic:nvPicPr>
+                  <pic:blipFill>
+                    <a:blip r:embed="rId20"/>
+                    <a:stretch>
+                      <a:fillRect/>
+                    </a:stretch>
+                  </pic:blipFill>
+                  <pic:spPr>
+                    <a:xfrm>
+                      <a:off x="0" y="0"/>
+                      <a:ext cx="6120130" cy="1664820"/>
+                    </a:xfrm>
+                    <a:prstGeom prst="rect">
+                      <a:avLst/>
+                    </a:prstGeom>
+                  </pic:spPr>
+                </pic:pic>
+              </a:graphicData>
+            </a:graphic>
+          </wp:inline>
+        </w:drawing>
+      </w:r>
+    </w:p>
+    <w:p>
+      <w:pPr>
+        <w:pStyle w:val="Default"/>
+        <w:numPr>
+          <w:ilvl w:val="1"/>
+          <w:numId w:val="18"/>
+        </w:numPr>
+        <w:rPr>
+          <w:b/>
+          <w:sz w:val="23"/>
+          <w:szCs w:val="23"/>
+        </w:rPr>
+      </w:pPr>
+      <w:r>
+        <w:rPr>
+          <w:b/>
+          <w:sz w:val="23"/>
+          <w:szCs w:val="23"/>
+        </w:rPr>
+        <w:t>inserisciEmozione - inserimento emozioni</w:t>
+      </w:r>
+    </w:p>
+    <w:p>
+      <w:pPr>
+        <w:pStyle w:val="Default"/>
+        <w:ind w:left="792"/>
+        <w:rPr>
+          <w:b/>
+          <w:sz w:val="23"/>
+          <w:szCs w:val="23"/>
+        </w:rPr>
+      </w:pPr>
+      <w:r>
+        <w:rPr>
+          <w:noProof/>
+          <w:lang w:val="en-US"/>
+        </w:rPr>
+        <w:drawing>
+          <wp:inline distT="0" distB="0" distL="0" distR="0" wp14:anchorId="463DE8C0" wp14:editId="6E5D7BD3">
+            <wp:extent cx="6120130" cy="2103393"/>
+            <wp:effectExtent l="0" t="0" r="0" b="0"/>
+            <wp:docPr id="2010657751" name="Immagine 1" descr="Immagine che contiene testo, schermata, Carattere&#10;&#10;Descrizione generata automaticamente"/>
+            <wp:cNvGraphicFramePr>
+              <a:graphicFrameLocks xmlns:a="http://schemas.openxmlformats.org/drawingml/2006/main" noChangeAspect="1"/>
+            </wp:cNvGraphicFramePr>
+            <a:graphic xmlns:a="http://schemas.openxmlformats.org/drawingml/2006/main">
+              <a:graphicData uri="http://schemas.openxmlformats.org/drawingml/2006/picture">
+                <pic:pic xmlns:pic="http://schemas.openxmlformats.org/drawingml/2006/picture">
+                  <pic:nvPicPr>
+                    <pic:cNvPr id="2010657751" name="Immagine 1" descr="Immagine che contiene testo, schermata, Carattere&#10;&#10;Descrizione generata automaticamente"/>
+                    <pic:cNvPicPr/>
+                  </pic:nvPicPr>
+                  <pic:blipFill>
+                    <a:blip r:embed="rId21"/>
+                    <a:stretch>
+                      <a:fillRect/>
+                    </a:stretch>
+                  </pic:blipFill>
+                  <pic:spPr>
+                    <a:xfrm>
+                      <a:off x="0" y="0"/>
+                      <a:ext cx="6120130" cy="2103393"/>
+                    </a:xfrm>
+                    <a:prstGeom prst="rect">
+                      <a:avLst/>
+                    </a:prstGeom>
+                  </pic:spPr>
+                </pic:pic>
+              </a:graphicData>
+            </a:graphic>
+          </wp:inline>
+        </w:drawing>
+      </w:r>
     </w:p>
     <w:p>
       <w:pPr>
@@ -5693,15 +7123,15 @@
   </w:abstractNum>
   <w:abstractNum w:abstractNumId="15" w15:restartNumberingAfterBreak="0">
     <w:nsid w:val="5A110D0B"/>
-    <w:multiLevelType w:val="hybridMultilevel"/>
-    <w:tmpl w:val="6EB4866C"/>
-    <w:lvl w:ilvl="0" w:tplc="6C6CCC48">
-      <w:start w:val="2"/>
+    <w:multiLevelType w:val="multilevel"/>
+    <w:tmpl w:val="0410001F"/>
+    <w:lvl w:ilvl="0">
+      <w:start w:val="1"/>
       <w:numFmt w:val="decimal"/>
       <w:lvlText w:val="%1."/>
       <w:lvlJc w:val="left"/>
       <w:pPr>
-        <w:ind w:left="785" w:hanging="360"/>
+        <w:ind w:left="360" w:hanging="360"/>
       </w:pPr>
       <w:rPr>
         <w:rFonts w:hint="default"/>
@@ -5711,76 +7141,76 @@
         <w:szCs w:val="28"/>
       </w:rPr>
     </w:lvl>
-    <w:lvl w:ilvl="1" w:tplc="04100019">
-      <w:start w:val="1"/>
-      <w:numFmt w:val="lowerLetter"/>
-      <w:lvlText w:val="%2."/>
-      <w:lvlJc w:val="left"/>
-      <w:pPr>
-        <w:ind w:left="1494" w:hanging="360"/>
-      </w:pPr>
-    </w:lvl>
-    <w:lvl w:ilvl="2" w:tplc="0410001B" w:tentative="1">
-      <w:start w:val="1"/>
-      <w:numFmt w:val="lowerRoman"/>
-      <w:lvlText w:val="%3."/>
-      <w:lvlJc w:val="right"/>
-      <w:pPr>
-        <w:ind w:left="2225" w:hanging="180"/>
-      </w:pPr>
-    </w:lvl>
-    <w:lvl w:ilvl="3" w:tplc="0410000F">
+    <w:lvl w:ilvl="1">
       <w:start w:val="1"/>
       <w:numFmt w:val="decimal"/>
-      <w:lvlText w:val="%4."/>
-      <w:lvlJc w:val="left"/>
-      <w:pPr>
-        <w:ind w:left="2945" w:hanging="360"/>
-      </w:pPr>
-    </w:lvl>
-    <w:lvl w:ilvl="4" w:tplc="04100019" w:tentative="1">
-      <w:start w:val="1"/>
-      <w:numFmt w:val="lowerLetter"/>
-      <w:lvlText w:val="%5."/>
-      <w:lvlJc w:val="left"/>
-      <w:pPr>
-        <w:ind w:left="3665" w:hanging="360"/>
-      </w:pPr>
-    </w:lvl>
-    <w:lvl w:ilvl="5" w:tplc="0410001B" w:tentative="1">
-      <w:start w:val="1"/>
-      <w:numFmt w:val="lowerRoman"/>
-      <w:lvlText w:val="%6."/>
-      <w:lvlJc w:val="right"/>
-      <w:pPr>
-        <w:ind w:left="4385" w:hanging="180"/>
-      </w:pPr>
-    </w:lvl>
-    <w:lvl w:ilvl="6" w:tplc="0410000F" w:tentative="1">
+      <w:lvlText w:val="%1.%2."/>
+      <w:lvlJc w:val="left"/>
+      <w:pPr>
+        <w:ind w:left="792" w:hanging="432"/>
+      </w:pPr>
+    </w:lvl>
+    <w:lvl w:ilvl="2">
       <w:start w:val="1"/>
       <w:numFmt w:val="decimal"/>
-      <w:lvlText w:val="%7."/>
-      <w:lvlJc w:val="left"/>
-      <w:pPr>
-        <w:ind w:left="5105" w:hanging="360"/>
-      </w:pPr>
-    </w:lvl>
-    <w:lvl w:ilvl="7" w:tplc="04100019" w:tentative="1">
-      <w:start w:val="1"/>
-      <w:numFmt w:val="lowerLetter"/>
-      <w:lvlText w:val="%8."/>
-      <w:lvlJc w:val="left"/>
-      <w:pPr>
-        <w:ind w:left="5825" w:hanging="360"/>
-      </w:pPr>
-    </w:lvl>
-    <w:lvl w:ilvl="8" w:tplc="0410001B" w:tentative="1">
-      <w:start w:val="1"/>
-      <w:numFmt w:val="lowerRoman"/>
-      <w:lvlText w:val="%9."/>
-      <w:lvlJc w:val="right"/>
-      <w:pPr>
-        <w:ind w:left="6545" w:hanging="180"/>
+      <w:lvlText w:val="%1.%2.%3."/>
+      <w:lvlJc w:val="left"/>
+      <w:pPr>
+        <w:ind w:left="1224" w:hanging="504"/>
+      </w:pPr>
+    </w:lvl>
+    <w:lvl w:ilvl="3">
+      <w:start w:val="1"/>
+      <w:numFmt w:val="decimal"/>
+      <w:lvlText w:val="%1.%2.%3.%4."/>
+      <w:lvlJc w:val="left"/>
+      <w:pPr>
+        <w:ind w:left="1728" w:hanging="648"/>
+      </w:pPr>
+    </w:lvl>
+    <w:lvl w:ilvl="4">
+      <w:start w:val="1"/>
+      <w:numFmt w:val="decimal"/>
+      <w:lvlText w:val="%1.%2.%3.%4.%5."/>
+      <w:lvlJc w:val="left"/>
+      <w:pPr>
+        <w:ind w:left="2232" w:hanging="792"/>
+      </w:pPr>
+    </w:lvl>
+    <w:lvl w:ilvl="5">
+      <w:start w:val="1"/>
+      <w:numFmt w:val="decimal"/>
+      <w:lvlText w:val="%1.%2.%3.%4.%5.%6."/>
+      <w:lvlJc w:val="left"/>
+      <w:pPr>
+        <w:ind w:left="2736" w:hanging="936"/>
+      </w:pPr>
+    </w:lvl>
+    <w:lvl w:ilvl="6">
+      <w:start w:val="1"/>
+      <w:numFmt w:val="decimal"/>
+      <w:lvlText w:val="%1.%2.%3.%4.%5.%6.%7."/>
+      <w:lvlJc w:val="left"/>
+      <w:pPr>
+        <w:ind w:left="3240" w:hanging="1080"/>
+      </w:pPr>
+    </w:lvl>
+    <w:lvl w:ilvl="7">
+      <w:start w:val="1"/>
+      <w:numFmt w:val="decimal"/>
+      <w:lvlText w:val="%1.%2.%3.%4.%5.%6.%7.%8."/>
+      <w:lvlJc w:val="left"/>
+      <w:pPr>
+        <w:ind w:left="3744" w:hanging="1224"/>
+      </w:pPr>
+    </w:lvl>
+    <w:lvl w:ilvl="8">
+      <w:start w:val="1"/>
+      <w:numFmt w:val="decimal"/>
+      <w:lvlText w:val="%1.%2.%3.%4.%5.%6.%7.%8.%9."/>
+      <w:lvlJc w:val="left"/>
+      <w:pPr>
+        <w:ind w:left="4320" w:hanging="1440"/>
       </w:pPr>
     </w:lvl>
   </w:abstractNum>

</xml_diff>

<commit_message>
Update Documentazione Query Significative
</commit_message>
<xml_diff>
--- a/DocumentazioneDB/DocumentazioneDB.docx
+++ b/DocumentazioneDB/DocumentazioneDB.docx
@@ -4574,6 +4574,14 @@
         </w:rPr>
         <w:t>getEmozioniFromBrano 1 - Selezione singole emozioni da EmozioniCanzone</w:t>
       </w:r>
+      <w:r>
+        <w:rPr>
+          <w:b/>
+          <w:sz w:val="23"/>
+          <w:szCs w:val="23"/>
+        </w:rPr>
+        <w:t xml:space="preserve"> filtrate per titolo, autore anno</w:t>
+      </w:r>
     </w:p>
     <w:p>
       <w:pPr>
@@ -4586,14 +4594,11 @@
         </w:rPr>
       </w:pPr>
       <w:r>
-        <w:rPr>
-          <w:noProof/>
-        </w:rPr>
         <w:drawing>
-          <wp:inline distT="0" distB="0" distL="0" distR="0" wp14:anchorId="409EACCE" wp14:editId="542307D2">
-            <wp:extent cx="6120130" cy="1668914"/>
-            <wp:effectExtent l="0" t="0" r="0" b="7620"/>
-            <wp:docPr id="1071398684" name="Immagine 3" descr="Immagine che contiene testo, biglietto da visita, schermata, Carattere&#10;&#10;Descrizione generata automaticamente"/>
+          <wp:inline distT="0" distB="0" distL="0" distR="0" wp14:anchorId="27E3533A" wp14:editId="5FB852DC">
+            <wp:extent cx="6120130" cy="1343785"/>
+            <wp:effectExtent l="0" t="0" r="0" b="8890"/>
+            <wp:docPr id="220303199" name="Immagine 1"/>
             <wp:cNvGraphicFramePr>
               <a:graphicFrameLocks xmlns:a="http://schemas.openxmlformats.org/drawingml/2006/main" noChangeAspect="1"/>
             </wp:cNvGraphicFramePr>
@@ -4601,36 +4606,23 @@
               <a:graphicData uri="http://schemas.openxmlformats.org/drawingml/2006/picture">
                 <pic:pic xmlns:pic="http://schemas.openxmlformats.org/drawingml/2006/picture">
                   <pic:nvPicPr>
-                    <pic:cNvPr id="1071398684" name="Immagine 3" descr="Immagine che contiene testo, biglietto da visita, schermata, Carattere&#10;&#10;Descrizione generata automaticamente"/>
-                    <pic:cNvPicPr>
-                      <a:picLocks noChangeAspect="1" noChangeArrowheads="1"/>
-                    </pic:cNvPicPr>
+                    <pic:cNvPr id="220303199" name=""/>
+                    <pic:cNvPicPr/>
                   </pic:nvPicPr>
                   <pic:blipFill>
-                    <a:blip r:embed="rId12" cstate="print">
-                      <a:extLst>
-                        <a:ext uri="{28A0092B-C50C-407E-A947-70E740481C1C}">
-                          <a14:useLocalDpi xmlns:a14="http://schemas.microsoft.com/office/drawing/2010/main" val="0"/>
-                        </a:ext>
-                      </a:extLst>
-                    </a:blip>
-                    <a:srcRect/>
+                    <a:blip r:embed="rId12"/>
                     <a:stretch>
                       <a:fillRect/>
                     </a:stretch>
                   </pic:blipFill>
-                  <pic:spPr bwMode="auto">
+                  <pic:spPr>
                     <a:xfrm>
                       <a:off x="0" y="0"/>
-                      <a:ext cx="6120130" cy="1668914"/>
+                      <a:ext cx="6120130" cy="1343785"/>
                     </a:xfrm>
                     <a:prstGeom prst="rect">
                       <a:avLst/>
                     </a:prstGeom>
-                    <a:noFill/>
-                    <a:ln>
-                      <a:noFill/>
-                    </a:ln>
                   </pic:spPr>
                 </pic:pic>
               </a:graphicData>
@@ -4673,14 +4665,13 @@
       </w:pPr>
       <w:r>
         <w:rPr>
-          <w:noProof/>
           <w:lang w:val="en-US"/>
         </w:rPr>
         <w:drawing>
-          <wp:inline distT="0" distB="0" distL="0" distR="0" wp14:anchorId="682CCE42" wp14:editId="3249B39D">
-            <wp:extent cx="6120130" cy="1667744"/>
-            <wp:effectExtent l="0" t="0" r="0" b="8890"/>
-            <wp:docPr id="88777043" name="Immagine 1" descr="Immagine che contiene testo, schermata, Carattere&#10;&#10;Descrizione generata automaticamente"/>
+          <wp:inline distT="0" distB="0" distL="0" distR="0" wp14:anchorId="157D3F8B" wp14:editId="33C4C38A">
+            <wp:extent cx="6120130" cy="1252562"/>
+            <wp:effectExtent l="0" t="0" r="0" b="5080"/>
+            <wp:docPr id="337496085" name="Immagine 1"/>
             <wp:cNvGraphicFramePr>
               <a:graphicFrameLocks xmlns:a="http://schemas.openxmlformats.org/drawingml/2006/main" noChangeAspect="1"/>
             </wp:cNvGraphicFramePr>
@@ -4688,7 +4679,7 @@
               <a:graphicData uri="http://schemas.openxmlformats.org/drawingml/2006/picture">
                 <pic:pic xmlns:pic="http://schemas.openxmlformats.org/drawingml/2006/picture">
                   <pic:nvPicPr>
-                    <pic:cNvPr id="88777043" name="Immagine 1" descr="Immagine che contiene testo, schermata, Carattere&#10;&#10;Descrizione generata automaticamente"/>
+                    <pic:cNvPr id="337496085" name=""/>
                     <pic:cNvPicPr/>
                   </pic:nvPicPr>
                   <pic:blipFill>
@@ -4700,7 +4691,7 @@
                   <pic:spPr>
                     <a:xfrm>
                       <a:off x="0" y="0"/>
-                      <a:ext cx="6120130" cy="1667744"/>
+                      <a:ext cx="6120130" cy="1252562"/>
                     </a:xfrm>
                     <a:prstGeom prst="rect">
                       <a:avLst/>
@@ -4716,6 +4707,72 @@
     <w:p>
       <w:pPr>
         <w:pStyle w:val="Default"/>
+        <w:ind w:left="792"/>
+        <w:rPr>
+          <w:b/>
+          <w:sz w:val="23"/>
+          <w:szCs w:val="23"/>
+        </w:rPr>
+      </w:pPr>
+    </w:p>
+    <w:p>
+      <w:pPr>
+        <w:pStyle w:val="Default"/>
+        <w:ind w:left="792"/>
+        <w:rPr>
+          <w:b/>
+          <w:sz w:val="23"/>
+          <w:szCs w:val="23"/>
+        </w:rPr>
+      </w:pPr>
+    </w:p>
+    <w:p>
+      <w:pPr>
+        <w:pStyle w:val="Default"/>
+        <w:ind w:left="792"/>
+        <w:rPr>
+          <w:b/>
+          <w:sz w:val="23"/>
+          <w:szCs w:val="23"/>
+        </w:rPr>
+      </w:pPr>
+    </w:p>
+    <w:p>
+      <w:pPr>
+        <w:pStyle w:val="Default"/>
+        <w:ind w:left="792"/>
+        <w:rPr>
+          <w:b/>
+          <w:sz w:val="23"/>
+          <w:szCs w:val="23"/>
+        </w:rPr>
+      </w:pPr>
+    </w:p>
+    <w:p>
+      <w:pPr>
+        <w:pStyle w:val="Default"/>
+        <w:ind w:left="792"/>
+        <w:rPr>
+          <w:b/>
+          <w:sz w:val="23"/>
+          <w:szCs w:val="23"/>
+        </w:rPr>
+      </w:pPr>
+    </w:p>
+    <w:p>
+      <w:pPr>
+        <w:pStyle w:val="Default"/>
+        <w:ind w:left="792"/>
+        <w:rPr>
+          <w:b/>
+          <w:sz w:val="23"/>
+          <w:szCs w:val="23"/>
+        </w:rPr>
+      </w:pPr>
+    </w:p>
+    <w:p>
+      <w:pPr>
+        <w:pStyle w:val="Default"/>
         <w:numPr>
           <w:ilvl w:val="1"/>
           <w:numId w:val="18"/>
@@ -4732,15 +4789,7 @@
           <w:sz w:val="23"/>
           <w:szCs w:val="23"/>
         </w:rPr>
-        <w:t>Filtra per titolo - ricerco in canzoni la canzone</w:t>
-      </w:r>
-      <w:r>
-        <w:rPr>
-          <w:b/>
-          <w:sz w:val="23"/>
-          <w:szCs w:val="23"/>
-        </w:rPr>
-        <w:t xml:space="preserve"> avendo in input il titolo</w:t>
+        <w:t>Filtra per titolo - ricerco in canzoni la canzone avendo in input il titolo</w:t>
       </w:r>
     </w:p>
     <w:p>
@@ -4758,7 +4807,6 @@
           <w:noProof/>
           <w:lang w:val="en-US"/>
         </w:rPr>
-        <w:lastRenderedPageBreak/>
         <w:drawing>
           <wp:inline distT="0" distB="0" distL="0" distR="0" wp14:anchorId="633388AD" wp14:editId="611F7347">
             <wp:extent cx="6120130" cy="2097545"/>

</xml_diff>

<commit_message>
Aggiunta campi su query Login, creazione manuale tecnico (INCOMPLETO)
Manuale tecnico manca di sistemare le GUI e le classi del server non ancora eventualmente caricate
</commit_message>
<xml_diff>
--- a/DocumentazioneDB/DocumentazioneDB.docx
+++ b/DocumentazioneDB/DocumentazioneDB.docx
@@ -4501,13 +4501,15 @@
       </w:pPr>
       <w:r>
         <w:rPr>
-          <w:noProof/>
+          <w:b/>
+          <w:sz w:val="23"/>
+          <w:szCs w:val="23"/>
         </w:rPr>
         <w:drawing>
-          <wp:inline distT="0" distB="0" distL="0" distR="0" wp14:anchorId="55842E58" wp14:editId="1D1375F5">
-            <wp:extent cx="6120130" cy="1752535"/>
-            <wp:effectExtent l="0" t="0" r="0" b="635"/>
-            <wp:docPr id="1188547466" name="Immagine 4" descr="Immagine che contiene testo, biglietto da visita, schermata, Carattere&#10;&#10;Descrizione generata automaticamente"/>
+          <wp:inline distT="0" distB="0" distL="0" distR="0" wp14:anchorId="6C6CC4ED" wp14:editId="47C91122">
+            <wp:extent cx="6120130" cy="1075690"/>
+            <wp:effectExtent l="0" t="0" r="0" b="0"/>
+            <wp:docPr id="55878643" name="Immagine 1"/>
             <wp:cNvGraphicFramePr>
               <a:graphicFrameLocks xmlns:a="http://schemas.openxmlformats.org/drawingml/2006/main" noChangeAspect="1"/>
             </wp:cNvGraphicFramePr>
@@ -4515,36 +4517,23 @@
               <a:graphicData uri="http://schemas.openxmlformats.org/drawingml/2006/picture">
                 <pic:pic xmlns:pic="http://schemas.openxmlformats.org/drawingml/2006/picture">
                   <pic:nvPicPr>
-                    <pic:cNvPr id="1188547466" name="Immagine 4" descr="Immagine che contiene testo, biglietto da visita, schermata, Carattere&#10;&#10;Descrizione generata automaticamente"/>
-                    <pic:cNvPicPr>
-                      <a:picLocks noChangeAspect="1" noChangeArrowheads="1"/>
-                    </pic:cNvPicPr>
+                    <pic:cNvPr id="55878643" name=""/>
+                    <pic:cNvPicPr/>
                   </pic:nvPicPr>
                   <pic:blipFill>
-                    <a:blip r:embed="rId11" cstate="print">
-                      <a:extLst>
-                        <a:ext uri="{28A0092B-C50C-407E-A947-70E740481C1C}">
-                          <a14:useLocalDpi xmlns:a14="http://schemas.microsoft.com/office/drawing/2010/main" val="0"/>
-                        </a:ext>
-                      </a:extLst>
-                    </a:blip>
-                    <a:srcRect/>
+                    <a:blip r:embed="rId11"/>
                     <a:stretch>
                       <a:fillRect/>
                     </a:stretch>
                   </pic:blipFill>
-                  <pic:spPr bwMode="auto">
+                  <pic:spPr>
                     <a:xfrm>
                       <a:off x="0" y="0"/>
-                      <a:ext cx="6120130" cy="1752535"/>
+                      <a:ext cx="6120130" cy="1075690"/>
                     </a:xfrm>
                     <a:prstGeom prst="rect">
                       <a:avLst/>
                     </a:prstGeom>
-                    <a:noFill/>
-                    <a:ln>
-                      <a:noFill/>
-                    </a:ln>
                   </pic:spPr>
                 </pic:pic>
               </a:graphicData>
@@ -4813,6 +4802,7 @@
           <w:noProof/>
           <w:lang w:val="en-US"/>
         </w:rPr>
+        <w:lastRenderedPageBreak/>
         <w:drawing>
           <wp:inline distT="0" distB="0" distL="0" distR="0" wp14:anchorId="633388AD" wp14:editId="611F7347">
             <wp:extent cx="6120130" cy="2097545"/>
@@ -5190,6 +5180,7 @@
       <w:r>
         <w:rPr>
           <w:b/>
+          <w:noProof/>
           <w:sz w:val="23"/>
           <w:szCs w:val="23"/>
         </w:rPr>

</xml_diff>

<commit_message>
Aggiornato documento db e documento utente
</commit_message>
<xml_diff>
--- a/DocumentazioneDB/DocumentazioneDB.docx
+++ b/DocumentazioneDB/DocumentazioneDB.docx
@@ -12,6 +12,68 @@
           <w:szCs w:val="32"/>
         </w:rPr>
       </w:pPr>
+      <w:r>
+        <w:rPr>
+          <w:noProof/>
+          <w:sz w:val="28"/>
+          <w:szCs w:val="28"/>
+        </w:rPr>
+        <w:drawing>
+          <wp:anchor distT="0" distB="0" distL="114300" distR="114300" simplePos="0" relativeHeight="251658240" behindDoc="1" locked="0" layoutInCell="1" allowOverlap="1" wp14:anchorId="46F73F78" wp14:editId="482284B4">
+            <wp:simplePos x="0" y="0"/>
+            <wp:positionH relativeFrom="column">
+              <wp:posOffset>-1259177</wp:posOffset>
+            </wp:positionH>
+            <wp:positionV relativeFrom="paragraph">
+              <wp:posOffset>-892972</wp:posOffset>
+            </wp:positionV>
+            <wp:extent cx="8293987" cy="10672549"/>
+            <wp:effectExtent l="0" t="0" r="0" b="0"/>
+            <wp:wrapNone/>
+            <wp:docPr id="2050864362" name="Immagine 2"/>
+            <wp:cNvGraphicFramePr>
+              <a:graphicFrameLocks xmlns:a="http://schemas.openxmlformats.org/drawingml/2006/main" noChangeAspect="1"/>
+            </wp:cNvGraphicFramePr>
+            <a:graphic xmlns:a="http://schemas.openxmlformats.org/drawingml/2006/main">
+              <a:graphicData uri="http://schemas.openxmlformats.org/drawingml/2006/picture">
+                <pic:pic xmlns:pic="http://schemas.openxmlformats.org/drawingml/2006/picture">
+                  <pic:nvPicPr>
+                    <pic:cNvPr id="2050864362" name="Immagine 2050864362"/>
+                    <pic:cNvPicPr/>
+                  </pic:nvPicPr>
+                  <pic:blipFill>
+                    <a:blip r:embed="rId8">
+                      <a:extLst>
+                        <a:ext uri="{28A0092B-C50C-407E-A947-70E740481C1C}">
+                          <a14:useLocalDpi xmlns:a14="http://schemas.microsoft.com/office/drawing/2010/main" val="0"/>
+                        </a:ext>
+                      </a:extLst>
+                    </a:blip>
+                    <a:stretch>
+                      <a:fillRect/>
+                    </a:stretch>
+                  </pic:blipFill>
+                  <pic:spPr>
+                    <a:xfrm>
+                      <a:off x="0" y="0"/>
+                      <a:ext cx="8321248" cy="10707628"/>
+                    </a:xfrm>
+                    <a:prstGeom prst="rect">
+                      <a:avLst/>
+                    </a:prstGeom>
+                  </pic:spPr>
+                </pic:pic>
+              </a:graphicData>
+            </a:graphic>
+            <wp14:sizeRelH relativeFrom="margin">
+              <wp14:pctWidth>0</wp14:pctWidth>
+            </wp14:sizeRelH>
+            <wp14:sizeRelV relativeFrom="margin">
+              <wp14:pctHeight>0</wp14:pctHeight>
+            </wp14:sizeRelV>
+          </wp:anchor>
+        </w:drawing>
+      </w:r>
       <w:r>
         <w:rPr>
           <w:b/>
@@ -752,10 +814,72 @@
       </w:pPr>
       <w:r>
         <w:rPr>
+          <w:noProof/>
           <w:sz w:val="28"/>
           <w:szCs w:val="28"/>
         </w:rPr>
         <w:lastRenderedPageBreak/>
+        <w:drawing>
+          <wp:anchor distT="0" distB="0" distL="114300" distR="114300" simplePos="0" relativeHeight="251660288" behindDoc="1" locked="0" layoutInCell="1" allowOverlap="1" wp14:anchorId="492D33C4" wp14:editId="27554FFD">
+            <wp:simplePos x="0" y="0"/>
+            <wp:positionH relativeFrom="page">
+              <wp:posOffset>-54591</wp:posOffset>
+            </wp:positionH>
+            <wp:positionV relativeFrom="paragraph">
+              <wp:posOffset>-1015801</wp:posOffset>
+            </wp:positionV>
+            <wp:extent cx="8293735" cy="11170693"/>
+            <wp:effectExtent l="0" t="0" r="0" b="0"/>
+            <wp:wrapNone/>
+            <wp:docPr id="745058736" name="Immagine 745058736"/>
+            <wp:cNvGraphicFramePr>
+              <a:graphicFrameLocks xmlns:a="http://schemas.openxmlformats.org/drawingml/2006/main" noChangeAspect="1"/>
+            </wp:cNvGraphicFramePr>
+            <a:graphic xmlns:a="http://schemas.openxmlformats.org/drawingml/2006/main">
+              <a:graphicData uri="http://schemas.openxmlformats.org/drawingml/2006/picture">
+                <pic:pic xmlns:pic="http://schemas.openxmlformats.org/drawingml/2006/picture">
+                  <pic:nvPicPr>
+                    <pic:cNvPr id="2050864362" name="Immagine 2050864362"/>
+                    <pic:cNvPicPr/>
+                  </pic:nvPicPr>
+                  <pic:blipFill>
+                    <a:blip r:embed="rId8">
+                      <a:extLst>
+                        <a:ext uri="{28A0092B-C50C-407E-A947-70E740481C1C}">
+                          <a14:useLocalDpi xmlns:a14="http://schemas.microsoft.com/office/drawing/2010/main" val="0"/>
+                        </a:ext>
+                      </a:extLst>
+                    </a:blip>
+                    <a:stretch>
+                      <a:fillRect/>
+                    </a:stretch>
+                  </pic:blipFill>
+                  <pic:spPr>
+                    <a:xfrm>
+                      <a:off x="0" y="0"/>
+                      <a:ext cx="8298376" cy="11176943"/>
+                    </a:xfrm>
+                    <a:prstGeom prst="rect">
+                      <a:avLst/>
+                    </a:prstGeom>
+                  </pic:spPr>
+                </pic:pic>
+              </a:graphicData>
+            </a:graphic>
+            <wp14:sizeRelH relativeFrom="margin">
+              <wp14:pctWidth>0</wp14:pctWidth>
+            </wp14:sizeRelH>
+            <wp14:sizeRelV relativeFrom="margin">
+              <wp14:pctHeight>0</wp14:pctHeight>
+            </wp14:sizeRelV>
+          </wp:anchor>
+        </w:drawing>
+      </w:r>
+      <w:r>
+        <w:rPr>
+          <w:sz w:val="28"/>
+          <w:szCs w:val="28"/>
+        </w:rPr>
         <w:t>inserisciEmozione</w:t>
       </w:r>
     </w:p>
@@ -1033,6 +1157,68 @@
           <w:szCs w:val="44"/>
         </w:rPr>
       </w:pPr>
+      <w:r>
+        <w:rPr>
+          <w:noProof/>
+          <w:sz w:val="28"/>
+          <w:szCs w:val="28"/>
+        </w:rPr>
+        <w:drawing>
+          <wp:anchor distT="0" distB="0" distL="114300" distR="114300" simplePos="0" relativeHeight="251662336" behindDoc="1" locked="0" layoutInCell="1" allowOverlap="1" wp14:anchorId="512B7454" wp14:editId="35A0056F">
+            <wp:simplePos x="0" y="0"/>
+            <wp:positionH relativeFrom="page">
+              <wp:align>left</wp:align>
+            </wp:positionH>
+            <wp:positionV relativeFrom="paragraph">
+              <wp:posOffset>-449419</wp:posOffset>
+            </wp:positionV>
+            <wp:extent cx="8293206" cy="8775511"/>
+            <wp:effectExtent l="0" t="0" r="0" b="6985"/>
+            <wp:wrapNone/>
+            <wp:docPr id="2005455101" name="Immagine 2005455101"/>
+            <wp:cNvGraphicFramePr>
+              <a:graphicFrameLocks xmlns:a="http://schemas.openxmlformats.org/drawingml/2006/main" noChangeAspect="1"/>
+            </wp:cNvGraphicFramePr>
+            <a:graphic xmlns:a="http://schemas.openxmlformats.org/drawingml/2006/main">
+              <a:graphicData uri="http://schemas.openxmlformats.org/drawingml/2006/picture">
+                <pic:pic xmlns:pic="http://schemas.openxmlformats.org/drawingml/2006/picture">
+                  <pic:nvPicPr>
+                    <pic:cNvPr id="2050864362" name="Immagine 2050864362"/>
+                    <pic:cNvPicPr/>
+                  </pic:nvPicPr>
+                  <pic:blipFill>
+                    <a:blip r:embed="rId8">
+                      <a:extLst>
+                        <a:ext uri="{28A0092B-C50C-407E-A947-70E740481C1C}">
+                          <a14:useLocalDpi xmlns:a14="http://schemas.microsoft.com/office/drawing/2010/main" val="0"/>
+                        </a:ext>
+                      </a:extLst>
+                    </a:blip>
+                    <a:stretch>
+                      <a:fillRect/>
+                    </a:stretch>
+                  </pic:blipFill>
+                  <pic:spPr>
+                    <a:xfrm>
+                      <a:off x="0" y="0"/>
+                      <a:ext cx="8293206" cy="8775511"/>
+                    </a:xfrm>
+                    <a:prstGeom prst="rect">
+                      <a:avLst/>
+                    </a:prstGeom>
+                  </pic:spPr>
+                </pic:pic>
+              </a:graphicData>
+            </a:graphic>
+            <wp14:sizeRelH relativeFrom="margin">
+              <wp14:pctWidth>0</wp14:pctWidth>
+            </wp14:sizeRelH>
+            <wp14:sizeRelV relativeFrom="margin">
+              <wp14:pctHeight>0</wp14:pctHeight>
+            </wp14:sizeRelV>
+          </wp:anchor>
+        </w:drawing>
+      </w:r>
     </w:p>
     <w:p>
       <w:pPr>
@@ -1049,6 +1235,69 @@
       </w:pPr>
       <w:r>
         <w:rPr>
+          <w:noProof/>
+          <w:sz w:val="28"/>
+          <w:szCs w:val="28"/>
+        </w:rPr>
+        <w:lastRenderedPageBreak/>
+        <w:drawing>
+          <wp:anchor distT="0" distB="0" distL="114300" distR="114300" simplePos="0" relativeHeight="251680768" behindDoc="1" locked="0" layoutInCell="1" allowOverlap="1" wp14:anchorId="6F5A0B41" wp14:editId="62CDCAF4">
+            <wp:simplePos x="0" y="0"/>
+            <wp:positionH relativeFrom="page">
+              <wp:posOffset>0</wp:posOffset>
+            </wp:positionH>
+            <wp:positionV relativeFrom="paragraph">
+              <wp:posOffset>-927091</wp:posOffset>
+            </wp:positionV>
+            <wp:extent cx="8293689" cy="11034159"/>
+            <wp:effectExtent l="0" t="0" r="0" b="0"/>
+            <wp:wrapNone/>
+            <wp:docPr id="343785490" name="Immagine 343785490"/>
+            <wp:cNvGraphicFramePr>
+              <a:graphicFrameLocks xmlns:a="http://schemas.openxmlformats.org/drawingml/2006/main" noChangeAspect="1"/>
+            </wp:cNvGraphicFramePr>
+            <a:graphic xmlns:a="http://schemas.openxmlformats.org/drawingml/2006/main">
+              <a:graphicData uri="http://schemas.openxmlformats.org/drawingml/2006/picture">
+                <pic:pic xmlns:pic="http://schemas.openxmlformats.org/drawingml/2006/picture">
+                  <pic:nvPicPr>
+                    <pic:cNvPr id="2050864362" name="Immagine 2050864362"/>
+                    <pic:cNvPicPr/>
+                  </pic:nvPicPr>
+                  <pic:blipFill>
+                    <a:blip r:embed="rId8">
+                      <a:extLst>
+                        <a:ext uri="{28A0092B-C50C-407E-A947-70E740481C1C}">
+                          <a14:useLocalDpi xmlns:a14="http://schemas.microsoft.com/office/drawing/2010/main" val="0"/>
+                        </a:ext>
+                      </a:extLst>
+                    </a:blip>
+                    <a:stretch>
+                      <a:fillRect/>
+                    </a:stretch>
+                  </pic:blipFill>
+                  <pic:spPr>
+                    <a:xfrm>
+                      <a:off x="0" y="0"/>
+                      <a:ext cx="8300804" cy="11043624"/>
+                    </a:xfrm>
+                    <a:prstGeom prst="rect">
+                      <a:avLst/>
+                    </a:prstGeom>
+                  </pic:spPr>
+                </pic:pic>
+              </a:graphicData>
+            </a:graphic>
+            <wp14:sizeRelH relativeFrom="margin">
+              <wp14:pctWidth>0</wp14:pctWidth>
+            </wp14:sizeRelH>
+            <wp14:sizeRelV relativeFrom="margin">
+              <wp14:pctHeight>0</wp14:pctHeight>
+            </wp14:sizeRelV>
+          </wp:anchor>
+        </w:drawing>
+      </w:r>
+      <w:r>
+        <w:rPr>
           <w:rFonts w:ascii="Times New Roman" w:hAnsi="Times New Roman" w:cs="Times New Roman"/>
           <w:b/>
           <w:bCs/>
@@ -1056,7 +1305,6 @@
           <w:sz w:val="44"/>
           <w:szCs w:val="44"/>
         </w:rPr>
-        <w:lastRenderedPageBreak/>
         <w:t>Document</w:t>
       </w:r>
       <w:r>
@@ -1415,6 +1663,204 @@
     <w:p>
       <w:pPr>
         <w:pStyle w:val="Default"/>
+        <w:ind w:left="1415"/>
+        <w:rPr>
+          <w:b/>
+          <w:sz w:val="23"/>
+          <w:szCs w:val="23"/>
+        </w:rPr>
+      </w:pPr>
+    </w:p>
+    <w:p>
+      <w:pPr>
+        <w:pStyle w:val="Default"/>
+        <w:ind w:left="1415"/>
+        <w:rPr>
+          <w:b/>
+          <w:sz w:val="23"/>
+          <w:szCs w:val="23"/>
+        </w:rPr>
+      </w:pPr>
+    </w:p>
+    <w:p>
+      <w:pPr>
+        <w:pStyle w:val="Default"/>
+        <w:ind w:left="1415"/>
+        <w:rPr>
+          <w:b/>
+          <w:sz w:val="23"/>
+          <w:szCs w:val="23"/>
+        </w:rPr>
+      </w:pPr>
+    </w:p>
+    <w:p>
+      <w:pPr>
+        <w:pStyle w:val="Default"/>
+        <w:ind w:left="1415"/>
+        <w:rPr>
+          <w:b/>
+          <w:sz w:val="23"/>
+          <w:szCs w:val="23"/>
+        </w:rPr>
+      </w:pPr>
+    </w:p>
+    <w:p>
+      <w:pPr>
+        <w:pStyle w:val="Default"/>
+        <w:ind w:left="1415"/>
+        <w:rPr>
+          <w:b/>
+          <w:sz w:val="23"/>
+          <w:szCs w:val="23"/>
+        </w:rPr>
+      </w:pPr>
+    </w:p>
+    <w:p>
+      <w:pPr>
+        <w:pStyle w:val="Default"/>
+        <w:ind w:left="1415"/>
+        <w:rPr>
+          <w:b/>
+          <w:sz w:val="23"/>
+          <w:szCs w:val="23"/>
+        </w:rPr>
+      </w:pPr>
+    </w:p>
+    <w:p>
+      <w:pPr>
+        <w:pStyle w:val="Default"/>
+        <w:ind w:left="1415"/>
+        <w:rPr>
+          <w:b/>
+          <w:sz w:val="23"/>
+          <w:szCs w:val="23"/>
+        </w:rPr>
+      </w:pPr>
+    </w:p>
+    <w:p>
+      <w:pPr>
+        <w:pStyle w:val="Default"/>
+        <w:ind w:left="1415"/>
+        <w:rPr>
+          <w:b/>
+          <w:sz w:val="23"/>
+          <w:szCs w:val="23"/>
+        </w:rPr>
+      </w:pPr>
+    </w:p>
+    <w:p>
+      <w:pPr>
+        <w:pStyle w:val="Default"/>
+        <w:ind w:left="1415"/>
+        <w:rPr>
+          <w:b/>
+          <w:sz w:val="23"/>
+          <w:szCs w:val="23"/>
+        </w:rPr>
+      </w:pPr>
+    </w:p>
+    <w:p>
+      <w:pPr>
+        <w:pStyle w:val="Default"/>
+        <w:ind w:left="1415"/>
+        <w:rPr>
+          <w:b/>
+          <w:sz w:val="23"/>
+          <w:szCs w:val="23"/>
+        </w:rPr>
+      </w:pPr>
+    </w:p>
+    <w:p>
+      <w:pPr>
+        <w:pStyle w:val="Default"/>
+        <w:ind w:left="1415"/>
+        <w:rPr>
+          <w:b/>
+          <w:sz w:val="23"/>
+          <w:szCs w:val="23"/>
+        </w:rPr>
+      </w:pPr>
+    </w:p>
+    <w:p>
+      <w:pPr>
+        <w:pStyle w:val="Default"/>
+        <w:ind w:left="1415"/>
+        <w:rPr>
+          <w:b/>
+          <w:sz w:val="23"/>
+          <w:szCs w:val="23"/>
+        </w:rPr>
+      </w:pPr>
+    </w:p>
+    <w:p>
+      <w:pPr>
+        <w:pStyle w:val="Default"/>
+        <w:ind w:left="1415"/>
+        <w:rPr>
+          <w:b/>
+          <w:sz w:val="23"/>
+          <w:szCs w:val="23"/>
+        </w:rPr>
+      </w:pPr>
+    </w:p>
+    <w:p>
+      <w:pPr>
+        <w:pStyle w:val="Default"/>
+        <w:ind w:left="1415"/>
+        <w:rPr>
+          <w:b/>
+          <w:sz w:val="23"/>
+          <w:szCs w:val="23"/>
+        </w:rPr>
+      </w:pPr>
+    </w:p>
+    <w:p>
+      <w:pPr>
+        <w:pStyle w:val="Default"/>
+        <w:ind w:left="1415"/>
+        <w:rPr>
+          <w:b/>
+          <w:sz w:val="23"/>
+          <w:szCs w:val="23"/>
+        </w:rPr>
+      </w:pPr>
+    </w:p>
+    <w:p>
+      <w:pPr>
+        <w:pStyle w:val="Default"/>
+        <w:ind w:left="1415"/>
+        <w:rPr>
+          <w:b/>
+          <w:sz w:val="23"/>
+          <w:szCs w:val="23"/>
+        </w:rPr>
+      </w:pPr>
+    </w:p>
+    <w:p>
+      <w:pPr>
+        <w:pStyle w:val="Default"/>
+        <w:ind w:left="1415"/>
+        <w:rPr>
+          <w:b/>
+          <w:sz w:val="23"/>
+          <w:szCs w:val="23"/>
+        </w:rPr>
+      </w:pPr>
+    </w:p>
+    <w:p>
+      <w:pPr>
+        <w:pStyle w:val="Default"/>
+        <w:ind w:left="1415"/>
+        <w:rPr>
+          <w:b/>
+          <w:sz w:val="23"/>
+          <w:szCs w:val="23"/>
+        </w:rPr>
+      </w:pPr>
+    </w:p>
+    <w:p>
+      <w:pPr>
+        <w:pStyle w:val="Default"/>
         <w:ind w:left="785"/>
         <w:rPr>
           <w:b/>
@@ -1424,11 +1870,73 @@
       </w:pPr>
       <w:r>
         <w:rPr>
-          <w:b/>
-          <w:sz w:val="23"/>
-          <w:szCs w:val="23"/>
+          <w:noProof/>
+          <w:sz w:val="28"/>
+          <w:szCs w:val="28"/>
         </w:rPr>
         <w:lastRenderedPageBreak/>
+        <w:drawing>
+          <wp:anchor distT="0" distB="0" distL="114300" distR="114300" simplePos="0" relativeHeight="251678720" behindDoc="1" locked="0" layoutInCell="1" allowOverlap="1" wp14:anchorId="261147D6" wp14:editId="5A5254CF">
+            <wp:simplePos x="0" y="0"/>
+            <wp:positionH relativeFrom="column">
+              <wp:posOffset>-1033989</wp:posOffset>
+            </wp:positionH>
+            <wp:positionV relativeFrom="paragraph">
+              <wp:posOffset>-1288756</wp:posOffset>
+            </wp:positionV>
+            <wp:extent cx="8293689" cy="11068334"/>
+            <wp:effectExtent l="0" t="0" r="0" b="0"/>
+            <wp:wrapNone/>
+            <wp:docPr id="116612782" name="Immagine 116612782"/>
+            <wp:cNvGraphicFramePr>
+              <a:graphicFrameLocks xmlns:a="http://schemas.openxmlformats.org/drawingml/2006/main" noChangeAspect="1"/>
+            </wp:cNvGraphicFramePr>
+            <a:graphic xmlns:a="http://schemas.openxmlformats.org/drawingml/2006/main">
+              <a:graphicData uri="http://schemas.openxmlformats.org/drawingml/2006/picture">
+                <pic:pic xmlns:pic="http://schemas.openxmlformats.org/drawingml/2006/picture">
+                  <pic:nvPicPr>
+                    <pic:cNvPr id="2050864362" name="Immagine 2050864362"/>
+                    <pic:cNvPicPr/>
+                  </pic:nvPicPr>
+                  <pic:blipFill>
+                    <a:blip r:embed="rId8">
+                      <a:extLst>
+                        <a:ext uri="{28A0092B-C50C-407E-A947-70E740481C1C}">
+                          <a14:useLocalDpi xmlns:a14="http://schemas.microsoft.com/office/drawing/2010/main" val="0"/>
+                        </a:ext>
+                      </a:extLst>
+                    </a:blip>
+                    <a:stretch>
+                      <a:fillRect/>
+                    </a:stretch>
+                  </pic:blipFill>
+                  <pic:spPr>
+                    <a:xfrm>
+                      <a:off x="0" y="0"/>
+                      <a:ext cx="8300804" cy="11077829"/>
+                    </a:xfrm>
+                    <a:prstGeom prst="rect">
+                      <a:avLst/>
+                    </a:prstGeom>
+                  </pic:spPr>
+                </pic:pic>
+              </a:graphicData>
+            </a:graphic>
+            <wp14:sizeRelH relativeFrom="margin">
+              <wp14:pctWidth>0</wp14:pctWidth>
+            </wp14:sizeRelH>
+            <wp14:sizeRelV relativeFrom="margin">
+              <wp14:pctHeight>0</wp14:pctHeight>
+            </wp14:sizeRelV>
+          </wp:anchor>
+        </w:drawing>
+      </w:r>
+      <w:r>
+        <w:rPr>
+          <w:b/>
+          <w:sz w:val="23"/>
+          <w:szCs w:val="23"/>
+        </w:rPr>
         <w:t xml:space="preserve">2.2  </w:t>
       </w:r>
       <w:r>
@@ -1453,7 +1961,7 @@
                     </pic:cNvPicPr>
                   </pic:nvPicPr>
                   <pic:blipFill>
-                    <a:blip r:embed="rId8">
+                    <a:blip r:embed="rId9">
                       <a:extLst>
                         <a:ext uri="{28A0092B-C50C-407E-A947-70E740481C1C}">
                           <a14:useLocalDpi xmlns:a14="http://schemas.microsoft.com/office/drawing/2010/main" val="0"/>
@@ -1563,9 +2071,9 @@
       </w:tblPr>
       <w:tblGrid>
         <w:gridCol w:w="1984"/>
-        <w:gridCol w:w="1701"/>
-        <w:gridCol w:w="3550"/>
-        <w:gridCol w:w="1571"/>
+        <w:gridCol w:w="1699"/>
+        <w:gridCol w:w="3539"/>
+        <w:gridCol w:w="1584"/>
       </w:tblGrid>
       <w:tr>
         <w:trPr>
@@ -1693,14 +2201,14 @@
             <w:pPr>
               <w:pStyle w:val="Default"/>
               <w:rPr>
-                <w:bCs/>
+                <w:b/>
                 <w:sz w:val="23"/>
                 <w:szCs w:val="23"/>
               </w:rPr>
             </w:pPr>
             <w:r>
               <w:rPr>
-                <w:bCs/>
+                <w:b/>
                 <w:sz w:val="23"/>
                 <w:szCs w:val="23"/>
               </w:rPr>
@@ -1716,14 +2224,14 @@
             <w:pPr>
               <w:pStyle w:val="Default"/>
               <w:rPr>
-                <w:bCs/>
+                <w:b/>
                 <w:sz w:val="23"/>
                 <w:szCs w:val="23"/>
               </w:rPr>
             </w:pPr>
             <w:r>
               <w:rPr>
-                <w:bCs/>
+                <w:b/>
                 <w:sz w:val="23"/>
                 <w:szCs w:val="23"/>
               </w:rPr>
@@ -1739,14 +2247,14 @@
             <w:pPr>
               <w:pStyle w:val="Default"/>
               <w:rPr>
-                <w:bCs/>
+                <w:b/>
                 <w:sz w:val="23"/>
                 <w:szCs w:val="23"/>
               </w:rPr>
             </w:pPr>
             <w:r>
               <w:rPr>
-                <w:bCs/>
+                <w:b/>
                 <w:sz w:val="23"/>
                 <w:szCs w:val="23"/>
               </w:rPr>
@@ -1763,14 +2271,14 @@
               <w:pStyle w:val="Default"/>
               <w:jc w:val="both"/>
               <w:rPr>
-                <w:bCs/>
+                <w:b/>
                 <w:sz w:val="23"/>
                 <w:szCs w:val="23"/>
               </w:rPr>
             </w:pPr>
             <w:r>
               <w:rPr>
-                <w:bCs/>
+                <w:b/>
                 <w:sz w:val="23"/>
                 <w:szCs w:val="23"/>
               </w:rPr>
@@ -1778,7 +2286,7 @@
             </w:r>
             <w:r>
               <w:rPr>
-                <w:bCs/>
+                <w:b/>
                 <w:sz w:val="23"/>
                 <w:szCs w:val="23"/>
               </w:rPr>
@@ -1786,7 +2294,7 @@
             </w:r>
             <w:r>
               <w:rPr>
-                <w:bCs/>
+                <w:b/>
                 <w:sz w:val="23"/>
                 <w:szCs w:val="23"/>
               </w:rPr>
@@ -1794,7 +2302,7 @@
             </w:r>
             <w:r>
               <w:rPr>
-                <w:bCs/>
+                <w:b/>
                 <w:sz w:val="23"/>
                 <w:szCs w:val="23"/>
               </w:rPr>
@@ -1815,14 +2323,14 @@
             <w:pPr>
               <w:pStyle w:val="Default"/>
               <w:rPr>
-                <w:bCs/>
+                <w:b/>
                 <w:sz w:val="23"/>
                 <w:szCs w:val="23"/>
               </w:rPr>
             </w:pPr>
             <w:r>
               <w:rPr>
-                <w:bCs/>
+                <w:b/>
                 <w:sz w:val="23"/>
                 <w:szCs w:val="23"/>
               </w:rPr>
@@ -1838,14 +2346,14 @@
             <w:pPr>
               <w:pStyle w:val="Default"/>
               <w:rPr>
-                <w:bCs/>
+                <w:b/>
                 <w:sz w:val="23"/>
                 <w:szCs w:val="23"/>
               </w:rPr>
             </w:pPr>
             <w:r>
               <w:rPr>
-                <w:bCs/>
+                <w:b/>
                 <w:sz w:val="23"/>
                 <w:szCs w:val="23"/>
               </w:rPr>
@@ -1861,14 +2369,14 @@
             <w:pPr>
               <w:pStyle w:val="Default"/>
               <w:rPr>
-                <w:bCs/>
+                <w:b/>
                 <w:sz w:val="23"/>
                 <w:szCs w:val="23"/>
               </w:rPr>
             </w:pPr>
             <w:r>
               <w:rPr>
-                <w:bCs/>
+                <w:b/>
                 <w:sz w:val="23"/>
                 <w:szCs w:val="23"/>
               </w:rPr>
@@ -1879,14 +2387,14 @@
             <w:pPr>
               <w:pStyle w:val="Default"/>
               <w:rPr>
-                <w:bCs/>
+                <w:b/>
                 <w:sz w:val="23"/>
                 <w:szCs w:val="23"/>
               </w:rPr>
             </w:pPr>
             <w:r>
               <w:rPr>
-                <w:bCs/>
+                <w:b/>
                 <w:sz w:val="23"/>
                 <w:szCs w:val="23"/>
               </w:rPr>
@@ -1894,7 +2402,7 @@
             </w:r>
             <w:r>
               <w:rPr>
-                <w:bCs/>
+                <w:b/>
                 <w:sz w:val="23"/>
                 <w:szCs w:val="23"/>
               </w:rPr>
@@ -1910,14 +2418,14 @@
             <w:pPr>
               <w:pStyle w:val="Default"/>
               <w:rPr>
-                <w:bCs/>
+                <w:b/>
                 <w:sz w:val="23"/>
                 <w:szCs w:val="23"/>
               </w:rPr>
             </w:pPr>
             <w:r>
               <w:rPr>
-                <w:bCs/>
+                <w:b/>
                 <w:sz w:val="23"/>
                 <w:szCs w:val="23"/>
               </w:rPr>
@@ -1938,14 +2446,14 @@
             <w:pPr>
               <w:pStyle w:val="Default"/>
               <w:rPr>
-                <w:bCs/>
+                <w:b/>
                 <w:sz w:val="23"/>
                 <w:szCs w:val="23"/>
               </w:rPr>
             </w:pPr>
             <w:r>
               <w:rPr>
-                <w:bCs/>
+                <w:b/>
                 <w:sz w:val="23"/>
                 <w:szCs w:val="23"/>
               </w:rPr>
@@ -1956,7 +2464,7 @@
             <w:pPr>
               <w:pStyle w:val="Default"/>
               <w:rPr>
-                <w:bCs/>
+                <w:b/>
                 <w:sz w:val="23"/>
                 <w:szCs w:val="23"/>
               </w:rPr>
@@ -1971,14 +2479,14 @@
             <w:pPr>
               <w:pStyle w:val="Default"/>
               <w:rPr>
-                <w:bCs/>
+                <w:b/>
                 <w:sz w:val="23"/>
                 <w:szCs w:val="23"/>
               </w:rPr>
             </w:pPr>
             <w:r>
               <w:rPr>
-                <w:bCs/>
+                <w:b/>
                 <w:sz w:val="23"/>
                 <w:szCs w:val="23"/>
               </w:rPr>
@@ -1986,7 +2494,7 @@
             </w:r>
             <w:r>
               <w:rPr>
-                <w:bCs/>
+                <w:b/>
                 <w:sz w:val="23"/>
                 <w:szCs w:val="23"/>
               </w:rPr>
@@ -2003,14 +2511,14 @@
             <w:pPr>
               <w:pStyle w:val="Default"/>
               <w:rPr>
-                <w:bCs/>
+                <w:b/>
                 <w:sz w:val="23"/>
                 <w:szCs w:val="23"/>
               </w:rPr>
             </w:pPr>
             <w:r>
               <w:rPr>
-                <w:bCs/>
+                <w:b/>
                 <w:sz w:val="23"/>
                 <w:szCs w:val="23"/>
               </w:rPr>
@@ -2019,7 +2527,7 @@
             </w:r>
             <w:r>
               <w:rPr>
-                <w:bCs/>
+                <w:b/>
                 <w:sz w:val="23"/>
                 <w:szCs w:val="23"/>
               </w:rPr>
@@ -2035,14 +2543,14 @@
             <w:pPr>
               <w:pStyle w:val="Default"/>
               <w:rPr>
-                <w:bCs/>
+                <w:b/>
                 <w:sz w:val="23"/>
                 <w:szCs w:val="23"/>
               </w:rPr>
             </w:pPr>
             <w:r>
               <w:rPr>
-                <w:bCs/>
+                <w:b/>
                 <w:sz w:val="23"/>
                 <w:szCs w:val="23"/>
               </w:rPr>
@@ -2050,7 +2558,7 @@
             </w:r>
             <w:r>
               <w:rPr>
-                <w:bCs/>
+                <w:b/>
                 <w:sz w:val="23"/>
                 <w:szCs w:val="23"/>
               </w:rPr>
@@ -2071,14 +2579,14 @@
             <w:pPr>
               <w:pStyle w:val="Default"/>
               <w:rPr>
-                <w:bCs/>
+                <w:b/>
                 <w:sz w:val="23"/>
                 <w:szCs w:val="23"/>
               </w:rPr>
             </w:pPr>
             <w:r>
               <w:rPr>
-                <w:bCs/>
+                <w:b/>
                 <w:sz w:val="23"/>
                 <w:szCs w:val="23"/>
               </w:rPr>
@@ -2094,14 +2602,14 @@
             <w:pPr>
               <w:pStyle w:val="Default"/>
               <w:rPr>
-                <w:bCs/>
+                <w:b/>
                 <w:sz w:val="23"/>
                 <w:szCs w:val="23"/>
               </w:rPr>
             </w:pPr>
             <w:r>
               <w:rPr>
-                <w:bCs/>
+                <w:b/>
                 <w:sz w:val="23"/>
                 <w:szCs w:val="23"/>
               </w:rPr>
@@ -2117,7 +2625,7 @@
             <w:pPr>
               <w:pStyle w:val="Default"/>
               <w:rPr>
-                <w:bCs/>
+                <w:b/>
                 <w:sz w:val="23"/>
                 <w:szCs w:val="23"/>
                 <w:lang w:val="en-US"/>
@@ -2125,7 +2633,7 @@
             </w:pPr>
             <w:r>
               <w:rPr>
-                <w:bCs/>
+                <w:b/>
                 <w:sz w:val="23"/>
                 <w:szCs w:val="23"/>
                 <w:lang w:val="en-US"/>
@@ -2134,7 +2642,7 @@
             </w:r>
             <w:r>
               <w:rPr>
-                <w:bCs/>
+                <w:b/>
                 <w:sz w:val="23"/>
                 <w:szCs w:val="23"/>
                 <w:lang w:val="en-US"/>
@@ -2143,7 +2651,7 @@
             </w:r>
             <w:r>
               <w:rPr>
-                <w:bCs/>
+                <w:b/>
                 <w:sz w:val="23"/>
                 <w:szCs w:val="23"/>
                 <w:lang w:val="en-US"/>
@@ -2152,7 +2660,7 @@
             </w:r>
             <w:r>
               <w:rPr>
-                <w:bCs/>
+                <w:b/>
                 <w:sz w:val="23"/>
                 <w:szCs w:val="23"/>
                 <w:lang w:val="en-US"/>
@@ -2164,7 +2672,7 @@
             <w:pPr>
               <w:pStyle w:val="Default"/>
               <w:rPr>
-                <w:bCs/>
+                <w:b/>
                 <w:sz w:val="23"/>
                 <w:szCs w:val="23"/>
                 <w:lang w:val="en-US"/>
@@ -2172,7 +2680,7 @@
             </w:pPr>
             <w:r>
               <w:rPr>
-                <w:bCs/>
+                <w:b/>
                 <w:sz w:val="23"/>
                 <w:szCs w:val="23"/>
                 <w:lang w:val="en-US"/>
@@ -2184,7 +2692,7 @@
             <w:pPr>
               <w:pStyle w:val="Default"/>
               <w:rPr>
-                <w:bCs/>
+                <w:b/>
                 <w:sz w:val="23"/>
                 <w:szCs w:val="23"/>
                 <w:lang w:val="en-US"/>
@@ -2192,7 +2700,7 @@
             </w:pPr>
             <w:r>
               <w:rPr>
-                <w:bCs/>
+                <w:b/>
                 <w:sz w:val="23"/>
                 <w:szCs w:val="23"/>
                 <w:lang w:val="en-US"/>
@@ -2204,7 +2712,7 @@
             <w:pPr>
               <w:pStyle w:val="Default"/>
               <w:rPr>
-                <w:bCs/>
+                <w:b/>
                 <w:sz w:val="23"/>
                 <w:szCs w:val="23"/>
                 <w:lang w:val="en-US"/>
@@ -2212,7 +2720,7 @@
             </w:pPr>
             <w:r>
               <w:rPr>
-                <w:bCs/>
+                <w:b/>
                 <w:sz w:val="23"/>
                 <w:szCs w:val="23"/>
                 <w:lang w:val="en-US"/>
@@ -2224,7 +2732,7 @@
             <w:pPr>
               <w:pStyle w:val="Default"/>
               <w:rPr>
-                <w:bCs/>
+                <w:b/>
                 <w:sz w:val="23"/>
                 <w:szCs w:val="23"/>
                 <w:lang w:val="en-US"/>
@@ -2240,14 +2748,14 @@
             <w:pPr>
               <w:pStyle w:val="Default"/>
               <w:rPr>
-                <w:bCs/>
+                <w:b/>
                 <w:sz w:val="23"/>
                 <w:szCs w:val="23"/>
               </w:rPr>
             </w:pPr>
             <w:r>
               <w:rPr>
-                <w:bCs/>
+                <w:b/>
                 <w:sz w:val="23"/>
                 <w:szCs w:val="23"/>
               </w:rPr>
@@ -2255,7 +2763,7 @@
             </w:r>
             <w:r>
               <w:rPr>
-                <w:bCs/>
+                <w:b/>
                 <w:sz w:val="23"/>
                 <w:szCs w:val="23"/>
               </w:rPr>
@@ -2275,6 +2783,68 @@
           <w:szCs w:val="23"/>
         </w:rPr>
       </w:pPr>
+      <w:r>
+        <w:rPr>
+          <w:noProof/>
+          <w:sz w:val="28"/>
+          <w:szCs w:val="28"/>
+        </w:rPr>
+        <w:drawing>
+          <wp:anchor distT="0" distB="0" distL="114300" distR="114300" simplePos="0" relativeHeight="251666432" behindDoc="1" locked="0" layoutInCell="1" allowOverlap="1" wp14:anchorId="52E944AD" wp14:editId="2F64839F">
+            <wp:simplePos x="0" y="0"/>
+            <wp:positionH relativeFrom="page">
+              <wp:align>left</wp:align>
+            </wp:positionH>
+            <wp:positionV relativeFrom="paragraph">
+              <wp:posOffset>-3089105</wp:posOffset>
+            </wp:positionV>
+            <wp:extent cx="8293735" cy="10843146"/>
+            <wp:effectExtent l="0" t="0" r="0" b="0"/>
+            <wp:wrapNone/>
+            <wp:docPr id="2136600291" name="Immagine 2136600291"/>
+            <wp:cNvGraphicFramePr>
+              <a:graphicFrameLocks xmlns:a="http://schemas.openxmlformats.org/drawingml/2006/main" noChangeAspect="1"/>
+            </wp:cNvGraphicFramePr>
+            <a:graphic xmlns:a="http://schemas.openxmlformats.org/drawingml/2006/main">
+              <a:graphicData uri="http://schemas.openxmlformats.org/drawingml/2006/picture">
+                <pic:pic xmlns:pic="http://schemas.openxmlformats.org/drawingml/2006/picture">
+                  <pic:nvPicPr>
+                    <pic:cNvPr id="2050864362" name="Immagine 2050864362"/>
+                    <pic:cNvPicPr/>
+                  </pic:nvPicPr>
+                  <pic:blipFill>
+                    <a:blip r:embed="rId8">
+                      <a:extLst>
+                        <a:ext uri="{28A0092B-C50C-407E-A947-70E740481C1C}">
+                          <a14:useLocalDpi xmlns:a14="http://schemas.microsoft.com/office/drawing/2010/main" val="0"/>
+                        </a:ext>
+                      </a:extLst>
+                    </a:blip>
+                    <a:stretch>
+                      <a:fillRect/>
+                    </a:stretch>
+                  </pic:blipFill>
+                  <pic:spPr>
+                    <a:xfrm>
+                      <a:off x="0" y="0"/>
+                      <a:ext cx="8295543" cy="10845509"/>
+                    </a:xfrm>
+                    <a:prstGeom prst="rect">
+                      <a:avLst/>
+                    </a:prstGeom>
+                  </pic:spPr>
+                </pic:pic>
+              </a:graphicData>
+            </a:graphic>
+            <wp14:sizeRelH relativeFrom="margin">
+              <wp14:pctWidth>0</wp14:pctWidth>
+            </wp14:sizeRelH>
+            <wp14:sizeRelV relativeFrom="margin">
+              <wp14:pctHeight>0</wp14:pctHeight>
+            </wp14:sizeRelV>
+          </wp:anchor>
+        </w:drawing>
+      </w:r>
     </w:p>
     <w:p>
       <w:pPr>
@@ -3083,6 +3653,7 @@
           <w:sz w:val="23"/>
           <w:szCs w:val="23"/>
         </w:rPr>
+        <w:lastRenderedPageBreak/>
         <w:t>Durante la progettazione dello schema E/R si sono prese una serie di scelte giustificate dalle seguenti motivazioni:</w:t>
       </w:r>
     </w:p>
@@ -3101,11 +3672,72 @@
       </w:pPr>
       <w:r>
         <w:rPr>
-          <w:b/>
-          <w:sz w:val="23"/>
-          <w:szCs w:val="23"/>
-        </w:rPr>
-        <w:lastRenderedPageBreak/>
+          <w:noProof/>
+          <w:sz w:val="28"/>
+          <w:szCs w:val="28"/>
+        </w:rPr>
+        <w:drawing>
+          <wp:anchor distT="0" distB="0" distL="114300" distR="114300" simplePos="0" relativeHeight="251668480" behindDoc="1" locked="0" layoutInCell="1" allowOverlap="1" wp14:anchorId="47F9B333" wp14:editId="7FC9A7A2">
+            <wp:simplePos x="0" y="0"/>
+            <wp:positionH relativeFrom="column">
+              <wp:posOffset>-1013517</wp:posOffset>
+            </wp:positionH>
+            <wp:positionV relativeFrom="paragraph">
+              <wp:posOffset>-981682</wp:posOffset>
+            </wp:positionV>
+            <wp:extent cx="8293735" cy="10801879"/>
+            <wp:effectExtent l="0" t="0" r="0" b="0"/>
+            <wp:wrapNone/>
+            <wp:docPr id="723755919" name="Immagine 723755919"/>
+            <wp:cNvGraphicFramePr>
+              <a:graphicFrameLocks xmlns:a="http://schemas.openxmlformats.org/drawingml/2006/main" noChangeAspect="1"/>
+            </wp:cNvGraphicFramePr>
+            <a:graphic xmlns:a="http://schemas.openxmlformats.org/drawingml/2006/main">
+              <a:graphicData uri="http://schemas.openxmlformats.org/drawingml/2006/picture">
+                <pic:pic xmlns:pic="http://schemas.openxmlformats.org/drawingml/2006/picture">
+                  <pic:nvPicPr>
+                    <pic:cNvPr id="2050864362" name="Immagine 2050864362"/>
+                    <pic:cNvPicPr/>
+                  </pic:nvPicPr>
+                  <pic:blipFill>
+                    <a:blip r:embed="rId8">
+                      <a:extLst>
+                        <a:ext uri="{28A0092B-C50C-407E-A947-70E740481C1C}">
+                          <a14:useLocalDpi xmlns:a14="http://schemas.microsoft.com/office/drawing/2010/main" val="0"/>
+                        </a:ext>
+                      </a:extLst>
+                    </a:blip>
+                    <a:stretch>
+                      <a:fillRect/>
+                    </a:stretch>
+                  </pic:blipFill>
+                  <pic:spPr>
+                    <a:xfrm>
+                      <a:off x="0" y="0"/>
+                      <a:ext cx="8294899" cy="10803395"/>
+                    </a:xfrm>
+                    <a:prstGeom prst="rect">
+                      <a:avLst/>
+                    </a:prstGeom>
+                  </pic:spPr>
+                </pic:pic>
+              </a:graphicData>
+            </a:graphic>
+            <wp14:sizeRelH relativeFrom="margin">
+              <wp14:pctWidth>0</wp14:pctWidth>
+            </wp14:sizeRelH>
+            <wp14:sizeRelV relativeFrom="margin">
+              <wp14:pctHeight>0</wp14:pctHeight>
+            </wp14:sizeRelV>
+          </wp:anchor>
+        </w:drawing>
+      </w:r>
+      <w:r>
+        <w:rPr>
+          <w:b/>
+          <w:sz w:val="23"/>
+          <w:szCs w:val="23"/>
+        </w:rPr>
         <w:t xml:space="preserve">L’entità Canzoni possiede un identificatore composto da </w:t>
       </w:r>
       <w:r>
@@ -3393,7 +4025,7 @@
                     </pic:cNvPicPr>
                   </pic:nvPicPr>
                   <pic:blipFill>
-                    <a:blip r:embed="rId9" cstate="print">
+                    <a:blip r:embed="rId10" cstate="print">
                       <a:extLst>
                         <a:ext uri="{28A0092B-C50C-407E-A947-70E740481C1C}">
                           <a14:useLocalDpi xmlns:a14="http://schemas.microsoft.com/office/drawing/2010/main" val="0"/>
@@ -3851,6 +4483,7 @@
           <w:sz w:val="23"/>
           <w:szCs w:val="23"/>
         </w:rPr>
+        <w:lastRenderedPageBreak/>
         <w:t>Traduzione dell’entità EmozioniCanzone: EmozioniCanzone(</w:t>
       </w:r>
       <w:r>
@@ -4108,320 +4741,23 @@
       </w:r>
       <w:r>
         <w:rPr>
-          <w:b/>
-          <w:color w:val="auto"/>
-          <w:sz w:val="23"/>
-          <w:szCs w:val="23"/>
-        </w:rPr>
-        <w:lastRenderedPageBreak/>
-        <w:t>joy</w:t>
-      </w:r>
-      <w:r>
-        <w:rPr>
-          <w:b/>
-          <w:color w:val="auto"/>
-          <w:sz w:val="23"/>
-          <w:szCs w:val="23"/>
-        </w:rPr>
-        <w:t>-notes, t</w:t>
-      </w:r>
-      <w:r>
-        <w:rPr>
-          <w:b/>
-          <w:color w:val="auto"/>
-          <w:sz w:val="23"/>
-          <w:szCs w:val="23"/>
-        </w:rPr>
-        <w:t>ension</w:t>
-      </w:r>
-      <w:r>
-        <w:rPr>
-          <w:b/>
-          <w:color w:val="auto"/>
-          <w:sz w:val="23"/>
-          <w:szCs w:val="23"/>
-        </w:rPr>
-        <w:t xml:space="preserve">-notes, </w:t>
-      </w:r>
-      <w:r>
-        <w:rPr>
-          <w:b/>
-          <w:color w:val="auto"/>
-          <w:sz w:val="23"/>
-          <w:szCs w:val="23"/>
-        </w:rPr>
-        <w:t>sadness</w:t>
-      </w:r>
-      <w:r>
-        <w:rPr>
-          <w:b/>
-          <w:color w:val="auto"/>
-          <w:sz w:val="23"/>
-          <w:szCs w:val="23"/>
-        </w:rPr>
-        <w:t xml:space="preserve">-notes, </w:t>
-      </w:r>
-      <w:r>
-        <w:rPr>
-          <w:b/>
-          <w:color w:val="auto"/>
-          <w:sz w:val="23"/>
-          <w:szCs w:val="23"/>
-        </w:rPr>
-        <w:t>tenderness</w:t>
-      </w:r>
-      <w:r>
-        <w:rPr>
-          <w:b/>
-          <w:color w:val="auto"/>
-          <w:sz w:val="23"/>
-          <w:szCs w:val="23"/>
-        </w:rPr>
-        <w:t xml:space="preserve">-notes, </w:t>
-      </w:r>
-      <w:r>
-        <w:rPr>
-          <w:b/>
-          <w:color w:val="auto"/>
-          <w:sz w:val="23"/>
-          <w:szCs w:val="23"/>
-        </w:rPr>
-        <w:t>solemnity</w:t>
-      </w:r>
-      <w:r>
-        <w:rPr>
-          <w:b/>
-          <w:color w:val="auto"/>
-          <w:sz w:val="23"/>
-          <w:szCs w:val="23"/>
-        </w:rPr>
-        <w:t>-notes,titolo</w:t>
-      </w:r>
-      <w:r>
-        <w:rPr>
-          <w:b/>
-          <w:color w:val="auto"/>
-          <w:sz w:val="28"/>
-          <w:szCs w:val="28"/>
-          <w:vertAlign w:val="superscript"/>
-        </w:rPr>
-        <w:t>Canzoni</w:t>
-      </w:r>
-      <w:r>
-        <w:rPr>
-          <w:b/>
-          <w:color w:val="auto"/>
-          <w:sz w:val="23"/>
-          <w:szCs w:val="23"/>
-        </w:rPr>
-        <w:t>,autore</w:t>
-      </w:r>
-      <w:r>
-        <w:rPr>
-          <w:b/>
-          <w:color w:val="auto"/>
-          <w:sz w:val="28"/>
-          <w:szCs w:val="28"/>
-          <w:vertAlign w:val="superscript"/>
-        </w:rPr>
-        <w:t>Canzoni</w:t>
-      </w:r>
-      <w:r>
-        <w:rPr>
-          <w:b/>
-          <w:color w:val="auto"/>
-          <w:sz w:val="23"/>
-          <w:szCs w:val="23"/>
-        </w:rPr>
-        <w:t>,</w:t>
-      </w:r>
-      <w:r>
-        <w:rPr>
-          <w:b/>
-          <w:color w:val="auto"/>
-          <w:sz w:val="23"/>
-          <w:szCs w:val="23"/>
-        </w:rPr>
-        <w:t>anno</w:t>
-      </w:r>
-      <w:r>
-        <w:rPr>
-          <w:b/>
-          <w:color w:val="auto"/>
-          <w:sz w:val="28"/>
-          <w:szCs w:val="28"/>
-          <w:vertAlign w:val="superscript"/>
-        </w:rPr>
-        <w:t>Canzoni</w:t>
-      </w:r>
-      <w:r>
-        <w:rPr>
-          <w:b/>
-          <w:color w:val="auto"/>
-          <w:sz w:val="23"/>
-          <w:szCs w:val="23"/>
-        </w:rPr>
-        <w:t>,</w:t>
-      </w:r>
-      <w:r>
-        <w:rPr>
-          <w:b/>
-          <w:color w:val="auto"/>
-          <w:sz w:val="23"/>
-          <w:szCs w:val="23"/>
-        </w:rPr>
-        <w:t>codiceFiscale</w:t>
-      </w:r>
-      <w:r>
-        <w:rPr>
-          <w:b/>
-          <w:color w:val="auto"/>
-          <w:sz w:val="28"/>
-          <w:szCs w:val="28"/>
-          <w:vertAlign w:val="superscript"/>
-        </w:rPr>
-        <w:t>UtentiRegistrati</w:t>
-      </w:r>
-      <w:r>
-        <w:rPr>
-          <w:b/>
-          <w:color w:val="auto"/>
-          <w:sz w:val="23"/>
-          <w:szCs w:val="23"/>
-        </w:rPr>
-        <w:t>)</w:t>
-      </w:r>
-    </w:p>
-    <w:p>
-      <w:pPr>
-        <w:pStyle w:val="Default"/>
-        <w:numPr>
-          <w:ilvl w:val="1"/>
-          <w:numId w:val="25"/>
-        </w:numPr>
-        <w:rPr>
-          <w:b/>
-          <w:color w:val="auto"/>
-          <w:sz w:val="23"/>
-          <w:szCs w:val="23"/>
-        </w:rPr>
-      </w:pPr>
-      <w:bookmarkStart w:id="2" w:name="_Hlk134889617"/>
-      <w:r>
-        <w:rPr>
-          <w:b/>
-          <w:sz w:val="23"/>
-          <w:szCs w:val="23"/>
-        </w:rPr>
-        <w:t>Motivazioni decisionali della traduzione dello schema concettuale</w:t>
-      </w:r>
-    </w:p>
-    <w:p>
-      <w:pPr>
-        <w:pStyle w:val="Default"/>
-        <w:rPr>
-          <w:b/>
-          <w:color w:val="auto"/>
-          <w:sz w:val="23"/>
-          <w:szCs w:val="23"/>
-        </w:rPr>
-      </w:pPr>
-    </w:p>
-    <w:bookmarkEnd w:id="2"/>
-    <w:p>
-      <w:pPr>
-        <w:pStyle w:val="Default"/>
-        <w:ind w:left="1505"/>
-        <w:rPr>
-          <w:b/>
-          <w:sz w:val="23"/>
-          <w:szCs w:val="23"/>
-        </w:rPr>
-      </w:pPr>
-      <w:r>
-        <w:rPr>
-          <w:b/>
-          <w:sz w:val="23"/>
-          <w:szCs w:val="23"/>
-        </w:rPr>
-        <w:t>Non vi sono motivazioni legate alla fase di traduzione dello schema concettuale in quanto lo schema E/R fornito in input non presenta ambiguità.</w:t>
-      </w:r>
-    </w:p>
-    <w:p>
-      <w:pPr>
-        <w:pStyle w:val="Default"/>
-        <w:ind w:left="1505"/>
-        <w:rPr>
-          <w:b/>
-          <w:sz w:val="23"/>
-          <w:szCs w:val="23"/>
-        </w:rPr>
-      </w:pPr>
-    </w:p>
-    <w:p>
-      <w:pPr>
-        <w:pStyle w:val="Default"/>
-        <w:numPr>
-          <w:ilvl w:val="0"/>
-          <w:numId w:val="18"/>
-        </w:numPr>
-        <w:rPr>
-          <w:b/>
-          <w:sz w:val="23"/>
-          <w:szCs w:val="23"/>
-        </w:rPr>
-      </w:pPr>
-      <w:r>
-        <w:rPr>
-          <w:b/>
-          <w:color w:val="auto"/>
-          <w:sz w:val="28"/>
-          <w:szCs w:val="28"/>
-        </w:rPr>
-        <w:t>Query significative</w:t>
-      </w:r>
-    </w:p>
-    <w:p>
-      <w:pPr>
-        <w:pStyle w:val="Default"/>
-        <w:numPr>
-          <w:ilvl w:val="1"/>
-          <w:numId w:val="18"/>
-        </w:numPr>
-        <w:rPr>
-          <w:b/>
-          <w:sz w:val="23"/>
-          <w:szCs w:val="23"/>
-        </w:rPr>
-      </w:pPr>
-      <w:r>
-        <w:rPr>
-          <w:b/>
-          <w:sz w:val="23"/>
-          <w:szCs w:val="23"/>
-        </w:rPr>
-        <w:t>Registrazione utente</w:t>
-      </w:r>
-    </w:p>
-    <w:p>
-      <w:pPr>
-        <w:pStyle w:val="Default"/>
-        <w:ind w:left="792"/>
-        <w:rPr>
-          <w:b/>
-          <w:sz w:val="23"/>
-          <w:szCs w:val="23"/>
-        </w:rPr>
-      </w:pPr>
-      <w:r>
-        <w:rPr>
           <w:noProof/>
+          <w:sz w:val="28"/>
+          <w:szCs w:val="28"/>
         </w:rPr>
         <w:drawing>
-          <wp:inline distT="0" distB="0" distL="0" distR="0" wp14:anchorId="7558F273" wp14:editId="26CDE54B">
-            <wp:extent cx="6120130" cy="1553715"/>
-            <wp:effectExtent l="0" t="0" r="0" b="8890"/>
-            <wp:docPr id="1017642578" name="Immagine 5" descr="Immagine che contiene testo, schermata, biglietto da visita, Carattere&#10;&#10;Descrizione generata automaticamente"/>
+          <wp:anchor distT="0" distB="0" distL="114300" distR="114300" simplePos="0" relativeHeight="251670528" behindDoc="1" locked="0" layoutInCell="1" allowOverlap="1" wp14:anchorId="4BF15538" wp14:editId="10F1F892">
+            <wp:simplePos x="0" y="0"/>
+            <wp:positionH relativeFrom="column">
+              <wp:posOffset>-736979</wp:posOffset>
+            </wp:positionH>
+            <wp:positionV relativeFrom="paragraph">
+              <wp:posOffset>-897132</wp:posOffset>
+            </wp:positionV>
+            <wp:extent cx="8293987" cy="10672549"/>
+            <wp:effectExtent l="0" t="0" r="0" b="0"/>
+            <wp:wrapNone/>
+            <wp:docPr id="1557901279" name="Immagine 1557901279"/>
             <wp:cNvGraphicFramePr>
               <a:graphicFrameLocks xmlns:a="http://schemas.openxmlformats.org/drawingml/2006/main" noChangeAspect="1"/>
             </wp:cNvGraphicFramePr>
@@ -4429,36 +4765,383 @@
               <a:graphicData uri="http://schemas.openxmlformats.org/drawingml/2006/picture">
                 <pic:pic xmlns:pic="http://schemas.openxmlformats.org/drawingml/2006/picture">
                   <pic:nvPicPr>
-                    <pic:cNvPr id="1017642578" name="Immagine 5" descr="Immagine che contiene testo, schermata, biglietto da visita, Carattere&#10;&#10;Descrizione generata automaticamente"/>
-                    <pic:cNvPicPr>
-                      <a:picLocks noChangeAspect="1" noChangeArrowheads="1"/>
-                    </pic:cNvPicPr>
+                    <pic:cNvPr id="2050864362" name="Immagine 2050864362"/>
+                    <pic:cNvPicPr/>
                   </pic:nvPicPr>
                   <pic:blipFill>
-                    <a:blip r:embed="rId10" cstate="print">
+                    <a:blip r:embed="rId8">
                       <a:extLst>
                         <a:ext uri="{28A0092B-C50C-407E-A947-70E740481C1C}">
                           <a14:useLocalDpi xmlns:a14="http://schemas.microsoft.com/office/drawing/2010/main" val="0"/>
                         </a:ext>
                       </a:extLst>
                     </a:blip>
-                    <a:srcRect/>
                     <a:stretch>
                       <a:fillRect/>
                     </a:stretch>
                   </pic:blipFill>
-                  <pic:spPr bwMode="auto">
+                  <pic:spPr>
                     <a:xfrm>
                       <a:off x="0" y="0"/>
-                      <a:ext cx="6120130" cy="1553715"/>
+                      <a:ext cx="8293987" cy="10672549"/>
                     </a:xfrm>
                     <a:prstGeom prst="rect">
                       <a:avLst/>
                     </a:prstGeom>
-                    <a:noFill/>
-                    <a:ln>
-                      <a:noFill/>
-                    </a:ln>
+                  </pic:spPr>
+                </pic:pic>
+              </a:graphicData>
+            </a:graphic>
+            <wp14:sizeRelH relativeFrom="margin">
+              <wp14:pctWidth>0</wp14:pctWidth>
+            </wp14:sizeRelH>
+            <wp14:sizeRelV relativeFrom="margin">
+              <wp14:pctHeight>0</wp14:pctHeight>
+            </wp14:sizeRelV>
+          </wp:anchor>
+        </w:drawing>
+      </w:r>
+      <w:r>
+        <w:rPr>
+          <w:b/>
+          <w:color w:val="auto"/>
+          <w:sz w:val="23"/>
+          <w:szCs w:val="23"/>
+        </w:rPr>
+        <w:t>joy</w:t>
+      </w:r>
+      <w:r>
+        <w:rPr>
+          <w:b/>
+          <w:color w:val="auto"/>
+          <w:sz w:val="23"/>
+          <w:szCs w:val="23"/>
+        </w:rPr>
+        <w:t>-notes, t</w:t>
+      </w:r>
+      <w:r>
+        <w:rPr>
+          <w:b/>
+          <w:color w:val="auto"/>
+          <w:sz w:val="23"/>
+          <w:szCs w:val="23"/>
+        </w:rPr>
+        <w:t>ension</w:t>
+      </w:r>
+      <w:r>
+        <w:rPr>
+          <w:b/>
+          <w:color w:val="auto"/>
+          <w:sz w:val="23"/>
+          <w:szCs w:val="23"/>
+        </w:rPr>
+        <w:t xml:space="preserve">-notes, </w:t>
+      </w:r>
+      <w:r>
+        <w:rPr>
+          <w:b/>
+          <w:color w:val="auto"/>
+          <w:sz w:val="23"/>
+          <w:szCs w:val="23"/>
+        </w:rPr>
+        <w:t>sadness</w:t>
+      </w:r>
+      <w:r>
+        <w:rPr>
+          <w:b/>
+          <w:color w:val="auto"/>
+          <w:sz w:val="23"/>
+          <w:szCs w:val="23"/>
+        </w:rPr>
+        <w:t xml:space="preserve">-notes, </w:t>
+      </w:r>
+      <w:r>
+        <w:rPr>
+          <w:b/>
+          <w:color w:val="auto"/>
+          <w:sz w:val="23"/>
+          <w:szCs w:val="23"/>
+        </w:rPr>
+        <w:t>tenderness</w:t>
+      </w:r>
+      <w:r>
+        <w:rPr>
+          <w:b/>
+          <w:color w:val="auto"/>
+          <w:sz w:val="23"/>
+          <w:szCs w:val="23"/>
+        </w:rPr>
+        <w:t xml:space="preserve">-notes, </w:t>
+      </w:r>
+      <w:r>
+        <w:rPr>
+          <w:b/>
+          <w:color w:val="auto"/>
+          <w:sz w:val="23"/>
+          <w:szCs w:val="23"/>
+        </w:rPr>
+        <w:t>solemnity</w:t>
+      </w:r>
+      <w:r>
+        <w:rPr>
+          <w:b/>
+          <w:color w:val="auto"/>
+          <w:sz w:val="23"/>
+          <w:szCs w:val="23"/>
+        </w:rPr>
+        <w:t>-notes,titolo</w:t>
+      </w:r>
+      <w:r>
+        <w:rPr>
+          <w:b/>
+          <w:color w:val="auto"/>
+          <w:sz w:val="28"/>
+          <w:szCs w:val="28"/>
+          <w:vertAlign w:val="superscript"/>
+        </w:rPr>
+        <w:t>Canzoni</w:t>
+      </w:r>
+      <w:r>
+        <w:rPr>
+          <w:b/>
+          <w:color w:val="auto"/>
+          <w:sz w:val="23"/>
+          <w:szCs w:val="23"/>
+        </w:rPr>
+        <w:t>,autore</w:t>
+      </w:r>
+      <w:r>
+        <w:rPr>
+          <w:b/>
+          <w:color w:val="auto"/>
+          <w:sz w:val="28"/>
+          <w:szCs w:val="28"/>
+          <w:vertAlign w:val="superscript"/>
+        </w:rPr>
+        <w:t>Canzoni</w:t>
+      </w:r>
+      <w:r>
+        <w:rPr>
+          <w:b/>
+          <w:color w:val="auto"/>
+          <w:sz w:val="23"/>
+          <w:szCs w:val="23"/>
+        </w:rPr>
+        <w:t>,</w:t>
+      </w:r>
+      <w:r>
+        <w:rPr>
+          <w:b/>
+          <w:color w:val="auto"/>
+          <w:sz w:val="23"/>
+          <w:szCs w:val="23"/>
+        </w:rPr>
+        <w:t>anno</w:t>
+      </w:r>
+      <w:r>
+        <w:rPr>
+          <w:b/>
+          <w:color w:val="auto"/>
+          <w:sz w:val="28"/>
+          <w:szCs w:val="28"/>
+          <w:vertAlign w:val="superscript"/>
+        </w:rPr>
+        <w:t>Canzoni</w:t>
+      </w:r>
+      <w:r>
+        <w:rPr>
+          <w:b/>
+          <w:color w:val="auto"/>
+          <w:sz w:val="23"/>
+          <w:szCs w:val="23"/>
+        </w:rPr>
+        <w:t>,</w:t>
+      </w:r>
+      <w:r>
+        <w:rPr>
+          <w:b/>
+          <w:color w:val="auto"/>
+          <w:sz w:val="23"/>
+          <w:szCs w:val="23"/>
+        </w:rPr>
+        <w:t>codiceFiscale</w:t>
+      </w:r>
+      <w:r>
+        <w:rPr>
+          <w:b/>
+          <w:color w:val="auto"/>
+          <w:sz w:val="28"/>
+          <w:szCs w:val="28"/>
+          <w:vertAlign w:val="superscript"/>
+        </w:rPr>
+        <w:t>UtentiRegistrati</w:t>
+      </w:r>
+      <w:r>
+        <w:rPr>
+          <w:b/>
+          <w:color w:val="auto"/>
+          <w:sz w:val="23"/>
+          <w:szCs w:val="23"/>
+        </w:rPr>
+        <w:t>)</w:t>
+      </w:r>
+    </w:p>
+    <w:p>
+      <w:pPr>
+        <w:pStyle w:val="Default"/>
+        <w:numPr>
+          <w:ilvl w:val="1"/>
+          <w:numId w:val="25"/>
+        </w:numPr>
+        <w:rPr>
+          <w:b/>
+          <w:color w:val="auto"/>
+          <w:sz w:val="23"/>
+          <w:szCs w:val="23"/>
+        </w:rPr>
+      </w:pPr>
+      <w:bookmarkStart w:id="2" w:name="_Hlk134889617"/>
+      <w:r>
+        <w:rPr>
+          <w:b/>
+          <w:sz w:val="23"/>
+          <w:szCs w:val="23"/>
+        </w:rPr>
+        <w:t>Motivazioni decisionali della traduzione dello schema concettuale</w:t>
+      </w:r>
+    </w:p>
+    <w:p>
+      <w:pPr>
+        <w:pStyle w:val="Default"/>
+        <w:rPr>
+          <w:b/>
+          <w:color w:val="auto"/>
+          <w:sz w:val="23"/>
+          <w:szCs w:val="23"/>
+        </w:rPr>
+      </w:pPr>
+    </w:p>
+    <w:bookmarkEnd w:id="2"/>
+    <w:p>
+      <w:pPr>
+        <w:pStyle w:val="Default"/>
+        <w:ind w:left="1505"/>
+        <w:rPr>
+          <w:b/>
+          <w:sz w:val="23"/>
+          <w:szCs w:val="23"/>
+        </w:rPr>
+      </w:pPr>
+      <w:r>
+        <w:rPr>
+          <w:b/>
+          <w:sz w:val="23"/>
+          <w:szCs w:val="23"/>
+        </w:rPr>
+        <w:t>Non vi sono motivazioni legate alla fase di traduzione dello schema concettuale in quanto lo schema E/R fornito in input non presenta ambiguità.</w:t>
+      </w:r>
+    </w:p>
+    <w:p>
+      <w:pPr>
+        <w:pStyle w:val="Default"/>
+        <w:ind w:left="1505"/>
+        <w:rPr>
+          <w:b/>
+          <w:sz w:val="23"/>
+          <w:szCs w:val="23"/>
+        </w:rPr>
+      </w:pPr>
+    </w:p>
+    <w:p>
+      <w:pPr>
+        <w:pStyle w:val="Default"/>
+        <w:numPr>
+          <w:ilvl w:val="0"/>
+          <w:numId w:val="18"/>
+        </w:numPr>
+        <w:rPr>
+          <w:b/>
+          <w:sz w:val="23"/>
+          <w:szCs w:val="23"/>
+        </w:rPr>
+      </w:pPr>
+      <w:r>
+        <w:rPr>
+          <w:b/>
+          <w:color w:val="auto"/>
+          <w:sz w:val="28"/>
+          <w:szCs w:val="28"/>
+        </w:rPr>
+        <w:t>Query significative</w:t>
+      </w:r>
+    </w:p>
+    <w:p>
+      <w:pPr>
+        <w:pStyle w:val="Default"/>
+        <w:numPr>
+          <w:ilvl w:val="1"/>
+          <w:numId w:val="18"/>
+        </w:numPr>
+        <w:rPr>
+          <w:b/>
+          <w:sz w:val="23"/>
+          <w:szCs w:val="23"/>
+        </w:rPr>
+      </w:pPr>
+      <w:r>
+        <w:rPr>
+          <w:b/>
+          <w:sz w:val="23"/>
+          <w:szCs w:val="23"/>
+        </w:rPr>
+        <w:t>Registrazione utente</w:t>
+      </w:r>
+    </w:p>
+    <w:p>
+      <w:pPr>
+        <w:pStyle w:val="Default"/>
+        <w:ind w:left="792"/>
+        <w:rPr>
+          <w:b/>
+          <w:sz w:val="23"/>
+          <w:szCs w:val="23"/>
+        </w:rPr>
+      </w:pPr>
+      <w:r>
+        <w:rPr>
+          <w:b/>
+          <w:sz w:val="23"/>
+          <w:szCs w:val="23"/>
+        </w:rPr>
+        <w:drawing>
+          <wp:inline distT="0" distB="0" distL="0" distR="0" wp14:anchorId="012C02C3" wp14:editId="443F79CD">
+            <wp:extent cx="6120130" cy="938530"/>
+            <wp:effectExtent l="0" t="0" r="0" b="0"/>
+            <wp:docPr id="1783989736" name="Immagine 1"/>
+            <wp:cNvGraphicFramePr>
+              <a:graphicFrameLocks xmlns:a="http://schemas.openxmlformats.org/drawingml/2006/main" noChangeAspect="1"/>
+            </wp:cNvGraphicFramePr>
+            <a:graphic xmlns:a="http://schemas.openxmlformats.org/drawingml/2006/main">
+              <a:graphicData uri="http://schemas.openxmlformats.org/drawingml/2006/picture">
+                <pic:pic xmlns:pic="http://schemas.openxmlformats.org/drawingml/2006/picture">
+                  <pic:nvPicPr>
+                    <pic:cNvPr id="1783989736" name=""/>
+                    <pic:cNvPicPr/>
+                  </pic:nvPicPr>
+                  <pic:blipFill>
+                    <a:blip r:embed="rId11"/>
+                    <a:stretch>
+                      <a:fillRect/>
+                    </a:stretch>
+                  </pic:blipFill>
+                  <pic:spPr>
+                    <a:xfrm>
+                      <a:off x="0" y="0"/>
+                      <a:ext cx="6120130" cy="938530"/>
+                    </a:xfrm>
+                    <a:prstGeom prst="rect">
+                      <a:avLst/>
+                    </a:prstGeom>
                   </pic:spPr>
                 </pic:pic>
               </a:graphicData>
@@ -4502,6 +5185,7 @@
       <w:r>
         <w:rPr>
           <w:b/>
+          <w:noProof/>
           <w:sz w:val="23"/>
           <w:szCs w:val="23"/>
         </w:rPr>
@@ -4521,7 +5205,7 @@
                     <pic:cNvPicPr/>
                   </pic:nvPicPr>
                   <pic:blipFill>
-                    <a:blip r:embed="rId11"/>
+                    <a:blip r:embed="rId12"/>
                     <a:stretch>
                       <a:fillRect/>
                     </a:stretch>
@@ -4561,15 +5245,31 @@
           <w:sz w:val="23"/>
           <w:szCs w:val="23"/>
         </w:rPr>
-        <w:t>getEmozioniFromBrano 1 - Selezione singole emozioni da EmozioniCanzone</w:t>
-      </w:r>
-      <w:r>
-        <w:rPr>
-          <w:b/>
-          <w:sz w:val="23"/>
-          <w:szCs w:val="23"/>
-        </w:rPr>
-        <w:t xml:space="preserve"> filtrate per titolo, autore anno</w:t>
+        <w:t xml:space="preserve">getEmozioniFromBrano 1 </w:t>
+      </w:r>
+      <w:r>
+        <w:rPr>
+          <w:b/>
+          <w:sz w:val="23"/>
+          <w:szCs w:val="23"/>
+        </w:rPr>
+        <w:t>–</w:t>
+      </w:r>
+      <w:r>
+        <w:rPr>
+          <w:b/>
+          <w:sz w:val="23"/>
+          <w:szCs w:val="23"/>
+        </w:rPr>
+        <w:t xml:space="preserve"> </w:t>
+      </w:r>
+      <w:r>
+        <w:rPr>
+          <w:b/>
+          <w:sz w:val="23"/>
+          <w:szCs w:val="23"/>
+        </w:rPr>
+        <w:t>Restituisce le emozioni associate al brano specificato da un utente</w:t>
       </w:r>
     </w:p>
     <w:p>
@@ -4602,7 +5302,7 @@
                     <pic:cNvPicPr/>
                   </pic:nvPicPr>
                   <pic:blipFill>
-                    <a:blip r:embed="rId12"/>
+                    <a:blip r:embed="rId13"/>
                     <a:stretch>
                       <a:fillRect/>
                     </a:stretch>
@@ -4642,7 +5342,31 @@
           <w:sz w:val="23"/>
           <w:szCs w:val="23"/>
         </w:rPr>
-        <w:t>getEmozioniFromBrano 2 - Ritorna la media delle emozioni da titolo, autore, anno</w:t>
+        <w:t xml:space="preserve">getEmozioniFromBrano 2 </w:t>
+      </w:r>
+      <w:r>
+        <w:rPr>
+          <w:b/>
+          <w:sz w:val="23"/>
+          <w:szCs w:val="23"/>
+        </w:rPr>
+        <w:t>–</w:t>
+      </w:r>
+      <w:r>
+        <w:rPr>
+          <w:b/>
+          <w:sz w:val="23"/>
+          <w:szCs w:val="23"/>
+        </w:rPr>
+        <w:t xml:space="preserve"> R</w:t>
+      </w:r>
+      <w:r>
+        <w:rPr>
+          <w:b/>
+          <w:sz w:val="23"/>
+          <w:szCs w:val="23"/>
+        </w:rPr>
+        <w:t>estituisce le emozioni associate al brano specificato da un utente</w:t>
       </w:r>
     </w:p>
     <w:p>
@@ -4678,7 +5402,7 @@
                     <pic:cNvPicPr/>
                   </pic:nvPicPr>
                   <pic:blipFill>
-                    <a:blip r:embed="rId13"/>
+                    <a:blip r:embed="rId14"/>
                     <a:stretch>
                       <a:fillRect/>
                     </a:stretch>
@@ -4768,6 +5492,17 @@
     <w:p>
       <w:pPr>
         <w:pStyle w:val="Default"/>
+        <w:ind w:left="792"/>
+        <w:rPr>
+          <w:b/>
+          <w:sz w:val="23"/>
+          <w:szCs w:val="23"/>
+        </w:rPr>
+      </w:pPr>
+    </w:p>
+    <w:p>
+      <w:pPr>
+        <w:pStyle w:val="Default"/>
         <w:numPr>
           <w:ilvl w:val="1"/>
           <w:numId w:val="18"/>
@@ -4784,7 +5519,39 @@
           <w:sz w:val="23"/>
           <w:szCs w:val="23"/>
         </w:rPr>
-        <w:t>Filtra per titolo - ricerco in canzoni la canzone avendo in input il titolo</w:t>
+        <w:t xml:space="preserve">Filtra per titolo </w:t>
+      </w:r>
+      <w:r>
+        <w:rPr>
+          <w:b/>
+          <w:sz w:val="23"/>
+          <w:szCs w:val="23"/>
+        </w:rPr>
+        <w:t>–</w:t>
+      </w:r>
+      <w:r>
+        <w:rPr>
+          <w:b/>
+          <w:sz w:val="23"/>
+          <w:szCs w:val="23"/>
+        </w:rPr>
+        <w:t xml:space="preserve"> </w:t>
+      </w:r>
+      <w:r>
+        <w:rPr>
+          <w:b/>
+          <w:sz w:val="23"/>
+          <w:szCs w:val="23"/>
+        </w:rPr>
+        <w:t xml:space="preserve">Restituisce le </w:t>
+      </w:r>
+      <w:r>
+        <w:rPr>
+          <w:b/>
+          <w:sz w:val="23"/>
+          <w:szCs w:val="23"/>
+        </w:rPr>
+        <w:t>canzoni filtrate per il titolo specificato</w:t>
       </w:r>
     </w:p>
     <w:p>
@@ -4797,12 +5564,74 @@
           <w:szCs w:val="23"/>
         </w:rPr>
       </w:pPr>
+      <w:r>
+        <w:rPr>
+          <w:noProof/>
+          <w:sz w:val="28"/>
+          <w:szCs w:val="28"/>
+        </w:rPr>
+        <w:lastRenderedPageBreak/>
+        <w:drawing>
+          <wp:anchor distT="0" distB="0" distL="114300" distR="114300" simplePos="0" relativeHeight="251672576" behindDoc="1" locked="0" layoutInCell="1" allowOverlap="1" wp14:anchorId="4564C9E8" wp14:editId="1D4D18C7">
+            <wp:simplePos x="0" y="0"/>
+            <wp:positionH relativeFrom="page">
+              <wp:posOffset>0</wp:posOffset>
+            </wp:positionH>
+            <wp:positionV relativeFrom="paragraph">
+              <wp:posOffset>-968034</wp:posOffset>
+            </wp:positionV>
+            <wp:extent cx="8293735" cy="10808703"/>
+            <wp:effectExtent l="0" t="0" r="0" b="0"/>
+            <wp:wrapNone/>
+            <wp:docPr id="1075686744" name="Immagine 1075686744"/>
+            <wp:cNvGraphicFramePr>
+              <a:graphicFrameLocks xmlns:a="http://schemas.openxmlformats.org/drawingml/2006/main" noChangeAspect="1"/>
+            </wp:cNvGraphicFramePr>
+            <a:graphic xmlns:a="http://schemas.openxmlformats.org/drawingml/2006/main">
+              <a:graphicData uri="http://schemas.openxmlformats.org/drawingml/2006/picture">
+                <pic:pic xmlns:pic="http://schemas.openxmlformats.org/drawingml/2006/picture">
+                  <pic:nvPicPr>
+                    <pic:cNvPr id="2050864362" name="Immagine 2050864362"/>
+                    <pic:cNvPicPr/>
+                  </pic:nvPicPr>
+                  <pic:blipFill>
+                    <a:blip r:embed="rId8">
+                      <a:extLst>
+                        <a:ext uri="{28A0092B-C50C-407E-A947-70E740481C1C}">
+                          <a14:useLocalDpi xmlns:a14="http://schemas.microsoft.com/office/drawing/2010/main" val="0"/>
+                        </a:ext>
+                      </a:extLst>
+                    </a:blip>
+                    <a:stretch>
+                      <a:fillRect/>
+                    </a:stretch>
+                  </pic:blipFill>
+                  <pic:spPr>
+                    <a:xfrm>
+                      <a:off x="0" y="0"/>
+                      <a:ext cx="8294891" cy="10810210"/>
+                    </a:xfrm>
+                    <a:prstGeom prst="rect">
+                      <a:avLst/>
+                    </a:prstGeom>
+                  </pic:spPr>
+                </pic:pic>
+              </a:graphicData>
+            </a:graphic>
+            <wp14:sizeRelH relativeFrom="margin">
+              <wp14:pctWidth>0</wp14:pctWidth>
+            </wp14:sizeRelH>
+            <wp14:sizeRelV relativeFrom="margin">
+              <wp14:pctHeight>0</wp14:pctHeight>
+            </wp14:sizeRelV>
+          </wp:anchor>
+        </w:drawing>
+      </w:r>
       <w:r>
         <w:rPr>
           <w:noProof/>
           <w:lang w:val="en-US"/>
         </w:rPr>
-        <w:lastRenderedPageBreak/>
         <w:drawing>
           <wp:inline distT="0" distB="0" distL="0" distR="0" wp14:anchorId="633388AD" wp14:editId="611F7347">
             <wp:extent cx="6120130" cy="2097545"/>
@@ -4819,7 +5648,7 @@
                     <pic:cNvPicPr/>
                   </pic:nvPicPr>
                   <pic:blipFill>
-                    <a:blip r:embed="rId14"/>
+                    <a:blip r:embed="rId15"/>
                     <a:stretch>
                       <a:fillRect/>
                     </a:stretch>
@@ -4859,15 +5688,31 @@
           <w:sz w:val="23"/>
           <w:szCs w:val="23"/>
         </w:rPr>
-        <w:t>Filtra per autore anno - ricerco in canzoni la canzone</w:t>
-      </w:r>
-      <w:r>
-        <w:rPr>
-          <w:b/>
-          <w:sz w:val="23"/>
-          <w:szCs w:val="23"/>
-        </w:rPr>
-        <w:t xml:space="preserve"> avendo in input l’autore e l’anno</w:t>
+        <w:t xml:space="preserve">Filtra per autore anno </w:t>
+      </w:r>
+      <w:r>
+        <w:rPr>
+          <w:b/>
+          <w:sz w:val="23"/>
+          <w:szCs w:val="23"/>
+        </w:rPr>
+        <w:t>–</w:t>
+      </w:r>
+      <w:r>
+        <w:rPr>
+          <w:b/>
+          <w:sz w:val="23"/>
+          <w:szCs w:val="23"/>
+        </w:rPr>
+        <w:t xml:space="preserve"> </w:t>
+      </w:r>
+      <w:r>
+        <w:rPr>
+          <w:b/>
+          <w:sz w:val="23"/>
+          <w:szCs w:val="23"/>
+        </w:rPr>
+        <w:t>Restituisce le canzoni filtrate per autore e anno specificato</w:t>
       </w:r>
     </w:p>
     <w:p>
@@ -4901,7 +5746,7 @@
                     <pic:cNvPicPr/>
                   </pic:nvPicPr>
                   <pic:blipFill>
-                    <a:blip r:embed="rId15"/>
+                    <a:blip r:embed="rId16"/>
                     <a:stretch>
                       <a:fillRect/>
                     </a:stretch>
@@ -4941,7 +5786,31 @@
           <w:sz w:val="23"/>
           <w:szCs w:val="23"/>
         </w:rPr>
-        <w:t>getCanzoniForPlaylist - ritorno tutte le canzoni contenute all'interno della tabella canzoni, da scegliere per la playlist</w:t>
+        <w:t xml:space="preserve">getCanzoniForPlaylist </w:t>
+      </w:r>
+      <w:r>
+        <w:rPr>
+          <w:b/>
+          <w:sz w:val="23"/>
+          <w:szCs w:val="23"/>
+        </w:rPr>
+        <w:t>–</w:t>
+      </w:r>
+      <w:r>
+        <w:rPr>
+          <w:b/>
+          <w:sz w:val="23"/>
+          <w:szCs w:val="23"/>
+        </w:rPr>
+        <w:t xml:space="preserve"> </w:t>
+      </w:r>
+      <w:r>
+        <w:rPr>
+          <w:b/>
+          <w:sz w:val="23"/>
+          <w:szCs w:val="23"/>
+        </w:rPr>
+        <w:t>Restituisce tutte le canzoni presenti nel database</w:t>
       </w:r>
     </w:p>
     <w:p>
@@ -4975,7 +5844,7 @@
                     <pic:cNvPicPr/>
                   </pic:nvPicPr>
                   <pic:blipFill>
-                    <a:blip r:embed="rId16"/>
+                    <a:blip r:embed="rId17"/>
                     <a:stretch>
                       <a:fillRect/>
                     </a:stretch>
@@ -5015,7 +5884,31 @@
           <w:sz w:val="23"/>
           <w:szCs w:val="23"/>
         </w:rPr>
-        <w:t>createPlaylist 1 - creazione della playlist all'interno della tabella playlist</w:t>
+        <w:t xml:space="preserve">createPlaylist 1 - </w:t>
+      </w:r>
+      <w:r>
+        <w:rPr>
+          <w:b/>
+          <w:sz w:val="23"/>
+          <w:szCs w:val="23"/>
+        </w:rPr>
+        <w:t>C</w:t>
+      </w:r>
+      <w:r>
+        <w:rPr>
+          <w:b/>
+          <w:sz w:val="23"/>
+          <w:szCs w:val="23"/>
+        </w:rPr>
+        <w:t xml:space="preserve">reazione della playlist </w:t>
+      </w:r>
+      <w:r>
+        <w:rPr>
+          <w:b/>
+          <w:sz w:val="23"/>
+          <w:szCs w:val="23"/>
+        </w:rPr>
+        <w:t>richiesta dall’utente</w:t>
       </w:r>
     </w:p>
     <w:p>
@@ -5049,7 +5942,7 @@
                     <pic:cNvPicPr/>
                   </pic:nvPicPr>
                   <pic:blipFill>
-                    <a:blip r:embed="rId17"/>
+                    <a:blip r:embed="rId18"/>
                     <a:stretch>
                       <a:fillRect/>
                     </a:stretch>
@@ -5085,11 +5978,113 @@
       </w:pPr>
       <w:r>
         <w:rPr>
-          <w:b/>
-          <w:sz w:val="23"/>
-          <w:szCs w:val="23"/>
-        </w:rPr>
-        <w:t>createPlaylist 2 - Inserimento delle canzoni all'interno della playlist tramite inserimento nella tabella contiene</w:t>
+          <w:noProof/>
+          <w:sz w:val="28"/>
+          <w:szCs w:val="28"/>
+        </w:rPr>
+        <w:drawing>
+          <wp:anchor distT="0" distB="0" distL="114300" distR="114300" simplePos="0" relativeHeight="251674624" behindDoc="1" locked="0" layoutInCell="1" allowOverlap="1" wp14:anchorId="1E2759E7" wp14:editId="666F353C">
+            <wp:simplePos x="0" y="0"/>
+            <wp:positionH relativeFrom="column">
+              <wp:posOffset>-743585</wp:posOffset>
+            </wp:positionH>
+            <wp:positionV relativeFrom="paragraph">
+              <wp:posOffset>2502535</wp:posOffset>
+            </wp:positionV>
+            <wp:extent cx="8293735" cy="10672445"/>
+            <wp:effectExtent l="0" t="0" r="0" b="0"/>
+            <wp:wrapNone/>
+            <wp:docPr id="1621334531" name="Immagine 1621334531"/>
+            <wp:cNvGraphicFramePr>
+              <a:graphicFrameLocks xmlns:a="http://schemas.openxmlformats.org/drawingml/2006/main" noChangeAspect="1"/>
+            </wp:cNvGraphicFramePr>
+            <a:graphic xmlns:a="http://schemas.openxmlformats.org/drawingml/2006/main">
+              <a:graphicData uri="http://schemas.openxmlformats.org/drawingml/2006/picture">
+                <pic:pic xmlns:pic="http://schemas.openxmlformats.org/drawingml/2006/picture">
+                  <pic:nvPicPr>
+                    <pic:cNvPr id="2050864362" name="Immagine 2050864362"/>
+                    <pic:cNvPicPr/>
+                  </pic:nvPicPr>
+                  <pic:blipFill>
+                    <a:blip r:embed="rId8">
+                      <a:extLst>
+                        <a:ext uri="{28A0092B-C50C-407E-A947-70E740481C1C}">
+                          <a14:useLocalDpi xmlns:a14="http://schemas.microsoft.com/office/drawing/2010/main" val="0"/>
+                        </a:ext>
+                      </a:extLst>
+                    </a:blip>
+                    <a:stretch>
+                      <a:fillRect/>
+                    </a:stretch>
+                  </pic:blipFill>
+                  <pic:spPr>
+                    <a:xfrm>
+                      <a:off x="0" y="0"/>
+                      <a:ext cx="8293735" cy="10672445"/>
+                    </a:xfrm>
+                    <a:prstGeom prst="rect">
+                      <a:avLst/>
+                    </a:prstGeom>
+                  </pic:spPr>
+                </pic:pic>
+              </a:graphicData>
+            </a:graphic>
+            <wp14:sizeRelH relativeFrom="margin">
+              <wp14:pctWidth>0</wp14:pctWidth>
+            </wp14:sizeRelH>
+            <wp14:sizeRelV relativeFrom="margin">
+              <wp14:pctHeight>0</wp14:pctHeight>
+            </wp14:sizeRelV>
+          </wp:anchor>
+        </w:drawing>
+      </w:r>
+      <w:r>
+        <w:rPr>
+          <w:b/>
+          <w:sz w:val="23"/>
+          <w:szCs w:val="23"/>
+        </w:rPr>
+        <w:t xml:space="preserve">createPlaylist 2 - Inserimento delle canzoni all'interno della playlist tramite inserimento nella </w:t>
+      </w:r>
+      <w:r>
+        <w:rPr>
+          <w:b/>
+          <w:sz w:val="23"/>
+          <w:szCs w:val="23"/>
+        </w:rPr>
+        <w:t>relazione</w:t>
+      </w:r>
+      <w:r>
+        <w:rPr>
+          <w:b/>
+          <w:sz w:val="23"/>
+          <w:szCs w:val="23"/>
+        </w:rPr>
+        <w:t xml:space="preserve"> </w:t>
+      </w:r>
+      <w:r>
+        <w:rPr>
+          <w:b/>
+          <w:sz w:val="23"/>
+          <w:szCs w:val="23"/>
+        </w:rPr>
+        <w:t>“</w:t>
+      </w:r>
+      <w:r>
+        <w:rPr>
+          <w:b/>
+          <w:sz w:val="23"/>
+          <w:szCs w:val="23"/>
+        </w:rPr>
+        <w:t>contiene</w:t>
+      </w:r>
+      <w:r>
+        <w:rPr>
+          <w:b/>
+          <w:sz w:val="23"/>
+          <w:szCs w:val="23"/>
+        </w:rPr>
+        <w:t>”</w:t>
       </w:r>
     </w:p>
     <w:p>
@@ -5102,12 +6097,74 @@
           <w:szCs w:val="23"/>
         </w:rPr>
       </w:pPr>
+      <w:r>
+        <w:rPr>
+          <w:noProof/>
+          <w:sz w:val="28"/>
+          <w:szCs w:val="28"/>
+        </w:rPr>
+        <w:lastRenderedPageBreak/>
+        <w:drawing>
+          <wp:anchor distT="0" distB="0" distL="114300" distR="114300" simplePos="0" relativeHeight="251676672" behindDoc="1" locked="0" layoutInCell="1" allowOverlap="1" wp14:anchorId="496242C9" wp14:editId="44B12946">
+            <wp:simplePos x="0" y="0"/>
+            <wp:positionH relativeFrom="column">
+              <wp:posOffset>-1770968</wp:posOffset>
+            </wp:positionH>
+            <wp:positionV relativeFrom="paragraph">
+              <wp:posOffset>-974857</wp:posOffset>
+            </wp:positionV>
+            <wp:extent cx="10414585" cy="13749314"/>
+            <wp:effectExtent l="0" t="0" r="6350" b="5080"/>
+            <wp:wrapNone/>
+            <wp:docPr id="510853968" name="Immagine 510853968"/>
+            <wp:cNvGraphicFramePr>
+              <a:graphicFrameLocks xmlns:a="http://schemas.openxmlformats.org/drawingml/2006/main" noChangeAspect="1"/>
+            </wp:cNvGraphicFramePr>
+            <a:graphic xmlns:a="http://schemas.openxmlformats.org/drawingml/2006/main">
+              <a:graphicData uri="http://schemas.openxmlformats.org/drawingml/2006/picture">
+                <pic:pic xmlns:pic="http://schemas.openxmlformats.org/drawingml/2006/picture">
+                  <pic:nvPicPr>
+                    <pic:cNvPr id="2050864362" name="Immagine 2050864362"/>
+                    <pic:cNvPicPr/>
+                  </pic:nvPicPr>
+                  <pic:blipFill>
+                    <a:blip r:embed="rId8">
+                      <a:extLst>
+                        <a:ext uri="{28A0092B-C50C-407E-A947-70E740481C1C}">
+                          <a14:useLocalDpi xmlns:a14="http://schemas.microsoft.com/office/drawing/2010/main" val="0"/>
+                        </a:ext>
+                      </a:extLst>
+                    </a:blip>
+                    <a:stretch>
+                      <a:fillRect/>
+                    </a:stretch>
+                  </pic:blipFill>
+                  <pic:spPr>
+                    <a:xfrm>
+                      <a:off x="0" y="0"/>
+                      <a:ext cx="10429080" cy="13768450"/>
+                    </a:xfrm>
+                    <a:prstGeom prst="rect">
+                      <a:avLst/>
+                    </a:prstGeom>
+                  </pic:spPr>
+                </pic:pic>
+              </a:graphicData>
+            </a:graphic>
+            <wp14:sizeRelH relativeFrom="margin">
+              <wp14:pctWidth>0</wp14:pctWidth>
+            </wp14:sizeRelH>
+            <wp14:sizeRelV relativeFrom="margin">
+              <wp14:pctHeight>0</wp14:pctHeight>
+            </wp14:sizeRelV>
+          </wp:anchor>
+        </w:drawing>
+      </w:r>
       <w:r>
         <w:rPr>
           <w:noProof/>
           <w:lang w:val="en-US"/>
         </w:rPr>
-        <w:lastRenderedPageBreak/>
         <w:drawing>
           <wp:inline distT="0" distB="0" distL="0" distR="0" wp14:anchorId="7B65ABD9" wp14:editId="4B5149A9">
             <wp:extent cx="6120130" cy="1664820"/>
@@ -5124,7 +6181,7 @@
                     <pic:cNvPicPr/>
                   </pic:nvPicPr>
                   <pic:blipFill>
-                    <a:blip r:embed="rId18"/>
+                    <a:blip r:embed="rId19"/>
                     <a:stretch>
                       <a:fillRect/>
                     </a:stretch>
@@ -5164,7 +6221,31 @@
           <w:sz w:val="23"/>
           <w:szCs w:val="23"/>
         </w:rPr>
-        <w:t>getPlaylist - ritorno le playlist associate al codice fiscale di un utente</w:t>
+        <w:t xml:space="preserve">getPlaylist - </w:t>
+      </w:r>
+      <w:r>
+        <w:rPr>
+          <w:b/>
+          <w:sz w:val="23"/>
+          <w:szCs w:val="23"/>
+        </w:rPr>
+        <w:t>R</w:t>
+      </w:r>
+      <w:r>
+        <w:rPr>
+          <w:b/>
+          <w:sz w:val="23"/>
+          <w:szCs w:val="23"/>
+        </w:rPr>
+        <w:t>estituisce</w:t>
+      </w:r>
+      <w:r>
+        <w:rPr>
+          <w:b/>
+          <w:sz w:val="23"/>
+          <w:szCs w:val="23"/>
+        </w:rPr>
+        <w:t xml:space="preserve"> le playlist associate al codice fiscale di un utente</w:t>
       </w:r>
     </w:p>
     <w:p>
@@ -5200,7 +6281,7 @@
                     <pic:cNvPicPr/>
                   </pic:nvPicPr>
                   <pic:blipFill>
-                    <a:blip r:embed="rId19"/>
+                    <a:blip r:embed="rId20"/>
                     <a:stretch>
                       <a:fillRect/>
                     </a:stretch>
@@ -5240,7 +6321,39 @@
           <w:sz w:val="23"/>
           <w:szCs w:val="23"/>
         </w:rPr>
-        <w:t>getCanzoniFromPlaylist - versione con nome della playlist</w:t>
+        <w:t xml:space="preserve">getCanzoniFromPlaylist </w:t>
+      </w:r>
+      <w:r>
+        <w:rPr>
+          <w:b/>
+          <w:sz w:val="23"/>
+          <w:szCs w:val="23"/>
+        </w:rPr>
+        <w:t>–</w:t>
+      </w:r>
+      <w:r>
+        <w:rPr>
+          <w:b/>
+          <w:sz w:val="23"/>
+          <w:szCs w:val="23"/>
+        </w:rPr>
+        <w:t xml:space="preserve"> </w:t>
+      </w:r>
+      <w:r>
+        <w:rPr>
+          <w:b/>
+          <w:sz w:val="23"/>
+          <w:szCs w:val="23"/>
+        </w:rPr>
+        <w:t>R</w:t>
+      </w:r>
+      <w:r>
+        <w:rPr>
+          <w:b/>
+          <w:sz w:val="23"/>
+          <w:szCs w:val="23"/>
+        </w:rPr>
+        <w:t>estituisce le canzoni da inserire nella playlist</w:t>
       </w:r>
     </w:p>
     <w:p>
@@ -5274,7 +6387,7 @@
                     <pic:cNvPicPr/>
                   </pic:nvPicPr>
                   <pic:blipFill>
-                    <a:blip r:embed="rId20"/>
+                    <a:blip r:embed="rId21"/>
                     <a:stretch>
                       <a:fillRect/>
                     </a:stretch>
@@ -5314,7 +6427,23 @@
           <w:sz w:val="23"/>
           <w:szCs w:val="23"/>
         </w:rPr>
-        <w:t>inserisciEmozione - inserimento emozioni</w:t>
+        <w:t xml:space="preserve">inserisciEmozione - </w:t>
+      </w:r>
+      <w:r>
+        <w:rPr>
+          <w:b/>
+          <w:sz w:val="23"/>
+          <w:szCs w:val="23"/>
+        </w:rPr>
+        <w:t>I</w:t>
+      </w:r>
+      <w:r>
+        <w:rPr>
+          <w:b/>
+          <w:sz w:val="23"/>
+          <w:szCs w:val="23"/>
+        </w:rPr>
+        <w:t>nserimento emozioni</w:t>
       </w:r>
     </w:p>
     <w:p>
@@ -5348,7 +6477,7 @@
                     <pic:cNvPicPr/>
                   </pic:nvPicPr>
                   <pic:blipFill>
-                    <a:blip r:embed="rId21"/>
+                    <a:blip r:embed="rId22"/>
                     <a:stretch>
                       <a:fillRect/>
                     </a:stretch>
@@ -5438,6 +6567,10 @@
       </w:pPr>
     </w:p>
     <w:sectPr>
+      <w:headerReference w:type="even" r:id="rId23"/>
+      <w:headerReference w:type="default" r:id="rId24"/>
+      <w:footerReference w:type="default" r:id="rId25"/>
+      <w:headerReference w:type="first" r:id="rId26"/>
       <w:pgSz w:w="11906" w:h="16838"/>
       <w:pgMar w:top="1417" w:right="1134" w:bottom="1134" w:left="1134" w:header="708" w:footer="708" w:gutter="0"/>
       <w:cols w:space="708"/>
@@ -5472,6 +6605,73 @@
 </w:endnotes>
 </file>
 
+<file path=word/footer1.xml><?xml version="1.0" encoding="utf-8"?>
+<w:ftr xmlns:wpc="http://schemas.microsoft.com/office/word/2010/wordprocessingCanvas" xmlns:cx="http://schemas.microsoft.com/office/drawing/2014/chartex" xmlns:cx1="http://schemas.microsoft.com/office/drawing/2015/9/8/chartex" xmlns:cx2="http://schemas.microsoft.com/office/drawing/2015/10/21/chartex" xmlns:cx3="http://schemas.microsoft.com/office/drawing/2016/5/9/chartex" xmlns:cx4="http://schemas.microsoft.com/office/drawing/2016/5/10/chartex" xmlns:cx5="http://schemas.microsoft.com/office/drawing/2016/5/11/chartex" xmlns:cx6="http://schemas.microsoft.com/office/drawing/2016/5/12/chartex" xmlns:cx7="http://schemas.microsoft.com/office/drawing/2016/5/13/chartex" xmlns:cx8="http://schemas.microsoft.com/office/drawing/2016/5/14/chartex" xmlns:mc="http://schemas.openxmlformats.org/markup-compatibility/2006" xmlns:aink="http://schemas.microsoft.com/office/drawing/2016/ink" xmlns:am3d="http://schemas.microsoft.com/office/drawing/2017/model3d" xmlns:o="urn:schemas-microsoft-com:office:office" xmlns:oel="http://schemas.microsoft.com/office/2019/extlst" xmlns:r="http://schemas.openxmlformats.org/officeDocument/2006/relationships" xmlns:m="http://schemas.openxmlformats.org/officeDocument/2006/math" xmlns:v="urn:schemas-microsoft-com:vml" xmlns:wp14="http://schemas.microsoft.com/office/word/2010/wordprocessingDrawing" xmlns:wp="http://schemas.openxmlformats.org/drawingml/2006/wordprocessingDrawing" xmlns:w10="urn:schemas-microsoft-com:office:word" xmlns:w="http://schemas.openxmlformats.org/wordprocessingml/2006/main" xmlns:w14="http://schemas.microsoft.com/office/word/2010/wordml" xmlns:w15="http://schemas.microsoft.com/office/word/2012/wordml" xmlns:w16cex="http://schemas.microsoft.com/office/word/2018/wordml/cex" xmlns:w16cid="http://schemas.microsoft.com/office/word/2016/wordml/cid" xmlns:w16="http://schemas.microsoft.com/office/word/2018/wordml" xmlns:w16du="http://schemas.microsoft.com/office/word/2023/wordml/word16du" xmlns:w16sdtdh="http://schemas.microsoft.com/office/word/2020/wordml/sdtdatahash" xmlns:w16se="http://schemas.microsoft.com/office/word/2015/wordml/symex" xmlns:wpg="http://schemas.microsoft.com/office/word/2010/wordprocessingGroup" xmlns:wpi="http://schemas.microsoft.com/office/word/2010/wordprocessingInk" xmlns:wne="http://schemas.microsoft.com/office/word/2006/wordml" xmlns:wps="http://schemas.microsoft.com/office/word/2010/wordprocessingShape" mc:Ignorable="w14 w15 w16se w16cid w16 w16cex w16sdtdh wp14">
+  <w:p>
+    <w:pPr>
+      <w:pStyle w:val="Pidipagina"/>
+      <w:jc w:val="right"/>
+      <w:rPr>
+        <w:color w:val="000000" w:themeColor="text1"/>
+      </w:rPr>
+    </w:pPr>
+    <w:r>
+      <w:rPr>
+        <w:color w:val="000000" w:themeColor="text1"/>
+        <w:sz w:val="20"/>
+        <w:szCs w:val="20"/>
+      </w:rPr>
+      <w:t xml:space="preserve">pag. </w:t>
+    </w:r>
+    <w:r>
+      <w:rPr>
+        <w:color w:val="000000" w:themeColor="text1"/>
+        <w:sz w:val="20"/>
+        <w:szCs w:val="20"/>
+      </w:rPr>
+      <w:fldChar w:fldCharType="begin"/>
+    </w:r>
+    <w:r>
+      <w:rPr>
+        <w:color w:val="000000" w:themeColor="text1"/>
+        <w:sz w:val="20"/>
+        <w:szCs w:val="20"/>
+      </w:rPr>
+      <w:instrText>PAGE  \* Arabic</w:instrText>
+    </w:r>
+    <w:r>
+      <w:rPr>
+        <w:color w:val="000000" w:themeColor="text1"/>
+        <w:sz w:val="20"/>
+        <w:szCs w:val="20"/>
+      </w:rPr>
+      <w:fldChar w:fldCharType="separate"/>
+    </w:r>
+    <w:r>
+      <w:rPr>
+        <w:color w:val="000000" w:themeColor="text1"/>
+        <w:sz w:val="20"/>
+        <w:szCs w:val="20"/>
+      </w:rPr>
+      <w:t>1</w:t>
+    </w:r>
+    <w:r>
+      <w:rPr>
+        <w:color w:val="000000" w:themeColor="text1"/>
+        <w:sz w:val="20"/>
+        <w:szCs w:val="20"/>
+      </w:rPr>
+      <w:fldChar w:fldCharType="end"/>
+    </w:r>
+  </w:p>
+  <w:p>
+    <w:pPr>
+      <w:pStyle w:val="Pidipagina"/>
+    </w:pPr>
+  </w:p>
+</w:ftr>
+</file>
+
 <file path=word/footnotes.xml><?xml version="1.0" encoding="utf-8"?>
 <w:footnotes xmlns:wpc="http://schemas.microsoft.com/office/word/2010/wordprocessingCanvas" xmlns:cx="http://schemas.microsoft.com/office/drawing/2014/chartex" xmlns:cx1="http://schemas.microsoft.com/office/drawing/2015/9/8/chartex" xmlns:cx2="http://schemas.microsoft.com/office/drawing/2015/10/21/chartex" xmlns:cx3="http://schemas.microsoft.com/office/drawing/2016/5/9/chartex" xmlns:cx4="http://schemas.microsoft.com/office/drawing/2016/5/10/chartex" xmlns:cx5="http://schemas.microsoft.com/office/drawing/2016/5/11/chartex" xmlns:cx6="http://schemas.microsoft.com/office/drawing/2016/5/12/chartex" xmlns:cx7="http://schemas.microsoft.com/office/drawing/2016/5/13/chartex" xmlns:cx8="http://schemas.microsoft.com/office/drawing/2016/5/14/chartex" xmlns:mc="http://schemas.openxmlformats.org/markup-compatibility/2006" xmlns:aink="http://schemas.microsoft.com/office/drawing/2016/ink" xmlns:am3d="http://schemas.microsoft.com/office/drawing/2017/model3d" xmlns:o="urn:schemas-microsoft-com:office:office" xmlns:oel="http://schemas.microsoft.com/office/2019/extlst" xmlns:r="http://schemas.openxmlformats.org/officeDocument/2006/relationships" xmlns:m="http://schemas.openxmlformats.org/officeDocument/2006/math" xmlns:v="urn:schemas-microsoft-com:vml" xmlns:wp14="http://schemas.microsoft.com/office/word/2010/wordprocessingDrawing" xmlns:wp="http://schemas.openxmlformats.org/drawingml/2006/wordprocessingDrawing" xmlns:w10="urn:schemas-microsoft-com:office:word" xmlns:w="http://schemas.openxmlformats.org/wordprocessingml/2006/main" xmlns:w14="http://schemas.microsoft.com/office/word/2010/wordml" xmlns:w15="http://schemas.microsoft.com/office/word/2012/wordml" xmlns:w16cex="http://schemas.microsoft.com/office/word/2018/wordml/cex" xmlns:w16cid="http://schemas.microsoft.com/office/word/2016/wordml/cid" xmlns:w16="http://schemas.microsoft.com/office/word/2018/wordml" xmlns:w16du="http://schemas.microsoft.com/office/word/2023/wordml/word16du" xmlns:w16sdtdh="http://schemas.microsoft.com/office/word/2020/wordml/sdtdatahash" xmlns:w16se="http://schemas.microsoft.com/office/word/2015/wordml/symex" xmlns:wpg="http://schemas.microsoft.com/office/word/2010/wordprocessingGroup" xmlns:wpi="http://schemas.microsoft.com/office/word/2010/wordprocessingInk" xmlns:wne="http://schemas.microsoft.com/office/word/2006/wordml" xmlns:wps="http://schemas.microsoft.com/office/word/2010/wordprocessingShape" mc:Ignorable="w14 w15 w16se w16cid w16 w16cex w16sdtdh wp14">
   <w:footnote w:type="separator" w:id="-1">
@@ -5495,6 +6695,123 @@
     </w:p>
   </w:footnote>
 </w:footnotes>
+</file>
+
+<file path=word/header1.xml><?xml version="1.0" encoding="utf-8"?>
+<w:hdr xmlns:wpc="http://schemas.microsoft.com/office/word/2010/wordprocessingCanvas" xmlns:cx="http://schemas.microsoft.com/office/drawing/2014/chartex" xmlns:cx1="http://schemas.microsoft.com/office/drawing/2015/9/8/chartex" xmlns:cx2="http://schemas.microsoft.com/office/drawing/2015/10/21/chartex" xmlns:cx3="http://schemas.microsoft.com/office/drawing/2016/5/9/chartex" xmlns:cx4="http://schemas.microsoft.com/office/drawing/2016/5/10/chartex" xmlns:cx5="http://schemas.microsoft.com/office/drawing/2016/5/11/chartex" xmlns:cx6="http://schemas.microsoft.com/office/drawing/2016/5/12/chartex" xmlns:cx7="http://schemas.microsoft.com/office/drawing/2016/5/13/chartex" xmlns:cx8="http://schemas.microsoft.com/office/drawing/2016/5/14/chartex" xmlns:mc="http://schemas.openxmlformats.org/markup-compatibility/2006" xmlns:aink="http://schemas.microsoft.com/office/drawing/2016/ink" xmlns:am3d="http://schemas.microsoft.com/office/drawing/2017/model3d" xmlns:o="urn:schemas-microsoft-com:office:office" xmlns:oel="http://schemas.microsoft.com/office/2019/extlst" xmlns:r="http://schemas.openxmlformats.org/officeDocument/2006/relationships" xmlns:m="http://schemas.openxmlformats.org/officeDocument/2006/math" xmlns:v="urn:schemas-microsoft-com:vml" xmlns:wp14="http://schemas.microsoft.com/office/word/2010/wordprocessingDrawing" xmlns:wp="http://schemas.openxmlformats.org/drawingml/2006/wordprocessingDrawing" xmlns:w10="urn:schemas-microsoft-com:office:word" xmlns:w="http://schemas.openxmlformats.org/wordprocessingml/2006/main" xmlns:w14="http://schemas.microsoft.com/office/word/2010/wordml" xmlns:w15="http://schemas.microsoft.com/office/word/2012/wordml" xmlns:w16cex="http://schemas.microsoft.com/office/word/2018/wordml/cex" xmlns:w16cid="http://schemas.microsoft.com/office/word/2016/wordml/cid" xmlns:w16="http://schemas.microsoft.com/office/word/2018/wordml" xmlns:w16du="http://schemas.microsoft.com/office/word/2023/wordml/word16du" xmlns:w16sdtdh="http://schemas.microsoft.com/office/word/2020/wordml/sdtdatahash" xmlns:w16se="http://schemas.microsoft.com/office/word/2015/wordml/symex" xmlns:wpg="http://schemas.microsoft.com/office/word/2010/wordprocessingGroup" xmlns:wpi="http://schemas.microsoft.com/office/word/2010/wordprocessingInk" xmlns:wne="http://schemas.microsoft.com/office/word/2006/wordml" xmlns:wps="http://schemas.microsoft.com/office/word/2010/wordprocessingShape" mc:Ignorable="w14 w15 w16se w16cid w16 w16cex w16sdtdh wp14">
+  <w:p>
+    <w:pPr>
+      <w:pStyle w:val="Intestazione"/>
+    </w:pPr>
+    <w:r>
+      <w:rPr>
+        <w:noProof/>
+      </w:rPr>
+      <w:pict w14:anchorId="72D25D54">
+        <v:shapetype id="_x0000_t75" coordsize="21600,21600" o:spt="75" o:preferrelative="t" path="m@4@5l@4@11@9@11@9@5xe" filled="f" stroked="f">
+          <v:stroke joinstyle="miter"/>
+          <v:formulas>
+            <v:f eqn="if lineDrawn pixelLineWidth 0"/>
+            <v:f eqn="sum @0 1 0"/>
+            <v:f eqn="sum 0 0 @1"/>
+            <v:f eqn="prod @2 1 2"/>
+            <v:f eqn="prod @3 21600 pixelWidth"/>
+            <v:f eqn="prod @3 21600 pixelHeight"/>
+            <v:f eqn="sum @0 0 1"/>
+            <v:f eqn="prod @6 1 2"/>
+            <v:f eqn="prod @7 21600 pixelWidth"/>
+            <v:f eqn="sum @8 21600 0"/>
+            <v:f eqn="prod @7 21600 pixelHeight"/>
+            <v:f eqn="sum @10 21600 0"/>
+          </v:formulas>
+          <v:path o:extrusionok="f" gradientshapeok="t" o:connecttype="rect"/>
+          <o:lock v:ext="edit" aspectratio="t"/>
+        </v:shapetype>
+        <v:shape id="WordPictureWatermark24531626" o:spid="_x0000_s1038" type="#_x0000_t75" style="position:absolute;margin-left:0;margin-top:0;width:481.7pt;height:619.8pt;z-index:-251657216;mso-position-horizontal:center;mso-position-horizontal-relative:margin;mso-position-vertical:center;mso-position-vertical-relative:margin" o:allowincell="f">
+          <v:imagedata r:id="rId1" o:title="putt" gain="19661f" blacklevel="22938f"/>
+        </v:shape>
+      </w:pict>
+    </w:r>
+  </w:p>
+</w:hdr>
+</file>
+
+<file path=word/header2.xml><?xml version="1.0" encoding="utf-8"?>
+<w:hdr xmlns:wpc="http://schemas.microsoft.com/office/word/2010/wordprocessingCanvas" xmlns:cx="http://schemas.microsoft.com/office/drawing/2014/chartex" xmlns:cx1="http://schemas.microsoft.com/office/drawing/2015/9/8/chartex" xmlns:cx2="http://schemas.microsoft.com/office/drawing/2015/10/21/chartex" xmlns:cx3="http://schemas.microsoft.com/office/drawing/2016/5/9/chartex" xmlns:cx4="http://schemas.microsoft.com/office/drawing/2016/5/10/chartex" xmlns:cx5="http://schemas.microsoft.com/office/drawing/2016/5/11/chartex" xmlns:cx6="http://schemas.microsoft.com/office/drawing/2016/5/12/chartex" xmlns:cx7="http://schemas.microsoft.com/office/drawing/2016/5/13/chartex" xmlns:cx8="http://schemas.microsoft.com/office/drawing/2016/5/14/chartex" xmlns:mc="http://schemas.openxmlformats.org/markup-compatibility/2006" xmlns:aink="http://schemas.microsoft.com/office/drawing/2016/ink" xmlns:am3d="http://schemas.microsoft.com/office/drawing/2017/model3d" xmlns:o="urn:schemas-microsoft-com:office:office" xmlns:oel="http://schemas.microsoft.com/office/2019/extlst" xmlns:r="http://schemas.openxmlformats.org/officeDocument/2006/relationships" xmlns:m="http://schemas.openxmlformats.org/officeDocument/2006/math" xmlns:v="urn:schemas-microsoft-com:vml" xmlns:wp14="http://schemas.microsoft.com/office/word/2010/wordprocessingDrawing" xmlns:wp="http://schemas.openxmlformats.org/drawingml/2006/wordprocessingDrawing" xmlns:w10="urn:schemas-microsoft-com:office:word" xmlns:w="http://schemas.openxmlformats.org/wordprocessingml/2006/main" xmlns:w14="http://schemas.microsoft.com/office/word/2010/wordml" xmlns:w15="http://schemas.microsoft.com/office/word/2012/wordml" xmlns:w16cex="http://schemas.microsoft.com/office/word/2018/wordml/cex" xmlns:w16cid="http://schemas.microsoft.com/office/word/2016/wordml/cid" xmlns:w16="http://schemas.microsoft.com/office/word/2018/wordml" xmlns:w16du="http://schemas.microsoft.com/office/word/2023/wordml/word16du" xmlns:w16sdtdh="http://schemas.microsoft.com/office/word/2020/wordml/sdtdatahash" xmlns:w16se="http://schemas.microsoft.com/office/word/2015/wordml/symex" xmlns:wpg="http://schemas.microsoft.com/office/word/2010/wordprocessingGroup" xmlns:wpi="http://schemas.microsoft.com/office/word/2010/wordprocessingInk" xmlns:wne="http://schemas.microsoft.com/office/word/2006/wordml" xmlns:wps="http://schemas.microsoft.com/office/word/2010/wordprocessingShape" mc:Ignorable="w14 w15 w16se w16cid w16 w16cex w16sdtdh wp14">
+  <w:p>
+    <w:pPr>
+      <w:pStyle w:val="Intestazione"/>
+    </w:pPr>
+    <w:r>
+      <w:rPr>
+        <w:noProof/>
+      </w:rPr>
+      <w:pict w14:anchorId="1721B7E3">
+        <v:shapetype id="_x0000_t75" coordsize="21600,21600" o:spt="75" o:preferrelative="t" path="m@4@5l@4@11@9@11@9@5xe" filled="f" stroked="f">
+          <v:stroke joinstyle="miter"/>
+          <v:formulas>
+            <v:f eqn="if lineDrawn pixelLineWidth 0"/>
+            <v:f eqn="sum @0 1 0"/>
+            <v:f eqn="sum 0 0 @1"/>
+            <v:f eqn="prod @2 1 2"/>
+            <v:f eqn="prod @3 21600 pixelWidth"/>
+            <v:f eqn="prod @3 21600 pixelHeight"/>
+            <v:f eqn="sum @0 0 1"/>
+            <v:f eqn="prod @6 1 2"/>
+            <v:f eqn="prod @7 21600 pixelWidth"/>
+            <v:f eqn="sum @8 21600 0"/>
+            <v:f eqn="prod @7 21600 pixelHeight"/>
+            <v:f eqn="sum @10 21600 0"/>
+          </v:formulas>
+          <v:path o:extrusionok="f" gradientshapeok="t" o:connecttype="rect"/>
+          <o:lock v:ext="edit" aspectratio="t"/>
+        </v:shapetype>
+        <v:shape id="WordPictureWatermark24531627" o:spid="_x0000_s1039" type="#_x0000_t75" style="position:absolute;margin-left:0;margin-top:0;width:481.7pt;height:619.8pt;z-index:-251656192;mso-position-horizontal:center;mso-position-horizontal-relative:margin;mso-position-vertical:center;mso-position-vertical-relative:margin" o:allowincell="f">
+          <v:imagedata r:id="rId1" o:title="putt" gain="19661f" blacklevel="22938f"/>
+        </v:shape>
+      </w:pict>
+    </w:r>
+  </w:p>
+</w:hdr>
+</file>
+
+<file path=word/header3.xml><?xml version="1.0" encoding="utf-8"?>
+<w:hdr xmlns:wpc="http://schemas.microsoft.com/office/word/2010/wordprocessingCanvas" xmlns:cx="http://schemas.microsoft.com/office/drawing/2014/chartex" xmlns:cx1="http://schemas.microsoft.com/office/drawing/2015/9/8/chartex" xmlns:cx2="http://schemas.microsoft.com/office/drawing/2015/10/21/chartex" xmlns:cx3="http://schemas.microsoft.com/office/drawing/2016/5/9/chartex" xmlns:cx4="http://schemas.microsoft.com/office/drawing/2016/5/10/chartex" xmlns:cx5="http://schemas.microsoft.com/office/drawing/2016/5/11/chartex" xmlns:cx6="http://schemas.microsoft.com/office/drawing/2016/5/12/chartex" xmlns:cx7="http://schemas.microsoft.com/office/drawing/2016/5/13/chartex" xmlns:cx8="http://schemas.microsoft.com/office/drawing/2016/5/14/chartex" xmlns:mc="http://schemas.openxmlformats.org/markup-compatibility/2006" xmlns:aink="http://schemas.microsoft.com/office/drawing/2016/ink" xmlns:am3d="http://schemas.microsoft.com/office/drawing/2017/model3d" xmlns:o="urn:schemas-microsoft-com:office:office" xmlns:oel="http://schemas.microsoft.com/office/2019/extlst" xmlns:r="http://schemas.openxmlformats.org/officeDocument/2006/relationships" xmlns:m="http://schemas.openxmlformats.org/officeDocument/2006/math" xmlns:v="urn:schemas-microsoft-com:vml" xmlns:wp14="http://schemas.microsoft.com/office/word/2010/wordprocessingDrawing" xmlns:wp="http://schemas.openxmlformats.org/drawingml/2006/wordprocessingDrawing" xmlns:w10="urn:schemas-microsoft-com:office:word" xmlns:w="http://schemas.openxmlformats.org/wordprocessingml/2006/main" xmlns:w14="http://schemas.microsoft.com/office/word/2010/wordml" xmlns:w15="http://schemas.microsoft.com/office/word/2012/wordml" xmlns:w16cex="http://schemas.microsoft.com/office/word/2018/wordml/cex" xmlns:w16cid="http://schemas.microsoft.com/office/word/2016/wordml/cid" xmlns:w16="http://schemas.microsoft.com/office/word/2018/wordml" xmlns:w16du="http://schemas.microsoft.com/office/word/2023/wordml/word16du" xmlns:w16sdtdh="http://schemas.microsoft.com/office/word/2020/wordml/sdtdatahash" xmlns:w16se="http://schemas.microsoft.com/office/word/2015/wordml/symex" xmlns:wpg="http://schemas.microsoft.com/office/word/2010/wordprocessingGroup" xmlns:wpi="http://schemas.microsoft.com/office/word/2010/wordprocessingInk" xmlns:wne="http://schemas.microsoft.com/office/word/2006/wordml" xmlns:wps="http://schemas.microsoft.com/office/word/2010/wordprocessingShape" mc:Ignorable="w14 w15 w16se w16cid w16 w16cex w16sdtdh wp14">
+  <w:p>
+    <w:pPr>
+      <w:pStyle w:val="Intestazione"/>
+    </w:pPr>
+    <w:r>
+      <w:rPr>
+        <w:noProof/>
+      </w:rPr>
+      <w:pict w14:anchorId="124C69B2">
+        <v:shapetype id="_x0000_t75" coordsize="21600,21600" o:spt="75" o:preferrelative="t" path="m@4@5l@4@11@9@11@9@5xe" filled="f" stroked="f">
+          <v:stroke joinstyle="miter"/>
+          <v:formulas>
+            <v:f eqn="if lineDrawn pixelLineWidth 0"/>
+            <v:f eqn="sum @0 1 0"/>
+            <v:f eqn="sum 0 0 @1"/>
+            <v:f eqn="prod @2 1 2"/>
+            <v:f eqn="prod @3 21600 pixelWidth"/>
+            <v:f eqn="prod @3 21600 pixelHeight"/>
+            <v:f eqn="sum @0 0 1"/>
+            <v:f eqn="prod @6 1 2"/>
+            <v:f eqn="prod @7 21600 pixelWidth"/>
+            <v:f eqn="sum @8 21600 0"/>
+            <v:f eqn="prod @7 21600 pixelHeight"/>
+            <v:f eqn="sum @10 21600 0"/>
+          </v:formulas>
+          <v:path o:extrusionok="f" gradientshapeok="t" o:connecttype="rect"/>
+          <o:lock v:ext="edit" aspectratio="t"/>
+        </v:shapetype>
+        <v:shape id="WordPictureWatermark24531625" o:spid="_x0000_s1037" type="#_x0000_t75" style="position:absolute;margin-left:0;margin-top:0;width:481.7pt;height:619.8pt;z-index:-251658240;mso-position-horizontal:center;mso-position-horizontal-relative:margin;mso-position-vertical:center;mso-position-vertical-relative:margin" o:allowincell="f">
+          <v:imagedata r:id="rId1" o:title="putt" gain="19661f" blacklevel="22938f"/>
+        </v:shape>
+      </w:pict>
+    </w:r>
+  </w:p>
+</w:hdr>
 </file>
 
 <file path=word/numbering.xml><?xml version="1.0" encoding="utf-8"?>

</xml_diff>

<commit_message>
Documentazione DB finale finale
</commit_message>
<xml_diff>
--- a/DocumentazioneDB/DocumentazioneDB.docx
+++ b/DocumentazioneDB/DocumentazioneDB.docx
@@ -1,6 +1,6 @@
 
 <file path=word/document.xml><?xml version="1.0" encoding="utf-8"?>
-<w:document xmlns:wpc="http://schemas.microsoft.com/office/word/2010/wordprocessingCanvas" xmlns:cx="http://schemas.microsoft.com/office/drawing/2014/chartex" xmlns:cx1="http://schemas.microsoft.com/office/drawing/2015/9/8/chartex" xmlns:cx2="http://schemas.microsoft.com/office/drawing/2015/10/21/chartex" xmlns:cx3="http://schemas.microsoft.com/office/drawing/2016/5/9/chartex" xmlns:cx4="http://schemas.microsoft.com/office/drawing/2016/5/10/chartex" xmlns:cx5="http://schemas.microsoft.com/office/drawing/2016/5/11/chartex" xmlns:cx6="http://schemas.microsoft.com/office/drawing/2016/5/12/chartex" xmlns:cx7="http://schemas.microsoft.com/office/drawing/2016/5/13/chartex" xmlns:cx8="http://schemas.microsoft.com/office/drawing/2016/5/14/chartex" xmlns:mc="http://schemas.openxmlformats.org/markup-compatibility/2006" xmlns:aink="http://schemas.microsoft.com/office/drawing/2016/ink" xmlns:am3d="http://schemas.microsoft.com/office/drawing/2017/model3d" xmlns:o="urn:schemas-microsoft-com:office:office" xmlns:oel="http://schemas.microsoft.com/office/2019/extlst" xmlns:r="http://schemas.openxmlformats.org/officeDocument/2006/relationships" xmlns:m="http://schemas.openxmlformats.org/officeDocument/2006/math" xmlns:v="urn:schemas-microsoft-com:vml" xmlns:wp14="http://schemas.microsoft.com/office/word/2010/wordprocessingDrawing" xmlns:wp="http://schemas.openxmlformats.org/drawingml/2006/wordprocessingDrawing" xmlns:w10="urn:schemas-microsoft-com:office:word" xmlns:w="http://schemas.openxmlformats.org/wordprocessingml/2006/main" xmlns:w14="http://schemas.microsoft.com/office/word/2010/wordml" xmlns:w15="http://schemas.microsoft.com/office/word/2012/wordml" xmlns:w16cex="http://schemas.microsoft.com/office/word/2018/wordml/cex" xmlns:w16cid="http://schemas.microsoft.com/office/word/2016/wordml/cid" xmlns:w16="http://schemas.microsoft.com/office/word/2018/wordml" xmlns:w16du="http://schemas.microsoft.com/office/word/2023/wordml/word16du" xmlns:w16sdtdh="http://schemas.microsoft.com/office/word/2020/wordml/sdtdatahash" xmlns:w16se="http://schemas.microsoft.com/office/word/2015/wordml/symex" xmlns:wpg="http://schemas.microsoft.com/office/word/2010/wordprocessingGroup" xmlns:wpi="http://schemas.microsoft.com/office/word/2010/wordprocessingInk" xmlns:wne="http://schemas.microsoft.com/office/word/2006/wordml" xmlns:wps="http://schemas.microsoft.com/office/word/2010/wordprocessingShape" mc:Ignorable="w14 w15 w16se w16cid w16 w16cex w16sdtdh wp14">
+<w:document xmlns:wpc="http://schemas.microsoft.com/office/word/2010/wordprocessingCanvas" xmlns:cx="http://schemas.microsoft.com/office/drawing/2014/chartex" xmlns:cx1="http://schemas.microsoft.com/office/drawing/2015/9/8/chartex" xmlns:cx2="http://schemas.microsoft.com/office/drawing/2015/10/21/chartex" xmlns:cx3="http://schemas.microsoft.com/office/drawing/2016/5/9/chartex" xmlns:cx4="http://schemas.microsoft.com/office/drawing/2016/5/10/chartex" xmlns:cx5="http://schemas.microsoft.com/office/drawing/2016/5/11/chartex" xmlns:cx6="http://schemas.microsoft.com/office/drawing/2016/5/12/chartex" xmlns:cx7="http://schemas.microsoft.com/office/drawing/2016/5/13/chartex" xmlns:cx8="http://schemas.microsoft.com/office/drawing/2016/5/14/chartex" xmlns:mc="http://schemas.openxmlformats.org/markup-compatibility/2006" xmlns:aink="http://schemas.microsoft.com/office/drawing/2016/ink" xmlns:am3d="http://schemas.microsoft.com/office/drawing/2017/model3d" xmlns:o="urn:schemas-microsoft-com:office:office" xmlns:oel="http://schemas.microsoft.com/office/2019/extlst" xmlns:r="http://schemas.openxmlformats.org/officeDocument/2006/relationships" xmlns:m="http://schemas.openxmlformats.org/officeDocument/2006/math" xmlns:v="urn:schemas-microsoft-com:vml" xmlns:wp14="http://schemas.microsoft.com/office/word/2010/wordprocessingDrawing" xmlns:wp="http://schemas.openxmlformats.org/drawingml/2006/wordprocessingDrawing" xmlns:w10="urn:schemas-microsoft-com:office:word" xmlns:w="http://schemas.openxmlformats.org/wordprocessingml/2006/main" xmlns:w14="http://schemas.microsoft.com/office/word/2010/wordml" xmlns:w15="http://schemas.microsoft.com/office/word/2012/wordml" xmlns:w16cex="http://schemas.microsoft.com/office/word/2018/wordml/cex" xmlns:w16cid="http://schemas.microsoft.com/office/word/2016/wordml/cid" xmlns:w16="http://schemas.microsoft.com/office/word/2018/wordml" xmlns:w16sdtdh="http://schemas.microsoft.com/office/word/2020/wordml/sdtdatahash" xmlns:w16se="http://schemas.microsoft.com/office/word/2015/wordml/symex" xmlns:wpg="http://schemas.microsoft.com/office/word/2010/wordprocessingGroup" xmlns:wpi="http://schemas.microsoft.com/office/word/2010/wordprocessingInk" xmlns:wne="http://schemas.microsoft.com/office/word/2006/wordml" xmlns:wps="http://schemas.microsoft.com/office/word/2010/wordprocessingShape" mc:Ignorable="w14 w15 w16se w16cid w16 w16cex w16sdtdh wp14">
   <w:body>
     <w:p>
       <w:pPr>
@@ -625,12 +625,21 @@
           <w:szCs w:val="28"/>
         </w:rPr>
       </w:pPr>
-      <w:r>
-        <w:rPr>
-          <w:sz w:val="28"/>
-          <w:szCs w:val="28"/>
-        </w:rPr>
-        <w:t>getEmozioniFromBrano 1</w:t>
+      <w:proofErr w:type="spellStart"/>
+      <w:r>
+        <w:rPr>
+          <w:sz w:val="28"/>
+          <w:szCs w:val="28"/>
+        </w:rPr>
+        <w:t>getEmozioniFromBrano</w:t>
+      </w:r>
+      <w:proofErr w:type="spellEnd"/>
+      <w:r>
+        <w:rPr>
+          <w:sz w:val="28"/>
+          <w:szCs w:val="28"/>
+        </w:rPr>
+        <w:t xml:space="preserve"> 1</w:t>
       </w:r>
     </w:p>
     <w:p>
@@ -645,12 +654,21 @@
           <w:szCs w:val="28"/>
         </w:rPr>
       </w:pPr>
-      <w:r>
-        <w:rPr>
-          <w:sz w:val="28"/>
-          <w:szCs w:val="28"/>
-        </w:rPr>
-        <w:t>getEmozioniFromBrano 2</w:t>
+      <w:proofErr w:type="spellStart"/>
+      <w:r>
+        <w:rPr>
+          <w:sz w:val="28"/>
+          <w:szCs w:val="28"/>
+        </w:rPr>
+        <w:t>getEmozioniFromBrano</w:t>
+      </w:r>
+      <w:proofErr w:type="spellEnd"/>
+      <w:r>
+        <w:rPr>
+          <w:sz w:val="28"/>
+          <w:szCs w:val="28"/>
+        </w:rPr>
+        <w:t xml:space="preserve"> 2</w:t>
       </w:r>
     </w:p>
     <w:p>
@@ -705,12 +723,21 @@
           <w:szCs w:val="28"/>
         </w:rPr>
       </w:pPr>
-      <w:r>
-        <w:rPr>
-          <w:sz w:val="28"/>
-          <w:szCs w:val="28"/>
-        </w:rPr>
-        <w:t xml:space="preserve">getCanzoniForPlaylist </w:t>
+      <w:proofErr w:type="spellStart"/>
+      <w:r>
+        <w:rPr>
+          <w:sz w:val="28"/>
+          <w:szCs w:val="28"/>
+        </w:rPr>
+        <w:t>getCanzoniForPlaylist</w:t>
+      </w:r>
+      <w:proofErr w:type="spellEnd"/>
+      <w:r>
+        <w:rPr>
+          <w:sz w:val="28"/>
+          <w:szCs w:val="28"/>
+        </w:rPr>
+        <w:t xml:space="preserve"> </w:t>
       </w:r>
     </w:p>
     <w:p>
@@ -725,12 +752,21 @@
           <w:szCs w:val="28"/>
         </w:rPr>
       </w:pPr>
-      <w:r>
-        <w:rPr>
-          <w:sz w:val="28"/>
-          <w:szCs w:val="28"/>
-        </w:rPr>
-        <w:t>createPlaylist 1</w:t>
+      <w:proofErr w:type="spellStart"/>
+      <w:r>
+        <w:rPr>
+          <w:sz w:val="28"/>
+          <w:szCs w:val="28"/>
+        </w:rPr>
+        <w:t>createPlaylist</w:t>
+      </w:r>
+      <w:proofErr w:type="spellEnd"/>
+      <w:r>
+        <w:rPr>
+          <w:sz w:val="28"/>
+          <w:szCs w:val="28"/>
+        </w:rPr>
+        <w:t xml:space="preserve"> 1</w:t>
       </w:r>
     </w:p>
     <w:p>
@@ -745,12 +781,21 @@
           <w:szCs w:val="28"/>
         </w:rPr>
       </w:pPr>
-      <w:r>
-        <w:rPr>
-          <w:sz w:val="28"/>
-          <w:szCs w:val="28"/>
-        </w:rPr>
-        <w:t xml:space="preserve">createPlaylist </w:t>
+      <w:proofErr w:type="spellStart"/>
+      <w:r>
+        <w:rPr>
+          <w:sz w:val="28"/>
+          <w:szCs w:val="28"/>
+        </w:rPr>
+        <w:t>createPlaylist</w:t>
+      </w:r>
+      <w:proofErr w:type="spellEnd"/>
+      <w:r>
+        <w:rPr>
+          <w:sz w:val="28"/>
+          <w:szCs w:val="28"/>
+        </w:rPr>
+        <w:t xml:space="preserve"> </w:t>
       </w:r>
       <w:r>
         <w:rPr>
@@ -772,6 +817,7 @@
           <w:szCs w:val="28"/>
         </w:rPr>
       </w:pPr>
+      <w:proofErr w:type="spellStart"/>
       <w:r>
         <w:rPr>
           <w:sz w:val="28"/>
@@ -779,6 +825,7 @@
         </w:rPr>
         <w:t>getPlaylist</w:t>
       </w:r>
+      <w:proofErr w:type="spellEnd"/>
     </w:p>
     <w:p>
       <w:pPr>
@@ -792,6 +839,7 @@
           <w:szCs w:val="28"/>
         </w:rPr>
       </w:pPr>
+      <w:proofErr w:type="spellStart"/>
       <w:r>
         <w:rPr>
           <w:sz w:val="28"/>
@@ -799,6 +847,7 @@
         </w:rPr>
         <w:t>getCanzoniFromPlaylist</w:t>
       </w:r>
+      <w:proofErr w:type="spellEnd"/>
     </w:p>
     <w:p>
       <w:pPr>
@@ -875,6 +924,7 @@
           </wp:anchor>
         </w:drawing>
       </w:r>
+      <w:proofErr w:type="spellStart"/>
       <w:r>
         <w:rPr>
           <w:sz w:val="28"/>
@@ -882,6 +932,7 @@
         </w:rPr>
         <w:t>inserisciEmozione</w:t>
       </w:r>
+      <w:proofErr w:type="spellEnd"/>
     </w:p>
     <w:p>
       <w:pPr>
@@ -2328,6 +2379,7 @@
                 <w:szCs w:val="23"/>
               </w:rPr>
             </w:pPr>
+            <w:proofErr w:type="spellStart"/>
             <w:r>
               <w:rPr>
                 <w:b/>
@@ -2336,6 +2388,7 @@
               </w:rPr>
               <w:t>UtentiRegistrati</w:t>
             </w:r>
+            <w:proofErr w:type="spellEnd"/>
           </w:p>
         </w:tc>
         <w:tc>
@@ -2357,7 +2410,25 @@
                 <w:sz w:val="23"/>
                 <w:szCs w:val="23"/>
               </w:rPr>
-              <w:t>Utenti che usufriscono dei servizi offerti dal sistema.</w:t>
+              <w:t xml:space="preserve">Utenti che </w:t>
+            </w:r>
+            <w:proofErr w:type="spellStart"/>
+            <w:r>
+              <w:rPr>
+                <w:b/>
+                <w:sz w:val="23"/>
+                <w:szCs w:val="23"/>
+              </w:rPr>
+              <w:t>usufriscono</w:t>
+            </w:r>
+            <w:proofErr w:type="spellEnd"/>
+            <w:r>
+              <w:rPr>
+                <w:b/>
+                <w:sz w:val="23"/>
+                <w:szCs w:val="23"/>
+              </w:rPr>
+              <w:t xml:space="preserve"> dei servizi offerti dal sistema.</w:t>
             </w:r>
           </w:p>
         </w:tc>
@@ -2392,13 +2463,23 @@
                 <w:szCs w:val="23"/>
               </w:rPr>
             </w:pPr>
+            <w:proofErr w:type="spellStart"/>
             <w:r>
               <w:rPr>
                 <w:b/>
                 <w:sz w:val="23"/>
                 <w:szCs w:val="23"/>
               </w:rPr>
-              <w:t>CodiceFiscale, Email, Password</w:t>
+              <w:t>CodiceFiscale</w:t>
+            </w:r>
+            <w:proofErr w:type="spellEnd"/>
+            <w:r>
+              <w:rPr>
+                <w:b/>
+                <w:sz w:val="23"/>
+                <w:szCs w:val="23"/>
+              </w:rPr>
+              <w:t>, Email, Password</w:t>
             </w:r>
             <w:r>
               <w:rPr>
@@ -2406,7 +2487,25 @@
                 <w:sz w:val="23"/>
                 <w:szCs w:val="23"/>
               </w:rPr>
-              <w:t>, cap, citta, civico, via</w:t>
+              <w:t xml:space="preserve">, </w:t>
+            </w:r>
+            <w:proofErr w:type="spellStart"/>
+            <w:r>
+              <w:rPr>
+                <w:b/>
+                <w:sz w:val="23"/>
+                <w:szCs w:val="23"/>
+              </w:rPr>
+              <w:t>cap</w:t>
+            </w:r>
+            <w:proofErr w:type="spellEnd"/>
+            <w:r>
+              <w:rPr>
+                <w:b/>
+                <w:sz w:val="23"/>
+                <w:szCs w:val="23"/>
+              </w:rPr>
+              <w:t>, citta, civico, via</w:t>
             </w:r>
           </w:p>
         </w:tc>
@@ -2423,6 +2522,7 @@
                 <w:szCs w:val="23"/>
               </w:rPr>
             </w:pPr>
+            <w:proofErr w:type="spellStart"/>
             <w:r>
               <w:rPr>
                 <w:b/>
@@ -2431,6 +2531,7 @@
               </w:rPr>
               <w:t>CodiceFiscale</w:t>
             </w:r>
+            <w:proofErr w:type="spellEnd"/>
           </w:p>
         </w:tc>
       </w:tr>
@@ -2516,6 +2617,7 @@
                 <w:szCs w:val="23"/>
               </w:rPr>
             </w:pPr>
+            <w:proofErr w:type="spellStart"/>
             <w:r>
               <w:rPr>
                 <w:b/>
@@ -2531,8 +2633,27 @@
                 <w:sz w:val="23"/>
                 <w:szCs w:val="23"/>
               </w:rPr>
-              <w:t>dPlaylist, NomePlaylist</w:t>
+              <w:t>dPlaylist</w:t>
             </w:r>
+            <w:proofErr w:type="spellEnd"/>
+            <w:r>
+              <w:rPr>
+                <w:b/>
+                <w:sz w:val="23"/>
+                <w:szCs w:val="23"/>
+              </w:rPr>
+              <w:t xml:space="preserve">, </w:t>
+            </w:r>
+            <w:proofErr w:type="spellStart"/>
+            <w:r>
+              <w:rPr>
+                <w:b/>
+                <w:sz w:val="23"/>
+                <w:szCs w:val="23"/>
+              </w:rPr>
+              <w:t>NomePlaylist</w:t>
+            </w:r>
+            <w:proofErr w:type="spellEnd"/>
           </w:p>
         </w:tc>
         <w:tc>
@@ -2548,6 +2669,7 @@
                 <w:szCs w:val="23"/>
               </w:rPr>
             </w:pPr>
+            <w:proofErr w:type="spellStart"/>
             <w:r>
               <w:rPr>
                 <w:b/>
@@ -2564,6 +2686,7 @@
               </w:rPr>
               <w:t>dPlaylist</w:t>
             </w:r>
+            <w:proofErr w:type="spellEnd"/>
           </w:p>
         </w:tc>
       </w:tr>
@@ -2584,6 +2707,7 @@
                 <w:szCs w:val="23"/>
               </w:rPr>
             </w:pPr>
+            <w:proofErr w:type="spellStart"/>
             <w:r>
               <w:rPr>
                 <w:b/>
@@ -2592,6 +2716,7 @@
               </w:rPr>
               <w:t>EmozioniCanzoni</w:t>
             </w:r>
+            <w:proofErr w:type="spellEnd"/>
           </w:p>
         </w:tc>
         <w:tc>
@@ -2631,6 +2756,7 @@
                 <w:lang w:val="en-US"/>
               </w:rPr>
             </w:pPr>
+            <w:proofErr w:type="spellStart"/>
             <w:r>
               <w:rPr>
                 <w:b/>
@@ -2647,7 +2773,17 @@
                 <w:szCs w:val="23"/>
                 <w:lang w:val="en-US"/>
               </w:rPr>
-              <w:t>dValutazione,</w:t>
+              <w:t>dValutazione</w:t>
+            </w:r>
+            <w:proofErr w:type="spellEnd"/>
+            <w:r>
+              <w:rPr>
+                <w:b/>
+                <w:sz w:val="23"/>
+                <w:szCs w:val="23"/>
+                <w:lang w:val="en-US"/>
+              </w:rPr>
+              <w:t>,</w:t>
             </w:r>
             <w:r>
               <w:rPr>
@@ -2753,6 +2889,7 @@
                 <w:szCs w:val="23"/>
               </w:rPr>
             </w:pPr>
+            <w:proofErr w:type="spellStart"/>
             <w:r>
               <w:rPr>
                 <w:b/>
@@ -2769,6 +2906,7 @@
               </w:rPr>
               <w:t>dValutazione</w:t>
             </w:r>
+            <w:proofErr w:type="spellEnd"/>
           </w:p>
         </w:tc>
       </w:tr>
@@ -2790,7 +2928,7 @@
           <w:szCs w:val="28"/>
         </w:rPr>
         <w:drawing>
-          <wp:anchor distT="0" distB="0" distL="114300" distR="114300" simplePos="0" relativeHeight="251666432" behindDoc="1" locked="0" layoutInCell="1" allowOverlap="1" wp14:anchorId="52E944AD" wp14:editId="2F64839F">
+          <wp:anchor distT="0" distB="0" distL="114300" distR="114300" simplePos="0" relativeHeight="251666432" behindDoc="1" locked="0" layoutInCell="1" allowOverlap="1" wp14:anchorId="52E944AD" wp14:editId="11A18E4D">
             <wp:simplePos x="0" y="0"/>
             <wp:positionH relativeFrom="page">
               <wp:align>left</wp:align>
@@ -2827,7 +2965,7 @@
                   <pic:spPr>
                     <a:xfrm>
                       <a:off x="0" y="0"/>
-                      <a:ext cx="8295543" cy="10845509"/>
+                      <a:ext cx="8293735" cy="10843146"/>
                     </a:xfrm>
                     <a:prstGeom prst="rect">
                       <a:avLst/>
@@ -3023,6 +3161,7 @@
                 <w:szCs w:val="23"/>
               </w:rPr>
             </w:pPr>
+            <w:proofErr w:type="spellStart"/>
             <w:r>
               <w:rPr>
                 <w:b/>
@@ -3031,6 +3170,7 @@
               </w:rPr>
               <w:t>CreaPlaylist</w:t>
             </w:r>
+            <w:proofErr w:type="spellEnd"/>
           </w:p>
         </w:tc>
         <w:tc>
@@ -3084,13 +3224,23 @@
                 <w:szCs w:val="23"/>
               </w:rPr>
             </w:pPr>
+            <w:proofErr w:type="spellStart"/>
             <w:r>
               <w:rPr>
                 <w:b/>
                 <w:sz w:val="23"/>
                 <w:szCs w:val="23"/>
               </w:rPr>
-              <w:t>UtentiRegistrati, Playlist</w:t>
+              <w:t>UtentiRegistrati</w:t>
+            </w:r>
+            <w:proofErr w:type="spellEnd"/>
+            <w:r>
+              <w:rPr>
+                <w:b/>
+                <w:sz w:val="23"/>
+                <w:szCs w:val="23"/>
+              </w:rPr>
+              <w:t>, Playlist</w:t>
             </w:r>
           </w:p>
         </w:tc>
@@ -3201,6 +3351,7 @@
                 <w:szCs w:val="23"/>
               </w:rPr>
             </w:pPr>
+            <w:proofErr w:type="spellStart"/>
             <w:r>
               <w:rPr>
                 <w:b/>
@@ -3209,6 +3360,7 @@
               </w:rPr>
               <w:t>ValutaEmozioni</w:t>
             </w:r>
+            <w:proofErr w:type="spellEnd"/>
           </w:p>
         </w:tc>
         <w:tc>
@@ -3262,13 +3414,23 @@
                 <w:szCs w:val="23"/>
               </w:rPr>
             </w:pPr>
+            <w:proofErr w:type="spellStart"/>
             <w:r>
               <w:rPr>
                 <w:b/>
                 <w:sz w:val="23"/>
                 <w:szCs w:val="23"/>
               </w:rPr>
-              <w:t>UtentiRegistrati, Canzoni,</w:t>
+              <w:t>UtentiRegistrati</w:t>
+            </w:r>
+            <w:proofErr w:type="spellEnd"/>
+            <w:r>
+              <w:rPr>
+                <w:b/>
+                <w:sz w:val="23"/>
+                <w:szCs w:val="23"/>
+              </w:rPr>
+              <w:t>, Canzoni,</w:t>
             </w:r>
           </w:p>
           <w:p>
@@ -3280,6 +3442,7 @@
                 <w:szCs w:val="23"/>
               </w:rPr>
             </w:pPr>
+            <w:proofErr w:type="spellStart"/>
             <w:r>
               <w:rPr>
                 <w:b/>
@@ -3288,6 +3451,7 @@
               </w:rPr>
               <w:t>EmozioniCanzone</w:t>
             </w:r>
+            <w:proofErr w:type="spellEnd"/>
           </w:p>
         </w:tc>
       </w:tr>
@@ -3363,14 +3527,34 @@
           <w:szCs w:val="23"/>
         </w:rPr>
       </w:pPr>
-      <w:r>
-        <w:rPr>
-          <w:b/>
-          <w:sz w:val="23"/>
-          <w:szCs w:val="23"/>
-        </w:rPr>
-        <w:t>CodiceFiscale chiave primaria per l’entità UtentiRegistrati</w:t>
-      </w:r>
+      <w:proofErr w:type="spellStart"/>
+      <w:r>
+        <w:rPr>
+          <w:b/>
+          <w:sz w:val="23"/>
+          <w:szCs w:val="23"/>
+        </w:rPr>
+        <w:t>CodiceFiscale</w:t>
+      </w:r>
+      <w:proofErr w:type="spellEnd"/>
+      <w:r>
+        <w:rPr>
+          <w:b/>
+          <w:sz w:val="23"/>
+          <w:szCs w:val="23"/>
+        </w:rPr>
+        <w:t xml:space="preserve"> chiave primaria per l’entità </w:t>
+      </w:r>
+      <w:proofErr w:type="spellStart"/>
+      <w:r>
+        <w:rPr>
+          <w:b/>
+          <w:sz w:val="23"/>
+          <w:szCs w:val="23"/>
+        </w:rPr>
+        <w:t>UtentiRegistrati</w:t>
+      </w:r>
+      <w:proofErr w:type="spellEnd"/>
     </w:p>
     <w:p>
       <w:pPr>
@@ -3385,13 +3569,23 @@
           <w:szCs w:val="23"/>
         </w:rPr>
       </w:pPr>
-      <w:r>
-        <w:rPr>
-          <w:b/>
-          <w:sz w:val="23"/>
-          <w:szCs w:val="23"/>
-        </w:rPr>
-        <w:t>IdPlaylist chiave primaria per l’entità Playlist</w:t>
+      <w:proofErr w:type="spellStart"/>
+      <w:r>
+        <w:rPr>
+          <w:b/>
+          <w:sz w:val="23"/>
+          <w:szCs w:val="23"/>
+        </w:rPr>
+        <w:t>IdPlaylist</w:t>
+      </w:r>
+      <w:proofErr w:type="spellEnd"/>
+      <w:r>
+        <w:rPr>
+          <w:b/>
+          <w:sz w:val="23"/>
+          <w:szCs w:val="23"/>
+        </w:rPr>
+        <w:t xml:space="preserve"> chiave primaria per l’entità Playlist</w:t>
       </w:r>
     </w:p>
     <w:p>
@@ -3445,14 +3639,34 @@
           <w:szCs w:val="23"/>
         </w:rPr>
       </w:pPr>
-      <w:r>
-        <w:rPr>
-          <w:b/>
-          <w:sz w:val="23"/>
-          <w:szCs w:val="23"/>
-        </w:rPr>
-        <w:t>IdValutazione chiave primaria per l’entità EmozioniCanzoni</w:t>
-      </w:r>
+      <w:proofErr w:type="spellStart"/>
+      <w:r>
+        <w:rPr>
+          <w:b/>
+          <w:sz w:val="23"/>
+          <w:szCs w:val="23"/>
+        </w:rPr>
+        <w:t>IdValutazione</w:t>
+      </w:r>
+      <w:proofErr w:type="spellEnd"/>
+      <w:r>
+        <w:rPr>
+          <w:b/>
+          <w:sz w:val="23"/>
+          <w:szCs w:val="23"/>
+        </w:rPr>
+        <w:t xml:space="preserve"> chiave primaria per l’entità </w:t>
+      </w:r>
+      <w:proofErr w:type="spellStart"/>
+      <w:r>
+        <w:rPr>
+          <w:b/>
+          <w:sz w:val="23"/>
+          <w:szCs w:val="23"/>
+        </w:rPr>
+        <w:t>EmozioniCanzoni</w:t>
+      </w:r>
+      <w:proofErr w:type="spellEnd"/>
     </w:p>
     <w:p>
       <w:pPr>
@@ -3528,23 +3742,7 @@
           <w:sz w:val="23"/>
           <w:szCs w:val="23"/>
         </w:rPr>
-        <w:t>Una playlist non può esistere senza un</w:t>
-      </w:r>
-      <w:r>
-        <w:rPr>
-          <w:b/>
-          <w:sz w:val="23"/>
-          <w:szCs w:val="23"/>
-        </w:rPr>
-        <w:t xml:space="preserve"> </w:t>
-      </w:r>
-      <w:r>
-        <w:rPr>
-          <w:b/>
-          <w:sz w:val="23"/>
-          <w:szCs w:val="23"/>
-        </w:rPr>
-        <w:t>utente associato.</w:t>
+        <w:t>Una playlist non può esistere senza un utente associato.</w:t>
       </w:r>
     </w:p>
     <w:p>
@@ -3594,17 +3792,6 @@
     <w:p>
       <w:pPr>
         <w:pStyle w:val="Default"/>
-        <w:ind w:left="708"/>
-        <w:rPr>
-          <w:b/>
-          <w:sz w:val="23"/>
-          <w:szCs w:val="23"/>
-        </w:rPr>
-      </w:pPr>
-    </w:p>
-    <w:p>
-      <w:pPr>
-        <w:pStyle w:val="Default"/>
         <w:ind w:left="3010"/>
         <w:rPr>
           <w:b/>
@@ -3617,7 +3804,7 @@
       <w:pPr>
         <w:pStyle w:val="Default"/>
         <w:numPr>
-          <w:ilvl w:val="1"/>
+          <w:ilvl w:val="2"/>
           <w:numId w:val="23"/>
         </w:numPr>
         <w:rPr>
@@ -3626,64 +3813,114 @@
           <w:szCs w:val="23"/>
         </w:rPr>
       </w:pPr>
-      <w:bookmarkStart w:id="1" w:name="_Hlk134888026"/>
-      <w:r>
-        <w:rPr>
-          <w:b/>
-          <w:sz w:val="23"/>
-          <w:szCs w:val="23"/>
-        </w:rPr>
-        <w:t>Motivazioni decisionali della progettazione dello schema concettuale</w:t>
-      </w:r>
-    </w:p>
-    <w:bookmarkEnd w:id="1"/>
-    <w:p>
-      <w:pPr>
-        <w:pStyle w:val="Default"/>
-        <w:ind w:left="1505"/>
-        <w:rPr>
-          <w:b/>
-          <w:sz w:val="23"/>
-          <w:szCs w:val="23"/>
-        </w:rPr>
-      </w:pPr>
-      <w:r>
-        <w:rPr>
-          <w:b/>
-          <w:sz w:val="23"/>
-          <w:szCs w:val="23"/>
+      <w:r>
+        <w:rPr>
+          <w:b/>
+          <w:sz w:val="23"/>
+          <w:szCs w:val="23"/>
+        </w:rPr>
+        <w:t xml:space="preserve">Vincoli </w:t>
+      </w:r>
+      <w:r>
+        <w:rPr>
+          <w:b/>
+          <w:sz w:val="23"/>
+          <w:szCs w:val="23"/>
+        </w:rPr>
+        <w:t xml:space="preserve">di integrità </w:t>
+      </w:r>
+      <w:proofErr w:type="spellStart"/>
+      <w:r>
+        <w:rPr>
+          <w:b/>
+          <w:sz w:val="23"/>
+          <w:szCs w:val="23"/>
+        </w:rPr>
+        <w:t>unique</w:t>
+      </w:r>
+      <w:proofErr w:type="spellEnd"/>
+    </w:p>
+    <w:p>
+      <w:pPr>
+        <w:pStyle w:val="Default"/>
+        <w:numPr>
+          <w:ilvl w:val="0"/>
+          <w:numId w:val="26"/>
+        </w:numPr>
+        <w:rPr>
+          <w:b/>
+          <w:sz w:val="23"/>
+          <w:szCs w:val="23"/>
+        </w:rPr>
+      </w:pPr>
+      <w:r>
+        <w:rPr>
+          <w:b/>
+          <w:sz w:val="23"/>
+          <w:szCs w:val="23"/>
+        </w:rPr>
+        <w:t xml:space="preserve">vincolo di integrità </w:t>
+      </w:r>
+      <w:proofErr w:type="spellStart"/>
+      <w:r>
+        <w:rPr>
+          <w:b/>
+          <w:sz w:val="23"/>
+          <w:szCs w:val="23"/>
+        </w:rPr>
+        <w:t>unique</w:t>
+      </w:r>
+      <w:proofErr w:type="spellEnd"/>
+      <w:r>
+        <w:rPr>
+          <w:b/>
+          <w:sz w:val="23"/>
+          <w:szCs w:val="23"/>
+        </w:rPr>
+        <w:t xml:space="preserve"> sulla tabella Playlist</w:t>
+      </w:r>
+      <w:r>
+        <w:rPr>
+          <w:b/>
+          <w:sz w:val="23"/>
+          <w:szCs w:val="23"/>
+        </w:rPr>
+        <w:t xml:space="preserve"> per cui un utente non può avere due playlist con stesso nome</w:t>
+      </w:r>
+      <w:r>
+        <w:rPr>
+          <w:b/>
+          <w:sz w:val="23"/>
+          <w:szCs w:val="23"/>
+        </w:rPr>
+        <w:t>.</w:t>
+      </w:r>
+    </w:p>
+    <w:p>
+      <w:pPr>
+        <w:pStyle w:val="Default"/>
+        <w:ind w:left="708"/>
+        <w:rPr>
+          <w:b/>
+          <w:sz w:val="23"/>
+          <w:szCs w:val="23"/>
+        </w:rPr>
+      </w:pPr>
+      <w:r>
+        <w:rPr>
+          <w:noProof/>
+          <w:sz w:val="28"/>
+          <w:szCs w:val="28"/>
         </w:rPr>
         <w:lastRenderedPageBreak/>
-        <w:t>Durante la progettazione dello schema E/R si sono prese una serie di scelte giustificate dalle seguenti motivazioni:</w:t>
-      </w:r>
-    </w:p>
-    <w:p>
-      <w:pPr>
-        <w:pStyle w:val="Default"/>
-        <w:numPr>
-          <w:ilvl w:val="1"/>
-          <w:numId w:val="17"/>
-        </w:numPr>
-        <w:rPr>
-          <w:b/>
-          <w:sz w:val="23"/>
-          <w:szCs w:val="23"/>
-        </w:rPr>
-      </w:pPr>
-      <w:r>
-        <w:rPr>
-          <w:noProof/>
-          <w:sz w:val="28"/>
-          <w:szCs w:val="28"/>
-        </w:rPr>
         <w:drawing>
-          <wp:anchor distT="0" distB="0" distL="114300" distR="114300" simplePos="0" relativeHeight="251668480" behindDoc="1" locked="0" layoutInCell="1" allowOverlap="1" wp14:anchorId="47F9B333" wp14:editId="7FC9A7A2">
+          <wp:anchor distT="0" distB="0" distL="114300" distR="114300" simplePos="0" relativeHeight="251668480" behindDoc="1" locked="0" layoutInCell="1" allowOverlap="1" wp14:anchorId="47F9B333" wp14:editId="535278EE">
             <wp:simplePos x="0" y="0"/>
             <wp:positionH relativeFrom="column">
-              <wp:posOffset>-1013517</wp:posOffset>
+              <wp:posOffset>-1013460</wp:posOffset>
             </wp:positionH>
             <wp:positionV relativeFrom="paragraph">
-              <wp:posOffset>-981682</wp:posOffset>
+              <wp:posOffset>-960755</wp:posOffset>
             </wp:positionV>
             <wp:extent cx="8293735" cy="10801879"/>
             <wp:effectExtent l="0" t="0" r="0" b="0"/>
@@ -3714,7 +3951,7 @@
                   <pic:spPr>
                     <a:xfrm>
                       <a:off x="0" y="0"/>
-                      <a:ext cx="8294899" cy="10803395"/>
+                      <a:ext cx="8293735" cy="10801879"/>
                     </a:xfrm>
                     <a:prstGeom prst="rect">
                       <a:avLst/>
@@ -3732,109 +3969,59 @@
           </wp:anchor>
         </w:drawing>
       </w:r>
-      <w:r>
-        <w:rPr>
-          <w:b/>
-          <w:sz w:val="23"/>
-          <w:szCs w:val="23"/>
-        </w:rPr>
-        <w:t xml:space="preserve">L’entità Canzoni possiede un identificatore composto da </w:t>
-      </w:r>
-      <w:r>
-        <w:rPr>
-          <w:b/>
-          <w:sz w:val="23"/>
-          <w:szCs w:val="23"/>
-        </w:rPr>
-        <w:t>3</w:t>
-      </w:r>
-      <w:r>
-        <w:rPr>
-          <w:b/>
-          <w:sz w:val="23"/>
-          <w:szCs w:val="23"/>
-        </w:rPr>
-        <w:t xml:space="preserve"> attributi, Titolo</w:t>
-      </w:r>
-      <w:r>
-        <w:rPr>
-          <w:b/>
-          <w:sz w:val="23"/>
-          <w:szCs w:val="23"/>
-        </w:rPr>
-        <w:t>,</w:t>
-      </w:r>
-      <w:r>
-        <w:rPr>
-          <w:b/>
-          <w:sz w:val="23"/>
-          <w:szCs w:val="23"/>
-        </w:rPr>
-        <w:t xml:space="preserve"> Autore</w:t>
-      </w:r>
-      <w:r>
-        <w:rPr>
-          <w:b/>
-          <w:sz w:val="23"/>
-          <w:szCs w:val="23"/>
-        </w:rPr>
-        <w:t xml:space="preserve"> e Anno</w:t>
-      </w:r>
-      <w:r>
-        <w:rPr>
-          <w:b/>
-          <w:sz w:val="23"/>
-          <w:szCs w:val="23"/>
-        </w:rPr>
-        <w:t>, in quanto è possibile che differenti autori pubblichino canzoni con lo stesso titolo ma</w:t>
-      </w:r>
-      <w:r>
-        <w:rPr>
-          <w:b/>
-          <w:sz w:val="23"/>
-          <w:szCs w:val="23"/>
-        </w:rPr>
-        <w:t xml:space="preserve"> anche che lo stesso autore pubblichi la stessa canzone in anni differenti (e.g. remix);</w:t>
-      </w:r>
-      <w:r>
-        <w:rPr>
-          <w:b/>
-          <w:sz w:val="23"/>
-          <w:szCs w:val="23"/>
-        </w:rPr>
-        <w:t xml:space="preserve"> non è </w:t>
-      </w:r>
-      <w:r>
-        <w:rPr>
-          <w:b/>
-          <w:sz w:val="23"/>
-          <w:szCs w:val="23"/>
-        </w:rPr>
-        <w:t xml:space="preserve">però </w:t>
-      </w:r>
-      <w:r>
-        <w:rPr>
-          <w:b/>
-          <w:sz w:val="23"/>
-          <w:szCs w:val="23"/>
-        </w:rPr>
-        <w:t>possibile che lo stesso autore pubblichi due canzoni identiche</w:t>
-      </w:r>
-      <w:r>
-        <w:rPr>
-          <w:b/>
-          <w:sz w:val="23"/>
-          <w:szCs w:val="23"/>
-        </w:rPr>
-        <w:t xml:space="preserve"> nello stesso anno</w:t>
-      </w:r>
-      <w:r>
-        <w:rPr>
-          <w:b/>
-          <w:sz w:val="23"/>
-          <w:szCs w:val="23"/>
-        </w:rPr>
-        <w:t>.</w:t>
+    </w:p>
+    <w:p>
+      <w:pPr>
+        <w:pStyle w:val="Default"/>
+        <w:ind w:left="3010"/>
+        <w:rPr>
+          <w:b/>
+          <w:sz w:val="23"/>
+          <w:szCs w:val="23"/>
+        </w:rPr>
+      </w:pPr>
+    </w:p>
+    <w:p>
+      <w:pPr>
+        <w:pStyle w:val="Default"/>
+        <w:numPr>
+          <w:ilvl w:val="1"/>
+          <w:numId w:val="23"/>
+        </w:numPr>
+        <w:rPr>
+          <w:b/>
+          <w:sz w:val="23"/>
+          <w:szCs w:val="23"/>
+        </w:rPr>
+      </w:pPr>
+      <w:bookmarkStart w:id="1" w:name="_Hlk134888026"/>
+      <w:r>
+        <w:rPr>
+          <w:b/>
+          <w:sz w:val="23"/>
+          <w:szCs w:val="23"/>
+        </w:rPr>
+        <w:t>Motivazioni decisionali della progettazione dello schema concettuale</w:t>
+      </w:r>
+    </w:p>
+    <w:bookmarkEnd w:id="1"/>
+    <w:p>
+      <w:pPr>
+        <w:pStyle w:val="Default"/>
+        <w:ind w:left="1505"/>
+        <w:rPr>
+          <w:b/>
+          <w:sz w:val="23"/>
+          <w:szCs w:val="23"/>
+        </w:rPr>
+      </w:pPr>
+      <w:r>
+        <w:rPr>
+          <w:b/>
+          <w:sz w:val="23"/>
+          <w:szCs w:val="23"/>
+        </w:rPr>
+        <w:t>Durante la progettazione dello schema E/R si sono prese una serie di scelte giustificate dalle seguenti motivazioni:</w:t>
       </w:r>
     </w:p>
     <w:p>
@@ -3856,7 +4043,103 @@
           <w:sz w:val="23"/>
           <w:szCs w:val="23"/>
         </w:rPr>
-        <w:t>L’entità UtentiRegistrati possiede come identificatore codiceFiscale e non email in quanto il codice fiscale rappresenta un’informazione maggiormente valida ed efficiente in termini di recupero di dati anagrafici dell’utente.</w:t>
+        <w:t xml:space="preserve">L’entità Canzoni possiede un identificatore composto da </w:t>
+      </w:r>
+      <w:r>
+        <w:rPr>
+          <w:b/>
+          <w:sz w:val="23"/>
+          <w:szCs w:val="23"/>
+        </w:rPr>
+        <w:t>3</w:t>
+      </w:r>
+      <w:r>
+        <w:rPr>
+          <w:b/>
+          <w:sz w:val="23"/>
+          <w:szCs w:val="23"/>
+        </w:rPr>
+        <w:t xml:space="preserve"> attributi, Titolo</w:t>
+      </w:r>
+      <w:r>
+        <w:rPr>
+          <w:b/>
+          <w:sz w:val="23"/>
+          <w:szCs w:val="23"/>
+        </w:rPr>
+        <w:t>,</w:t>
+      </w:r>
+      <w:r>
+        <w:rPr>
+          <w:b/>
+          <w:sz w:val="23"/>
+          <w:szCs w:val="23"/>
+        </w:rPr>
+        <w:t xml:space="preserve"> Autore</w:t>
+      </w:r>
+      <w:r>
+        <w:rPr>
+          <w:b/>
+          <w:sz w:val="23"/>
+          <w:szCs w:val="23"/>
+        </w:rPr>
+        <w:t xml:space="preserve"> e Anno</w:t>
+      </w:r>
+      <w:r>
+        <w:rPr>
+          <w:b/>
+          <w:sz w:val="23"/>
+          <w:szCs w:val="23"/>
+        </w:rPr>
+        <w:t>, in quanto è possibile che differenti autori pubblichino canzoni con lo stesso titolo ma</w:t>
+      </w:r>
+      <w:r>
+        <w:rPr>
+          <w:b/>
+          <w:sz w:val="23"/>
+          <w:szCs w:val="23"/>
+        </w:rPr>
+        <w:t xml:space="preserve"> anche che lo stesso autore pubblichi la stessa canzone in anni differenti (e.g. remix);</w:t>
+      </w:r>
+      <w:r>
+        <w:rPr>
+          <w:b/>
+          <w:sz w:val="23"/>
+          <w:szCs w:val="23"/>
+        </w:rPr>
+        <w:t xml:space="preserve"> non è </w:t>
+      </w:r>
+      <w:r>
+        <w:rPr>
+          <w:b/>
+          <w:sz w:val="23"/>
+          <w:szCs w:val="23"/>
+        </w:rPr>
+        <w:t xml:space="preserve">però </w:t>
+      </w:r>
+      <w:r>
+        <w:rPr>
+          <w:b/>
+          <w:sz w:val="23"/>
+          <w:szCs w:val="23"/>
+        </w:rPr>
+        <w:t>possibile che lo stesso autore pubblichi due canzoni identiche</w:t>
+      </w:r>
+      <w:r>
+        <w:rPr>
+          <w:b/>
+          <w:sz w:val="23"/>
+          <w:szCs w:val="23"/>
+        </w:rPr>
+        <w:t xml:space="preserve"> nello stesso anno</w:t>
+      </w:r>
+      <w:r>
+        <w:rPr>
+          <w:b/>
+          <w:sz w:val="23"/>
+          <w:szCs w:val="23"/>
+        </w:rPr>
+        <w:t>.</w:t>
       </w:r>
     </w:p>
     <w:p>
@@ -3878,7 +4161,43 @@
           <w:sz w:val="23"/>
           <w:szCs w:val="23"/>
         </w:rPr>
-        <w:t>L’entità Playlist possiede come identificatore un identificativo generato automaticamente dal DBMS in quanto è consentito allo stesso utente di possedere due playlist omonime.</w:t>
+        <w:t xml:space="preserve">L’entità </w:t>
+      </w:r>
+      <w:proofErr w:type="spellStart"/>
+      <w:r>
+        <w:rPr>
+          <w:b/>
+          <w:sz w:val="23"/>
+          <w:szCs w:val="23"/>
+        </w:rPr>
+        <w:t>UtentiRegistrati</w:t>
+      </w:r>
+      <w:proofErr w:type="spellEnd"/>
+      <w:r>
+        <w:rPr>
+          <w:b/>
+          <w:sz w:val="23"/>
+          <w:szCs w:val="23"/>
+        </w:rPr>
+        <w:t xml:space="preserve"> possiede come identificatore </w:t>
+      </w:r>
+      <w:proofErr w:type="spellStart"/>
+      <w:r>
+        <w:rPr>
+          <w:b/>
+          <w:sz w:val="23"/>
+          <w:szCs w:val="23"/>
+        </w:rPr>
+        <w:t>codiceFiscale</w:t>
+      </w:r>
+      <w:proofErr w:type="spellEnd"/>
+      <w:r>
+        <w:rPr>
+          <w:b/>
+          <w:sz w:val="23"/>
+          <w:szCs w:val="23"/>
+        </w:rPr>
+        <w:t xml:space="preserve"> e non email in quanto il codice fiscale rappresenta un’informazione maggiormente valida ed efficiente in termini di recupero di dati anagrafici dell’utente.</w:t>
       </w:r>
     </w:p>
     <w:p>
@@ -3900,7 +4219,47 @@
           <w:sz w:val="23"/>
           <w:szCs w:val="23"/>
         </w:rPr>
-        <w:t>L’entità EmozioniCanzone possiede come identificatore un identificativo generato automaticamente dal DBMS, in modo da permettere, da parte dello stesso utente, di rilasciare più recensioni sulla stessa canzone.</w:t>
+        <w:t>L’entità Playlist possiede come identificatore un identificativo generato automaticamente dal DBMS in quanto è consentito allo stesso utente di possedere due playlist omonime.</w:t>
+      </w:r>
+    </w:p>
+    <w:p>
+      <w:pPr>
+        <w:pStyle w:val="Default"/>
+        <w:numPr>
+          <w:ilvl w:val="1"/>
+          <w:numId w:val="17"/>
+        </w:numPr>
+        <w:rPr>
+          <w:b/>
+          <w:sz w:val="23"/>
+          <w:szCs w:val="23"/>
+        </w:rPr>
+      </w:pPr>
+      <w:r>
+        <w:rPr>
+          <w:b/>
+          <w:sz w:val="23"/>
+          <w:szCs w:val="23"/>
+        </w:rPr>
+        <w:t xml:space="preserve">L’entità </w:t>
+      </w:r>
+      <w:proofErr w:type="spellStart"/>
+      <w:r>
+        <w:rPr>
+          <w:b/>
+          <w:sz w:val="23"/>
+          <w:szCs w:val="23"/>
+        </w:rPr>
+        <w:t>EmozioniCanzone</w:t>
+      </w:r>
+      <w:proofErr w:type="spellEnd"/>
+      <w:r>
+        <w:rPr>
+          <w:b/>
+          <w:sz w:val="23"/>
+          <w:szCs w:val="23"/>
+        </w:rPr>
+        <w:t xml:space="preserve"> possiede come identificatore un identificativo generato automaticamente dal DBMS, in modo da permettere, da parte dello stesso utente, di rilasciare più recensioni sulla stessa canzone.</w:t>
       </w:r>
     </w:p>
     <w:p>
@@ -4224,8 +4583,19 @@
           <w:sz w:val="23"/>
           <w:szCs w:val="23"/>
         </w:rPr>
-        <w:t xml:space="preserve"> Playlist( </w:t>
-      </w:r>
+        <w:t xml:space="preserve"> </w:t>
+      </w:r>
+      <w:proofErr w:type="gramStart"/>
+      <w:r>
+        <w:rPr>
+          <w:b/>
+          <w:color w:val="auto"/>
+          <w:sz w:val="23"/>
+          <w:szCs w:val="23"/>
+        </w:rPr>
+        <w:t xml:space="preserve">Playlist( </w:t>
+      </w:r>
+      <w:proofErr w:type="spellStart"/>
       <w:r>
         <w:rPr>
           <w:b/>
@@ -4236,6 +4606,8 @@
         </w:rPr>
         <w:t>idPlaylist</w:t>
       </w:r>
+      <w:proofErr w:type="spellEnd"/>
+      <w:proofErr w:type="gramEnd"/>
       <w:r>
         <w:rPr>
           <w:b/>
@@ -4255,6 +4627,7 @@
         </w:rPr>
         <w:t xml:space="preserve"> </w:t>
       </w:r>
+      <w:proofErr w:type="spellStart"/>
       <w:r>
         <w:rPr>
           <w:b/>
@@ -4264,6 +4637,7 @@
         </w:rPr>
         <w:t>nomePlaylist</w:t>
       </w:r>
+      <w:proofErr w:type="spellEnd"/>
       <w:r>
         <w:rPr>
           <w:b/>
@@ -4274,6 +4648,7 @@
         </w:rPr>
         <w:t xml:space="preserve"> </w:t>
       </w:r>
+      <w:proofErr w:type="spellStart"/>
       <w:r>
         <w:rPr>
           <w:b/>
@@ -4293,6 +4668,7 @@
         </w:rPr>
         <w:t>UtentiRegistrati</w:t>
       </w:r>
+      <w:proofErr w:type="spellEnd"/>
       <w:r>
         <w:rPr>
           <w:b/>
@@ -4324,8 +4700,19 @@
           <w:sz w:val="23"/>
           <w:szCs w:val="23"/>
         </w:rPr>
-        <w:t>Traduzione dell’entità Canzoni: Canzoni(</w:t>
-      </w:r>
+        <w:t xml:space="preserve">Traduzione dell’entità Canzoni: </w:t>
+      </w:r>
+      <w:proofErr w:type="gramStart"/>
+      <w:r>
+        <w:rPr>
+          <w:b/>
+          <w:color w:val="auto"/>
+          <w:sz w:val="23"/>
+          <w:szCs w:val="23"/>
+        </w:rPr>
+        <w:t>Canzoni(</w:t>
+      </w:r>
+      <w:proofErr w:type="gramEnd"/>
       <w:r>
         <w:rPr>
           <w:b/>
@@ -4334,7 +4721,18 @@
           <w:szCs w:val="23"/>
           <w:u w:val="single"/>
         </w:rPr>
-        <w:t>titolo, autore</w:t>
+        <w:t xml:space="preserve">titolo, </w:t>
+      </w:r>
+      <w:proofErr w:type="spellStart"/>
+      <w:r>
+        <w:rPr>
+          <w:b/>
+          <w:color w:val="auto"/>
+          <w:sz w:val="23"/>
+          <w:szCs w:val="23"/>
+          <w:u w:val="single"/>
+        </w:rPr>
+        <w:t>autore</w:t>
       </w:r>
       <w:r>
         <w:rPr>
@@ -4355,6 +4753,7 @@
         </w:rPr>
         <w:t>anno</w:t>
       </w:r>
+      <w:proofErr w:type="spellEnd"/>
       <w:r>
         <w:rPr>
           <w:b/>
@@ -4381,381 +4780,22 @@
       </w:pPr>
       <w:r>
         <w:rPr>
-          <w:b/>
-          <w:color w:val="auto"/>
-          <w:sz w:val="23"/>
-          <w:szCs w:val="23"/>
-        </w:rPr>
-        <w:t>Traduzione dell’entità UtentiR</w:t>
-      </w:r>
-      <w:r>
-        <w:rPr>
-          <w:b/>
-          <w:color w:val="auto"/>
-          <w:sz w:val="23"/>
-          <w:szCs w:val="23"/>
-        </w:rPr>
-        <w:t>egistrati</w:t>
-      </w:r>
-      <w:r>
-        <w:rPr>
-          <w:b/>
-          <w:color w:val="auto"/>
-          <w:sz w:val="23"/>
-          <w:szCs w:val="23"/>
-        </w:rPr>
-        <w:t>: UtentiRegistrati(</w:t>
-      </w:r>
-      <w:r>
-        <w:rPr>
-          <w:b/>
-          <w:color w:val="auto"/>
-          <w:sz w:val="23"/>
-          <w:szCs w:val="23"/>
-          <w:u w:val="single"/>
-        </w:rPr>
-        <w:t>codiceFiscale</w:t>
-      </w:r>
-      <w:r>
-        <w:rPr>
-          <w:b/>
-          <w:color w:val="auto"/>
-          <w:sz w:val="23"/>
-          <w:szCs w:val="23"/>
-        </w:rPr>
-        <w:t xml:space="preserve">, nome, cognome, </w:t>
-      </w:r>
-      <w:r>
-        <w:rPr>
-          <w:b/>
-          <w:color w:val="auto"/>
-          <w:sz w:val="23"/>
-          <w:szCs w:val="23"/>
-        </w:rPr>
-        <w:t>citta, cap, via, civic</w:t>
-      </w:r>
-      <w:r>
-        <w:rPr>
-          <w:b/>
-          <w:color w:val="auto"/>
-          <w:sz w:val="23"/>
-          <w:szCs w:val="23"/>
-        </w:rPr>
-        <w:t>o</w:t>
-      </w:r>
-      <w:r>
-        <w:rPr>
-          <w:b/>
-          <w:color w:val="auto"/>
-          <w:sz w:val="23"/>
-          <w:szCs w:val="23"/>
-        </w:rPr>
-        <w:t xml:space="preserve"> </w:t>
-      </w:r>
-      <w:r>
-        <w:rPr>
-          <w:b/>
-          <w:color w:val="auto"/>
-          <w:sz w:val="23"/>
-          <w:szCs w:val="23"/>
-        </w:rPr>
-        <w:t>, email, password)</w:t>
-      </w:r>
-    </w:p>
-    <w:p>
-      <w:pPr>
-        <w:pStyle w:val="Default"/>
-        <w:numPr>
-          <w:ilvl w:val="1"/>
-          <w:numId w:val="17"/>
-        </w:numPr>
-        <w:rPr>
-          <w:b/>
-          <w:color w:val="auto"/>
-          <w:sz w:val="23"/>
-          <w:szCs w:val="23"/>
-        </w:rPr>
-      </w:pPr>
-      <w:r>
-        <w:rPr>
-          <w:b/>
-          <w:color w:val="auto"/>
-          <w:sz w:val="23"/>
-          <w:szCs w:val="23"/>
+          <w:noProof/>
+          <w:sz w:val="28"/>
+          <w:szCs w:val="28"/>
         </w:rPr>
         <w:lastRenderedPageBreak/>
-        <w:t>Traduzione dell’entità EmozioniCanzone: EmozioniCanzone(</w:t>
-      </w:r>
-      <w:r>
-        <w:rPr>
-          <w:b/>
-          <w:color w:val="auto"/>
-          <w:sz w:val="23"/>
-          <w:szCs w:val="23"/>
-          <w:u w:val="single"/>
-        </w:rPr>
-        <w:t>idValutazione</w:t>
-      </w:r>
-      <w:r>
-        <w:rPr>
-          <w:b/>
-          <w:color w:val="auto"/>
-          <w:sz w:val="23"/>
-          <w:szCs w:val="23"/>
-        </w:rPr>
-        <w:t xml:space="preserve">, </w:t>
-      </w:r>
-      <w:r>
-        <w:rPr>
-          <w:b/>
-          <w:color w:val="auto"/>
-          <w:sz w:val="23"/>
-          <w:szCs w:val="23"/>
-        </w:rPr>
-        <w:t>amazement</w:t>
-      </w:r>
-      <w:r>
-        <w:rPr>
-          <w:b/>
-          <w:color w:val="auto"/>
-          <w:sz w:val="23"/>
-          <w:szCs w:val="23"/>
-        </w:rPr>
-        <w:t xml:space="preserve">, </w:t>
-      </w:r>
-      <w:r>
-        <w:rPr>
-          <w:b/>
-          <w:color w:val="auto"/>
-          <w:sz w:val="23"/>
-          <w:szCs w:val="23"/>
-        </w:rPr>
-        <w:t>nostalgia</w:t>
-      </w:r>
-      <w:r>
-        <w:rPr>
-          <w:b/>
-          <w:color w:val="auto"/>
-          <w:sz w:val="23"/>
-          <w:szCs w:val="23"/>
-        </w:rPr>
-        <w:t xml:space="preserve">, </w:t>
-      </w:r>
-      <w:r>
-        <w:rPr>
-          <w:b/>
-          <w:color w:val="auto"/>
-          <w:sz w:val="23"/>
-          <w:szCs w:val="23"/>
-        </w:rPr>
-        <w:t>calmness</w:t>
-      </w:r>
-      <w:r>
-        <w:rPr>
-          <w:b/>
-          <w:color w:val="auto"/>
-          <w:sz w:val="23"/>
-          <w:szCs w:val="23"/>
-        </w:rPr>
-        <w:t xml:space="preserve">, </w:t>
-      </w:r>
-      <w:r>
-        <w:rPr>
-          <w:b/>
-          <w:color w:val="auto"/>
-          <w:sz w:val="23"/>
-          <w:szCs w:val="23"/>
-        </w:rPr>
-        <w:t>power</w:t>
-      </w:r>
-      <w:r>
-        <w:rPr>
-          <w:b/>
-          <w:color w:val="auto"/>
-          <w:sz w:val="23"/>
-          <w:szCs w:val="23"/>
-        </w:rPr>
-        <w:t xml:space="preserve">, </w:t>
-      </w:r>
-      <w:r>
-        <w:rPr>
-          <w:b/>
-          <w:color w:val="auto"/>
-          <w:sz w:val="23"/>
-          <w:szCs w:val="23"/>
-        </w:rPr>
-        <w:t>joy</w:t>
-      </w:r>
-      <w:r>
-        <w:rPr>
-          <w:b/>
-          <w:color w:val="auto"/>
-          <w:sz w:val="23"/>
-          <w:szCs w:val="23"/>
-        </w:rPr>
-        <w:t>, t</w:t>
-      </w:r>
-      <w:r>
-        <w:rPr>
-          <w:b/>
-          <w:color w:val="auto"/>
-          <w:sz w:val="23"/>
-          <w:szCs w:val="23"/>
-        </w:rPr>
-        <w:t>ension</w:t>
-      </w:r>
-      <w:r>
-        <w:rPr>
-          <w:b/>
-          <w:color w:val="auto"/>
-          <w:sz w:val="23"/>
-          <w:szCs w:val="23"/>
-        </w:rPr>
-        <w:t xml:space="preserve">, </w:t>
-      </w:r>
-      <w:r>
-        <w:rPr>
-          <w:b/>
-          <w:color w:val="auto"/>
-          <w:sz w:val="23"/>
-          <w:szCs w:val="23"/>
-        </w:rPr>
-        <w:t>sadness</w:t>
-      </w:r>
-      <w:r>
-        <w:rPr>
-          <w:b/>
-          <w:color w:val="auto"/>
-          <w:sz w:val="23"/>
-          <w:szCs w:val="23"/>
-        </w:rPr>
-        <w:t xml:space="preserve">, </w:t>
-      </w:r>
-      <w:r>
-        <w:rPr>
-          <w:b/>
-          <w:color w:val="auto"/>
-          <w:sz w:val="23"/>
-          <w:szCs w:val="23"/>
-        </w:rPr>
-        <w:t>tenderness</w:t>
-      </w:r>
-      <w:r>
-        <w:rPr>
-          <w:b/>
-          <w:color w:val="auto"/>
-          <w:sz w:val="23"/>
-          <w:szCs w:val="23"/>
-        </w:rPr>
-        <w:t xml:space="preserve">, </w:t>
-      </w:r>
-      <w:r>
-        <w:rPr>
-          <w:b/>
-          <w:color w:val="auto"/>
-          <w:sz w:val="23"/>
-          <w:szCs w:val="23"/>
-        </w:rPr>
-        <w:t>solemnity</w:t>
-      </w:r>
-      <w:r>
-        <w:rPr>
-          <w:b/>
-          <w:color w:val="auto"/>
-          <w:sz w:val="23"/>
-          <w:szCs w:val="23"/>
-        </w:rPr>
-        <w:t xml:space="preserve">, </w:t>
-      </w:r>
-      <w:r>
-        <w:rPr>
-          <w:b/>
-          <w:color w:val="auto"/>
-          <w:sz w:val="23"/>
-          <w:szCs w:val="23"/>
-        </w:rPr>
-        <w:t>amazement</w:t>
-      </w:r>
-      <w:r>
-        <w:rPr>
-          <w:b/>
-          <w:color w:val="auto"/>
-          <w:sz w:val="23"/>
-          <w:szCs w:val="23"/>
-        </w:rPr>
-        <w:t xml:space="preserve">-notes, </w:t>
-      </w:r>
-      <w:r>
-        <w:rPr>
-          <w:b/>
-          <w:color w:val="auto"/>
-          <w:sz w:val="23"/>
-          <w:szCs w:val="23"/>
-        </w:rPr>
-        <w:t>nostalgia</w:t>
-      </w:r>
-      <w:r>
-        <w:rPr>
-          <w:b/>
-          <w:color w:val="auto"/>
-          <w:sz w:val="23"/>
-          <w:szCs w:val="23"/>
-        </w:rPr>
-        <w:t xml:space="preserve">-notes, </w:t>
-      </w:r>
-      <w:r>
-        <w:rPr>
-          <w:b/>
-          <w:color w:val="auto"/>
-          <w:sz w:val="23"/>
-          <w:szCs w:val="23"/>
-        </w:rPr>
-        <w:t>calmness</w:t>
-      </w:r>
-      <w:r>
-        <w:rPr>
-          <w:b/>
-          <w:color w:val="auto"/>
-          <w:sz w:val="23"/>
-          <w:szCs w:val="23"/>
-        </w:rPr>
-        <w:t xml:space="preserve">-notes, </w:t>
-      </w:r>
-      <w:r>
-        <w:rPr>
-          <w:b/>
-          <w:color w:val="auto"/>
-          <w:sz w:val="23"/>
-          <w:szCs w:val="23"/>
-        </w:rPr>
-        <w:t>power</w:t>
-      </w:r>
-      <w:r>
-        <w:rPr>
-          <w:b/>
-          <w:color w:val="auto"/>
-          <w:sz w:val="23"/>
-          <w:szCs w:val="23"/>
-        </w:rPr>
-        <w:t xml:space="preserve">-notes, </w:t>
-      </w:r>
-      <w:r>
-        <w:rPr>
-          <w:noProof/>
-          <w:sz w:val="28"/>
-          <w:szCs w:val="28"/>
-        </w:rPr>
         <w:drawing>
-          <wp:anchor distT="0" distB="0" distL="114300" distR="114300" simplePos="0" relativeHeight="251670528" behindDoc="1" locked="0" layoutInCell="1" allowOverlap="1" wp14:anchorId="4BF15538" wp14:editId="10F1F892">
+          <wp:anchor distT="0" distB="0" distL="114300" distR="114300" simplePos="0" relativeHeight="251670528" behindDoc="1" locked="0" layoutInCell="1" allowOverlap="1" wp14:anchorId="4BF15538" wp14:editId="2C42F400">
             <wp:simplePos x="0" y="0"/>
             <wp:positionH relativeFrom="column">
-              <wp:posOffset>-736979</wp:posOffset>
+              <wp:posOffset>-748665</wp:posOffset>
             </wp:positionH>
             <wp:positionV relativeFrom="paragraph">
-              <wp:posOffset>-897132</wp:posOffset>
+              <wp:posOffset>-1195070</wp:posOffset>
             </wp:positionV>
-            <wp:extent cx="8293987" cy="10672549"/>
-            <wp:effectExtent l="0" t="0" r="0" b="0"/>
+            <wp:extent cx="8293735" cy="10963275"/>
+            <wp:effectExtent l="0" t="0" r="0" b="9525"/>
             <wp:wrapNone/>
             <wp:docPr id="1557901279" name="Immagine 1557901279"/>
             <wp:cNvGraphicFramePr>
@@ -4783,7 +4823,7 @@
                   <pic:spPr>
                     <a:xfrm>
                       <a:off x="0" y="0"/>
-                      <a:ext cx="8293987" cy="10672549"/>
+                      <a:ext cx="8293987" cy="10963608"/>
                     </a:xfrm>
                     <a:prstGeom prst="rect">
                       <a:avLst/>
@@ -4808,16 +4848,328 @@
           <w:sz w:val="23"/>
           <w:szCs w:val="23"/>
         </w:rPr>
+        <w:t xml:space="preserve">Traduzione dell’entità </w:t>
+      </w:r>
+      <w:proofErr w:type="spellStart"/>
+      <w:r>
+        <w:rPr>
+          <w:b/>
+          <w:color w:val="auto"/>
+          <w:sz w:val="23"/>
+          <w:szCs w:val="23"/>
+        </w:rPr>
+        <w:t>UtentiR</w:t>
+      </w:r>
+      <w:r>
+        <w:rPr>
+          <w:b/>
+          <w:color w:val="auto"/>
+          <w:sz w:val="23"/>
+          <w:szCs w:val="23"/>
+        </w:rPr>
+        <w:t>egistrati</w:t>
+      </w:r>
+      <w:proofErr w:type="spellEnd"/>
+      <w:r>
+        <w:rPr>
+          <w:b/>
+          <w:color w:val="auto"/>
+          <w:sz w:val="23"/>
+          <w:szCs w:val="23"/>
+        </w:rPr>
+        <w:t xml:space="preserve">: </w:t>
+      </w:r>
+      <w:proofErr w:type="spellStart"/>
+      <w:proofErr w:type="gramStart"/>
+      <w:r>
+        <w:rPr>
+          <w:b/>
+          <w:color w:val="auto"/>
+          <w:sz w:val="23"/>
+          <w:szCs w:val="23"/>
+        </w:rPr>
+        <w:t>UtentiRegistrati</w:t>
+      </w:r>
+      <w:proofErr w:type="spellEnd"/>
+      <w:r>
+        <w:rPr>
+          <w:b/>
+          <w:color w:val="auto"/>
+          <w:sz w:val="23"/>
+          <w:szCs w:val="23"/>
+        </w:rPr>
+        <w:t>(</w:t>
+      </w:r>
+      <w:proofErr w:type="spellStart"/>
+      <w:proofErr w:type="gramEnd"/>
+      <w:r>
+        <w:rPr>
+          <w:b/>
+          <w:color w:val="auto"/>
+          <w:sz w:val="23"/>
+          <w:szCs w:val="23"/>
+          <w:u w:val="single"/>
+        </w:rPr>
+        <w:t>codiceFiscale</w:t>
+      </w:r>
+      <w:proofErr w:type="spellEnd"/>
+      <w:r>
+        <w:rPr>
+          <w:b/>
+          <w:color w:val="auto"/>
+          <w:sz w:val="23"/>
+          <w:szCs w:val="23"/>
+        </w:rPr>
+        <w:t xml:space="preserve">, nome, cognome, </w:t>
+      </w:r>
+      <w:r>
+        <w:rPr>
+          <w:b/>
+          <w:color w:val="auto"/>
+          <w:sz w:val="23"/>
+          <w:szCs w:val="23"/>
+        </w:rPr>
+        <w:t xml:space="preserve">citta, </w:t>
+      </w:r>
+      <w:proofErr w:type="spellStart"/>
+      <w:r>
+        <w:rPr>
+          <w:b/>
+          <w:color w:val="auto"/>
+          <w:sz w:val="23"/>
+          <w:szCs w:val="23"/>
+        </w:rPr>
+        <w:t>cap</w:t>
+      </w:r>
+      <w:proofErr w:type="spellEnd"/>
+      <w:r>
+        <w:rPr>
+          <w:b/>
+          <w:color w:val="auto"/>
+          <w:sz w:val="23"/>
+          <w:szCs w:val="23"/>
+        </w:rPr>
+        <w:t>, via, civic</w:t>
+      </w:r>
+      <w:r>
+        <w:rPr>
+          <w:b/>
+          <w:color w:val="auto"/>
+          <w:sz w:val="23"/>
+          <w:szCs w:val="23"/>
+        </w:rPr>
+        <w:t>o</w:t>
+      </w:r>
+      <w:r>
+        <w:rPr>
+          <w:b/>
+          <w:color w:val="auto"/>
+          <w:sz w:val="23"/>
+          <w:szCs w:val="23"/>
+        </w:rPr>
+        <w:t xml:space="preserve"> </w:t>
+      </w:r>
+      <w:r>
+        <w:rPr>
+          <w:b/>
+          <w:color w:val="auto"/>
+          <w:sz w:val="23"/>
+          <w:szCs w:val="23"/>
+        </w:rPr>
+        <w:t>, email, password)</w:t>
+      </w:r>
+    </w:p>
+    <w:p>
+      <w:pPr>
+        <w:pStyle w:val="Default"/>
+        <w:numPr>
+          <w:ilvl w:val="1"/>
+          <w:numId w:val="17"/>
+        </w:numPr>
+        <w:rPr>
+          <w:b/>
+          <w:color w:val="auto"/>
+          <w:sz w:val="23"/>
+          <w:szCs w:val="23"/>
+        </w:rPr>
+      </w:pPr>
+      <w:r>
+        <w:rPr>
+          <w:b/>
+          <w:color w:val="auto"/>
+          <w:sz w:val="23"/>
+          <w:szCs w:val="23"/>
+        </w:rPr>
+        <w:t xml:space="preserve">Traduzione dell’entità </w:t>
+      </w:r>
+      <w:proofErr w:type="spellStart"/>
+      <w:r>
+        <w:rPr>
+          <w:b/>
+          <w:color w:val="auto"/>
+          <w:sz w:val="23"/>
+          <w:szCs w:val="23"/>
+        </w:rPr>
+        <w:t>EmozioniCanzone</w:t>
+      </w:r>
+      <w:proofErr w:type="spellEnd"/>
+      <w:r>
+        <w:rPr>
+          <w:b/>
+          <w:color w:val="auto"/>
+          <w:sz w:val="23"/>
+          <w:szCs w:val="23"/>
+        </w:rPr>
+        <w:t xml:space="preserve">: </w:t>
+      </w:r>
+      <w:proofErr w:type="spellStart"/>
+      <w:proofErr w:type="gramStart"/>
+      <w:r>
+        <w:rPr>
+          <w:b/>
+          <w:color w:val="auto"/>
+          <w:sz w:val="23"/>
+          <w:szCs w:val="23"/>
+        </w:rPr>
+        <w:t>EmozioniCanzone</w:t>
+      </w:r>
+      <w:proofErr w:type="spellEnd"/>
+      <w:r>
+        <w:rPr>
+          <w:b/>
+          <w:color w:val="auto"/>
+          <w:sz w:val="23"/>
+          <w:szCs w:val="23"/>
+        </w:rPr>
+        <w:t>(</w:t>
+      </w:r>
+      <w:proofErr w:type="spellStart"/>
+      <w:proofErr w:type="gramEnd"/>
+      <w:r>
+        <w:rPr>
+          <w:b/>
+          <w:color w:val="auto"/>
+          <w:sz w:val="23"/>
+          <w:szCs w:val="23"/>
+          <w:u w:val="single"/>
+        </w:rPr>
+        <w:t>idValutazione</w:t>
+      </w:r>
+      <w:proofErr w:type="spellEnd"/>
+      <w:r>
+        <w:rPr>
+          <w:b/>
+          <w:color w:val="auto"/>
+          <w:sz w:val="23"/>
+          <w:szCs w:val="23"/>
+        </w:rPr>
+        <w:t xml:space="preserve">, </w:t>
+      </w:r>
+      <w:proofErr w:type="spellStart"/>
+      <w:r>
+        <w:rPr>
+          <w:b/>
+          <w:color w:val="auto"/>
+          <w:sz w:val="23"/>
+          <w:szCs w:val="23"/>
+        </w:rPr>
+        <w:t>amazement</w:t>
+      </w:r>
+      <w:proofErr w:type="spellEnd"/>
+      <w:r>
+        <w:rPr>
+          <w:b/>
+          <w:color w:val="auto"/>
+          <w:sz w:val="23"/>
+          <w:szCs w:val="23"/>
+        </w:rPr>
+        <w:t xml:space="preserve">, </w:t>
+      </w:r>
+      <w:r>
+        <w:rPr>
+          <w:b/>
+          <w:color w:val="auto"/>
+          <w:sz w:val="23"/>
+          <w:szCs w:val="23"/>
+        </w:rPr>
+        <w:t>nostalgia</w:t>
+      </w:r>
+      <w:r>
+        <w:rPr>
+          <w:b/>
+          <w:color w:val="auto"/>
+          <w:sz w:val="23"/>
+          <w:szCs w:val="23"/>
+        </w:rPr>
+        <w:t xml:space="preserve">, </w:t>
+      </w:r>
+      <w:proofErr w:type="spellStart"/>
+      <w:r>
+        <w:rPr>
+          <w:b/>
+          <w:color w:val="auto"/>
+          <w:sz w:val="23"/>
+          <w:szCs w:val="23"/>
+        </w:rPr>
+        <w:t>calmness</w:t>
+      </w:r>
+      <w:proofErr w:type="spellEnd"/>
+      <w:r>
+        <w:rPr>
+          <w:b/>
+          <w:color w:val="auto"/>
+          <w:sz w:val="23"/>
+          <w:szCs w:val="23"/>
+        </w:rPr>
+        <w:t xml:space="preserve">, </w:t>
+      </w:r>
+      <w:r>
+        <w:rPr>
+          <w:b/>
+          <w:color w:val="auto"/>
+          <w:sz w:val="23"/>
+          <w:szCs w:val="23"/>
+        </w:rPr>
+        <w:t>power</w:t>
+      </w:r>
+      <w:r>
+        <w:rPr>
+          <w:b/>
+          <w:color w:val="auto"/>
+          <w:sz w:val="23"/>
+          <w:szCs w:val="23"/>
+        </w:rPr>
+        <w:t xml:space="preserve">, </w:t>
+      </w:r>
+      <w:proofErr w:type="spellStart"/>
+      <w:r>
+        <w:rPr>
+          <w:b/>
+          <w:color w:val="auto"/>
+          <w:sz w:val="23"/>
+          <w:szCs w:val="23"/>
+        </w:rPr>
         <w:t>joy</w:t>
       </w:r>
-      <w:r>
-        <w:rPr>
-          <w:b/>
-          <w:color w:val="auto"/>
-          <w:sz w:val="23"/>
-          <w:szCs w:val="23"/>
-        </w:rPr>
-        <w:t>-notes, t</w:t>
+      <w:proofErr w:type="spellEnd"/>
+      <w:r>
+        <w:rPr>
+          <w:b/>
+          <w:color w:val="auto"/>
+          <w:sz w:val="23"/>
+          <w:szCs w:val="23"/>
+        </w:rPr>
+        <w:t xml:space="preserve">, </w:t>
+      </w:r>
+      <w:proofErr w:type="spellStart"/>
+      <w:r>
+        <w:rPr>
+          <w:b/>
+          <w:color w:val="auto"/>
+          <w:sz w:val="23"/>
+          <w:szCs w:val="23"/>
+        </w:rPr>
+        <w:t>t</w:t>
       </w:r>
       <w:r>
         <w:rPr>
@@ -4828,6 +5180,87 @@
         </w:rPr>
         <w:t>ension</w:t>
       </w:r>
+      <w:proofErr w:type="spellEnd"/>
+      <w:r>
+        <w:rPr>
+          <w:b/>
+          <w:color w:val="auto"/>
+          <w:sz w:val="23"/>
+          <w:szCs w:val="23"/>
+        </w:rPr>
+        <w:t xml:space="preserve">, </w:t>
+      </w:r>
+      <w:proofErr w:type="spellStart"/>
+      <w:r>
+        <w:rPr>
+          <w:b/>
+          <w:color w:val="auto"/>
+          <w:sz w:val="23"/>
+          <w:szCs w:val="23"/>
+        </w:rPr>
+        <w:t>sadness</w:t>
+      </w:r>
+      <w:proofErr w:type="spellEnd"/>
+      <w:r>
+        <w:rPr>
+          <w:b/>
+          <w:color w:val="auto"/>
+          <w:sz w:val="23"/>
+          <w:szCs w:val="23"/>
+        </w:rPr>
+        <w:t xml:space="preserve">, </w:t>
+      </w:r>
+      <w:proofErr w:type="spellStart"/>
+      <w:r>
+        <w:rPr>
+          <w:b/>
+          <w:color w:val="auto"/>
+          <w:sz w:val="23"/>
+          <w:szCs w:val="23"/>
+        </w:rPr>
+        <w:t>tenderness</w:t>
+      </w:r>
+      <w:proofErr w:type="spellEnd"/>
+      <w:r>
+        <w:rPr>
+          <w:b/>
+          <w:color w:val="auto"/>
+          <w:sz w:val="23"/>
+          <w:szCs w:val="23"/>
+        </w:rPr>
+        <w:t xml:space="preserve">, </w:t>
+      </w:r>
+      <w:proofErr w:type="spellStart"/>
+      <w:r>
+        <w:rPr>
+          <w:b/>
+          <w:color w:val="auto"/>
+          <w:sz w:val="23"/>
+          <w:szCs w:val="23"/>
+        </w:rPr>
+        <w:t>solemnity</w:t>
+      </w:r>
+      <w:proofErr w:type="spellEnd"/>
+      <w:r>
+        <w:rPr>
+          <w:b/>
+          <w:color w:val="auto"/>
+          <w:sz w:val="23"/>
+          <w:szCs w:val="23"/>
+        </w:rPr>
+        <w:t xml:space="preserve">, </w:t>
+      </w:r>
+      <w:proofErr w:type="spellStart"/>
+      <w:r>
+        <w:rPr>
+          <w:b/>
+          <w:color w:val="auto"/>
+          <w:sz w:val="23"/>
+          <w:szCs w:val="23"/>
+        </w:rPr>
+        <w:t>amazement</w:t>
+      </w:r>
+      <w:proofErr w:type="spellEnd"/>
       <w:r>
         <w:rPr>
           <w:b/>
@@ -4844,8 +5277,115 @@
           <w:sz w:val="23"/>
           <w:szCs w:val="23"/>
         </w:rPr>
+        <w:t>nostalgia</w:t>
+      </w:r>
+      <w:r>
+        <w:rPr>
+          <w:b/>
+          <w:color w:val="auto"/>
+          <w:sz w:val="23"/>
+          <w:szCs w:val="23"/>
+        </w:rPr>
+        <w:t xml:space="preserve">-notes, </w:t>
+      </w:r>
+      <w:proofErr w:type="spellStart"/>
+      <w:r>
+        <w:rPr>
+          <w:b/>
+          <w:color w:val="auto"/>
+          <w:sz w:val="23"/>
+          <w:szCs w:val="23"/>
+        </w:rPr>
+        <w:t>calmness</w:t>
+      </w:r>
+      <w:proofErr w:type="spellEnd"/>
+      <w:r>
+        <w:rPr>
+          <w:b/>
+          <w:color w:val="auto"/>
+          <w:sz w:val="23"/>
+          <w:szCs w:val="23"/>
+        </w:rPr>
+        <w:t xml:space="preserve">-notes, </w:t>
+      </w:r>
+      <w:r>
+        <w:rPr>
+          <w:b/>
+          <w:color w:val="auto"/>
+          <w:sz w:val="23"/>
+          <w:szCs w:val="23"/>
+        </w:rPr>
+        <w:t>power</w:t>
+      </w:r>
+      <w:r>
+        <w:rPr>
+          <w:b/>
+          <w:color w:val="auto"/>
+          <w:sz w:val="23"/>
+          <w:szCs w:val="23"/>
+        </w:rPr>
+        <w:t xml:space="preserve">-notes, </w:t>
+      </w:r>
+      <w:proofErr w:type="spellStart"/>
+      <w:r>
+        <w:rPr>
+          <w:b/>
+          <w:color w:val="auto"/>
+          <w:sz w:val="23"/>
+          <w:szCs w:val="23"/>
+        </w:rPr>
+        <w:t>joy</w:t>
+      </w:r>
+      <w:proofErr w:type="spellEnd"/>
+      <w:r>
+        <w:rPr>
+          <w:b/>
+          <w:color w:val="auto"/>
+          <w:sz w:val="23"/>
+          <w:szCs w:val="23"/>
+        </w:rPr>
+        <w:t xml:space="preserve">-notes, </w:t>
+      </w:r>
+      <w:proofErr w:type="spellStart"/>
+      <w:r>
+        <w:rPr>
+          <w:b/>
+          <w:color w:val="auto"/>
+          <w:sz w:val="23"/>
+          <w:szCs w:val="23"/>
+        </w:rPr>
+        <w:t>t</w:t>
+      </w:r>
+      <w:r>
+        <w:rPr>
+          <w:b/>
+          <w:color w:val="auto"/>
+          <w:sz w:val="23"/>
+          <w:szCs w:val="23"/>
+        </w:rPr>
+        <w:t>ension</w:t>
+      </w:r>
+      <w:proofErr w:type="spellEnd"/>
+      <w:r>
+        <w:rPr>
+          <w:b/>
+          <w:color w:val="auto"/>
+          <w:sz w:val="23"/>
+          <w:szCs w:val="23"/>
+        </w:rPr>
+        <w:t xml:space="preserve">-notes, </w:t>
+      </w:r>
+      <w:proofErr w:type="spellStart"/>
+      <w:r>
+        <w:rPr>
+          <w:b/>
+          <w:color w:val="auto"/>
+          <w:sz w:val="23"/>
+          <w:szCs w:val="23"/>
+        </w:rPr>
         <w:t>sadness</w:t>
       </w:r>
+      <w:proofErr w:type="spellEnd"/>
       <w:r>
         <w:rPr>
           <w:b/>
@@ -4855,6 +5395,7 @@
         </w:rPr>
         <w:t xml:space="preserve">-notes, </w:t>
       </w:r>
+      <w:proofErr w:type="spellStart"/>
       <w:r>
         <w:rPr>
           <w:b/>
@@ -4864,6 +5405,7 @@
         </w:rPr>
         <w:t>tenderness</w:t>
       </w:r>
+      <w:proofErr w:type="spellEnd"/>
       <w:r>
         <w:rPr>
           <w:b/>
@@ -4985,6 +5527,18 @@
         </w:rPr>
         <w:t>)</w:t>
       </w:r>
+    </w:p>
+    <w:p>
+      <w:pPr>
+        <w:pStyle w:val="Default"/>
+        <w:ind w:left="2140"/>
+        <w:rPr>
+          <w:b/>
+          <w:color w:val="auto"/>
+          <w:sz w:val="23"/>
+          <w:szCs w:val="23"/>
+        </w:rPr>
+      </w:pPr>
     </w:p>
     <w:p>
       <w:pPr>
@@ -5110,6 +5664,7 @@
       <w:r>
         <w:rPr>
           <w:b/>
+          <w:noProof/>
           <w:sz w:val="23"/>
           <w:szCs w:val="23"/>
         </w:rPr>
@@ -5239,13 +5794,23 @@
           <w:szCs w:val="23"/>
         </w:rPr>
       </w:pPr>
-      <w:r>
-        <w:rPr>
-          <w:b/>
-          <w:sz w:val="23"/>
-          <w:szCs w:val="23"/>
-        </w:rPr>
-        <w:t xml:space="preserve">getEmozioniFromBrano 1 </w:t>
+      <w:proofErr w:type="spellStart"/>
+      <w:r>
+        <w:rPr>
+          <w:b/>
+          <w:sz w:val="23"/>
+          <w:szCs w:val="23"/>
+        </w:rPr>
+        <w:t>getEmozioniFromBrano</w:t>
+      </w:r>
+      <w:proofErr w:type="spellEnd"/>
+      <w:r>
+        <w:rPr>
+          <w:b/>
+          <w:sz w:val="23"/>
+          <w:szCs w:val="23"/>
+        </w:rPr>
+        <w:t xml:space="preserve"> 1 </w:t>
       </w:r>
       <w:r>
         <w:rPr>
@@ -5336,13 +5901,23 @@
           <w:szCs w:val="23"/>
         </w:rPr>
       </w:pPr>
-      <w:r>
-        <w:rPr>
-          <w:b/>
-          <w:sz w:val="23"/>
-          <w:szCs w:val="23"/>
-        </w:rPr>
-        <w:t xml:space="preserve">getEmozioniFromBrano 2 </w:t>
+      <w:proofErr w:type="spellStart"/>
+      <w:r>
+        <w:rPr>
+          <w:b/>
+          <w:sz w:val="23"/>
+          <w:szCs w:val="23"/>
+        </w:rPr>
+        <w:t>getEmozioniFromBrano</w:t>
+      </w:r>
+      <w:proofErr w:type="spellEnd"/>
+      <w:r>
+        <w:rPr>
+          <w:b/>
+          <w:sz w:val="23"/>
+          <w:szCs w:val="23"/>
+        </w:rPr>
+        <w:t xml:space="preserve"> 2 </w:t>
       </w:r>
       <w:r>
         <w:rPr>
@@ -5499,88 +6074,22 @@
           <w:szCs w:val="23"/>
         </w:rPr>
       </w:pPr>
-    </w:p>
-    <w:p>
-      <w:pPr>
-        <w:pStyle w:val="Default"/>
-        <w:numPr>
-          <w:ilvl w:val="1"/>
-          <w:numId w:val="18"/>
-        </w:numPr>
-        <w:rPr>
-          <w:b/>
-          <w:sz w:val="23"/>
-          <w:szCs w:val="23"/>
-        </w:rPr>
-      </w:pPr>
-      <w:r>
-        <w:rPr>
-          <w:b/>
-          <w:sz w:val="23"/>
-          <w:szCs w:val="23"/>
-        </w:rPr>
-        <w:t xml:space="preserve">Filtra per titolo </w:t>
-      </w:r>
-      <w:r>
-        <w:rPr>
-          <w:b/>
-          <w:sz w:val="23"/>
-          <w:szCs w:val="23"/>
-        </w:rPr>
-        <w:t>–</w:t>
-      </w:r>
-      <w:r>
-        <w:rPr>
-          <w:b/>
-          <w:sz w:val="23"/>
-          <w:szCs w:val="23"/>
-        </w:rPr>
-        <w:t xml:space="preserve"> </w:t>
-      </w:r>
-      <w:r>
-        <w:rPr>
-          <w:b/>
-          <w:sz w:val="23"/>
-          <w:szCs w:val="23"/>
-        </w:rPr>
-        <w:t xml:space="preserve">Restituisce le </w:t>
-      </w:r>
-      <w:r>
-        <w:rPr>
-          <w:b/>
-          <w:sz w:val="23"/>
-          <w:szCs w:val="23"/>
-        </w:rPr>
-        <w:t>canzoni filtrate per il titolo specificato</w:t>
-      </w:r>
-    </w:p>
-    <w:p>
-      <w:pPr>
-        <w:pStyle w:val="Default"/>
-        <w:ind w:left="792"/>
-        <w:rPr>
-          <w:b/>
-          <w:sz w:val="23"/>
-          <w:szCs w:val="23"/>
-        </w:rPr>
-      </w:pPr>
       <w:r>
         <w:rPr>
           <w:noProof/>
           <w:sz w:val="28"/>
           <w:szCs w:val="28"/>
         </w:rPr>
-        <w:lastRenderedPageBreak/>
         <w:drawing>
-          <wp:anchor distT="0" distB="0" distL="114300" distR="114300" simplePos="0" relativeHeight="251672576" behindDoc="1" locked="0" layoutInCell="1" allowOverlap="1" wp14:anchorId="4564C9E8" wp14:editId="1D4D18C7">
+          <wp:anchor distT="0" distB="0" distL="114300" distR="114300" simplePos="0" relativeHeight="251672576" behindDoc="1" locked="0" layoutInCell="1" allowOverlap="1" wp14:anchorId="4564C9E8" wp14:editId="5ADC6F75">
             <wp:simplePos x="0" y="0"/>
             <wp:positionH relativeFrom="page">
-              <wp:posOffset>0</wp:posOffset>
+              <wp:align>left</wp:align>
             </wp:positionH>
             <wp:positionV relativeFrom="paragraph">
-              <wp:posOffset>-968034</wp:posOffset>
+              <wp:posOffset>-1165225</wp:posOffset>
             </wp:positionV>
-            <wp:extent cx="8293735" cy="10808703"/>
+            <wp:extent cx="8293453" cy="10953750"/>
             <wp:effectExtent l="0" t="0" r="0" b="0"/>
             <wp:wrapNone/>
             <wp:docPr id="1075686744" name="Immagine 1075686744"/>
@@ -5609,7 +6118,7 @@
                   <pic:spPr>
                     <a:xfrm>
                       <a:off x="0" y="0"/>
-                      <a:ext cx="8294891" cy="10810210"/>
+                      <a:ext cx="8295500" cy="10956454"/>
                     </a:xfrm>
                     <a:prstGeom prst="rect">
                       <a:avLst/>
@@ -5627,6 +6136,71 @@
           </wp:anchor>
         </w:drawing>
       </w:r>
+    </w:p>
+    <w:p>
+      <w:pPr>
+        <w:pStyle w:val="Default"/>
+        <w:numPr>
+          <w:ilvl w:val="1"/>
+          <w:numId w:val="18"/>
+        </w:numPr>
+        <w:rPr>
+          <w:b/>
+          <w:sz w:val="23"/>
+          <w:szCs w:val="23"/>
+        </w:rPr>
+      </w:pPr>
+      <w:r>
+        <w:rPr>
+          <w:b/>
+          <w:sz w:val="23"/>
+          <w:szCs w:val="23"/>
+        </w:rPr>
+        <w:t xml:space="preserve">Filtra per titolo </w:t>
+      </w:r>
+      <w:r>
+        <w:rPr>
+          <w:b/>
+          <w:sz w:val="23"/>
+          <w:szCs w:val="23"/>
+        </w:rPr>
+        <w:t>–</w:t>
+      </w:r>
+      <w:r>
+        <w:rPr>
+          <w:b/>
+          <w:sz w:val="23"/>
+          <w:szCs w:val="23"/>
+        </w:rPr>
+        <w:t xml:space="preserve"> </w:t>
+      </w:r>
+      <w:r>
+        <w:rPr>
+          <w:b/>
+          <w:sz w:val="23"/>
+          <w:szCs w:val="23"/>
+        </w:rPr>
+        <w:t xml:space="preserve">Restituisce le </w:t>
+      </w:r>
+      <w:r>
+        <w:rPr>
+          <w:b/>
+          <w:sz w:val="23"/>
+          <w:szCs w:val="23"/>
+        </w:rPr>
+        <w:t>canzoni filtrate per il titolo specificato</w:t>
+      </w:r>
+    </w:p>
+    <w:p>
+      <w:pPr>
+        <w:pStyle w:val="Default"/>
+        <w:ind w:left="792"/>
+        <w:rPr>
+          <w:b/>
+          <w:sz w:val="23"/>
+          <w:szCs w:val="23"/>
+        </w:rPr>
+      </w:pPr>
       <w:r>
         <w:rPr>
           <w:noProof/>
@@ -5780,13 +6354,23 @@
           <w:szCs w:val="23"/>
         </w:rPr>
       </w:pPr>
-      <w:r>
-        <w:rPr>
-          <w:b/>
-          <w:sz w:val="23"/>
-          <w:szCs w:val="23"/>
-        </w:rPr>
-        <w:t xml:space="preserve">getCanzoniForPlaylist </w:t>
+      <w:proofErr w:type="spellStart"/>
+      <w:r>
+        <w:rPr>
+          <w:b/>
+          <w:sz w:val="23"/>
+          <w:szCs w:val="23"/>
+        </w:rPr>
+        <w:t>getCanzoniForPlaylist</w:t>
+      </w:r>
+      <w:proofErr w:type="spellEnd"/>
+      <w:r>
+        <w:rPr>
+          <w:b/>
+          <w:sz w:val="23"/>
+          <w:szCs w:val="23"/>
+        </w:rPr>
+        <w:t xml:space="preserve"> </w:t>
       </w:r>
       <w:r>
         <w:rPr>
@@ -5878,13 +6462,23 @@
           <w:szCs w:val="23"/>
         </w:rPr>
       </w:pPr>
-      <w:r>
-        <w:rPr>
-          <w:b/>
-          <w:sz w:val="23"/>
-          <w:szCs w:val="23"/>
-        </w:rPr>
-        <w:t xml:space="preserve">createPlaylist 1 - </w:t>
+      <w:proofErr w:type="spellStart"/>
+      <w:r>
+        <w:rPr>
+          <w:b/>
+          <w:sz w:val="23"/>
+          <w:szCs w:val="23"/>
+        </w:rPr>
+        <w:t>createPlaylist</w:t>
+      </w:r>
+      <w:proofErr w:type="spellEnd"/>
+      <w:r>
+        <w:rPr>
+          <w:b/>
+          <w:sz w:val="23"/>
+          <w:szCs w:val="23"/>
+        </w:rPr>
+        <w:t xml:space="preserve"> 1 - </w:t>
       </w:r>
       <w:r>
         <w:rPr>
@@ -5976,6 +6570,69 @@
           <w:szCs w:val="23"/>
         </w:rPr>
       </w:pPr>
+      <w:r>
+        <w:rPr>
+          <w:noProof/>
+          <w:sz w:val="28"/>
+          <w:szCs w:val="28"/>
+        </w:rPr>
+        <w:lastRenderedPageBreak/>
+        <w:drawing>
+          <wp:anchor distT="0" distB="0" distL="114300" distR="114300" simplePos="0" relativeHeight="251676672" behindDoc="1" locked="0" layoutInCell="1" allowOverlap="1" wp14:anchorId="496242C9" wp14:editId="22EDB128">
+            <wp:simplePos x="0" y="0"/>
+            <wp:positionH relativeFrom="column">
+              <wp:posOffset>-1665605</wp:posOffset>
+            </wp:positionH>
+            <wp:positionV relativeFrom="paragraph">
+              <wp:posOffset>-886460</wp:posOffset>
+            </wp:positionV>
+            <wp:extent cx="10414585" cy="13749314"/>
+            <wp:effectExtent l="0" t="0" r="6350" b="5080"/>
+            <wp:wrapNone/>
+            <wp:docPr id="510853968" name="Immagine 510853968"/>
+            <wp:cNvGraphicFramePr>
+              <a:graphicFrameLocks xmlns:a="http://schemas.openxmlformats.org/drawingml/2006/main" noChangeAspect="1"/>
+            </wp:cNvGraphicFramePr>
+            <a:graphic xmlns:a="http://schemas.openxmlformats.org/drawingml/2006/main">
+              <a:graphicData uri="http://schemas.openxmlformats.org/drawingml/2006/picture">
+                <pic:pic xmlns:pic="http://schemas.openxmlformats.org/drawingml/2006/picture">
+                  <pic:nvPicPr>
+                    <pic:cNvPr id="2050864362" name="Immagine 2050864362"/>
+                    <pic:cNvPicPr/>
+                  </pic:nvPicPr>
+                  <pic:blipFill>
+                    <a:blip r:embed="rId8">
+                      <a:extLst>
+                        <a:ext uri="{28A0092B-C50C-407E-A947-70E740481C1C}">
+                          <a14:useLocalDpi xmlns:a14="http://schemas.microsoft.com/office/drawing/2010/main" val="0"/>
+                        </a:ext>
+                      </a:extLst>
+                    </a:blip>
+                    <a:stretch>
+                      <a:fillRect/>
+                    </a:stretch>
+                  </pic:blipFill>
+                  <pic:spPr>
+                    <a:xfrm>
+                      <a:off x="0" y="0"/>
+                      <a:ext cx="10414585" cy="13749314"/>
+                    </a:xfrm>
+                    <a:prstGeom prst="rect">
+                      <a:avLst/>
+                    </a:prstGeom>
+                  </pic:spPr>
+                </pic:pic>
+              </a:graphicData>
+            </a:graphic>
+            <wp14:sizeRelH relativeFrom="margin">
+              <wp14:pctWidth>0</wp14:pctWidth>
+            </wp14:sizeRelH>
+            <wp14:sizeRelV relativeFrom="margin">
+              <wp14:pctHeight>0</wp14:pctHeight>
+            </wp14:sizeRelV>
+          </wp:anchor>
+        </w:drawing>
+      </w:r>
       <w:r>
         <w:rPr>
           <w:noProof/>
@@ -6038,13 +6695,23 @@
           </wp:anchor>
         </w:drawing>
       </w:r>
-      <w:r>
-        <w:rPr>
-          <w:b/>
-          <w:sz w:val="23"/>
-          <w:szCs w:val="23"/>
-        </w:rPr>
-        <w:t xml:space="preserve">createPlaylist 2 - Inserimento delle canzoni all'interno della playlist tramite inserimento nella </w:t>
+      <w:proofErr w:type="spellStart"/>
+      <w:r>
+        <w:rPr>
+          <w:b/>
+          <w:sz w:val="23"/>
+          <w:szCs w:val="23"/>
+        </w:rPr>
+        <w:t>createPlaylist</w:t>
+      </w:r>
+      <w:proofErr w:type="spellEnd"/>
+      <w:r>
+        <w:rPr>
+          <w:b/>
+          <w:sz w:val="23"/>
+          <w:szCs w:val="23"/>
+        </w:rPr>
+        <w:t xml:space="preserve"> 2 - Inserimento delle canzoni all'interno della playlist tramite inserimento nella </w:t>
       </w:r>
       <w:r>
         <w:rPr>
@@ -6086,79 +6753,11 @@
         </w:rPr>
         <w:t>”</w:t>
       </w:r>
-    </w:p>
-    <w:p>
-      <w:pPr>
-        <w:pStyle w:val="Default"/>
-        <w:ind w:left="792"/>
-        <w:rPr>
-          <w:b/>
-          <w:sz w:val="23"/>
-          <w:szCs w:val="23"/>
-        </w:rPr>
-      </w:pPr>
       <w:r>
         <w:rPr>
           <w:noProof/>
-          <w:sz w:val="28"/>
-          <w:szCs w:val="28"/>
-        </w:rPr>
-        <w:lastRenderedPageBreak/>
-        <w:drawing>
-          <wp:anchor distT="0" distB="0" distL="114300" distR="114300" simplePos="0" relativeHeight="251676672" behindDoc="1" locked="0" layoutInCell="1" allowOverlap="1" wp14:anchorId="496242C9" wp14:editId="44B12946">
-            <wp:simplePos x="0" y="0"/>
-            <wp:positionH relativeFrom="column">
-              <wp:posOffset>-1770968</wp:posOffset>
-            </wp:positionH>
-            <wp:positionV relativeFrom="paragraph">
-              <wp:posOffset>-974857</wp:posOffset>
-            </wp:positionV>
-            <wp:extent cx="10414585" cy="13749314"/>
-            <wp:effectExtent l="0" t="0" r="6350" b="5080"/>
-            <wp:wrapNone/>
-            <wp:docPr id="510853968" name="Immagine 510853968"/>
-            <wp:cNvGraphicFramePr>
-              <a:graphicFrameLocks xmlns:a="http://schemas.openxmlformats.org/drawingml/2006/main" noChangeAspect="1"/>
-            </wp:cNvGraphicFramePr>
-            <a:graphic xmlns:a="http://schemas.openxmlformats.org/drawingml/2006/main">
-              <a:graphicData uri="http://schemas.openxmlformats.org/drawingml/2006/picture">
-                <pic:pic xmlns:pic="http://schemas.openxmlformats.org/drawingml/2006/picture">
-                  <pic:nvPicPr>
-                    <pic:cNvPr id="2050864362" name="Immagine 2050864362"/>
-                    <pic:cNvPicPr/>
-                  </pic:nvPicPr>
-                  <pic:blipFill>
-                    <a:blip r:embed="rId8">
-                      <a:extLst>
-                        <a:ext uri="{28A0092B-C50C-407E-A947-70E740481C1C}">
-                          <a14:useLocalDpi xmlns:a14="http://schemas.microsoft.com/office/drawing/2010/main" val="0"/>
-                        </a:ext>
-                      </a:extLst>
-                    </a:blip>
-                    <a:stretch>
-                      <a:fillRect/>
-                    </a:stretch>
-                  </pic:blipFill>
-                  <pic:spPr>
-                    <a:xfrm>
-                      <a:off x="0" y="0"/>
-                      <a:ext cx="10429080" cy="13768450"/>
-                    </a:xfrm>
-                    <a:prstGeom prst="rect">
-                      <a:avLst/>
-                    </a:prstGeom>
-                  </pic:spPr>
-                </pic:pic>
-              </a:graphicData>
-            </a:graphic>
-            <wp14:sizeRelH relativeFrom="margin">
-              <wp14:pctWidth>0</wp14:pctWidth>
-            </wp14:sizeRelH>
-            <wp14:sizeRelV relativeFrom="margin">
-              <wp14:pctHeight>0</wp14:pctHeight>
-            </wp14:sizeRelV>
-          </wp:anchor>
-        </w:drawing>
+        </w:rPr>
+        <w:t xml:space="preserve"> </w:t>
       </w:r>
       <w:r>
         <w:rPr>
@@ -6166,9 +6765,9 @@
           <w:lang w:val="en-US"/>
         </w:rPr>
         <w:drawing>
-          <wp:inline distT="0" distB="0" distL="0" distR="0" wp14:anchorId="7B65ABD9" wp14:editId="4B5149A9">
-            <wp:extent cx="6120130" cy="1664820"/>
-            <wp:effectExtent l="0" t="0" r="0" b="0"/>
+          <wp:inline distT="0" distB="0" distL="0" distR="0" wp14:anchorId="008E60FD" wp14:editId="712B6D0D">
+            <wp:extent cx="5847558" cy="1590675"/>
+            <wp:effectExtent l="0" t="0" r="1270" b="0"/>
             <wp:docPr id="1374675372" name="Immagine 1" descr="Immagine che contiene testo, schermata, Carattere&#10;&#10;Descrizione generata automaticamente"/>
             <wp:cNvGraphicFramePr>
               <a:graphicFrameLocks xmlns:a="http://schemas.openxmlformats.org/drawingml/2006/main" noChangeAspect="1"/>
@@ -6189,7 +6788,7 @@
                   <pic:spPr>
                     <a:xfrm>
                       <a:off x="0" y="0"/>
-                      <a:ext cx="6120130" cy="1664820"/>
+                      <a:ext cx="5913391" cy="1608583"/>
                     </a:xfrm>
                     <a:prstGeom prst="rect">
                       <a:avLst/>
@@ -6205,6 +6804,17 @@
     <w:p>
       <w:pPr>
         <w:pStyle w:val="Default"/>
+        <w:ind w:left="792"/>
+        <w:rPr>
+          <w:b/>
+          <w:sz w:val="23"/>
+          <w:szCs w:val="23"/>
+        </w:rPr>
+      </w:pPr>
+    </w:p>
+    <w:p>
+      <w:pPr>
+        <w:pStyle w:val="Default"/>
         <w:numPr>
           <w:ilvl w:val="1"/>
           <w:numId w:val="18"/>
@@ -6215,13 +6825,23 @@
           <w:szCs w:val="23"/>
         </w:rPr>
       </w:pPr>
-      <w:r>
-        <w:rPr>
-          <w:b/>
-          <w:sz w:val="23"/>
-          <w:szCs w:val="23"/>
-        </w:rPr>
-        <w:t xml:space="preserve">getPlaylist - </w:t>
+      <w:proofErr w:type="spellStart"/>
+      <w:r>
+        <w:rPr>
+          <w:b/>
+          <w:sz w:val="23"/>
+          <w:szCs w:val="23"/>
+        </w:rPr>
+        <w:t>getPlaylist</w:t>
+      </w:r>
+      <w:proofErr w:type="spellEnd"/>
+      <w:r>
+        <w:rPr>
+          <w:b/>
+          <w:sz w:val="23"/>
+          <w:szCs w:val="23"/>
+        </w:rPr>
+        <w:t xml:space="preserve"> - </w:t>
       </w:r>
       <w:r>
         <w:rPr>
@@ -6315,13 +6935,23 @@
           <w:szCs w:val="23"/>
         </w:rPr>
       </w:pPr>
-      <w:r>
-        <w:rPr>
-          <w:b/>
-          <w:sz w:val="23"/>
-          <w:szCs w:val="23"/>
-        </w:rPr>
-        <w:t xml:space="preserve">getCanzoniFromPlaylist </w:t>
+      <w:proofErr w:type="spellStart"/>
+      <w:r>
+        <w:rPr>
+          <w:b/>
+          <w:sz w:val="23"/>
+          <w:szCs w:val="23"/>
+        </w:rPr>
+        <w:t>getCanzoniFromPlaylist</w:t>
+      </w:r>
+      <w:proofErr w:type="spellEnd"/>
+      <w:r>
+        <w:rPr>
+          <w:b/>
+          <w:sz w:val="23"/>
+          <w:szCs w:val="23"/>
+        </w:rPr>
+        <w:t xml:space="preserve"> </w:t>
       </w:r>
       <w:r>
         <w:rPr>
@@ -6421,13 +7051,23 @@
           <w:szCs w:val="23"/>
         </w:rPr>
       </w:pPr>
-      <w:r>
-        <w:rPr>
-          <w:b/>
-          <w:sz w:val="23"/>
-          <w:szCs w:val="23"/>
-        </w:rPr>
-        <w:t xml:space="preserve">inserisciEmozione - </w:t>
+      <w:proofErr w:type="spellStart"/>
+      <w:r>
+        <w:rPr>
+          <w:b/>
+          <w:sz w:val="23"/>
+          <w:szCs w:val="23"/>
+        </w:rPr>
+        <w:t>inserisciEmozione</w:t>
+      </w:r>
+      <w:proofErr w:type="spellEnd"/>
+      <w:r>
+        <w:rPr>
+          <w:b/>
+          <w:sz w:val="23"/>
+          <w:szCs w:val="23"/>
+        </w:rPr>
+        <w:t xml:space="preserve"> - </w:t>
       </w:r>
       <w:r>
         <w:rPr>
@@ -6581,7 +7221,7 @@
 </file>
 
 <file path=word/endnotes.xml><?xml version="1.0" encoding="utf-8"?>
-<w:endnotes xmlns:wpc="http://schemas.microsoft.com/office/word/2010/wordprocessingCanvas" xmlns:cx="http://schemas.microsoft.com/office/drawing/2014/chartex" xmlns:cx1="http://schemas.microsoft.com/office/drawing/2015/9/8/chartex" xmlns:cx2="http://schemas.microsoft.com/office/drawing/2015/10/21/chartex" xmlns:cx3="http://schemas.microsoft.com/office/drawing/2016/5/9/chartex" xmlns:cx4="http://schemas.microsoft.com/office/drawing/2016/5/10/chartex" xmlns:cx5="http://schemas.microsoft.com/office/drawing/2016/5/11/chartex" xmlns:cx6="http://schemas.microsoft.com/office/drawing/2016/5/12/chartex" xmlns:cx7="http://schemas.microsoft.com/office/drawing/2016/5/13/chartex" xmlns:cx8="http://schemas.microsoft.com/office/drawing/2016/5/14/chartex" xmlns:mc="http://schemas.openxmlformats.org/markup-compatibility/2006" xmlns:aink="http://schemas.microsoft.com/office/drawing/2016/ink" xmlns:am3d="http://schemas.microsoft.com/office/drawing/2017/model3d" xmlns:o="urn:schemas-microsoft-com:office:office" xmlns:oel="http://schemas.microsoft.com/office/2019/extlst" xmlns:r="http://schemas.openxmlformats.org/officeDocument/2006/relationships" xmlns:m="http://schemas.openxmlformats.org/officeDocument/2006/math" xmlns:v="urn:schemas-microsoft-com:vml" xmlns:wp14="http://schemas.microsoft.com/office/word/2010/wordprocessingDrawing" xmlns:wp="http://schemas.openxmlformats.org/drawingml/2006/wordprocessingDrawing" xmlns:w10="urn:schemas-microsoft-com:office:word" xmlns:w="http://schemas.openxmlformats.org/wordprocessingml/2006/main" xmlns:w14="http://schemas.microsoft.com/office/word/2010/wordml" xmlns:w15="http://schemas.microsoft.com/office/word/2012/wordml" xmlns:w16cex="http://schemas.microsoft.com/office/word/2018/wordml/cex" xmlns:w16cid="http://schemas.microsoft.com/office/word/2016/wordml/cid" xmlns:w16="http://schemas.microsoft.com/office/word/2018/wordml" xmlns:w16du="http://schemas.microsoft.com/office/word/2023/wordml/word16du" xmlns:w16sdtdh="http://schemas.microsoft.com/office/word/2020/wordml/sdtdatahash" xmlns:w16se="http://schemas.microsoft.com/office/word/2015/wordml/symex" xmlns:wpg="http://schemas.microsoft.com/office/word/2010/wordprocessingGroup" xmlns:wpi="http://schemas.microsoft.com/office/word/2010/wordprocessingInk" xmlns:wne="http://schemas.microsoft.com/office/word/2006/wordml" xmlns:wps="http://schemas.microsoft.com/office/word/2010/wordprocessingShape" mc:Ignorable="w14 w15 w16se w16cid w16 w16cex w16sdtdh wp14">
+<w:endnotes xmlns:wpc="http://schemas.microsoft.com/office/word/2010/wordprocessingCanvas" xmlns:cx="http://schemas.microsoft.com/office/drawing/2014/chartex" xmlns:cx1="http://schemas.microsoft.com/office/drawing/2015/9/8/chartex" xmlns:cx2="http://schemas.microsoft.com/office/drawing/2015/10/21/chartex" xmlns:cx3="http://schemas.microsoft.com/office/drawing/2016/5/9/chartex" xmlns:cx4="http://schemas.microsoft.com/office/drawing/2016/5/10/chartex" xmlns:cx5="http://schemas.microsoft.com/office/drawing/2016/5/11/chartex" xmlns:cx6="http://schemas.microsoft.com/office/drawing/2016/5/12/chartex" xmlns:cx7="http://schemas.microsoft.com/office/drawing/2016/5/13/chartex" xmlns:cx8="http://schemas.microsoft.com/office/drawing/2016/5/14/chartex" xmlns:mc="http://schemas.openxmlformats.org/markup-compatibility/2006" xmlns:aink="http://schemas.microsoft.com/office/drawing/2016/ink" xmlns:am3d="http://schemas.microsoft.com/office/drawing/2017/model3d" xmlns:o="urn:schemas-microsoft-com:office:office" xmlns:oel="http://schemas.microsoft.com/office/2019/extlst" xmlns:r="http://schemas.openxmlformats.org/officeDocument/2006/relationships" xmlns:m="http://schemas.openxmlformats.org/officeDocument/2006/math" xmlns:v="urn:schemas-microsoft-com:vml" xmlns:wp14="http://schemas.microsoft.com/office/word/2010/wordprocessingDrawing" xmlns:wp="http://schemas.openxmlformats.org/drawingml/2006/wordprocessingDrawing" xmlns:w10="urn:schemas-microsoft-com:office:word" xmlns:w="http://schemas.openxmlformats.org/wordprocessingml/2006/main" xmlns:w14="http://schemas.microsoft.com/office/word/2010/wordml" xmlns:w15="http://schemas.microsoft.com/office/word/2012/wordml" xmlns:w16cex="http://schemas.microsoft.com/office/word/2018/wordml/cex" xmlns:w16cid="http://schemas.microsoft.com/office/word/2016/wordml/cid" xmlns:w16="http://schemas.microsoft.com/office/word/2018/wordml" xmlns:w16sdtdh="http://schemas.microsoft.com/office/word/2020/wordml/sdtdatahash" xmlns:w16se="http://schemas.microsoft.com/office/word/2015/wordml/symex" xmlns:wpg="http://schemas.microsoft.com/office/word/2010/wordprocessingGroup" xmlns:wpi="http://schemas.microsoft.com/office/word/2010/wordprocessingInk" xmlns:wne="http://schemas.microsoft.com/office/word/2006/wordml" xmlns:wps="http://schemas.microsoft.com/office/word/2010/wordprocessingShape" mc:Ignorable="w14 w15 w16se w16cid w16 w16cex w16sdtdh wp14">
   <w:endnote w:type="separator" w:id="-1">
     <w:p>
       <w:pPr>
@@ -6606,7 +7246,7 @@
 </file>
 
 <file path=word/footer1.xml><?xml version="1.0" encoding="utf-8"?>
-<w:ftr xmlns:wpc="http://schemas.microsoft.com/office/word/2010/wordprocessingCanvas" xmlns:cx="http://schemas.microsoft.com/office/drawing/2014/chartex" xmlns:cx1="http://schemas.microsoft.com/office/drawing/2015/9/8/chartex" xmlns:cx2="http://schemas.microsoft.com/office/drawing/2015/10/21/chartex" xmlns:cx3="http://schemas.microsoft.com/office/drawing/2016/5/9/chartex" xmlns:cx4="http://schemas.microsoft.com/office/drawing/2016/5/10/chartex" xmlns:cx5="http://schemas.microsoft.com/office/drawing/2016/5/11/chartex" xmlns:cx6="http://schemas.microsoft.com/office/drawing/2016/5/12/chartex" xmlns:cx7="http://schemas.microsoft.com/office/drawing/2016/5/13/chartex" xmlns:cx8="http://schemas.microsoft.com/office/drawing/2016/5/14/chartex" xmlns:mc="http://schemas.openxmlformats.org/markup-compatibility/2006" xmlns:aink="http://schemas.microsoft.com/office/drawing/2016/ink" xmlns:am3d="http://schemas.microsoft.com/office/drawing/2017/model3d" xmlns:o="urn:schemas-microsoft-com:office:office" xmlns:oel="http://schemas.microsoft.com/office/2019/extlst" xmlns:r="http://schemas.openxmlformats.org/officeDocument/2006/relationships" xmlns:m="http://schemas.openxmlformats.org/officeDocument/2006/math" xmlns:v="urn:schemas-microsoft-com:vml" xmlns:wp14="http://schemas.microsoft.com/office/word/2010/wordprocessingDrawing" xmlns:wp="http://schemas.openxmlformats.org/drawingml/2006/wordprocessingDrawing" xmlns:w10="urn:schemas-microsoft-com:office:word" xmlns:w="http://schemas.openxmlformats.org/wordprocessingml/2006/main" xmlns:w14="http://schemas.microsoft.com/office/word/2010/wordml" xmlns:w15="http://schemas.microsoft.com/office/word/2012/wordml" xmlns:w16cex="http://schemas.microsoft.com/office/word/2018/wordml/cex" xmlns:w16cid="http://schemas.microsoft.com/office/word/2016/wordml/cid" xmlns:w16="http://schemas.microsoft.com/office/word/2018/wordml" xmlns:w16du="http://schemas.microsoft.com/office/word/2023/wordml/word16du" xmlns:w16sdtdh="http://schemas.microsoft.com/office/word/2020/wordml/sdtdatahash" xmlns:w16se="http://schemas.microsoft.com/office/word/2015/wordml/symex" xmlns:wpg="http://schemas.microsoft.com/office/word/2010/wordprocessingGroup" xmlns:wpi="http://schemas.microsoft.com/office/word/2010/wordprocessingInk" xmlns:wne="http://schemas.microsoft.com/office/word/2006/wordml" xmlns:wps="http://schemas.microsoft.com/office/word/2010/wordprocessingShape" mc:Ignorable="w14 w15 w16se w16cid w16 w16cex w16sdtdh wp14">
+<w:ftr xmlns:wpc="http://schemas.microsoft.com/office/word/2010/wordprocessingCanvas" xmlns:cx="http://schemas.microsoft.com/office/drawing/2014/chartex" xmlns:cx1="http://schemas.microsoft.com/office/drawing/2015/9/8/chartex" xmlns:cx2="http://schemas.microsoft.com/office/drawing/2015/10/21/chartex" xmlns:cx3="http://schemas.microsoft.com/office/drawing/2016/5/9/chartex" xmlns:cx4="http://schemas.microsoft.com/office/drawing/2016/5/10/chartex" xmlns:cx5="http://schemas.microsoft.com/office/drawing/2016/5/11/chartex" xmlns:cx6="http://schemas.microsoft.com/office/drawing/2016/5/12/chartex" xmlns:cx7="http://schemas.microsoft.com/office/drawing/2016/5/13/chartex" xmlns:cx8="http://schemas.microsoft.com/office/drawing/2016/5/14/chartex" xmlns:mc="http://schemas.openxmlformats.org/markup-compatibility/2006" xmlns:aink="http://schemas.microsoft.com/office/drawing/2016/ink" xmlns:am3d="http://schemas.microsoft.com/office/drawing/2017/model3d" xmlns:o="urn:schemas-microsoft-com:office:office" xmlns:oel="http://schemas.microsoft.com/office/2019/extlst" xmlns:r="http://schemas.openxmlformats.org/officeDocument/2006/relationships" xmlns:m="http://schemas.openxmlformats.org/officeDocument/2006/math" xmlns:v="urn:schemas-microsoft-com:vml" xmlns:wp14="http://schemas.microsoft.com/office/word/2010/wordprocessingDrawing" xmlns:wp="http://schemas.openxmlformats.org/drawingml/2006/wordprocessingDrawing" xmlns:w10="urn:schemas-microsoft-com:office:word" xmlns:w="http://schemas.openxmlformats.org/wordprocessingml/2006/main" xmlns:w14="http://schemas.microsoft.com/office/word/2010/wordml" xmlns:w15="http://schemas.microsoft.com/office/word/2012/wordml" xmlns:w16cex="http://schemas.microsoft.com/office/word/2018/wordml/cex" xmlns:w16cid="http://schemas.microsoft.com/office/word/2016/wordml/cid" xmlns:w16="http://schemas.microsoft.com/office/word/2018/wordml" xmlns:w16sdtdh="http://schemas.microsoft.com/office/word/2020/wordml/sdtdatahash" xmlns:w16se="http://schemas.microsoft.com/office/word/2015/wordml/symex" xmlns:wpg="http://schemas.microsoft.com/office/word/2010/wordprocessingGroup" xmlns:wpi="http://schemas.microsoft.com/office/word/2010/wordprocessingInk" xmlns:wne="http://schemas.microsoft.com/office/word/2006/wordml" xmlns:wps="http://schemas.microsoft.com/office/word/2010/wordprocessingShape" mc:Ignorable="w14 w15 w16se w16cid w16 w16cex w16sdtdh wp14">
   <w:p>
     <w:pPr>
       <w:pStyle w:val="Pidipagina"/>
@@ -6673,7 +7313,7 @@
 </file>
 
 <file path=word/footnotes.xml><?xml version="1.0" encoding="utf-8"?>
-<w:footnotes xmlns:wpc="http://schemas.microsoft.com/office/word/2010/wordprocessingCanvas" xmlns:cx="http://schemas.microsoft.com/office/drawing/2014/chartex" xmlns:cx1="http://schemas.microsoft.com/office/drawing/2015/9/8/chartex" xmlns:cx2="http://schemas.microsoft.com/office/drawing/2015/10/21/chartex" xmlns:cx3="http://schemas.microsoft.com/office/drawing/2016/5/9/chartex" xmlns:cx4="http://schemas.microsoft.com/office/drawing/2016/5/10/chartex" xmlns:cx5="http://schemas.microsoft.com/office/drawing/2016/5/11/chartex" xmlns:cx6="http://schemas.microsoft.com/office/drawing/2016/5/12/chartex" xmlns:cx7="http://schemas.microsoft.com/office/drawing/2016/5/13/chartex" xmlns:cx8="http://schemas.microsoft.com/office/drawing/2016/5/14/chartex" xmlns:mc="http://schemas.openxmlformats.org/markup-compatibility/2006" xmlns:aink="http://schemas.microsoft.com/office/drawing/2016/ink" xmlns:am3d="http://schemas.microsoft.com/office/drawing/2017/model3d" xmlns:o="urn:schemas-microsoft-com:office:office" xmlns:oel="http://schemas.microsoft.com/office/2019/extlst" xmlns:r="http://schemas.openxmlformats.org/officeDocument/2006/relationships" xmlns:m="http://schemas.openxmlformats.org/officeDocument/2006/math" xmlns:v="urn:schemas-microsoft-com:vml" xmlns:wp14="http://schemas.microsoft.com/office/word/2010/wordprocessingDrawing" xmlns:wp="http://schemas.openxmlformats.org/drawingml/2006/wordprocessingDrawing" xmlns:w10="urn:schemas-microsoft-com:office:word" xmlns:w="http://schemas.openxmlformats.org/wordprocessingml/2006/main" xmlns:w14="http://schemas.microsoft.com/office/word/2010/wordml" xmlns:w15="http://schemas.microsoft.com/office/word/2012/wordml" xmlns:w16cex="http://schemas.microsoft.com/office/word/2018/wordml/cex" xmlns:w16cid="http://schemas.microsoft.com/office/word/2016/wordml/cid" xmlns:w16="http://schemas.microsoft.com/office/word/2018/wordml" xmlns:w16du="http://schemas.microsoft.com/office/word/2023/wordml/word16du" xmlns:w16sdtdh="http://schemas.microsoft.com/office/word/2020/wordml/sdtdatahash" xmlns:w16se="http://schemas.microsoft.com/office/word/2015/wordml/symex" xmlns:wpg="http://schemas.microsoft.com/office/word/2010/wordprocessingGroup" xmlns:wpi="http://schemas.microsoft.com/office/word/2010/wordprocessingInk" xmlns:wne="http://schemas.microsoft.com/office/word/2006/wordml" xmlns:wps="http://schemas.microsoft.com/office/word/2010/wordprocessingShape" mc:Ignorable="w14 w15 w16se w16cid w16 w16cex w16sdtdh wp14">
+<w:footnotes xmlns:wpc="http://schemas.microsoft.com/office/word/2010/wordprocessingCanvas" xmlns:cx="http://schemas.microsoft.com/office/drawing/2014/chartex" xmlns:cx1="http://schemas.microsoft.com/office/drawing/2015/9/8/chartex" xmlns:cx2="http://schemas.microsoft.com/office/drawing/2015/10/21/chartex" xmlns:cx3="http://schemas.microsoft.com/office/drawing/2016/5/9/chartex" xmlns:cx4="http://schemas.microsoft.com/office/drawing/2016/5/10/chartex" xmlns:cx5="http://schemas.microsoft.com/office/drawing/2016/5/11/chartex" xmlns:cx6="http://schemas.microsoft.com/office/drawing/2016/5/12/chartex" xmlns:cx7="http://schemas.microsoft.com/office/drawing/2016/5/13/chartex" xmlns:cx8="http://schemas.microsoft.com/office/drawing/2016/5/14/chartex" xmlns:mc="http://schemas.openxmlformats.org/markup-compatibility/2006" xmlns:aink="http://schemas.microsoft.com/office/drawing/2016/ink" xmlns:am3d="http://schemas.microsoft.com/office/drawing/2017/model3d" xmlns:o="urn:schemas-microsoft-com:office:office" xmlns:oel="http://schemas.microsoft.com/office/2019/extlst" xmlns:r="http://schemas.openxmlformats.org/officeDocument/2006/relationships" xmlns:m="http://schemas.openxmlformats.org/officeDocument/2006/math" xmlns:v="urn:schemas-microsoft-com:vml" xmlns:wp14="http://schemas.microsoft.com/office/word/2010/wordprocessingDrawing" xmlns:wp="http://schemas.openxmlformats.org/drawingml/2006/wordprocessingDrawing" xmlns:w10="urn:schemas-microsoft-com:office:word" xmlns:w="http://schemas.openxmlformats.org/wordprocessingml/2006/main" xmlns:w14="http://schemas.microsoft.com/office/word/2010/wordml" xmlns:w15="http://schemas.microsoft.com/office/word/2012/wordml" xmlns:w16cex="http://schemas.microsoft.com/office/word/2018/wordml/cex" xmlns:w16cid="http://schemas.microsoft.com/office/word/2016/wordml/cid" xmlns:w16="http://schemas.microsoft.com/office/word/2018/wordml" xmlns:w16sdtdh="http://schemas.microsoft.com/office/word/2020/wordml/sdtdatahash" xmlns:w16se="http://schemas.microsoft.com/office/word/2015/wordml/symex" xmlns:wpg="http://schemas.microsoft.com/office/word/2010/wordprocessingGroup" xmlns:wpi="http://schemas.microsoft.com/office/word/2010/wordprocessingInk" xmlns:wne="http://schemas.microsoft.com/office/word/2006/wordml" xmlns:wps="http://schemas.microsoft.com/office/word/2010/wordprocessingShape" mc:Ignorable="w14 w15 w16se w16cid w16 w16cex w16sdtdh wp14">
   <w:footnote w:type="separator" w:id="-1">
     <w:p>
       <w:pPr>
@@ -6698,7 +7338,7 @@
 </file>
 
 <file path=word/header1.xml><?xml version="1.0" encoding="utf-8"?>
-<w:hdr xmlns:wpc="http://schemas.microsoft.com/office/word/2010/wordprocessingCanvas" xmlns:cx="http://schemas.microsoft.com/office/drawing/2014/chartex" xmlns:cx1="http://schemas.microsoft.com/office/drawing/2015/9/8/chartex" xmlns:cx2="http://schemas.microsoft.com/office/drawing/2015/10/21/chartex" xmlns:cx3="http://schemas.microsoft.com/office/drawing/2016/5/9/chartex" xmlns:cx4="http://schemas.microsoft.com/office/drawing/2016/5/10/chartex" xmlns:cx5="http://schemas.microsoft.com/office/drawing/2016/5/11/chartex" xmlns:cx6="http://schemas.microsoft.com/office/drawing/2016/5/12/chartex" xmlns:cx7="http://schemas.microsoft.com/office/drawing/2016/5/13/chartex" xmlns:cx8="http://schemas.microsoft.com/office/drawing/2016/5/14/chartex" xmlns:mc="http://schemas.openxmlformats.org/markup-compatibility/2006" xmlns:aink="http://schemas.microsoft.com/office/drawing/2016/ink" xmlns:am3d="http://schemas.microsoft.com/office/drawing/2017/model3d" xmlns:o="urn:schemas-microsoft-com:office:office" xmlns:oel="http://schemas.microsoft.com/office/2019/extlst" xmlns:r="http://schemas.openxmlformats.org/officeDocument/2006/relationships" xmlns:m="http://schemas.openxmlformats.org/officeDocument/2006/math" xmlns:v="urn:schemas-microsoft-com:vml" xmlns:wp14="http://schemas.microsoft.com/office/word/2010/wordprocessingDrawing" xmlns:wp="http://schemas.openxmlformats.org/drawingml/2006/wordprocessingDrawing" xmlns:w10="urn:schemas-microsoft-com:office:word" xmlns:w="http://schemas.openxmlformats.org/wordprocessingml/2006/main" xmlns:w14="http://schemas.microsoft.com/office/word/2010/wordml" xmlns:w15="http://schemas.microsoft.com/office/word/2012/wordml" xmlns:w16cex="http://schemas.microsoft.com/office/word/2018/wordml/cex" xmlns:w16cid="http://schemas.microsoft.com/office/word/2016/wordml/cid" xmlns:w16="http://schemas.microsoft.com/office/word/2018/wordml" xmlns:w16du="http://schemas.microsoft.com/office/word/2023/wordml/word16du" xmlns:w16sdtdh="http://schemas.microsoft.com/office/word/2020/wordml/sdtdatahash" xmlns:w16se="http://schemas.microsoft.com/office/word/2015/wordml/symex" xmlns:wpg="http://schemas.microsoft.com/office/word/2010/wordprocessingGroup" xmlns:wpi="http://schemas.microsoft.com/office/word/2010/wordprocessingInk" xmlns:wne="http://schemas.microsoft.com/office/word/2006/wordml" xmlns:wps="http://schemas.microsoft.com/office/word/2010/wordprocessingShape" mc:Ignorable="w14 w15 w16se w16cid w16 w16cex w16sdtdh wp14">
+<w:hdr xmlns:wpc="http://schemas.microsoft.com/office/word/2010/wordprocessingCanvas" xmlns:cx="http://schemas.microsoft.com/office/drawing/2014/chartex" xmlns:cx1="http://schemas.microsoft.com/office/drawing/2015/9/8/chartex" xmlns:cx2="http://schemas.microsoft.com/office/drawing/2015/10/21/chartex" xmlns:cx3="http://schemas.microsoft.com/office/drawing/2016/5/9/chartex" xmlns:cx4="http://schemas.microsoft.com/office/drawing/2016/5/10/chartex" xmlns:cx5="http://schemas.microsoft.com/office/drawing/2016/5/11/chartex" xmlns:cx6="http://schemas.microsoft.com/office/drawing/2016/5/12/chartex" xmlns:cx7="http://schemas.microsoft.com/office/drawing/2016/5/13/chartex" xmlns:cx8="http://schemas.microsoft.com/office/drawing/2016/5/14/chartex" xmlns:mc="http://schemas.openxmlformats.org/markup-compatibility/2006" xmlns:aink="http://schemas.microsoft.com/office/drawing/2016/ink" xmlns:am3d="http://schemas.microsoft.com/office/drawing/2017/model3d" xmlns:o="urn:schemas-microsoft-com:office:office" xmlns:oel="http://schemas.microsoft.com/office/2019/extlst" xmlns:r="http://schemas.openxmlformats.org/officeDocument/2006/relationships" xmlns:m="http://schemas.openxmlformats.org/officeDocument/2006/math" xmlns:v="urn:schemas-microsoft-com:vml" xmlns:wp14="http://schemas.microsoft.com/office/word/2010/wordprocessingDrawing" xmlns:wp="http://schemas.openxmlformats.org/drawingml/2006/wordprocessingDrawing" xmlns:w10="urn:schemas-microsoft-com:office:word" xmlns:w="http://schemas.openxmlformats.org/wordprocessingml/2006/main" xmlns:w14="http://schemas.microsoft.com/office/word/2010/wordml" xmlns:w15="http://schemas.microsoft.com/office/word/2012/wordml" xmlns:w16cex="http://schemas.microsoft.com/office/word/2018/wordml/cex" xmlns:w16cid="http://schemas.microsoft.com/office/word/2016/wordml/cid" xmlns:w16="http://schemas.microsoft.com/office/word/2018/wordml" xmlns:w16sdtdh="http://schemas.microsoft.com/office/word/2020/wordml/sdtdatahash" xmlns:w16se="http://schemas.microsoft.com/office/word/2015/wordml/symex" xmlns:wpg="http://schemas.microsoft.com/office/word/2010/wordprocessingGroup" xmlns:wpi="http://schemas.microsoft.com/office/word/2010/wordprocessingInk" xmlns:wne="http://schemas.microsoft.com/office/word/2006/wordml" xmlns:wps="http://schemas.microsoft.com/office/word/2010/wordprocessingShape" mc:Ignorable="w14 w15 w16se w16cid w16 w16cex w16sdtdh wp14">
   <w:p>
     <w:pPr>
       <w:pStyle w:val="Intestazione"/>
@@ -6729,6 +7369,7 @@
         </v:shapetype>
         <v:shape id="WordPictureWatermark24531626" o:spid="_x0000_s1038" type="#_x0000_t75" style="position:absolute;margin-left:0;margin-top:0;width:481.7pt;height:619.8pt;z-index:-251657216;mso-position-horizontal:center;mso-position-horizontal-relative:margin;mso-position-vertical:center;mso-position-vertical-relative:margin" o:allowincell="f">
           <v:imagedata r:id="rId1" o:title="putt" gain="19661f" blacklevel="22938f"/>
+          <w10:wrap anchorx="margin" anchory="margin"/>
         </v:shape>
       </w:pict>
     </w:r>
@@ -6737,7 +7378,7 @@
 </file>
 
 <file path=word/header2.xml><?xml version="1.0" encoding="utf-8"?>
-<w:hdr xmlns:wpc="http://schemas.microsoft.com/office/word/2010/wordprocessingCanvas" xmlns:cx="http://schemas.microsoft.com/office/drawing/2014/chartex" xmlns:cx1="http://schemas.microsoft.com/office/drawing/2015/9/8/chartex" xmlns:cx2="http://schemas.microsoft.com/office/drawing/2015/10/21/chartex" xmlns:cx3="http://schemas.microsoft.com/office/drawing/2016/5/9/chartex" xmlns:cx4="http://schemas.microsoft.com/office/drawing/2016/5/10/chartex" xmlns:cx5="http://schemas.microsoft.com/office/drawing/2016/5/11/chartex" xmlns:cx6="http://schemas.microsoft.com/office/drawing/2016/5/12/chartex" xmlns:cx7="http://schemas.microsoft.com/office/drawing/2016/5/13/chartex" xmlns:cx8="http://schemas.microsoft.com/office/drawing/2016/5/14/chartex" xmlns:mc="http://schemas.openxmlformats.org/markup-compatibility/2006" xmlns:aink="http://schemas.microsoft.com/office/drawing/2016/ink" xmlns:am3d="http://schemas.microsoft.com/office/drawing/2017/model3d" xmlns:o="urn:schemas-microsoft-com:office:office" xmlns:oel="http://schemas.microsoft.com/office/2019/extlst" xmlns:r="http://schemas.openxmlformats.org/officeDocument/2006/relationships" xmlns:m="http://schemas.openxmlformats.org/officeDocument/2006/math" xmlns:v="urn:schemas-microsoft-com:vml" xmlns:wp14="http://schemas.microsoft.com/office/word/2010/wordprocessingDrawing" xmlns:wp="http://schemas.openxmlformats.org/drawingml/2006/wordprocessingDrawing" xmlns:w10="urn:schemas-microsoft-com:office:word" xmlns:w="http://schemas.openxmlformats.org/wordprocessingml/2006/main" xmlns:w14="http://schemas.microsoft.com/office/word/2010/wordml" xmlns:w15="http://schemas.microsoft.com/office/word/2012/wordml" xmlns:w16cex="http://schemas.microsoft.com/office/word/2018/wordml/cex" xmlns:w16cid="http://schemas.microsoft.com/office/word/2016/wordml/cid" xmlns:w16="http://schemas.microsoft.com/office/word/2018/wordml" xmlns:w16du="http://schemas.microsoft.com/office/word/2023/wordml/word16du" xmlns:w16sdtdh="http://schemas.microsoft.com/office/word/2020/wordml/sdtdatahash" xmlns:w16se="http://schemas.microsoft.com/office/word/2015/wordml/symex" xmlns:wpg="http://schemas.microsoft.com/office/word/2010/wordprocessingGroup" xmlns:wpi="http://schemas.microsoft.com/office/word/2010/wordprocessingInk" xmlns:wne="http://schemas.microsoft.com/office/word/2006/wordml" xmlns:wps="http://schemas.microsoft.com/office/word/2010/wordprocessingShape" mc:Ignorable="w14 w15 w16se w16cid w16 w16cex w16sdtdh wp14">
+<w:hdr xmlns:wpc="http://schemas.microsoft.com/office/word/2010/wordprocessingCanvas" xmlns:cx="http://schemas.microsoft.com/office/drawing/2014/chartex" xmlns:cx1="http://schemas.microsoft.com/office/drawing/2015/9/8/chartex" xmlns:cx2="http://schemas.microsoft.com/office/drawing/2015/10/21/chartex" xmlns:cx3="http://schemas.microsoft.com/office/drawing/2016/5/9/chartex" xmlns:cx4="http://schemas.microsoft.com/office/drawing/2016/5/10/chartex" xmlns:cx5="http://schemas.microsoft.com/office/drawing/2016/5/11/chartex" xmlns:cx6="http://schemas.microsoft.com/office/drawing/2016/5/12/chartex" xmlns:cx7="http://schemas.microsoft.com/office/drawing/2016/5/13/chartex" xmlns:cx8="http://schemas.microsoft.com/office/drawing/2016/5/14/chartex" xmlns:mc="http://schemas.openxmlformats.org/markup-compatibility/2006" xmlns:aink="http://schemas.microsoft.com/office/drawing/2016/ink" xmlns:am3d="http://schemas.microsoft.com/office/drawing/2017/model3d" xmlns:o="urn:schemas-microsoft-com:office:office" xmlns:oel="http://schemas.microsoft.com/office/2019/extlst" xmlns:r="http://schemas.openxmlformats.org/officeDocument/2006/relationships" xmlns:m="http://schemas.openxmlformats.org/officeDocument/2006/math" xmlns:v="urn:schemas-microsoft-com:vml" xmlns:wp14="http://schemas.microsoft.com/office/word/2010/wordprocessingDrawing" xmlns:wp="http://schemas.openxmlformats.org/drawingml/2006/wordprocessingDrawing" xmlns:w10="urn:schemas-microsoft-com:office:word" xmlns:w="http://schemas.openxmlformats.org/wordprocessingml/2006/main" xmlns:w14="http://schemas.microsoft.com/office/word/2010/wordml" xmlns:w15="http://schemas.microsoft.com/office/word/2012/wordml" xmlns:w16cex="http://schemas.microsoft.com/office/word/2018/wordml/cex" xmlns:w16cid="http://schemas.microsoft.com/office/word/2016/wordml/cid" xmlns:w16="http://schemas.microsoft.com/office/word/2018/wordml" xmlns:w16sdtdh="http://schemas.microsoft.com/office/word/2020/wordml/sdtdatahash" xmlns:w16se="http://schemas.microsoft.com/office/word/2015/wordml/symex" xmlns:wpg="http://schemas.microsoft.com/office/word/2010/wordprocessingGroup" xmlns:wpi="http://schemas.microsoft.com/office/word/2010/wordprocessingInk" xmlns:wne="http://schemas.microsoft.com/office/word/2006/wordml" xmlns:wps="http://schemas.microsoft.com/office/word/2010/wordprocessingShape" mc:Ignorable="w14 w15 w16se w16cid w16 w16cex w16sdtdh wp14">
   <w:p>
     <w:pPr>
       <w:pStyle w:val="Intestazione"/>
@@ -6768,6 +7409,7 @@
         </v:shapetype>
         <v:shape id="WordPictureWatermark24531627" o:spid="_x0000_s1039" type="#_x0000_t75" style="position:absolute;margin-left:0;margin-top:0;width:481.7pt;height:619.8pt;z-index:-251656192;mso-position-horizontal:center;mso-position-horizontal-relative:margin;mso-position-vertical:center;mso-position-vertical-relative:margin" o:allowincell="f">
           <v:imagedata r:id="rId1" o:title="putt" gain="19661f" blacklevel="22938f"/>
+          <w10:wrap anchorx="margin" anchory="margin"/>
         </v:shape>
       </w:pict>
     </w:r>
@@ -6776,7 +7418,7 @@
 </file>
 
 <file path=word/header3.xml><?xml version="1.0" encoding="utf-8"?>
-<w:hdr xmlns:wpc="http://schemas.microsoft.com/office/word/2010/wordprocessingCanvas" xmlns:cx="http://schemas.microsoft.com/office/drawing/2014/chartex" xmlns:cx1="http://schemas.microsoft.com/office/drawing/2015/9/8/chartex" xmlns:cx2="http://schemas.microsoft.com/office/drawing/2015/10/21/chartex" xmlns:cx3="http://schemas.microsoft.com/office/drawing/2016/5/9/chartex" xmlns:cx4="http://schemas.microsoft.com/office/drawing/2016/5/10/chartex" xmlns:cx5="http://schemas.microsoft.com/office/drawing/2016/5/11/chartex" xmlns:cx6="http://schemas.microsoft.com/office/drawing/2016/5/12/chartex" xmlns:cx7="http://schemas.microsoft.com/office/drawing/2016/5/13/chartex" xmlns:cx8="http://schemas.microsoft.com/office/drawing/2016/5/14/chartex" xmlns:mc="http://schemas.openxmlformats.org/markup-compatibility/2006" xmlns:aink="http://schemas.microsoft.com/office/drawing/2016/ink" xmlns:am3d="http://schemas.microsoft.com/office/drawing/2017/model3d" xmlns:o="urn:schemas-microsoft-com:office:office" xmlns:oel="http://schemas.microsoft.com/office/2019/extlst" xmlns:r="http://schemas.openxmlformats.org/officeDocument/2006/relationships" xmlns:m="http://schemas.openxmlformats.org/officeDocument/2006/math" xmlns:v="urn:schemas-microsoft-com:vml" xmlns:wp14="http://schemas.microsoft.com/office/word/2010/wordprocessingDrawing" xmlns:wp="http://schemas.openxmlformats.org/drawingml/2006/wordprocessingDrawing" xmlns:w10="urn:schemas-microsoft-com:office:word" xmlns:w="http://schemas.openxmlformats.org/wordprocessingml/2006/main" xmlns:w14="http://schemas.microsoft.com/office/word/2010/wordml" xmlns:w15="http://schemas.microsoft.com/office/word/2012/wordml" xmlns:w16cex="http://schemas.microsoft.com/office/word/2018/wordml/cex" xmlns:w16cid="http://schemas.microsoft.com/office/word/2016/wordml/cid" xmlns:w16="http://schemas.microsoft.com/office/word/2018/wordml" xmlns:w16du="http://schemas.microsoft.com/office/word/2023/wordml/word16du" xmlns:w16sdtdh="http://schemas.microsoft.com/office/word/2020/wordml/sdtdatahash" xmlns:w16se="http://schemas.microsoft.com/office/word/2015/wordml/symex" xmlns:wpg="http://schemas.microsoft.com/office/word/2010/wordprocessingGroup" xmlns:wpi="http://schemas.microsoft.com/office/word/2010/wordprocessingInk" xmlns:wne="http://schemas.microsoft.com/office/word/2006/wordml" xmlns:wps="http://schemas.microsoft.com/office/word/2010/wordprocessingShape" mc:Ignorable="w14 w15 w16se w16cid w16 w16cex w16sdtdh wp14">
+<w:hdr xmlns:wpc="http://schemas.microsoft.com/office/word/2010/wordprocessingCanvas" xmlns:cx="http://schemas.microsoft.com/office/drawing/2014/chartex" xmlns:cx1="http://schemas.microsoft.com/office/drawing/2015/9/8/chartex" xmlns:cx2="http://schemas.microsoft.com/office/drawing/2015/10/21/chartex" xmlns:cx3="http://schemas.microsoft.com/office/drawing/2016/5/9/chartex" xmlns:cx4="http://schemas.microsoft.com/office/drawing/2016/5/10/chartex" xmlns:cx5="http://schemas.microsoft.com/office/drawing/2016/5/11/chartex" xmlns:cx6="http://schemas.microsoft.com/office/drawing/2016/5/12/chartex" xmlns:cx7="http://schemas.microsoft.com/office/drawing/2016/5/13/chartex" xmlns:cx8="http://schemas.microsoft.com/office/drawing/2016/5/14/chartex" xmlns:mc="http://schemas.openxmlformats.org/markup-compatibility/2006" xmlns:aink="http://schemas.microsoft.com/office/drawing/2016/ink" xmlns:am3d="http://schemas.microsoft.com/office/drawing/2017/model3d" xmlns:o="urn:schemas-microsoft-com:office:office" xmlns:oel="http://schemas.microsoft.com/office/2019/extlst" xmlns:r="http://schemas.openxmlformats.org/officeDocument/2006/relationships" xmlns:m="http://schemas.openxmlformats.org/officeDocument/2006/math" xmlns:v="urn:schemas-microsoft-com:vml" xmlns:wp14="http://schemas.microsoft.com/office/word/2010/wordprocessingDrawing" xmlns:wp="http://schemas.openxmlformats.org/drawingml/2006/wordprocessingDrawing" xmlns:w10="urn:schemas-microsoft-com:office:word" xmlns:w="http://schemas.openxmlformats.org/wordprocessingml/2006/main" xmlns:w14="http://schemas.microsoft.com/office/word/2010/wordml" xmlns:w15="http://schemas.microsoft.com/office/word/2012/wordml" xmlns:w16cex="http://schemas.microsoft.com/office/word/2018/wordml/cex" xmlns:w16cid="http://schemas.microsoft.com/office/word/2016/wordml/cid" xmlns:w16="http://schemas.microsoft.com/office/word/2018/wordml" xmlns:w16sdtdh="http://schemas.microsoft.com/office/word/2020/wordml/sdtdatahash" xmlns:w16se="http://schemas.microsoft.com/office/word/2015/wordml/symex" xmlns:wpg="http://schemas.microsoft.com/office/word/2010/wordprocessingGroup" xmlns:wpi="http://schemas.microsoft.com/office/word/2010/wordprocessingInk" xmlns:wne="http://schemas.microsoft.com/office/word/2006/wordml" xmlns:wps="http://schemas.microsoft.com/office/word/2010/wordprocessingShape" mc:Ignorable="w14 w15 w16se w16cid w16 w16cex w16sdtdh wp14">
   <w:p>
     <w:pPr>
       <w:pStyle w:val="Intestazione"/>
@@ -6807,6 +7449,7 @@
         </v:shapetype>
         <v:shape id="WordPictureWatermark24531625" o:spid="_x0000_s1037" type="#_x0000_t75" style="position:absolute;margin-left:0;margin-top:0;width:481.7pt;height:619.8pt;z-index:-251658240;mso-position-horizontal:center;mso-position-horizontal-relative:margin;mso-position-vertical:center;mso-position-vertical-relative:margin" o:allowincell="f">
           <v:imagedata r:id="rId1" o:title="putt" gain="19661f" blacklevel="22938f"/>
+          <w10:wrap anchorx="margin" anchory="margin"/>
         </v:shape>
       </w:pict>
     </w:r>
@@ -6815,7 +7458,7 @@
 </file>
 
 <file path=word/numbering.xml><?xml version="1.0" encoding="utf-8"?>
-<w:numbering xmlns:wpc="http://schemas.microsoft.com/office/word/2010/wordprocessingCanvas" xmlns:cx="http://schemas.microsoft.com/office/drawing/2014/chartex" xmlns:cx1="http://schemas.microsoft.com/office/drawing/2015/9/8/chartex" xmlns:cx2="http://schemas.microsoft.com/office/drawing/2015/10/21/chartex" xmlns:cx3="http://schemas.microsoft.com/office/drawing/2016/5/9/chartex" xmlns:cx4="http://schemas.microsoft.com/office/drawing/2016/5/10/chartex" xmlns:cx5="http://schemas.microsoft.com/office/drawing/2016/5/11/chartex" xmlns:cx6="http://schemas.microsoft.com/office/drawing/2016/5/12/chartex" xmlns:cx7="http://schemas.microsoft.com/office/drawing/2016/5/13/chartex" xmlns:cx8="http://schemas.microsoft.com/office/drawing/2016/5/14/chartex" xmlns:mc="http://schemas.openxmlformats.org/markup-compatibility/2006" xmlns:aink="http://schemas.microsoft.com/office/drawing/2016/ink" xmlns:am3d="http://schemas.microsoft.com/office/drawing/2017/model3d" xmlns:o="urn:schemas-microsoft-com:office:office" xmlns:oel="http://schemas.microsoft.com/office/2019/extlst" xmlns:r="http://schemas.openxmlformats.org/officeDocument/2006/relationships" xmlns:m="http://schemas.openxmlformats.org/officeDocument/2006/math" xmlns:v="urn:schemas-microsoft-com:vml" xmlns:wp14="http://schemas.microsoft.com/office/word/2010/wordprocessingDrawing" xmlns:wp="http://schemas.openxmlformats.org/drawingml/2006/wordprocessingDrawing" xmlns:w10="urn:schemas-microsoft-com:office:word" xmlns:w="http://schemas.openxmlformats.org/wordprocessingml/2006/main" xmlns:w14="http://schemas.microsoft.com/office/word/2010/wordml" xmlns:w15="http://schemas.microsoft.com/office/word/2012/wordml" xmlns:w16cex="http://schemas.microsoft.com/office/word/2018/wordml/cex" xmlns:w16cid="http://schemas.microsoft.com/office/word/2016/wordml/cid" xmlns:w16="http://schemas.microsoft.com/office/word/2018/wordml" xmlns:w16du="http://schemas.microsoft.com/office/word/2023/wordml/word16du" xmlns:w16sdtdh="http://schemas.microsoft.com/office/word/2020/wordml/sdtdatahash" xmlns:w16se="http://schemas.microsoft.com/office/word/2015/wordml/symex" xmlns:wpg="http://schemas.microsoft.com/office/word/2010/wordprocessingGroup" xmlns:wpi="http://schemas.microsoft.com/office/word/2010/wordprocessingInk" xmlns:wne="http://schemas.microsoft.com/office/word/2006/wordml" xmlns:wps="http://schemas.microsoft.com/office/word/2010/wordprocessingShape" mc:Ignorable="w14 w15 w16se w16cid w16 w16cex w16sdtdh wp14">
+<w:numbering xmlns:wpc="http://schemas.microsoft.com/office/word/2010/wordprocessingCanvas" xmlns:cx="http://schemas.microsoft.com/office/drawing/2014/chartex" xmlns:cx1="http://schemas.microsoft.com/office/drawing/2015/9/8/chartex" xmlns:cx2="http://schemas.microsoft.com/office/drawing/2015/10/21/chartex" xmlns:cx3="http://schemas.microsoft.com/office/drawing/2016/5/9/chartex" xmlns:cx4="http://schemas.microsoft.com/office/drawing/2016/5/10/chartex" xmlns:cx5="http://schemas.microsoft.com/office/drawing/2016/5/11/chartex" xmlns:cx6="http://schemas.microsoft.com/office/drawing/2016/5/12/chartex" xmlns:cx7="http://schemas.microsoft.com/office/drawing/2016/5/13/chartex" xmlns:cx8="http://schemas.microsoft.com/office/drawing/2016/5/14/chartex" xmlns:mc="http://schemas.openxmlformats.org/markup-compatibility/2006" xmlns:aink="http://schemas.microsoft.com/office/drawing/2016/ink" xmlns:am3d="http://schemas.microsoft.com/office/drawing/2017/model3d" xmlns:o="urn:schemas-microsoft-com:office:office" xmlns:oel="http://schemas.microsoft.com/office/2019/extlst" xmlns:r="http://schemas.openxmlformats.org/officeDocument/2006/relationships" xmlns:m="http://schemas.openxmlformats.org/officeDocument/2006/math" xmlns:v="urn:schemas-microsoft-com:vml" xmlns:wp14="http://schemas.microsoft.com/office/word/2010/wordprocessingDrawing" xmlns:wp="http://schemas.openxmlformats.org/drawingml/2006/wordprocessingDrawing" xmlns:w10="urn:schemas-microsoft-com:office:word" xmlns:w="http://schemas.openxmlformats.org/wordprocessingml/2006/main" xmlns:w14="http://schemas.microsoft.com/office/word/2010/wordml" xmlns:w15="http://schemas.microsoft.com/office/word/2012/wordml" xmlns:w16cex="http://schemas.microsoft.com/office/word/2018/wordml/cex" xmlns:w16cid="http://schemas.microsoft.com/office/word/2016/wordml/cid" xmlns:w16="http://schemas.microsoft.com/office/word/2018/wordml" xmlns:w16sdtdh="http://schemas.microsoft.com/office/word/2020/wordml/sdtdatahash" xmlns:w16se="http://schemas.microsoft.com/office/word/2015/wordml/symex" xmlns:wpg="http://schemas.microsoft.com/office/word/2010/wordprocessingGroup" xmlns:wpi="http://schemas.microsoft.com/office/word/2010/wordprocessingInk" xmlns:wne="http://schemas.microsoft.com/office/word/2006/wordml" xmlns:wps="http://schemas.microsoft.com/office/word/2010/wordprocessingShape" mc:Ignorable="w14 w15 w16se w16cid w16 w16cex w16sdtdh wp14">
   <w:abstractNum w:abstractNumId="0" w15:restartNumberingAfterBreak="0">
     <w:nsid w:val="02226E38"/>
     <w:multiLevelType w:val="multilevel"/>
@@ -7271,6 +7914,119 @@
     </w:lvl>
   </w:abstractNum>
   <w:abstractNum w:abstractNumId="4" w15:restartNumberingAfterBreak="0">
+    <w:nsid w:val="0C0264BE"/>
+    <w:multiLevelType w:val="hybridMultilevel"/>
+    <w:tmpl w:val="17349C6C"/>
+    <w:lvl w:ilvl="0" w:tplc="04100003">
+      <w:start w:val="1"/>
+      <w:numFmt w:val="bullet"/>
+      <w:lvlText w:val="o"/>
+      <w:lvlJc w:val="left"/>
+      <w:pPr>
+        <w:ind w:left="3552" w:hanging="360"/>
+      </w:pPr>
+      <w:rPr>
+        <w:rFonts w:ascii="Courier New" w:hAnsi="Courier New" w:cs="Courier New" w:hint="default"/>
+      </w:rPr>
+    </w:lvl>
+    <w:lvl w:ilvl="1" w:tplc="04100003" w:tentative="1">
+      <w:start w:val="1"/>
+      <w:numFmt w:val="bullet"/>
+      <w:lvlText w:val="o"/>
+      <w:lvlJc w:val="left"/>
+      <w:pPr>
+        <w:ind w:left="4272" w:hanging="360"/>
+      </w:pPr>
+      <w:rPr>
+        <w:rFonts w:ascii="Courier New" w:hAnsi="Courier New" w:cs="Courier New" w:hint="default"/>
+      </w:rPr>
+    </w:lvl>
+    <w:lvl w:ilvl="2" w:tplc="04100005" w:tentative="1">
+      <w:start w:val="1"/>
+      <w:numFmt w:val="bullet"/>
+      <w:lvlText w:val=""/>
+      <w:lvlJc w:val="left"/>
+      <w:pPr>
+        <w:ind w:left="4992" w:hanging="360"/>
+      </w:pPr>
+      <w:rPr>
+        <w:rFonts w:ascii="Wingdings" w:hAnsi="Wingdings" w:hint="default"/>
+      </w:rPr>
+    </w:lvl>
+    <w:lvl w:ilvl="3" w:tplc="04100001" w:tentative="1">
+      <w:start w:val="1"/>
+      <w:numFmt w:val="bullet"/>
+      <w:lvlText w:val=""/>
+      <w:lvlJc w:val="left"/>
+      <w:pPr>
+        <w:ind w:left="5712" w:hanging="360"/>
+      </w:pPr>
+      <w:rPr>
+        <w:rFonts w:ascii="Symbol" w:hAnsi="Symbol" w:hint="default"/>
+      </w:rPr>
+    </w:lvl>
+    <w:lvl w:ilvl="4" w:tplc="04100003" w:tentative="1">
+      <w:start w:val="1"/>
+      <w:numFmt w:val="bullet"/>
+      <w:lvlText w:val="o"/>
+      <w:lvlJc w:val="left"/>
+      <w:pPr>
+        <w:ind w:left="6432" w:hanging="360"/>
+      </w:pPr>
+      <w:rPr>
+        <w:rFonts w:ascii="Courier New" w:hAnsi="Courier New" w:cs="Courier New" w:hint="default"/>
+      </w:rPr>
+    </w:lvl>
+    <w:lvl w:ilvl="5" w:tplc="04100005" w:tentative="1">
+      <w:start w:val="1"/>
+      <w:numFmt w:val="bullet"/>
+      <w:lvlText w:val=""/>
+      <w:lvlJc w:val="left"/>
+      <w:pPr>
+        <w:ind w:left="7152" w:hanging="360"/>
+      </w:pPr>
+      <w:rPr>
+        <w:rFonts w:ascii="Wingdings" w:hAnsi="Wingdings" w:hint="default"/>
+      </w:rPr>
+    </w:lvl>
+    <w:lvl w:ilvl="6" w:tplc="04100001" w:tentative="1">
+      <w:start w:val="1"/>
+      <w:numFmt w:val="bullet"/>
+      <w:lvlText w:val=""/>
+      <w:lvlJc w:val="left"/>
+      <w:pPr>
+        <w:ind w:left="7872" w:hanging="360"/>
+      </w:pPr>
+      <w:rPr>
+        <w:rFonts w:ascii="Symbol" w:hAnsi="Symbol" w:hint="default"/>
+      </w:rPr>
+    </w:lvl>
+    <w:lvl w:ilvl="7" w:tplc="04100003" w:tentative="1">
+      <w:start w:val="1"/>
+      <w:numFmt w:val="bullet"/>
+      <w:lvlText w:val="o"/>
+      <w:lvlJc w:val="left"/>
+      <w:pPr>
+        <w:ind w:left="8592" w:hanging="360"/>
+      </w:pPr>
+      <w:rPr>
+        <w:rFonts w:ascii="Courier New" w:hAnsi="Courier New" w:cs="Courier New" w:hint="default"/>
+      </w:rPr>
+    </w:lvl>
+    <w:lvl w:ilvl="8" w:tplc="04100005" w:tentative="1">
+      <w:start w:val="1"/>
+      <w:numFmt w:val="bullet"/>
+      <w:lvlText w:val=""/>
+      <w:lvlJc w:val="left"/>
+      <w:pPr>
+        <w:ind w:left="9312" w:hanging="360"/>
+      </w:pPr>
+      <w:rPr>
+        <w:rFonts w:ascii="Wingdings" w:hAnsi="Wingdings" w:hint="default"/>
+      </w:rPr>
+    </w:lvl>
+  </w:abstractNum>
+  <w:abstractNum w:abstractNumId="5" w15:restartNumberingAfterBreak="0">
     <w:nsid w:val="14B76DA1"/>
     <w:multiLevelType w:val="hybridMultilevel"/>
     <w:tmpl w:val="62EA4840"/>
@@ -7382,7 +8138,7 @@
       </w:rPr>
     </w:lvl>
   </w:abstractNum>
-  <w:abstractNum w:abstractNumId="5" w15:restartNumberingAfterBreak="0">
+  <w:abstractNum w:abstractNumId="6" w15:restartNumberingAfterBreak="0">
     <w:nsid w:val="1FE95453"/>
     <w:multiLevelType w:val="hybridMultilevel"/>
     <w:tmpl w:val="76D8BC3C"/>
@@ -7495,7 +8251,7 @@
       </w:rPr>
     </w:lvl>
   </w:abstractNum>
-  <w:abstractNum w:abstractNumId="6" w15:restartNumberingAfterBreak="0">
+  <w:abstractNum w:abstractNumId="7" w15:restartNumberingAfterBreak="0">
     <w:nsid w:val="25BC56FB"/>
     <w:multiLevelType w:val="multilevel"/>
     <w:tmpl w:val="309E6C64"/>
@@ -7608,7 +8364,7 @@
       </w:rPr>
     </w:lvl>
   </w:abstractNum>
-  <w:abstractNum w:abstractNumId="7" w15:restartNumberingAfterBreak="0">
+  <w:abstractNum w:abstractNumId="8" w15:restartNumberingAfterBreak="0">
     <w:nsid w:val="2C1E3974"/>
     <w:multiLevelType w:val="hybridMultilevel"/>
     <w:tmpl w:val="BF1401F0"/>
@@ -7721,7 +8477,7 @@
       </w:rPr>
     </w:lvl>
   </w:abstractNum>
-  <w:abstractNum w:abstractNumId="8" w15:restartNumberingAfterBreak="0">
+  <w:abstractNum w:abstractNumId="9" w15:restartNumberingAfterBreak="0">
     <w:nsid w:val="3B6301B3"/>
     <w:multiLevelType w:val="hybridMultilevel"/>
     <w:tmpl w:val="B76C5B9A"/>
@@ -7834,7 +8590,7 @@
       </w:rPr>
     </w:lvl>
   </w:abstractNum>
-  <w:abstractNum w:abstractNumId="9" w15:restartNumberingAfterBreak="0">
+  <w:abstractNum w:abstractNumId="10" w15:restartNumberingAfterBreak="0">
     <w:nsid w:val="3DF22DFE"/>
     <w:multiLevelType w:val="multilevel"/>
     <w:tmpl w:val="E7DA481A"/>
@@ -7935,7 +8691,7 @@
       </w:pPr>
     </w:lvl>
   </w:abstractNum>
-  <w:abstractNum w:abstractNumId="10" w15:restartNumberingAfterBreak="0">
+  <w:abstractNum w:abstractNumId="11" w15:restartNumberingAfterBreak="0">
     <w:nsid w:val="41726847"/>
     <w:multiLevelType w:val="hybridMultilevel"/>
     <w:tmpl w:val="622E1CC8"/>
@@ -8048,7 +8804,7 @@
       </w:rPr>
     </w:lvl>
   </w:abstractNum>
-  <w:abstractNum w:abstractNumId="11" w15:restartNumberingAfterBreak="0">
+  <w:abstractNum w:abstractNumId="12" w15:restartNumberingAfterBreak="0">
     <w:nsid w:val="46C9614B"/>
     <w:multiLevelType w:val="hybridMultilevel"/>
     <w:tmpl w:val="A31E32AC"/>
@@ -8134,7 +8890,7 @@
       </w:pPr>
     </w:lvl>
   </w:abstractNum>
-  <w:abstractNum w:abstractNumId="12" w15:restartNumberingAfterBreak="0">
+  <w:abstractNum w:abstractNumId="13" w15:restartNumberingAfterBreak="0">
     <w:nsid w:val="4A804B72"/>
     <w:multiLevelType w:val="multilevel"/>
     <w:tmpl w:val="DE26D940"/>
@@ -8258,7 +9014,7 @@
       </w:pPr>
     </w:lvl>
   </w:abstractNum>
-  <w:abstractNum w:abstractNumId="13" w15:restartNumberingAfterBreak="0">
+  <w:abstractNum w:abstractNumId="14" w15:restartNumberingAfterBreak="0">
     <w:nsid w:val="4FED7195"/>
     <w:multiLevelType w:val="hybridMultilevel"/>
     <w:tmpl w:val="7C4E1D6C"/>
@@ -8371,7 +9127,7 @@
       </w:rPr>
     </w:lvl>
   </w:abstractNum>
-  <w:abstractNum w:abstractNumId="14" w15:restartNumberingAfterBreak="0">
+  <w:abstractNum w:abstractNumId="15" w15:restartNumberingAfterBreak="0">
     <w:nsid w:val="58A27607"/>
     <w:multiLevelType w:val="hybridMultilevel"/>
     <w:tmpl w:val="77F8C182"/>
@@ -8484,7 +9240,7 @@
       </w:rPr>
     </w:lvl>
   </w:abstractNum>
-  <w:abstractNum w:abstractNumId="15" w15:restartNumberingAfterBreak="0">
+  <w:abstractNum w:abstractNumId="16" w15:restartNumberingAfterBreak="0">
     <w:nsid w:val="5A110D0B"/>
     <w:multiLevelType w:val="multilevel"/>
     <w:tmpl w:val="0410001F"/>
@@ -8577,7 +9333,7 @@
       </w:pPr>
     </w:lvl>
   </w:abstractNum>
-  <w:abstractNum w:abstractNumId="16" w15:restartNumberingAfterBreak="0">
+  <w:abstractNum w:abstractNumId="17" w15:restartNumberingAfterBreak="0">
     <w:nsid w:val="5D460C3B"/>
     <w:multiLevelType w:val="multilevel"/>
     <w:tmpl w:val="7BACFBF6"/>
@@ -8690,7 +9446,7 @@
       </w:rPr>
     </w:lvl>
   </w:abstractNum>
-  <w:abstractNum w:abstractNumId="17" w15:restartNumberingAfterBreak="0">
+  <w:abstractNum w:abstractNumId="18" w15:restartNumberingAfterBreak="0">
     <w:nsid w:val="6396340A"/>
     <w:multiLevelType w:val="hybridMultilevel"/>
     <w:tmpl w:val="5FB06E60"/>
@@ -8803,7 +9559,7 @@
       </w:rPr>
     </w:lvl>
   </w:abstractNum>
-  <w:abstractNum w:abstractNumId="18" w15:restartNumberingAfterBreak="0">
+  <w:abstractNum w:abstractNumId="19" w15:restartNumberingAfterBreak="0">
     <w:nsid w:val="63C36D19"/>
     <w:multiLevelType w:val="hybridMultilevel"/>
     <w:tmpl w:val="3244B62C"/>
@@ -8916,7 +9672,7 @@
       </w:rPr>
     </w:lvl>
   </w:abstractNum>
-  <w:abstractNum w:abstractNumId="19" w15:restartNumberingAfterBreak="0">
+  <w:abstractNum w:abstractNumId="20" w15:restartNumberingAfterBreak="0">
     <w:nsid w:val="66E6575A"/>
     <w:multiLevelType w:val="multilevel"/>
     <w:tmpl w:val="4B2C6EE6"/>
@@ -9019,7 +9775,7 @@
       </w:pPr>
     </w:lvl>
   </w:abstractNum>
-  <w:abstractNum w:abstractNumId="20" w15:restartNumberingAfterBreak="0">
+  <w:abstractNum w:abstractNumId="21" w15:restartNumberingAfterBreak="0">
     <w:nsid w:val="6C59633C"/>
     <w:multiLevelType w:val="hybridMultilevel"/>
     <w:tmpl w:val="9F76DF46"/>
@@ -9131,7 +9887,7 @@
       </w:rPr>
     </w:lvl>
   </w:abstractNum>
-  <w:abstractNum w:abstractNumId="21" w15:restartNumberingAfterBreak="0">
+  <w:abstractNum w:abstractNumId="22" w15:restartNumberingAfterBreak="0">
     <w:nsid w:val="6E143598"/>
     <w:multiLevelType w:val="hybridMultilevel"/>
     <w:tmpl w:val="1E70F8D4"/>
@@ -9244,7 +10000,7 @@
       </w:rPr>
     </w:lvl>
   </w:abstractNum>
-  <w:abstractNum w:abstractNumId="22" w15:restartNumberingAfterBreak="0">
+  <w:abstractNum w:abstractNumId="23" w15:restartNumberingAfterBreak="0">
     <w:nsid w:val="6FBC5724"/>
     <w:multiLevelType w:val="multilevel"/>
     <w:tmpl w:val="22DA7868"/>
@@ -9356,7 +10112,7 @@
       </w:rPr>
     </w:lvl>
   </w:abstractNum>
-  <w:abstractNum w:abstractNumId="23" w15:restartNumberingAfterBreak="0">
+  <w:abstractNum w:abstractNumId="24" w15:restartNumberingAfterBreak="0">
     <w:nsid w:val="7A5D0A37"/>
     <w:multiLevelType w:val="hybridMultilevel"/>
     <w:tmpl w:val="0B062528"/>
@@ -9470,7 +10226,7 @@
     </w:lvl>
   </w:abstractNum>
   <w:num w:numId="1" w16cid:durableId="681786954">
-    <w:abstractNumId w:val="12"/>
+    <w:abstractNumId w:val="13"/>
     <w:lvlOverride w:ilvl="0">
       <w:startOverride w:val="1"/>
     </w:lvlOverride>
@@ -9500,76 +10256,79 @@
     </w:lvlOverride>
   </w:num>
   <w:num w:numId="2" w16cid:durableId="2130313714">
-    <w:abstractNumId w:val="19"/>
+    <w:abstractNumId w:val="20"/>
   </w:num>
   <w:num w:numId="3" w16cid:durableId="960069192">
-    <w:abstractNumId w:val="5"/>
+    <w:abstractNumId w:val="6"/>
   </w:num>
   <w:num w:numId="4" w16cid:durableId="1688291268">
-    <w:abstractNumId w:val="5"/>
+    <w:abstractNumId w:val="6"/>
   </w:num>
   <w:num w:numId="5" w16cid:durableId="1582061675">
-    <w:abstractNumId w:val="9"/>
+    <w:abstractNumId w:val="10"/>
   </w:num>
   <w:num w:numId="6" w16cid:durableId="1875456073">
     <w:abstractNumId w:val="1"/>
   </w:num>
   <w:num w:numId="7" w16cid:durableId="1578050363">
+    <w:abstractNumId w:val="12"/>
+  </w:num>
+  <w:num w:numId="8" w16cid:durableId="1362635470">
+    <w:abstractNumId w:val="15"/>
+  </w:num>
+  <w:num w:numId="9" w16cid:durableId="463737412">
+    <w:abstractNumId w:val="21"/>
+  </w:num>
+  <w:num w:numId="10" w16cid:durableId="1749114275">
+    <w:abstractNumId w:val="22"/>
+  </w:num>
+  <w:num w:numId="11" w16cid:durableId="1429347908">
+    <w:abstractNumId w:val="19"/>
+  </w:num>
+  <w:num w:numId="12" w16cid:durableId="515269332">
+    <w:abstractNumId w:val="14"/>
+  </w:num>
+  <w:num w:numId="13" w16cid:durableId="237984740">
     <w:abstractNumId w:val="11"/>
   </w:num>
-  <w:num w:numId="8" w16cid:durableId="1362635470">
-    <w:abstractNumId w:val="14"/>
-  </w:num>
-  <w:num w:numId="9" w16cid:durableId="463737412">
-    <w:abstractNumId w:val="20"/>
-  </w:num>
-  <w:num w:numId="10" w16cid:durableId="1749114275">
-    <w:abstractNumId w:val="21"/>
-  </w:num>
-  <w:num w:numId="11" w16cid:durableId="1429347908">
+  <w:num w:numId="14" w16cid:durableId="99685396">
     <w:abstractNumId w:val="18"/>
   </w:num>
-  <w:num w:numId="12" w16cid:durableId="515269332">
-    <w:abstractNumId w:val="13"/>
-  </w:num>
-  <w:num w:numId="13" w16cid:durableId="237984740">
-    <w:abstractNumId w:val="10"/>
-  </w:num>
-  <w:num w:numId="14" w16cid:durableId="99685396">
-    <w:abstractNumId w:val="17"/>
-  </w:num>
   <w:num w:numId="15" w16cid:durableId="1315640832">
-    <w:abstractNumId w:val="7"/>
+    <w:abstractNumId w:val="8"/>
   </w:num>
   <w:num w:numId="16" w16cid:durableId="1042630228">
-    <w:abstractNumId w:val="8"/>
+    <w:abstractNumId w:val="9"/>
   </w:num>
   <w:num w:numId="17" w16cid:durableId="1121608301">
-    <w:abstractNumId w:val="4"/>
+    <w:abstractNumId w:val="5"/>
   </w:num>
   <w:num w:numId="18" w16cid:durableId="584386764">
-    <w:abstractNumId w:val="15"/>
+    <w:abstractNumId w:val="16"/>
   </w:num>
   <w:num w:numId="19" w16cid:durableId="1149175614">
     <w:abstractNumId w:val="0"/>
   </w:num>
   <w:num w:numId="20" w16cid:durableId="1452170626">
-    <w:abstractNumId w:val="22"/>
+    <w:abstractNumId w:val="23"/>
   </w:num>
   <w:num w:numId="21" w16cid:durableId="1808401055">
-    <w:abstractNumId w:val="16"/>
+    <w:abstractNumId w:val="17"/>
   </w:num>
   <w:num w:numId="22" w16cid:durableId="335956946">
-    <w:abstractNumId w:val="23"/>
+    <w:abstractNumId w:val="24"/>
   </w:num>
   <w:num w:numId="23" w16cid:durableId="957177043">
     <w:abstractNumId w:val="3"/>
   </w:num>
   <w:num w:numId="24" w16cid:durableId="1776248576">
-    <w:abstractNumId w:val="6"/>
+    <w:abstractNumId w:val="7"/>
   </w:num>
   <w:num w:numId="25" w16cid:durableId="1727756981">
     <w:abstractNumId w:val="2"/>
+  </w:num>
+  <w:num w:numId="26" w16cid:durableId="1713381130">
+    <w:abstractNumId w:val="4"/>
   </w:num>
 </w:numbering>
 </file>

</xml_diff>